<commit_message>
TASK-04 Documentação de Endpoints
</commit_message>
<xml_diff>
--- a/docs/Code Docs/MSL_DE_DocumentoDeEndpoints.docx
+++ b/docs/Code Docs/MSL_DE_DocumentoDeEndpoints.docx
@@ -1,9 +1,9 @@
 
 <file path=word/document.xml><?xml version="1.0" encoding="utf-8"?>
-<w:document xmlns:wpc="http://schemas.microsoft.com/office/word/2010/wordprocessingCanvas" xmlns:mc="http://schemas.openxmlformats.org/markup-compatibility/2006" xmlns:o="urn:schemas-microsoft-com:office:office" xmlns:r="http://schemas.openxmlformats.org/officeDocument/2006/relationships" xmlns:m="http://schemas.openxmlformats.org/officeDocument/2006/math" xmlns:v="urn:schemas-microsoft-com:vml" xmlns:wp14="http://schemas.microsoft.com/office/word/2010/wordprocessingDrawing" xmlns:wp="http://schemas.openxmlformats.org/drawingml/2006/wordprocessingDrawing" xmlns:w10="urn:schemas-microsoft-com:office:word" xmlns:w="http://schemas.openxmlformats.org/wordprocessingml/2006/main" xmlns:w14="http://schemas.microsoft.com/office/word/2010/wordml" xmlns:w15="http://schemas.microsoft.com/office/word/2012/wordml" xmlns:wpg="http://schemas.microsoft.com/office/word/2010/wordprocessingGroup" xmlns:wpi="http://schemas.microsoft.com/office/word/2010/wordprocessingInk" xmlns:wne="http://schemas.microsoft.com/office/word/2006/wordml" xmlns:wps="http://schemas.microsoft.com/office/word/2010/wordprocessingShape" mc:Ignorable="w14 w15 wp14">
+<w:document xmlns:wpc="http://schemas.microsoft.com/office/word/2010/wordprocessingCanvas" xmlns:cx="http://schemas.microsoft.com/office/drawing/2014/chartex" xmlns:cx1="http://schemas.microsoft.com/office/drawing/2015/9/8/chartex" xmlns:cx2="http://schemas.microsoft.com/office/drawing/2015/10/21/chartex" xmlns:mc="http://schemas.openxmlformats.org/markup-compatibility/2006" xmlns:o="urn:schemas-microsoft-com:office:office" xmlns:r="http://schemas.openxmlformats.org/officeDocument/2006/relationships" xmlns:m="http://schemas.openxmlformats.org/officeDocument/2006/math" xmlns:v="urn:schemas-microsoft-com:vml" xmlns:wp14="http://schemas.microsoft.com/office/word/2010/wordprocessingDrawing" xmlns:wp="http://schemas.openxmlformats.org/drawingml/2006/wordprocessingDrawing" xmlns:w10="urn:schemas-microsoft-com:office:word" xmlns:w="http://schemas.openxmlformats.org/wordprocessingml/2006/main" xmlns:w14="http://schemas.microsoft.com/office/word/2010/wordml" xmlns:w15="http://schemas.microsoft.com/office/word/2012/wordml" xmlns:w16se="http://schemas.microsoft.com/office/word/2015/wordml/symex" xmlns:wpg="http://schemas.microsoft.com/office/word/2010/wordprocessingGroup" xmlns:wpi="http://schemas.microsoft.com/office/word/2010/wordprocessingInk" xmlns:wne="http://schemas.microsoft.com/office/word/2006/wordml" xmlns:wps="http://schemas.microsoft.com/office/word/2010/wordprocessingShape" mc:Ignorable="w14 w15 w16se wp14">
   <w:body>
-    <w:bookmarkStart w:id="0" w:name="_Ref471361557"/>
     <w:p>
+      <w:bookmarkStart w:id="0" w:name="_Ref471361557"/>
       <w:r>
         <w:rPr>
           <w:noProof/>
@@ -3401,8 +3401,8 @@
           </mc:Choice>
           <mc:Fallback>
             <w:pict>
-              <v:group w14:anchorId="1E96DEE6" id="Grupo 4" o:spid="_x0000_s1026" style="position:absolute;left:0;text-align:left;margin-left:15.4pt;margin-top:24.15pt;width:564.45pt;height:799.2pt;z-index:-251657216;mso-height-percent:950;mso-position-horizontal-relative:page;mso-position-vertical-relative:page;mso-height-percent:950" coordsize="63232,91257" o:gfxdata="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">
-                <v:rect id="Retângulo 5" o:spid="_x0000_s1027" style="position:absolute;width:1945;height:91257;visibility:visible;mso-wrap-style:square;v-text-anchor:middle" o:gfxdata="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" fillcolor="#44546a [3215]" stroked="f" strokeweight="1pt"/>
+              <v:group w14:anchorId="1E96DEE6" id="Grupo 4" o:spid="_x0000_s1026" style="position:absolute;left:0;text-align:left;margin-left:15.4pt;margin-top:24.15pt;width:564.45pt;height:799.2pt;z-index:-251657216;mso-height-percent:950;mso-position-horizontal-relative:page;mso-position-vertical-relative:page;mso-height-percent:950" coordsize="63232,91257" o:gfxdata="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">
+                <v:rect id="Retângulo 5" o:spid="_x0000_s1027" style="position:absolute;width:1945;height:91257;visibility:visible;mso-wrap-style:square;v-text-anchor:middle" o:gfxdata="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" fillcolor="#44546a [3215]" stroked="f" strokeweight="1pt"/>
                 <v:shapetype id="_x0000_t15" coordsize="21600,21600" o:spt="15" adj="16200" path="m@0,l,,,21600@0,21600,21600,10800xe">
                   <v:stroke joinstyle="miter"/>
                   <v:formulas>
@@ -3414,7 +3414,7 @@
                     <v:h position="#0,topLeft" xrange="0,21600"/>
                   </v:handles>
                 </v:shapetype>
-                <v:shape id="Pentágono 6" o:spid="_x0000_s1028" type="#_x0000_t15" style="position:absolute;top:4046;width:63232;height:5520;visibility:visible;mso-wrap-style:square;v-text-anchor:middle" o:gfxdata="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" adj="20657" fillcolor="#5b9bd5 [3204]" stroked="f" strokeweight="1pt">
+                <v:shape id="Pentágono 6" o:spid="_x0000_s1028" type="#_x0000_t15" style="position:absolute;top:4046;width:63232;height:5520;visibility:visible;mso-wrap-style:square;v-text-anchor:middle" o:gfxdata="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" adj="20657" fillcolor="#5b9bd5 [3204]" stroked="f" strokeweight="1pt">
                   <v:textbox inset=",0,14.4pt,0">
                     <w:txbxContent>
                       <w:p>
@@ -3455,99 +3455,99 @@
                     </w:txbxContent>
                   </v:textbox>
                 </v:shape>
-                <v:group id="Grupo 7" o:spid="_x0000_s1029" style="position:absolute;left:762;top:42100;width:20573;height:49103" coordorigin="806,42118" coordsize="13062,31210" o:gfxdata="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">
-                  <v:group id="Grupo 8" o:spid="_x0000_s1030" style="position:absolute;left:1410;top:42118;width:10478;height:31210" coordorigin="1410,42118" coordsize="10477,31210" o:gfxdata="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">
+                <v:group id="Grupo 7" o:spid="_x0000_s1029" style="position:absolute;left:762;top:42100;width:20573;height:49103" coordorigin="806,42118" coordsize="13062,31210" o:gfxdata="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">
+                  <v:group id="Grupo 8" o:spid="_x0000_s1030" style="position:absolute;left:1410;top:42118;width:10478;height:31210" coordorigin="1410,42118" coordsize="10477,31210" o:gfxdata="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">
                     <o:lock v:ext="edit" aspectratio="t"/>
-                    <v:shape id="Forma livre 9" o:spid="_x0000_s1031" style="position:absolute;left:3696;top:62168;width:1937;height:6985;visibility:visible;mso-wrap-style:square;v-text-anchor:top" coordsize="122,440" o:gfxdata="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" path="m,l39,152,84,304r38,113l122,440,76,306,39,180,6,53,,xe" fillcolor="#44546a [3215]" strokecolor="#44546a [3215]" strokeweight="0">
+                    <v:shape id="Forma livre 9" o:spid="_x0000_s1031" style="position:absolute;left:3696;top:62168;width:1937;height:6985;visibility:visible;mso-wrap-style:square;v-text-anchor:top" coordsize="122,440" o:gfxdata="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" path="m,l39,152,84,304r38,113l122,440,76,306,39,180,6,53,,xe" fillcolor="#44546a [3215]" strokecolor="#44546a [3215]" strokeweight="0">
                       <v:path arrowok="t" o:connecttype="custom" o:connectlocs="0,0;61913,241300;133350,482600;193675,661988;193675,698500;120650,485775;61913,285750;9525,84138;0,0" o:connectangles="0,0,0,0,0,0,0,0,0"/>
                     </v:shape>
-                    <v:shape id="Forma livre 10" o:spid="_x0000_s1032" style="position:absolute;left:5728;top:69058;width:1842;height:4270;visibility:visible;mso-wrap-style:square;v-text-anchor:top" coordsize="116,269" o:gfxdata="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" path="m,l8,19,37,93r30,74l116,269r-8,l60,169,30,98,1,25,,xe" fillcolor="#44546a [3215]" strokecolor="#44546a [3215]" strokeweight="0">
+                    <v:shape id="Forma livre 10" o:spid="_x0000_s1032" style="position:absolute;left:5728;top:69058;width:1842;height:4270;visibility:visible;mso-wrap-style:square;v-text-anchor:top" coordsize="116,269" o:gfxdata="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" path="m,l8,19,37,93r30,74l116,269r-8,l60,169,30,98,1,25,,xe" fillcolor="#44546a [3215]" strokecolor="#44546a [3215]" strokeweight="0">
                       <v:path arrowok="t" o:connecttype="custom" o:connectlocs="0,0;12700,30163;58738,147638;106363,265113;184150,427038;171450,427038;95250,268288;47625,155575;1588,39688;0,0" o:connectangles="0,0,0,0,0,0,0,0,0,0"/>
                     </v:shape>
-                    <v:shape id="Forma livre 11" o:spid="_x0000_s1033" style="position:absolute;left:1410;top:42118;width:2223;height:20193;visibility:visible;mso-wrap-style:square;v-text-anchor:top" coordsize="140,1272" o:gfxdata="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" path="m,l,,1,79r2,80l12,317,23,476,39,634,58,792,83,948r24,138l135,1223r5,49l138,1262,105,1106,77,949,53,792,35,634,20,476,9,317,2,159,,79,,xe" fillcolor="#44546a [3215]" strokecolor="#44546a [3215]" strokeweight="0">
+                    <v:shape id="Forma livre 11" o:spid="_x0000_s1033" style="position:absolute;left:1410;top:42118;width:2223;height:20193;visibility:visible;mso-wrap-style:square;v-text-anchor:top" coordsize="140,1272" o:gfxdata="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" path="m,l,,1,79r2,80l12,317,23,476,39,634,58,792,83,948r24,138l135,1223r5,49l138,1262,105,1106,77,949,53,792,35,634,20,476,9,317,2,159,,79,,xe" fillcolor="#44546a [3215]" strokecolor="#44546a [3215]" strokeweight="0">
                       <v:path arrowok="t" o:connecttype="custom" o:connectlocs="0,0;0,0;1588,125413;4763,252413;19050,503238;36513,755650;61913,1006475;92075,1257300;131763,1504950;169863,1724025;214313,1941513;222250,2019300;219075,2003425;166688,1755775;122238,1506538;84138,1257300;55563,1006475;31750,755650;14288,503238;3175,252413;0,125413;0,0" o:connectangles="0,0,0,0,0,0,0,0,0,0,0,0,0,0,0,0,0,0,0,0,0,0"/>
                     </v:shape>
-                    <v:shape id="Forma livre 12" o:spid="_x0000_s1034" style="position:absolute;left:3410;top:48611;width:715;height:13557;visibility:visible;mso-wrap-style:square;v-text-anchor:top" coordsize="45,854" o:gfxdata="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" path="m45,r,l35,66r-9,67l14,267,6,401,3,534,6,669r8,134l18,854r,-3l9,814,8,803,1,669,,534,3,401,12,267,25,132,34,66,45,xe" fillcolor="#44546a [3215]" strokecolor="#44546a [3215]" strokeweight="0">
+                    <v:shape id="Forma livre 12" o:spid="_x0000_s1034" style="position:absolute;left:3410;top:48611;width:715;height:13557;visibility:visible;mso-wrap-style:square;v-text-anchor:top" coordsize="45,854" o:gfxdata="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" path="m45,r,l35,66r-9,67l14,267,6,401,3,534,6,669r8,134l18,854r,-3l9,814,8,803,1,669,,534,3,401,12,267,25,132,34,66,45,xe" fillcolor="#44546a [3215]" strokecolor="#44546a [3215]" strokeweight="0">
                       <v:path arrowok="t" o:connecttype="custom" o:connectlocs="71438,0;71438,0;55563,104775;41275,211138;22225,423863;9525,636588;4763,847725;9525,1062038;22225,1274763;28575,1355725;28575,1350963;14288,1292225;12700,1274763;1588,1062038;0,847725;4763,636588;19050,423863;39688,209550;53975,104775;71438,0" o:connectangles="0,0,0,0,0,0,0,0,0,0,0,0,0,0,0,0,0,0,0,0"/>
                     </v:shape>
-                    <v:shape id="Forma livre 13" o:spid="_x0000_s1035" style="position:absolute;left:3633;top:62311;width:2444;height:9985;visibility:visible;mso-wrap-style:square;v-text-anchor:top" coordsize="154,629" o:gfxdata="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" path="m,l10,44r11,82l34,207r19,86l75,380r25,86l120,521r21,55l152,618r2,11l140,595,115,532,93,468,67,383,47,295,28,207,12,104,,xe" fillcolor="#44546a [3215]" strokecolor="#44546a [3215]" strokeweight="0">
+                    <v:shape id="Forma livre 13" o:spid="_x0000_s1035" style="position:absolute;left:3633;top:62311;width:2444;height:9985;visibility:visible;mso-wrap-style:square;v-text-anchor:top" coordsize="154,629" o:gfxdata="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" path="m,l10,44r11,82l34,207r19,86l75,380r25,86l120,521r21,55l152,618r2,11l140,595,115,532,93,468,67,383,47,295,28,207,12,104,,xe" fillcolor="#44546a [3215]" strokecolor="#44546a [3215]" strokeweight="0">
                       <v:path arrowok="t" o:connecttype="custom" o:connectlocs="0,0;15875,69850;33338,200025;53975,328613;84138,465138;119063,603250;158750,739775;190500,827088;223838,914400;241300,981075;244475,998538;222250,944563;182563,844550;147638,742950;106363,608013;74613,468313;44450,328613;19050,165100;0,0" o:connectangles="0,0,0,0,0,0,0,0,0,0,0,0,0,0,0,0,0,0,0"/>
                     </v:shape>
-                    <v:shape id="Forma livre 14" o:spid="_x0000_s1036" style="position:absolute;left:6204;top:72233;width:524;height:1095;visibility:visible;mso-wrap-style:square;v-text-anchor:top" coordsize="33,69" o:gfxdata="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" path="m,l33,69r-9,l12,35,,xe" fillcolor="#44546a [3215]" strokecolor="#44546a [3215]" strokeweight="0">
+                    <v:shape id="Forma livre 14" o:spid="_x0000_s1036" style="position:absolute;left:6204;top:72233;width:524;height:1095;visibility:visible;mso-wrap-style:square;v-text-anchor:top" coordsize="33,69" o:gfxdata="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" path="m,l33,69r-9,l12,35,,xe" fillcolor="#44546a [3215]" strokecolor="#44546a [3215]" strokeweight="0">
                       <v:path arrowok="t" o:connecttype="custom" o:connectlocs="0,0;52388,109538;38100,109538;19050,55563;0,0" o:connectangles="0,0,0,0,0"/>
                     </v:shape>
-                    <v:shape id="Forma livre 15" o:spid="_x0000_s1037" style="position:absolute;left:3553;top:61533;width:238;height:1476;visibility:visible;mso-wrap-style:square;v-text-anchor:top" coordsize="15,93" o:gfxdata="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" path="m,l9,37r,3l15,93,5,49,,xe" fillcolor="#44546a [3215]" strokecolor="#44546a [3215]" strokeweight="0">
+                    <v:shape id="Forma livre 15" o:spid="_x0000_s1037" style="position:absolute;left:3553;top:61533;width:238;height:1476;visibility:visible;mso-wrap-style:square;v-text-anchor:top" coordsize="15,93" o:gfxdata="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" path="m,l9,37r,3l15,93,5,49,,xe" fillcolor="#44546a [3215]" strokecolor="#44546a [3215]" strokeweight="0">
                       <v:path arrowok="t" o:connecttype="custom" o:connectlocs="0,0;14288,58738;14288,63500;23813,147638;7938,77788;0,0" o:connectangles="0,0,0,0,0,0"/>
                     </v:shape>
-                    <v:shape id="Forma livre 16" o:spid="_x0000_s1038" style="position:absolute;left:5633;top:56897;width:6255;height:12161;visibility:visible;mso-wrap-style:square;v-text-anchor:top" coordsize="394,766" o:gfxdata="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" path="m394,r,l356,38,319,77r-35,40l249,160r-42,58l168,276r-37,63l98,402,69,467,45,535,26,604,14,673,7,746,6,766,,749r1,-5l7,673,21,603,40,533,65,466,94,400r33,-64l164,275r40,-60l248,158r34,-42l318,76,354,37,394,xe" fillcolor="#44546a [3215]" strokecolor="#44546a [3215]" strokeweight="0">
+                    <v:shape id="Forma livre 16" o:spid="_x0000_s1038" style="position:absolute;left:5633;top:56897;width:6255;height:12161;visibility:visible;mso-wrap-style:square;v-text-anchor:top" coordsize="394,766" o:gfxdata="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" path="m394,r,l356,38,319,77r-35,40l249,160r-42,58l168,276r-37,63l98,402,69,467,45,535,26,604,14,673,7,746,6,766,,749r1,-5l7,673,21,603,40,533,65,466,94,400r33,-64l164,275r40,-60l248,158r34,-42l318,76,354,37,394,xe" fillcolor="#44546a [3215]" strokecolor="#44546a [3215]" strokeweight="0">
                       <v:path arrowok="t" o:connecttype="custom" o:connectlocs="625475,0;625475,0;565150,60325;506413,122238;450850,185738;395288,254000;328613,346075;266700,438150;207963,538163;155575,638175;109538,741363;71438,849313;41275,958850;22225,1068388;11113,1184275;9525,1216025;0,1189038;1588,1181100;11113,1068388;33338,957263;63500,846138;103188,739775;149225,635000;201613,533400;260350,436563;323850,341313;393700,250825;447675,184150;504825,120650;561975,58738;625475,0" o:connectangles="0,0,0,0,0,0,0,0,0,0,0,0,0,0,0,0,0,0,0,0,0,0,0,0,0,0,0,0,0,0,0"/>
                     </v:shape>
-                    <v:shape id="Forma livre 17" o:spid="_x0000_s1039" style="position:absolute;left:5633;top:69153;width:571;height:3080;visibility:visible;mso-wrap-style:square;v-text-anchor:top" coordsize="36,194" o:gfxdata="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" path="m,l6,16r1,3l11,80r9,52l33,185r3,9l21,161,15,145,5,81,1,41,,xe" fillcolor="#44546a [3215]" strokecolor="#44546a [3215]" strokeweight="0">
+                    <v:shape id="Forma livre 17" o:spid="_x0000_s1039" style="position:absolute;left:5633;top:69153;width:571;height:3080;visibility:visible;mso-wrap-style:square;v-text-anchor:top" coordsize="36,194" o:gfxdata="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" path="m,l6,16r1,3l11,80r9,52l33,185r3,9l21,161,15,145,5,81,1,41,,xe" fillcolor="#44546a [3215]" strokecolor="#44546a [3215]" strokeweight="0">
                       <v:path arrowok="t" o:connecttype="custom" o:connectlocs="0,0;9525,25400;11113,30163;17463,127000;31750,209550;52388,293688;57150,307975;33338,255588;23813,230188;7938,128588;1588,65088;0,0" o:connectangles="0,0,0,0,0,0,0,0,0,0,0,0"/>
                     </v:shape>
-                    <v:shape id="Forma livre 18" o:spid="_x0000_s1040" style="position:absolute;left:6077;top:72296;width:493;height:1032;visibility:visible;mso-wrap-style:square;v-text-anchor:top" coordsize="31,65" o:gfxdata="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" path="m,l31,65r-8,l,xe" fillcolor="#44546a [3215]" strokecolor="#44546a [3215]" strokeweight="0">
+                    <v:shape id="Forma livre 18" o:spid="_x0000_s1040" style="position:absolute;left:6077;top:72296;width:493;height:1032;visibility:visible;mso-wrap-style:square;v-text-anchor:top" coordsize="31,65" o:gfxdata="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" path="m,l31,65r-8,l,xe" fillcolor="#44546a [3215]" strokecolor="#44546a [3215]" strokeweight="0">
                       <v:path arrowok="t" o:connecttype="custom" o:connectlocs="0,0;49213,103188;36513,103188;0,0" o:connectangles="0,0,0,0"/>
                     </v:shape>
-                    <v:shape id="Forma livre 19" o:spid="_x0000_s1041" style="position:absolute;left:5633;top:68788;width:111;height:666;visibility:visible;mso-wrap-style:square;v-text-anchor:top" coordsize="7,42" o:gfxdata="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" path="m,l6,17,7,42,6,39,,23,,xe" fillcolor="#44546a [3215]" strokecolor="#44546a [3215]" strokeweight="0">
+                    <v:shape id="Forma livre 19" o:spid="_x0000_s1041" style="position:absolute;left:5633;top:68788;width:111;height:666;visibility:visible;mso-wrap-style:square;v-text-anchor:top" coordsize="7,42" o:gfxdata="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" path="m,l6,17,7,42,6,39,,23,,xe" fillcolor="#44546a [3215]" strokecolor="#44546a [3215]" strokeweight="0">
                       <v:path arrowok="t" o:connecttype="custom" o:connectlocs="0,0;9525,26988;11113,66675;9525,61913;0,36513;0,0" o:connectangles="0,0,0,0,0,0"/>
                     </v:shape>
-                    <v:shape id="Forma livre 20" o:spid="_x0000_s1042" style="position:absolute;left:5871;top:71455;width:714;height:1873;visibility:visible;mso-wrap-style:square;v-text-anchor:top" coordsize="45,118" o:gfxdata="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" path="m,l6,16,21,49,33,84r12,34l44,118,13,53,11,42,,xe" fillcolor="#44546a [3215]" strokecolor="#44546a [3215]" strokeweight="0">
+                    <v:shape id="Forma livre 20" o:spid="_x0000_s1042" style="position:absolute;left:5871;top:71455;width:714;height:1873;visibility:visible;mso-wrap-style:square;v-text-anchor:top" coordsize="45,118" o:gfxdata="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" path="m,l6,16,21,49,33,84r12,34l44,118,13,53,11,42,,xe" fillcolor="#44546a [3215]" strokecolor="#44546a [3215]" strokeweight="0">
                       <v:path arrowok="t" o:connecttype="custom" o:connectlocs="0,0;9525,25400;33338,77788;52388,133350;71438,187325;69850,187325;20638,84138;17463,66675;0,0" o:connectangles="0,0,0,0,0,0,0,0,0"/>
                     </v:shape>
                   </v:group>
-                  <v:group id="Grupo 21" o:spid="_x0000_s1043" style="position:absolute;left:806;top:48269;width:13063;height:25059" coordorigin="806,46499" coordsize="8747,16779" o:gfxdata="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">
+                  <v:group id="Grupo 21" o:spid="_x0000_s1043" style="position:absolute;left:806;top:48269;width:13063;height:25059" coordorigin="806,46499" coordsize="8747,16779" o:gfxdata="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">
                     <o:lock v:ext="edit" aspectratio="t"/>
-                    <v:shape id="Forma livre 22" o:spid="_x0000_s1044" style="position:absolute;left:1187;top:51897;width:1984;height:7143;visibility:visible;mso-wrap-style:square;v-text-anchor:top" coordsize="125,450" o:gfxdata="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" path="m,l41,155,86,309r39,116l125,450,79,311,41,183,7,54,,xe" fillcolor="#44546a [3215]" strokecolor="#44546a [3215]" strokeweight="0">
+                    <v:shape id="Forma livre 22" o:spid="_x0000_s1044" style="position:absolute;left:1187;top:51897;width:1984;height:7143;visibility:visible;mso-wrap-style:square;v-text-anchor:top" coordsize="125,450" o:gfxdata="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" path="m,l41,155,86,309r39,116l125,450,79,311,41,183,7,54,,xe" fillcolor="#44546a [3215]" strokecolor="#44546a [3215]" strokeweight="0">
                       <v:fill opacity="13107f"/>
                       <v:stroke opacity="13107f"/>
                       <v:path arrowok="t" o:connecttype="custom" o:connectlocs="0,0;65088,246063;136525,490538;198438,674688;198438,714375;125413,493713;65088,290513;11113,85725;0,0" o:connectangles="0,0,0,0,0,0,0,0,0"/>
                     </v:shape>
-                    <v:shape id="Forma livre 23" o:spid="_x0000_s1045" style="position:absolute;left:3282;top:58913;width:1874;height:4366;visibility:visible;mso-wrap-style:square;v-text-anchor:top" coordsize="118,275" o:gfxdata="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" path="m,l8,20,37,96r32,74l118,275r-9,l61,174,30,100,,26,,xe" fillcolor="#44546a [3215]" strokecolor="#44546a [3215]" strokeweight="0">
+                    <v:shape id="Forma livre 23" o:spid="_x0000_s1045" style="position:absolute;left:3282;top:58913;width:1874;height:4366;visibility:visible;mso-wrap-style:square;v-text-anchor:top" coordsize="118,275" o:gfxdata="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" path="m,l8,20,37,96r32,74l118,275r-9,l61,174,30,100,,26,,xe" fillcolor="#44546a [3215]" strokecolor="#44546a [3215]" strokeweight="0">
                       <v:fill opacity="13107f"/>
                       <v:stroke opacity="13107f"/>
                       <v:path arrowok="t" o:connecttype="custom" o:connectlocs="0,0;12700,31750;58738,152400;109538,269875;187325,436563;173038,436563;96838,276225;47625,158750;0,41275;0,0" o:connectangles="0,0,0,0,0,0,0,0,0,0"/>
                     </v:shape>
-                    <v:shape id="Forma livre 24" o:spid="_x0000_s1046" style="position:absolute;left:806;top:50103;width:317;height:1921;visibility:visible;mso-wrap-style:square;v-text-anchor:top" coordsize="20,121" o:gfxdata="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" path="m,l16,72r4,49l18,112,,31,,xe" fillcolor="#44546a [3215]" strokecolor="#44546a [3215]" strokeweight="0">
+                    <v:shape id="Forma livre 24" o:spid="_x0000_s1046" style="position:absolute;left:806;top:50103;width:317;height:1921;visibility:visible;mso-wrap-style:square;v-text-anchor:top" coordsize="20,121" o:gfxdata="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" path="m,l16,72r4,49l18,112,,31,,xe" fillcolor="#44546a [3215]" strokecolor="#44546a [3215]" strokeweight="0">
                       <v:fill opacity="13107f"/>
                       <v:stroke opacity="13107f"/>
                       <v:path arrowok="t" o:connecttype="custom" o:connectlocs="0,0;25400,114300;31750,192088;28575,177800;0,49213;0,0" o:connectangles="0,0,0,0,0,0"/>
                     </v:shape>
-                    <v:shape id="Forma Livre 12" o:spid="_x0000_s1047" style="position:absolute;left:1123;top:52024;width:2509;height:10207;visibility:visible;mso-wrap-style:square;v-text-anchor:top" coordsize="158,643" o:gfxdata="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" path="m,l11,46r11,83l36,211r19,90l76,389r27,87l123,533r21,55l155,632r3,11l142,608,118,544,95,478,69,391,47,302,29,212,13,107,,xe" fillcolor="#44546a [3215]" strokecolor="#44546a [3215]" strokeweight="0">
+                    <v:shape id="Forma Livre 12" o:spid="_x0000_s1047" style="position:absolute;left:1123;top:52024;width:2509;height:10207;visibility:visible;mso-wrap-style:square;v-text-anchor:top" coordsize="158,643" o:gfxdata="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" path="m,l11,46r11,83l36,211r19,90l76,389r27,87l123,533r21,55l155,632r3,11l142,608,118,544,95,478,69,391,47,302,29,212,13,107,,xe" fillcolor="#44546a [3215]" strokecolor="#44546a [3215]" strokeweight="0">
                       <v:fill opacity="13107f"/>
                       <v:stroke opacity="13107f"/>
                       <v:path arrowok="t" o:connecttype="custom" o:connectlocs="0,0;17463,73025;34925,204788;57150,334963;87313,477838;120650,617538;163513,755650;195263,846138;228600,933450;246063,1003300;250825,1020763;225425,965200;187325,863600;150813,758825;109538,620713;74613,479425;46038,336550;20638,169863;0,0" o:connectangles="0,0,0,0,0,0,0,0,0,0,0,0,0,0,0,0,0,0,0"/>
                     </v:shape>
-                    <v:shape id="Forma Livre 13" o:spid="_x0000_s1048" style="position:absolute;left:3759;top:62152;width:524;height:1127;visibility:visible;mso-wrap-style:square;v-text-anchor:top" coordsize="33,71" o:gfxdata="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" path="m,l33,71r-9,l11,36,,xe" fillcolor="#44546a [3215]" strokecolor="#44546a [3215]" strokeweight="0">
+                    <v:shape id="Forma Livre 13" o:spid="_x0000_s1048" style="position:absolute;left:3759;top:62152;width:524;height:1127;visibility:visible;mso-wrap-style:square;v-text-anchor:top" coordsize="33,71" o:gfxdata="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" path="m,l33,71r-9,l11,36,,xe" fillcolor="#44546a [3215]" strokecolor="#44546a [3215]" strokeweight="0">
                       <v:fill opacity="13107f"/>
                       <v:stroke opacity="13107f"/>
                       <v:path arrowok="t" o:connecttype="custom" o:connectlocs="0,0;52388,112713;38100,112713;17463,57150;0,0" o:connectangles="0,0,0,0,0"/>
                     </v:shape>
-                    <v:shape id="Forma Livre 14" o:spid="_x0000_s1049" style="position:absolute;left:1060;top:51246;width:238;height:1508;visibility:visible;mso-wrap-style:square;v-text-anchor:top" coordsize="15,95" o:gfxdata="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" path="m,l8,37r,4l15,95,4,49,,xe" fillcolor="#44546a [3215]" strokecolor="#44546a [3215]" strokeweight="0">
+                    <v:shape id="Forma Livre 14" o:spid="_x0000_s1049" style="position:absolute;left:1060;top:51246;width:238;height:1508;visibility:visible;mso-wrap-style:square;v-text-anchor:top" coordsize="15,95" o:gfxdata="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" path="m,l8,37r,4l15,95,4,49,,xe" fillcolor="#44546a [3215]" strokecolor="#44546a [3215]" strokeweight="0">
                       <v:fill opacity="13107f"/>
                       <v:stroke opacity="13107f"/>
                       <v:path arrowok="t" o:connecttype="custom" o:connectlocs="0,0;12700,58738;12700,65088;23813,150813;6350,77788;0,0" o:connectangles="0,0,0,0,0,0"/>
                     </v:shape>
-                    <v:shape id="Forma Livre 15" o:spid="_x0000_s1050" style="position:absolute;left:3171;top:46499;width:6382;height:12414;visibility:visible;mso-wrap-style:square;v-text-anchor:top" coordsize="402,782" o:gfxdata="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" path="m402,r,1l363,39,325,79r-35,42l255,164r-44,58l171,284r-38,62l100,411,71,478,45,546,27,617,13,689,7,761r,21l,765r1,-4l7,688,21,616,40,545,66,475,95,409r35,-66l167,281r42,-61l253,163r34,-43l324,78,362,38,402,xe" fillcolor="#44546a [3215]" strokecolor="#44546a [3215]" strokeweight="0">
+                    <v:shape id="Forma Livre 15" o:spid="_x0000_s1050" style="position:absolute;left:3171;top:46499;width:6382;height:12414;visibility:visible;mso-wrap-style:square;v-text-anchor:top" coordsize="402,782" o:gfxdata="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" path="m402,r,1l363,39,325,79r-35,42l255,164r-44,58l171,284r-38,62l100,411,71,478,45,546,27,617,13,689,7,761r,21l,765r1,-4l7,688,21,616,40,545,66,475,95,409r35,-66l167,281r42,-61l253,163r34,-43l324,78,362,38,402,xe" fillcolor="#44546a [3215]" strokecolor="#44546a [3215]" strokeweight="0">
                       <v:fill opacity="13107f"/>
                       <v:stroke opacity="13107f"/>
                       <v:path arrowok="t" o:connecttype="custom" o:connectlocs="638175,0;638175,1588;576263,61913;515938,125413;460375,192088;404813,260350;334963,352425;271463,450850;211138,549275;158750,652463;112713,758825;71438,866775;42863,979488;20638,1093788;11113,1208088;11113,1241425;0,1214438;1588,1208088;11113,1092200;33338,977900;63500,865188;104775,754063;150813,649288;206375,544513;265113,446088;331788,349250;401638,258763;455613,190500;514350,123825;574675,60325;638175,0" o:connectangles="0,0,0,0,0,0,0,0,0,0,0,0,0,0,0,0,0,0,0,0,0,0,0,0,0,0,0,0,0,0,0"/>
                     </v:shape>
-                    <v:shape id="Forma Livre 16" o:spid="_x0000_s1051" style="position:absolute;left:3171;top:59040;width:588;height:3112;visibility:visible;mso-wrap-style:square;v-text-anchor:top" coordsize="37,196" o:gfxdata="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" path="m,l6,15r1,3l12,80r9,54l33,188r4,8l22,162,15,146,5,81,1,40,,xe" fillcolor="#44546a [3215]" strokecolor="#44546a [3215]" strokeweight="0">
+                    <v:shape id="Forma Livre 16" o:spid="_x0000_s1051" style="position:absolute;left:3171;top:59040;width:588;height:3112;visibility:visible;mso-wrap-style:square;v-text-anchor:top" coordsize="37,196" o:gfxdata="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" path="m,l6,15r1,3l12,80r9,54l33,188r4,8l22,162,15,146,5,81,1,40,,xe" fillcolor="#44546a [3215]" strokecolor="#44546a [3215]" strokeweight="0">
                       <v:fill opacity="13107f"/>
                       <v:stroke opacity="13107f"/>
                       <v:path arrowok="t" o:connecttype="custom" o:connectlocs="0,0;9525,23813;11113,28575;19050,127000;33338,212725;52388,298450;58738,311150;34925,257175;23813,231775;7938,128588;1588,63500;0,0" o:connectangles="0,0,0,0,0,0,0,0,0,0,0,0"/>
                     </v:shape>
-                    <v:shape id="Forma Livre 17" o:spid="_x0000_s1052" style="position:absolute;left:3632;top:62231;width:492;height:1048;visibility:visible;mso-wrap-style:square;v-text-anchor:top" coordsize="31,66" o:gfxdata="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" path="m,l31,66r-7,l,xe" fillcolor="#44546a [3215]" strokecolor="#44546a [3215]" strokeweight="0">
+                    <v:shape id="Forma Livre 17" o:spid="_x0000_s1052" style="position:absolute;left:3632;top:62231;width:492;height:1048;visibility:visible;mso-wrap-style:square;v-text-anchor:top" coordsize="31,66" o:gfxdata="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" path="m,l31,66r-7,l,xe" fillcolor="#44546a [3215]" strokecolor="#44546a [3215]" strokeweight="0">
                       <v:fill opacity="13107f"/>
                       <v:stroke opacity="13107f"/>
                       <v:path arrowok="t" o:connecttype="custom" o:connectlocs="0,0;49213,104775;38100,104775;0,0" o:connectangles="0,0,0,0"/>
                     </v:shape>
-                    <v:shape id="Forma Livre 18" o:spid="_x0000_s1053" style="position:absolute;left:3171;top:58644;width:111;height:682;visibility:visible;mso-wrap-style:square;v-text-anchor:top" coordsize="7,43" o:gfxdata="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" path="m,l7,17r,26l6,40,,25,,xe" fillcolor="#44546a [3215]" strokecolor="#44546a [3215]" strokeweight="0">
+                    <v:shape id="Forma Livre 18" o:spid="_x0000_s1053" style="position:absolute;left:3171;top:58644;width:111;height:682;visibility:visible;mso-wrap-style:square;v-text-anchor:top" coordsize="7,43" o:gfxdata="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" path="m,l7,17r,26l6,40,,25,,xe" fillcolor="#44546a [3215]" strokecolor="#44546a [3215]" strokeweight="0">
                       <v:fill opacity="13107f"/>
                       <v:stroke opacity="13107f"/>
                       <v:path arrowok="t" o:connecttype="custom" o:connectlocs="0,0;11113,26988;11113,68263;9525,63500;0,39688;0,0" o:connectangles="0,0,0,0,0,0"/>
                     </v:shape>
-                    <v:shape id="Forma Livre 19" o:spid="_x0000_s1054" style="position:absolute;left:3409;top:61358;width:731;height:1921;visibility:visible;mso-wrap-style:square;v-text-anchor:top" coordsize="46,121" o:gfxdata="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" path="m,l7,16,22,50,33,86r13,35l45,121,14,55,11,44,,xe" fillcolor="#44546a [3215]" strokecolor="#44546a [3215]" strokeweight="0">
+                    <v:shape id="Forma Livre 19" o:spid="_x0000_s1054" style="position:absolute;left:3409;top:61358;width:731;height:1921;visibility:visible;mso-wrap-style:square;v-text-anchor:top" coordsize="46,121" o:gfxdata="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" path="m,l7,16,22,50,33,86r13,35l45,121,14,55,11,44,,xe" fillcolor="#44546a [3215]" strokecolor="#44546a [3215]" strokeweight="0">
                       <v:fill opacity="13107f"/>
                       <v:stroke opacity="13107f"/>
                       <v:path arrowok="t" o:connecttype="custom" o:connectlocs="0,0;11113,25400;34925,79375;52388,136525;73025,192088;71438,192088;22225,87313;17463,69850;0,0" o:connectangles="0,0,0,0,0,0,0,0,0"/>
@@ -4072,6 +4072,29 @@
                 <w:iCs/>
               </w:rPr>
             </w:pPr>
+            <w:r>
+              <w:rPr>
+                <w:rFonts w:ascii="Times New Roman" w:hAnsi="Times New Roman" w:cs="Times New Roman"/>
+                <w:iCs/>
+              </w:rPr>
+              <w:t>“</w:t>
+            </w:r>
+            <w:proofErr w:type="gramStart"/>
+            <w:r>
+              <w:rPr>
+                <w:rFonts w:ascii="Times New Roman" w:hAnsi="Times New Roman" w:cs="Times New Roman"/>
+                <w:iCs/>
+              </w:rPr>
+              <w:t>http://localhost/MyStudyLife/PGP-2016/code/public/</w:t>
+            </w:r>
+            <w:proofErr w:type="gramEnd"/>
+            <w:r>
+              <w:rPr>
+                <w:rFonts w:ascii="Times New Roman" w:hAnsi="Times New Roman" w:cs="Times New Roman"/>
+                <w:iCs/>
+              </w:rPr>
+              <w:t>”</w:t>
+            </w:r>
           </w:p>
         </w:tc>
       </w:tr>
@@ -4109,6 +4132,29 @@
                 <w:iCs/>
               </w:rPr>
             </w:pPr>
+            <w:r>
+              <w:rPr>
+                <w:rFonts w:ascii="Times New Roman" w:hAnsi="Times New Roman" w:cs="Times New Roman"/>
+                <w:iCs/>
+              </w:rPr>
+              <w:t xml:space="preserve">A primeira página da aplicação contém a tela de </w:t>
+            </w:r>
+            <w:proofErr w:type="spellStart"/>
+            <w:r>
+              <w:rPr>
+                <w:rFonts w:ascii="Times New Roman" w:hAnsi="Times New Roman" w:cs="Times New Roman"/>
+                <w:iCs/>
+              </w:rPr>
+              <w:t>login</w:t>
+            </w:r>
+            <w:proofErr w:type="spellEnd"/>
+            <w:r>
+              <w:rPr>
+                <w:rFonts w:ascii="Times New Roman" w:hAnsi="Times New Roman" w:cs="Times New Roman"/>
+                <w:iCs/>
+              </w:rPr>
+              <w:t>.</w:t>
+            </w:r>
           </w:p>
         </w:tc>
       </w:tr>
@@ -4146,6 +4192,31 @@
                 <w:iCs/>
               </w:rPr>
             </w:pPr>
+            <w:proofErr w:type="spellStart"/>
+            <w:r>
+              <w:rPr>
+                <w:rFonts w:ascii="Times New Roman" w:hAnsi="Times New Roman" w:cs="Times New Roman"/>
+                <w:iCs/>
+              </w:rPr>
+              <w:t>Boolean</w:t>
+            </w:r>
+            <w:proofErr w:type="spellEnd"/>
+            <w:r>
+              <w:rPr>
+                <w:rFonts w:ascii="Times New Roman" w:hAnsi="Times New Roman" w:cs="Times New Roman"/>
+                <w:iCs/>
+              </w:rPr>
+              <w:t xml:space="preserve"> </w:t>
+            </w:r>
+            <w:proofErr w:type="spellStart"/>
+            <w:r>
+              <w:rPr>
+                <w:rFonts w:ascii="Times New Roman" w:hAnsi="Times New Roman" w:cs="Times New Roman"/>
+                <w:iCs/>
+              </w:rPr>
+              <w:t>True</w:t>
+            </w:r>
+            <w:proofErr w:type="spellEnd"/>
           </w:p>
         </w:tc>
       </w:tr>
@@ -4230,6 +4301,36 @@
                 <w:iCs/>
               </w:rPr>
             </w:pPr>
+            <w:r>
+              <w:rPr>
+                <w:rFonts w:ascii="Times New Roman" w:hAnsi="Times New Roman" w:cs="Times New Roman"/>
+                <w:iCs/>
+              </w:rPr>
+              <w:t>“</w:t>
+            </w:r>
+            <w:proofErr w:type="gramStart"/>
+            <w:r>
+              <w:rPr>
+                <w:rFonts w:ascii="Times New Roman" w:hAnsi="Times New Roman" w:cs="Times New Roman"/>
+                <w:iCs/>
+              </w:rPr>
+              <w:t>http://localhost/MyStudyLife/PGP-2016/code/public/</w:t>
+            </w:r>
+            <w:r>
+              <w:rPr>
+                <w:rFonts w:ascii="Times New Roman" w:hAnsi="Times New Roman" w:cs="Times New Roman"/>
+                <w:iCs/>
+              </w:rPr>
+              <w:t>errorLogin</w:t>
+            </w:r>
+            <w:proofErr w:type="gramEnd"/>
+            <w:r>
+              <w:rPr>
+                <w:rFonts w:ascii="Times New Roman" w:hAnsi="Times New Roman" w:cs="Times New Roman"/>
+                <w:iCs/>
+              </w:rPr>
+              <w:t>”</w:t>
+            </w:r>
           </w:p>
         </w:tc>
       </w:tr>
@@ -4267,6 +4368,13 @@
                 <w:iCs/>
               </w:rPr>
             </w:pPr>
+            <w:r>
+              <w:rPr>
+                <w:rFonts w:ascii="Times New Roman" w:hAnsi="Times New Roman" w:cs="Times New Roman"/>
+                <w:iCs/>
+              </w:rPr>
+              <w:t xml:space="preserve">Caso o e-mail ou senha informados não estejam corretos essa página será lançada, e redirecionará para a página inicial com o parâmetro false, cuja consequência é o aparecimento a mensagem de erro </w:t>
+            </w:r>
           </w:p>
         </w:tc>
       </w:tr>
@@ -4304,6 +4412,22 @@
                 <w:iCs/>
               </w:rPr>
             </w:pPr>
+            <w:proofErr w:type="spellStart"/>
+            <w:r>
+              <w:rPr>
+                <w:rFonts w:ascii="Times New Roman" w:hAnsi="Times New Roman" w:cs="Times New Roman"/>
+                <w:iCs/>
+              </w:rPr>
+              <w:t>Boolean</w:t>
+            </w:r>
+            <w:proofErr w:type="spellEnd"/>
+            <w:r>
+              <w:rPr>
+                <w:rFonts w:ascii="Times New Roman" w:hAnsi="Times New Roman" w:cs="Times New Roman"/>
+                <w:iCs/>
+              </w:rPr>
+              <w:t xml:space="preserve"> false</w:t>
+            </w:r>
           </w:p>
         </w:tc>
       </w:tr>
@@ -4351,8 +4475,6 @@
               </w:rPr>
               <w:t>Rota 03</w:t>
             </w:r>
-            <w:bookmarkStart w:id="1" w:name="_GoBack"/>
-            <w:bookmarkEnd w:id="1"/>
           </w:p>
         </w:tc>
       </w:tr>
@@ -4390,6 +4512,36 @@
                 <w:iCs/>
               </w:rPr>
             </w:pPr>
+            <w:r>
+              <w:rPr>
+                <w:rFonts w:ascii="Times New Roman" w:hAnsi="Times New Roman" w:cs="Times New Roman"/>
+                <w:iCs/>
+              </w:rPr>
+              <w:t>“</w:t>
+            </w:r>
+            <w:proofErr w:type="gramStart"/>
+            <w:r>
+              <w:rPr>
+                <w:rFonts w:ascii="Times New Roman" w:hAnsi="Times New Roman" w:cs="Times New Roman"/>
+                <w:iCs/>
+              </w:rPr>
+              <w:t>http://localhost/MyStudyLife/PGP-2016/code/public/</w:t>
+            </w:r>
+            <w:r>
+              <w:rPr>
+                <w:rFonts w:ascii="Times New Roman" w:hAnsi="Times New Roman" w:cs="Times New Roman"/>
+                <w:iCs/>
+              </w:rPr>
+              <w:t>newUser</w:t>
+            </w:r>
+            <w:proofErr w:type="gramEnd"/>
+            <w:r>
+              <w:rPr>
+                <w:rFonts w:ascii="Times New Roman" w:hAnsi="Times New Roman" w:cs="Times New Roman"/>
+                <w:iCs/>
+              </w:rPr>
+              <w:t>”</w:t>
+            </w:r>
           </w:p>
         </w:tc>
       </w:tr>
@@ -4427,6 +4579,13 @@
                 <w:iCs/>
               </w:rPr>
             </w:pPr>
+            <w:r>
+              <w:rPr>
+                <w:rFonts w:ascii="Times New Roman" w:hAnsi="Times New Roman" w:cs="Times New Roman"/>
+                <w:iCs/>
+              </w:rPr>
+              <w:t>Página que contém o formulário de cadastro</w:t>
+            </w:r>
           </w:p>
         </w:tc>
       </w:tr>
@@ -4464,6 +4623,476 @@
                 <w:iCs/>
               </w:rPr>
             </w:pPr>
+            <w:proofErr w:type="spellStart"/>
+            <w:r>
+              <w:rPr>
+                <w:rFonts w:ascii="Times New Roman" w:hAnsi="Times New Roman" w:cs="Times New Roman"/>
+                <w:iCs/>
+              </w:rPr>
+              <w:t>Boolean</w:t>
+            </w:r>
+            <w:proofErr w:type="spellEnd"/>
+            <w:r>
+              <w:rPr>
+                <w:rFonts w:ascii="Times New Roman" w:hAnsi="Times New Roman" w:cs="Times New Roman"/>
+                <w:iCs/>
+              </w:rPr>
+              <w:t xml:space="preserve"> </w:t>
+            </w:r>
+            <w:proofErr w:type="spellStart"/>
+            <w:r>
+              <w:rPr>
+                <w:rFonts w:ascii="Times New Roman" w:hAnsi="Times New Roman" w:cs="Times New Roman"/>
+                <w:iCs/>
+              </w:rPr>
+              <w:t>true</w:t>
+            </w:r>
+            <w:proofErr w:type="spellEnd"/>
+          </w:p>
+        </w:tc>
+      </w:tr>
+    </w:tbl>
+    <w:p>
+      <w:pPr>
+        <w:outlineLvl w:val="0"/>
+        <w:rPr>
+          <w:iCs/>
+        </w:rPr>
+      </w:pPr>
+    </w:p>
+    <w:tbl>
+      <w:tblPr>
+        <w:tblStyle w:val="Tabelacomgrade"/>
+        <w:tblW w:w="0" w:type="auto"/>
+        <w:tblLook w:val="04A0" w:firstRow="1" w:lastRow="0" w:firstColumn="1" w:lastColumn="0" w:noHBand="0" w:noVBand="1"/>
+      </w:tblPr>
+      <w:tblGrid>
+        <w:gridCol w:w="2547"/>
+        <w:gridCol w:w="6513"/>
+      </w:tblGrid>
+      <w:tr>
+        <w:tc>
+          <w:tcPr>
+            <w:tcW w:w="9060" w:type="dxa"/>
+            <w:gridSpan w:val="2"/>
+            <w:shd w:val="clear" w:color="auto" w:fill="AEAAAA" w:themeFill="background2" w:themeFillShade="BF"/>
+          </w:tcPr>
+          <w:p>
+            <w:pPr>
+              <w:jc w:val="center"/>
+              <w:outlineLvl w:val="0"/>
+              <w:rPr>
+                <w:rFonts w:ascii="Times New Roman" w:hAnsi="Times New Roman" w:cs="Times New Roman"/>
+                <w:b/>
+                <w:iCs/>
+              </w:rPr>
+            </w:pPr>
+            <w:r>
+              <w:rPr>
+                <w:rFonts w:ascii="Times New Roman" w:hAnsi="Times New Roman" w:cs="Times New Roman"/>
+                <w:b/>
+                <w:iCs/>
+              </w:rPr>
+              <w:t>Rota 04</w:t>
+            </w:r>
+          </w:p>
+        </w:tc>
+      </w:tr>
+      <w:tr>
+        <w:tc>
+          <w:tcPr>
+            <w:tcW w:w="2547" w:type="dxa"/>
+          </w:tcPr>
+          <w:p>
+            <w:pPr>
+              <w:outlineLvl w:val="0"/>
+              <w:rPr>
+                <w:rFonts w:ascii="Times New Roman" w:hAnsi="Times New Roman" w:cs="Times New Roman"/>
+                <w:iCs/>
+              </w:rPr>
+            </w:pPr>
+            <w:r>
+              <w:rPr>
+                <w:rFonts w:ascii="Times New Roman" w:hAnsi="Times New Roman" w:cs="Times New Roman"/>
+                <w:iCs/>
+              </w:rPr>
+              <w:t>Endereço rota:</w:t>
+            </w:r>
+          </w:p>
+        </w:tc>
+        <w:tc>
+          <w:tcPr>
+            <w:tcW w:w="6513" w:type="dxa"/>
+          </w:tcPr>
+          <w:p>
+            <w:pPr>
+              <w:outlineLvl w:val="0"/>
+              <w:rPr>
+                <w:rFonts w:ascii="Times New Roman" w:hAnsi="Times New Roman" w:cs="Times New Roman"/>
+                <w:iCs/>
+              </w:rPr>
+            </w:pPr>
+            <w:r>
+              <w:rPr>
+                <w:rFonts w:ascii="Times New Roman" w:hAnsi="Times New Roman" w:cs="Times New Roman"/>
+                <w:iCs/>
+              </w:rPr>
+              <w:t>“</w:t>
+            </w:r>
+            <w:proofErr w:type="gramStart"/>
+            <w:r>
+              <w:rPr>
+                <w:rFonts w:ascii="Times New Roman" w:hAnsi="Times New Roman" w:cs="Times New Roman"/>
+                <w:iCs/>
+              </w:rPr>
+              <w:t>http://localhost/MyStudyLife/PGP-2016/code/public/</w:t>
+            </w:r>
+            <w:r>
+              <w:rPr>
+                <w:rFonts w:ascii="Times New Roman" w:hAnsi="Times New Roman" w:cs="Times New Roman"/>
+                <w:iCs/>
+              </w:rPr>
+              <w:t>error</w:t>
+            </w:r>
+            <w:r>
+              <w:rPr>
+                <w:rFonts w:ascii="Times New Roman" w:hAnsi="Times New Roman" w:cs="Times New Roman"/>
+                <w:iCs/>
+              </w:rPr>
+              <w:t>NewUser</w:t>
+            </w:r>
+            <w:proofErr w:type="gramEnd"/>
+            <w:r>
+              <w:rPr>
+                <w:rFonts w:ascii="Times New Roman" w:hAnsi="Times New Roman" w:cs="Times New Roman"/>
+                <w:iCs/>
+              </w:rPr>
+              <w:t>”</w:t>
+            </w:r>
+          </w:p>
+        </w:tc>
+      </w:tr>
+      <w:tr>
+        <w:tc>
+          <w:tcPr>
+            <w:tcW w:w="2547" w:type="dxa"/>
+          </w:tcPr>
+          <w:p>
+            <w:pPr>
+              <w:outlineLvl w:val="0"/>
+              <w:rPr>
+                <w:rFonts w:ascii="Times New Roman" w:hAnsi="Times New Roman" w:cs="Times New Roman"/>
+                <w:iCs/>
+              </w:rPr>
+            </w:pPr>
+            <w:r>
+              <w:rPr>
+                <w:rFonts w:ascii="Times New Roman" w:hAnsi="Times New Roman" w:cs="Times New Roman"/>
+                <w:iCs/>
+              </w:rPr>
+              <w:t>Descrição:</w:t>
+            </w:r>
+          </w:p>
+        </w:tc>
+        <w:tc>
+          <w:tcPr>
+            <w:tcW w:w="6513" w:type="dxa"/>
+          </w:tcPr>
+          <w:p>
+            <w:pPr>
+              <w:outlineLvl w:val="0"/>
+              <w:rPr>
+                <w:rFonts w:ascii="Times New Roman" w:hAnsi="Times New Roman" w:cs="Times New Roman"/>
+                <w:iCs/>
+              </w:rPr>
+            </w:pPr>
+            <w:r>
+              <w:rPr>
+                <w:rFonts w:ascii="Times New Roman" w:hAnsi="Times New Roman" w:cs="Times New Roman"/>
+                <w:iCs/>
+              </w:rPr>
+              <w:t xml:space="preserve">Caso o e-mail ou senha informados não estejam corretos essa página será lançada, e redirecionará para a página inicial com o parâmetro false, cuja consequência é o aparecimento a mensagem de erro </w:t>
+            </w:r>
+          </w:p>
+        </w:tc>
+      </w:tr>
+      <w:tr>
+        <w:tc>
+          <w:tcPr>
+            <w:tcW w:w="2547" w:type="dxa"/>
+          </w:tcPr>
+          <w:p>
+            <w:pPr>
+              <w:outlineLvl w:val="0"/>
+              <w:rPr>
+                <w:rFonts w:ascii="Times New Roman" w:hAnsi="Times New Roman" w:cs="Times New Roman"/>
+                <w:iCs/>
+              </w:rPr>
+            </w:pPr>
+            <w:r>
+              <w:rPr>
+                <w:rFonts w:ascii="Times New Roman" w:hAnsi="Times New Roman" w:cs="Times New Roman"/>
+                <w:iCs/>
+              </w:rPr>
+              <w:t>Parâmetros:</w:t>
+            </w:r>
+          </w:p>
+        </w:tc>
+        <w:tc>
+          <w:tcPr>
+            <w:tcW w:w="6513" w:type="dxa"/>
+          </w:tcPr>
+          <w:p>
+            <w:pPr>
+              <w:outlineLvl w:val="0"/>
+              <w:rPr>
+                <w:rFonts w:ascii="Times New Roman" w:hAnsi="Times New Roman" w:cs="Times New Roman"/>
+                <w:iCs/>
+              </w:rPr>
+            </w:pPr>
+            <w:proofErr w:type="spellStart"/>
+            <w:r>
+              <w:rPr>
+                <w:rFonts w:ascii="Times New Roman" w:hAnsi="Times New Roman" w:cs="Times New Roman"/>
+                <w:iCs/>
+              </w:rPr>
+              <w:t>Boolean</w:t>
+            </w:r>
+            <w:proofErr w:type="spellEnd"/>
+            <w:r>
+              <w:rPr>
+                <w:rFonts w:ascii="Times New Roman" w:hAnsi="Times New Roman" w:cs="Times New Roman"/>
+                <w:iCs/>
+              </w:rPr>
+              <w:t xml:space="preserve"> false</w:t>
+            </w:r>
+          </w:p>
+        </w:tc>
+      </w:tr>
+    </w:tbl>
+    <w:p>
+      <w:pPr>
+        <w:outlineLvl w:val="0"/>
+        <w:rPr>
+          <w:iCs/>
+        </w:rPr>
+      </w:pPr>
+    </w:p>
+    <w:tbl>
+      <w:tblPr>
+        <w:tblStyle w:val="Tabelacomgrade"/>
+        <w:tblW w:w="0" w:type="auto"/>
+        <w:tblLook w:val="04A0" w:firstRow="1" w:lastRow="0" w:firstColumn="1" w:lastColumn="0" w:noHBand="0" w:noVBand="1"/>
+      </w:tblPr>
+      <w:tblGrid>
+        <w:gridCol w:w="2547"/>
+        <w:gridCol w:w="6513"/>
+      </w:tblGrid>
+      <w:tr>
+        <w:tc>
+          <w:tcPr>
+            <w:tcW w:w="9060" w:type="dxa"/>
+            <w:gridSpan w:val="2"/>
+            <w:shd w:val="clear" w:color="auto" w:fill="AEAAAA" w:themeFill="background2" w:themeFillShade="BF"/>
+          </w:tcPr>
+          <w:p>
+            <w:pPr>
+              <w:jc w:val="center"/>
+              <w:outlineLvl w:val="0"/>
+              <w:rPr>
+                <w:rFonts w:ascii="Times New Roman" w:hAnsi="Times New Roman" w:cs="Times New Roman"/>
+                <w:b/>
+                <w:iCs/>
+              </w:rPr>
+            </w:pPr>
+            <w:r>
+              <w:rPr>
+                <w:rFonts w:ascii="Times New Roman" w:hAnsi="Times New Roman" w:cs="Times New Roman"/>
+                <w:b/>
+                <w:iCs/>
+              </w:rPr>
+              <w:t>Rota 04</w:t>
+            </w:r>
+          </w:p>
+        </w:tc>
+      </w:tr>
+      <w:tr>
+        <w:tc>
+          <w:tcPr>
+            <w:tcW w:w="2547" w:type="dxa"/>
+          </w:tcPr>
+          <w:p>
+            <w:pPr>
+              <w:outlineLvl w:val="0"/>
+              <w:rPr>
+                <w:rFonts w:ascii="Times New Roman" w:hAnsi="Times New Roman" w:cs="Times New Roman"/>
+                <w:iCs/>
+              </w:rPr>
+            </w:pPr>
+            <w:r>
+              <w:rPr>
+                <w:rFonts w:ascii="Times New Roman" w:hAnsi="Times New Roman" w:cs="Times New Roman"/>
+                <w:iCs/>
+              </w:rPr>
+              <w:t>Endereço rota:</w:t>
+            </w:r>
+          </w:p>
+        </w:tc>
+        <w:tc>
+          <w:tcPr>
+            <w:tcW w:w="6513" w:type="dxa"/>
+          </w:tcPr>
+          <w:p>
+            <w:pPr>
+              <w:outlineLvl w:val="0"/>
+              <w:rPr>
+                <w:rFonts w:ascii="Times New Roman" w:hAnsi="Times New Roman" w:cs="Times New Roman"/>
+                <w:iCs/>
+              </w:rPr>
+            </w:pPr>
+            <w:r>
+              <w:rPr>
+                <w:rFonts w:ascii="Times New Roman" w:hAnsi="Times New Roman" w:cs="Times New Roman"/>
+                <w:iCs/>
+              </w:rPr>
+              <w:t>“</w:t>
+            </w:r>
+            <w:proofErr w:type="gramStart"/>
+            <w:r>
+              <w:rPr>
+                <w:rFonts w:ascii="Times New Roman" w:hAnsi="Times New Roman" w:cs="Times New Roman"/>
+                <w:iCs/>
+              </w:rPr>
+              <w:t>http://localhost/MyStudyLife/PGP-2016/code/public/</w:t>
+            </w:r>
+            <w:r>
+              <w:rPr>
+                <w:rFonts w:ascii="Times New Roman" w:hAnsi="Times New Roman" w:cs="Times New Roman"/>
+                <w:iCs/>
+              </w:rPr>
+              <w:t>home</w:t>
+            </w:r>
+            <w:proofErr w:type="gramEnd"/>
+            <w:r>
+              <w:rPr>
+                <w:rFonts w:ascii="Times New Roman" w:hAnsi="Times New Roman" w:cs="Times New Roman"/>
+                <w:iCs/>
+              </w:rPr>
+              <w:t>”</w:t>
+            </w:r>
+          </w:p>
+        </w:tc>
+      </w:tr>
+      <w:tr>
+        <w:tc>
+          <w:tcPr>
+            <w:tcW w:w="2547" w:type="dxa"/>
+          </w:tcPr>
+          <w:p>
+            <w:pPr>
+              <w:outlineLvl w:val="0"/>
+              <w:rPr>
+                <w:rFonts w:ascii="Times New Roman" w:hAnsi="Times New Roman" w:cs="Times New Roman"/>
+                <w:iCs/>
+              </w:rPr>
+            </w:pPr>
+            <w:r>
+              <w:rPr>
+                <w:rFonts w:ascii="Times New Roman" w:hAnsi="Times New Roman" w:cs="Times New Roman"/>
+                <w:iCs/>
+              </w:rPr>
+              <w:t>Descrição:</w:t>
+            </w:r>
+          </w:p>
+        </w:tc>
+        <w:tc>
+          <w:tcPr>
+            <w:tcW w:w="6513" w:type="dxa"/>
+          </w:tcPr>
+          <w:p>
+            <w:pPr>
+              <w:outlineLvl w:val="0"/>
+              <w:rPr>
+                <w:rFonts w:ascii="Times New Roman" w:hAnsi="Times New Roman" w:cs="Times New Roman"/>
+                <w:iCs/>
+              </w:rPr>
+            </w:pPr>
+            <w:r>
+              <w:rPr>
+                <w:rFonts w:ascii="Times New Roman" w:hAnsi="Times New Roman" w:cs="Times New Roman"/>
+                <w:iCs/>
+              </w:rPr>
+              <w:t xml:space="preserve">Após o sucesso de </w:t>
+            </w:r>
+            <w:proofErr w:type="spellStart"/>
+            <w:r>
+              <w:rPr>
+                <w:rFonts w:ascii="Times New Roman" w:hAnsi="Times New Roman" w:cs="Times New Roman"/>
+                <w:iCs/>
+              </w:rPr>
+              <w:t>login</w:t>
+            </w:r>
+            <w:proofErr w:type="spellEnd"/>
+            <w:r>
+              <w:rPr>
+                <w:rFonts w:ascii="Times New Roman" w:hAnsi="Times New Roman" w:cs="Times New Roman"/>
+                <w:iCs/>
+              </w:rPr>
+              <w:t xml:space="preserve"> ou cadastro o usuário é redirecionado para a página Home.</w:t>
+            </w:r>
+            <w:r>
+              <w:rPr>
+                <w:rFonts w:ascii="Times New Roman" w:hAnsi="Times New Roman" w:cs="Times New Roman"/>
+                <w:iCs/>
+              </w:rPr>
+              <w:t xml:space="preserve"> </w:t>
+            </w:r>
+          </w:p>
+        </w:tc>
+      </w:tr>
+      <w:tr>
+        <w:tc>
+          <w:tcPr>
+            <w:tcW w:w="2547" w:type="dxa"/>
+          </w:tcPr>
+          <w:p>
+            <w:pPr>
+              <w:outlineLvl w:val="0"/>
+              <w:rPr>
+                <w:rFonts w:ascii="Times New Roman" w:hAnsi="Times New Roman" w:cs="Times New Roman"/>
+                <w:iCs/>
+              </w:rPr>
+            </w:pPr>
+            <w:r>
+              <w:rPr>
+                <w:rFonts w:ascii="Times New Roman" w:hAnsi="Times New Roman" w:cs="Times New Roman"/>
+                <w:iCs/>
+              </w:rPr>
+              <w:t>Parâmetros:</w:t>
+            </w:r>
+          </w:p>
+        </w:tc>
+        <w:tc>
+          <w:tcPr>
+            <w:tcW w:w="6513" w:type="dxa"/>
+          </w:tcPr>
+          <w:p>
+            <w:pPr>
+              <w:outlineLvl w:val="0"/>
+              <w:rPr>
+                <w:rFonts w:ascii="Times New Roman" w:hAnsi="Times New Roman" w:cs="Times New Roman"/>
+                <w:iCs/>
+              </w:rPr>
+            </w:pPr>
+            <w:r>
+              <w:rPr>
+                <w:rFonts w:ascii="Times New Roman" w:hAnsi="Times New Roman" w:cs="Times New Roman"/>
+                <w:iCs/>
+              </w:rPr>
+              <w:t>Não se aplica</w:t>
+            </w:r>
+            <w:bookmarkStart w:id="1" w:name="_GoBack"/>
+            <w:bookmarkEnd w:id="1"/>
           </w:p>
         </w:tc>
       </w:tr>
@@ -4488,7 +5117,7 @@
 </file>
 
 <file path=word/endnotes.xml><?xml version="1.0" encoding="utf-8"?>
-<w:endnotes xmlns:wpc="http://schemas.microsoft.com/office/word/2010/wordprocessingCanvas" xmlns:mc="http://schemas.openxmlformats.org/markup-compatibility/2006" xmlns:o="urn:schemas-microsoft-com:office:office" xmlns:r="http://schemas.openxmlformats.org/officeDocument/2006/relationships" xmlns:m="http://schemas.openxmlformats.org/officeDocument/2006/math" xmlns:v="urn:schemas-microsoft-com:vml" xmlns:wp14="http://schemas.microsoft.com/office/word/2010/wordprocessingDrawing" xmlns:wp="http://schemas.openxmlformats.org/drawingml/2006/wordprocessingDrawing" xmlns:w10="urn:schemas-microsoft-com:office:word" xmlns:w="http://schemas.openxmlformats.org/wordprocessingml/2006/main" xmlns:w14="http://schemas.microsoft.com/office/word/2010/wordml" xmlns:w15="http://schemas.microsoft.com/office/word/2012/wordml" xmlns:wpg="http://schemas.microsoft.com/office/word/2010/wordprocessingGroup" xmlns:wpi="http://schemas.microsoft.com/office/word/2010/wordprocessingInk" xmlns:wne="http://schemas.microsoft.com/office/word/2006/wordml" xmlns:wps="http://schemas.microsoft.com/office/word/2010/wordprocessingShape" mc:Ignorable="w14 w15 wp14">
+<w:endnotes xmlns:wpc="http://schemas.microsoft.com/office/word/2010/wordprocessingCanvas" xmlns:cx="http://schemas.microsoft.com/office/drawing/2014/chartex" xmlns:cx1="http://schemas.microsoft.com/office/drawing/2015/9/8/chartex" xmlns:cx2="http://schemas.microsoft.com/office/drawing/2015/10/21/chartex" xmlns:mc="http://schemas.openxmlformats.org/markup-compatibility/2006" xmlns:o="urn:schemas-microsoft-com:office:office" xmlns:r="http://schemas.openxmlformats.org/officeDocument/2006/relationships" xmlns:m="http://schemas.openxmlformats.org/officeDocument/2006/math" xmlns:v="urn:schemas-microsoft-com:vml" xmlns:wp14="http://schemas.microsoft.com/office/word/2010/wordprocessingDrawing" xmlns:wp="http://schemas.openxmlformats.org/drawingml/2006/wordprocessingDrawing" xmlns:w10="urn:schemas-microsoft-com:office:word" xmlns:w="http://schemas.openxmlformats.org/wordprocessingml/2006/main" xmlns:w14="http://schemas.microsoft.com/office/word/2010/wordml" xmlns:w15="http://schemas.microsoft.com/office/word/2012/wordml" xmlns:w16se="http://schemas.microsoft.com/office/word/2015/wordml/symex" xmlns:wpg="http://schemas.microsoft.com/office/word/2010/wordprocessingGroup" xmlns:wpi="http://schemas.microsoft.com/office/word/2010/wordprocessingInk" xmlns:wne="http://schemas.microsoft.com/office/word/2006/wordml" xmlns:wps="http://schemas.microsoft.com/office/word/2010/wordprocessingShape" mc:Ignorable="w14 w15 w16se wp14">
   <w:endnote w:type="separator" w:id="-1">
     <w:p>
       <w:pPr>
@@ -4513,7 +5142,7 @@
 </file>
 
 <file path=word/footer1.xml><?xml version="1.0" encoding="utf-8"?>
-<w:ftr xmlns:wpc="http://schemas.microsoft.com/office/word/2010/wordprocessingCanvas" xmlns:mc="http://schemas.openxmlformats.org/markup-compatibility/2006" xmlns:o="urn:schemas-microsoft-com:office:office" xmlns:r="http://schemas.openxmlformats.org/officeDocument/2006/relationships" xmlns:m="http://schemas.openxmlformats.org/officeDocument/2006/math" xmlns:v="urn:schemas-microsoft-com:vml" xmlns:wp14="http://schemas.microsoft.com/office/word/2010/wordprocessingDrawing" xmlns:wp="http://schemas.openxmlformats.org/drawingml/2006/wordprocessingDrawing" xmlns:w10="urn:schemas-microsoft-com:office:word" xmlns:w="http://schemas.openxmlformats.org/wordprocessingml/2006/main" xmlns:w14="http://schemas.microsoft.com/office/word/2010/wordml" xmlns:w15="http://schemas.microsoft.com/office/word/2012/wordml" xmlns:wpg="http://schemas.microsoft.com/office/word/2010/wordprocessingGroup" xmlns:wpi="http://schemas.microsoft.com/office/word/2010/wordprocessingInk" xmlns:wne="http://schemas.microsoft.com/office/word/2006/wordml" xmlns:wps="http://schemas.microsoft.com/office/word/2010/wordprocessingShape" mc:Ignorable="w14 w15 wp14">
+<w:ftr xmlns:wpc="http://schemas.microsoft.com/office/word/2010/wordprocessingCanvas" xmlns:cx="http://schemas.microsoft.com/office/drawing/2014/chartex" xmlns:cx1="http://schemas.microsoft.com/office/drawing/2015/9/8/chartex" xmlns:cx2="http://schemas.microsoft.com/office/drawing/2015/10/21/chartex" xmlns:mc="http://schemas.openxmlformats.org/markup-compatibility/2006" xmlns:o="urn:schemas-microsoft-com:office:office" xmlns:r="http://schemas.openxmlformats.org/officeDocument/2006/relationships" xmlns:m="http://schemas.openxmlformats.org/officeDocument/2006/math" xmlns:v="urn:schemas-microsoft-com:vml" xmlns:wp14="http://schemas.microsoft.com/office/word/2010/wordprocessingDrawing" xmlns:wp="http://schemas.openxmlformats.org/drawingml/2006/wordprocessingDrawing" xmlns:w10="urn:schemas-microsoft-com:office:word" xmlns:w="http://schemas.openxmlformats.org/wordprocessingml/2006/main" xmlns:w14="http://schemas.microsoft.com/office/word/2010/wordml" xmlns:w15="http://schemas.microsoft.com/office/word/2012/wordml" xmlns:w16se="http://schemas.microsoft.com/office/word/2015/wordml/symex" xmlns:wpg="http://schemas.microsoft.com/office/word/2010/wordprocessingGroup" xmlns:wpi="http://schemas.microsoft.com/office/word/2010/wordprocessingInk" xmlns:wne="http://schemas.microsoft.com/office/word/2006/wordml" xmlns:wps="http://schemas.microsoft.com/office/word/2010/wordprocessingShape" mc:Ignorable="w14 w15 w16se wp14">
   <w:tbl>
     <w:tblPr>
       <w:tblW w:w="0" w:type="auto"/>
@@ -4688,14 +5317,27 @@
           <w:r>
             <w:t xml:space="preserve">Última Atualização: </w:t>
           </w:r>
-          <w:fldSimple w:instr=" SAVEDATE  \* MERGEFORMAT ">
-            <w:r>
-              <w:rPr>
-                <w:noProof/>
-              </w:rPr>
-              <w:t>12/05/2016 20:04:00</w:t>
-            </w:r>
-          </w:fldSimple>
+          <w:r>
+            <w:fldChar w:fldCharType="begin"/>
+          </w:r>
+          <w:r>
+            <w:instrText xml:space="preserve"> SAVEDATE  \* MERGEFORMAT </w:instrText>
+          </w:r>
+          <w:r>
+            <w:fldChar w:fldCharType="separate"/>
+          </w:r>
+          <w:r>
+            <w:rPr>
+              <w:noProof/>
+            </w:rPr>
+            <w:t>13/05/2016 13:22:00</w:t>
+          </w:r>
+          <w:r>
+            <w:rPr>
+              <w:noProof/>
+            </w:rPr>
+            <w:fldChar w:fldCharType="end"/>
+          </w:r>
           <w:r>
             <w:t>h</w:t>
           </w:r>
@@ -4708,7 +5350,7 @@
 </file>
 
 <file path=word/footnotes.xml><?xml version="1.0" encoding="utf-8"?>
-<w:footnotes xmlns:wpc="http://schemas.microsoft.com/office/word/2010/wordprocessingCanvas" xmlns:mc="http://schemas.openxmlformats.org/markup-compatibility/2006" xmlns:o="urn:schemas-microsoft-com:office:office" xmlns:r="http://schemas.openxmlformats.org/officeDocument/2006/relationships" xmlns:m="http://schemas.openxmlformats.org/officeDocument/2006/math" xmlns:v="urn:schemas-microsoft-com:vml" xmlns:wp14="http://schemas.microsoft.com/office/word/2010/wordprocessingDrawing" xmlns:wp="http://schemas.openxmlformats.org/drawingml/2006/wordprocessingDrawing" xmlns:w10="urn:schemas-microsoft-com:office:word" xmlns:w="http://schemas.openxmlformats.org/wordprocessingml/2006/main" xmlns:w14="http://schemas.microsoft.com/office/word/2010/wordml" xmlns:w15="http://schemas.microsoft.com/office/word/2012/wordml" xmlns:wpg="http://schemas.microsoft.com/office/word/2010/wordprocessingGroup" xmlns:wpi="http://schemas.microsoft.com/office/word/2010/wordprocessingInk" xmlns:wne="http://schemas.microsoft.com/office/word/2006/wordml" xmlns:wps="http://schemas.microsoft.com/office/word/2010/wordprocessingShape" mc:Ignorable="w14 w15 wp14">
+<w:footnotes xmlns:wpc="http://schemas.microsoft.com/office/word/2010/wordprocessingCanvas" xmlns:cx="http://schemas.microsoft.com/office/drawing/2014/chartex" xmlns:cx1="http://schemas.microsoft.com/office/drawing/2015/9/8/chartex" xmlns:cx2="http://schemas.microsoft.com/office/drawing/2015/10/21/chartex" xmlns:mc="http://schemas.openxmlformats.org/markup-compatibility/2006" xmlns:o="urn:schemas-microsoft-com:office:office" xmlns:r="http://schemas.openxmlformats.org/officeDocument/2006/relationships" xmlns:m="http://schemas.openxmlformats.org/officeDocument/2006/math" xmlns:v="urn:schemas-microsoft-com:vml" xmlns:wp14="http://schemas.microsoft.com/office/word/2010/wordprocessingDrawing" xmlns:wp="http://schemas.openxmlformats.org/drawingml/2006/wordprocessingDrawing" xmlns:w10="urn:schemas-microsoft-com:office:word" xmlns:w="http://schemas.openxmlformats.org/wordprocessingml/2006/main" xmlns:w14="http://schemas.microsoft.com/office/word/2010/wordml" xmlns:w15="http://schemas.microsoft.com/office/word/2012/wordml" xmlns:w16se="http://schemas.microsoft.com/office/word/2015/wordml/symex" xmlns:wpg="http://schemas.microsoft.com/office/word/2010/wordprocessingGroup" xmlns:wpi="http://schemas.microsoft.com/office/word/2010/wordprocessingInk" xmlns:wne="http://schemas.microsoft.com/office/word/2006/wordml" xmlns:wps="http://schemas.microsoft.com/office/word/2010/wordprocessingShape" mc:Ignorable="w14 w15 w16se wp14">
   <w:footnote w:type="separator" w:id="-1">
     <w:p>
       <w:pPr>
@@ -4733,7 +5375,7 @@
 </file>
 
 <file path=word/header1.xml><?xml version="1.0" encoding="utf-8"?>
-<w:hdr xmlns:wpc="http://schemas.microsoft.com/office/word/2010/wordprocessingCanvas" xmlns:mc="http://schemas.openxmlformats.org/markup-compatibility/2006" xmlns:o="urn:schemas-microsoft-com:office:office" xmlns:r="http://schemas.openxmlformats.org/officeDocument/2006/relationships" xmlns:m="http://schemas.openxmlformats.org/officeDocument/2006/math" xmlns:v="urn:schemas-microsoft-com:vml" xmlns:wp14="http://schemas.microsoft.com/office/word/2010/wordprocessingDrawing" xmlns:wp="http://schemas.openxmlformats.org/drawingml/2006/wordprocessingDrawing" xmlns:w10="urn:schemas-microsoft-com:office:word" xmlns:w="http://schemas.openxmlformats.org/wordprocessingml/2006/main" xmlns:w14="http://schemas.microsoft.com/office/word/2010/wordml" xmlns:w15="http://schemas.microsoft.com/office/word/2012/wordml" xmlns:wpg="http://schemas.microsoft.com/office/word/2010/wordprocessingGroup" xmlns:wpi="http://schemas.microsoft.com/office/word/2010/wordprocessingInk" xmlns:wne="http://schemas.microsoft.com/office/word/2006/wordml" xmlns:wps="http://schemas.microsoft.com/office/word/2010/wordprocessingShape" mc:Ignorable="w14 w15 wp14">
+<w:hdr xmlns:wpc="http://schemas.microsoft.com/office/word/2010/wordprocessingCanvas" xmlns:cx="http://schemas.microsoft.com/office/drawing/2014/chartex" xmlns:cx1="http://schemas.microsoft.com/office/drawing/2015/9/8/chartex" xmlns:cx2="http://schemas.microsoft.com/office/drawing/2015/10/21/chartex" xmlns:mc="http://schemas.openxmlformats.org/markup-compatibility/2006" xmlns:o="urn:schemas-microsoft-com:office:office" xmlns:r="http://schemas.openxmlformats.org/officeDocument/2006/relationships" xmlns:m="http://schemas.openxmlformats.org/officeDocument/2006/math" xmlns:v="urn:schemas-microsoft-com:vml" xmlns:wp14="http://schemas.microsoft.com/office/word/2010/wordprocessingDrawing" xmlns:wp="http://schemas.openxmlformats.org/drawingml/2006/wordprocessingDrawing" xmlns:w10="urn:schemas-microsoft-com:office:word" xmlns:w="http://schemas.openxmlformats.org/wordprocessingml/2006/main" xmlns:w14="http://schemas.microsoft.com/office/word/2010/wordml" xmlns:w15="http://schemas.microsoft.com/office/word/2012/wordml" xmlns:w16se="http://schemas.microsoft.com/office/word/2015/wordml/symex" xmlns:wpg="http://schemas.microsoft.com/office/word/2010/wordprocessingGroup" xmlns:wpi="http://schemas.microsoft.com/office/word/2010/wordprocessingInk" xmlns:wne="http://schemas.microsoft.com/office/word/2006/wordml" xmlns:wps="http://schemas.microsoft.com/office/word/2010/wordprocessingShape" mc:Ignorable="w14 w15 w16se wp14">
   <w:p>
     <w:pPr>
       <w:pStyle w:val="Cabealho"/>
@@ -4744,7 +5386,7 @@
 </file>
 
 <file path=word/numbering.xml><?xml version="1.0" encoding="utf-8"?>
-<w:numbering xmlns:wpc="http://schemas.microsoft.com/office/word/2010/wordprocessingCanvas" xmlns:mc="http://schemas.openxmlformats.org/markup-compatibility/2006" xmlns:o="urn:schemas-microsoft-com:office:office" xmlns:r="http://schemas.openxmlformats.org/officeDocument/2006/relationships" xmlns:m="http://schemas.openxmlformats.org/officeDocument/2006/math" xmlns:v="urn:schemas-microsoft-com:vml" xmlns:wp14="http://schemas.microsoft.com/office/word/2010/wordprocessingDrawing" xmlns:wp="http://schemas.openxmlformats.org/drawingml/2006/wordprocessingDrawing" xmlns:w10="urn:schemas-microsoft-com:office:word" xmlns:w="http://schemas.openxmlformats.org/wordprocessingml/2006/main" xmlns:w14="http://schemas.microsoft.com/office/word/2010/wordml" xmlns:w15="http://schemas.microsoft.com/office/word/2012/wordml" xmlns:wpg="http://schemas.microsoft.com/office/word/2010/wordprocessingGroup" xmlns:wpi="http://schemas.microsoft.com/office/word/2010/wordprocessingInk" xmlns:wne="http://schemas.microsoft.com/office/word/2006/wordml" xmlns:wps="http://schemas.microsoft.com/office/word/2010/wordprocessingShape" mc:Ignorable="w14 w15 wp14">
+<w:numbering xmlns:wpc="http://schemas.microsoft.com/office/word/2010/wordprocessingCanvas" xmlns:cx="http://schemas.microsoft.com/office/drawing/2014/chartex" xmlns:cx1="http://schemas.microsoft.com/office/drawing/2015/9/8/chartex" xmlns:cx2="http://schemas.microsoft.com/office/drawing/2015/10/21/chartex" xmlns:mc="http://schemas.openxmlformats.org/markup-compatibility/2006" xmlns:o="urn:schemas-microsoft-com:office:office" xmlns:r="http://schemas.openxmlformats.org/officeDocument/2006/relationships" xmlns:m="http://schemas.openxmlformats.org/officeDocument/2006/math" xmlns:v="urn:schemas-microsoft-com:vml" xmlns:wp14="http://schemas.microsoft.com/office/word/2010/wordprocessingDrawing" xmlns:wp="http://schemas.openxmlformats.org/drawingml/2006/wordprocessingDrawing" xmlns:w10="urn:schemas-microsoft-com:office:word" xmlns:w="http://schemas.openxmlformats.org/wordprocessingml/2006/main" xmlns:w14="http://schemas.microsoft.com/office/word/2010/wordml" xmlns:w15="http://schemas.microsoft.com/office/word/2012/wordml" xmlns:w16se="http://schemas.microsoft.com/office/word/2015/wordml/symex" xmlns:wpg="http://schemas.microsoft.com/office/word/2010/wordprocessingGroup" xmlns:wpi="http://schemas.microsoft.com/office/word/2010/wordprocessingInk" xmlns:wne="http://schemas.microsoft.com/office/word/2006/wordml" xmlns:wps="http://schemas.microsoft.com/office/word/2010/wordprocessingShape" mc:Ignorable="w14 w15 w16se wp14">
   <w:abstractNum w:abstractNumId="0" w15:restartNumberingAfterBreak="0">
     <w:nsid w:val="FFFFFF7F"/>
     <w:multiLevelType w:val="singleLevel"/>
@@ -9028,7 +9670,7 @@
 </file>
 
 <file path=word/styles.xml><?xml version="1.0" encoding="utf-8"?>
-<w:styles xmlns:mc="http://schemas.openxmlformats.org/markup-compatibility/2006" xmlns:r="http://schemas.openxmlformats.org/officeDocument/2006/relationships" xmlns:w="http://schemas.openxmlformats.org/wordprocessingml/2006/main" xmlns:w14="http://schemas.microsoft.com/office/word/2010/wordml" xmlns:w15="http://schemas.microsoft.com/office/word/2012/wordml" mc:Ignorable="w14 w15">
+<w:styles xmlns:mc="http://schemas.openxmlformats.org/markup-compatibility/2006" xmlns:r="http://schemas.openxmlformats.org/officeDocument/2006/relationships" xmlns:w="http://schemas.openxmlformats.org/wordprocessingml/2006/main" xmlns:w14="http://schemas.microsoft.com/office/word/2010/wordml" xmlns:w15="http://schemas.microsoft.com/office/word/2012/wordml" xmlns:w16se="http://schemas.microsoft.com/office/word/2015/wordml/symex" mc:Ignorable="w14 w15 w16se">
   <w:docDefaults>
     <w:rPrDefault>
       <w:rPr>
@@ -9038,7 +9680,7 @@
     </w:rPrDefault>
     <w:pPrDefault/>
   </w:docDefaults>
-  <w:latentStyles w:defLockedState="0" w:defUIPriority="99" w:defSemiHidden="0" w:defUnhideWhenUsed="0" w:defQFormat="0" w:count="371">
+  <w:latentStyles w:defLockedState="0" w:defUIPriority="99" w:defSemiHidden="0" w:defUnhideWhenUsed="0" w:defQFormat="0" w:count="372">
     <w:lsdException w:name="Normal" w:uiPriority="0" w:qFormat="1"/>
     <w:lsdException w:name="heading 1" w:uiPriority="9" w:qFormat="1"/>
     <w:lsdException w:name="heading 2" w:uiPriority="9" w:qFormat="1"/>
@@ -9144,7 +9786,6 @@
     <w:lsdException w:name="HTML Sample" w:semiHidden="1" w:unhideWhenUsed="1"/>
     <w:lsdException w:name="HTML Typewriter" w:semiHidden="1" w:unhideWhenUsed="1"/>
     <w:lsdException w:name="HTML Variable" w:semiHidden="1" w:unhideWhenUsed="1"/>
-    <w:lsdException w:name="Normal Table" w:semiHidden="1" w:unhideWhenUsed="1"/>
     <w:lsdException w:name="annotation subject" w:semiHidden="1" w:unhideWhenUsed="1"/>
     <w:lsdException w:name="No List" w:semiHidden="1" w:unhideWhenUsed="1"/>
     <w:lsdException w:name="Outline List 1" w:semiHidden="1" w:unhideWhenUsed="1"/>
@@ -9191,10 +9832,8 @@
     <w:lsdException w:name="Table Subtle 2" w:semiHidden="1" w:unhideWhenUsed="1"/>
     <w:lsdException w:name="Table Web 1" w:semiHidden="1" w:unhideWhenUsed="1"/>
     <w:lsdException w:name="Table Web 2" w:semiHidden="1" w:unhideWhenUsed="1"/>
-    <w:lsdException w:name="Table Web 3" w:semiHidden="1" w:unhideWhenUsed="1"/>
     <w:lsdException w:name="Balloon Text" w:semiHidden="1" w:unhideWhenUsed="1"/>
     <w:lsdException w:name="Table Grid" w:uiPriority="39"/>
-    <w:lsdException w:name="Table Theme" w:semiHidden="1" w:unhideWhenUsed="1"/>
     <w:lsdException w:name="Placeholder Text" w:semiHidden="1"/>
     <w:lsdException w:name="No Spacing" w:uiPriority="1" w:qFormat="1"/>
     <w:lsdException w:name="Light Shading" w:uiPriority="60"/>
@@ -9410,6 +10049,7 @@
     <w:lsdException w:name="List Table 5 Dark Accent 6" w:uiPriority="50"/>
     <w:lsdException w:name="List Table 6 Colorful Accent 6" w:uiPriority="51"/>
     <w:lsdException w:name="List Table 7 Colorful Accent 6" w:uiPriority="52"/>
+    <w:lsdException w:name="Mention" w:semiHidden="1" w:unhideWhenUsed="1"/>
   </w:latentStyles>
   <w:style w:type="paragraph" w:default="1" w:styleId="Normal">
     <w:name w:val="Normal"/>
@@ -10401,7 +11041,7 @@
 </file>
 
 <file path=customXml/itemProps1.xml><?xml version="1.0" encoding="utf-8"?>
-<ds:datastoreItem xmlns:ds="http://schemas.openxmlformats.org/officeDocument/2006/customXml" ds:itemID="{80260F92-981D-43CD-B74C-1B2B0C9F9EC1}">
+<ds:datastoreItem xmlns:ds="http://schemas.openxmlformats.org/officeDocument/2006/customXml" ds:itemID="{DDF5A5E1-42B7-4173-B512-24286CA27768}">
   <ds:schemaRefs>
     <ds:schemaRef ds:uri="http://schemas.openxmlformats.org/officeDocument/2006/bibliography"/>
   </ds:schemaRefs>

</xml_diff>

<commit_message>
TASK-04 Atualização do documento de endpoints
</commit_message>
<xml_diff>
--- a/docs/Code Docs/MSL_DE_DocumentoDeEndpoints.docx
+++ b/docs/Code Docs/MSL_DE_DocumentoDeEndpoints.docx
@@ -2,8 +2,8 @@
 <file path=word/document.xml><?xml version="1.0" encoding="utf-8"?>
 <w:document xmlns:wpc="http://schemas.microsoft.com/office/word/2010/wordprocessingCanvas" xmlns:cx="http://schemas.microsoft.com/office/drawing/2014/chartex" xmlns:cx1="http://schemas.microsoft.com/office/drawing/2015/9/8/chartex" xmlns:cx2="http://schemas.microsoft.com/office/drawing/2015/10/21/chartex" xmlns:mc="http://schemas.openxmlformats.org/markup-compatibility/2006" xmlns:o="urn:schemas-microsoft-com:office:office" xmlns:r="http://schemas.openxmlformats.org/officeDocument/2006/relationships" xmlns:m="http://schemas.openxmlformats.org/officeDocument/2006/math" xmlns:v="urn:schemas-microsoft-com:vml" xmlns:wp14="http://schemas.microsoft.com/office/word/2010/wordprocessingDrawing" xmlns:wp="http://schemas.openxmlformats.org/drawingml/2006/wordprocessingDrawing" xmlns:w10="urn:schemas-microsoft-com:office:word" xmlns:w="http://schemas.openxmlformats.org/wordprocessingml/2006/main" xmlns:w14="http://schemas.microsoft.com/office/word/2010/wordml" xmlns:w15="http://schemas.microsoft.com/office/word/2012/wordml" xmlns:w16se="http://schemas.microsoft.com/office/word/2015/wordml/symex" xmlns:wpg="http://schemas.microsoft.com/office/word/2010/wordprocessingGroup" xmlns:wpi="http://schemas.microsoft.com/office/word/2010/wordprocessingInk" xmlns:wne="http://schemas.microsoft.com/office/word/2006/wordml" xmlns:wps="http://schemas.microsoft.com/office/word/2010/wordprocessingShape" mc:Ignorable="w14 w15 w16se wp14">
   <w:body>
+    <w:bookmarkStart w:id="0" w:name="_Ref471361557"/>
     <w:p>
-      <w:bookmarkStart w:id="0" w:name="_Ref471361557"/>
       <w:r>
         <w:rPr>
           <w:noProof/>
@@ -3919,6 +3919,13 @@
                 <w:sz w:val="20"/>
               </w:rPr>
             </w:pPr>
+            <w:r>
+              <w:rPr>
+                <w:rFonts w:ascii="Arial" w:hAnsi="Arial" w:cs="Arial"/>
+                <w:sz w:val="20"/>
+              </w:rPr>
+              <w:t>19/05/2016</w:t>
+            </w:r>
           </w:p>
         </w:tc>
         <w:tc>
@@ -3933,6 +3940,13 @@
                 <w:sz w:val="20"/>
               </w:rPr>
             </w:pPr>
+            <w:r>
+              <w:rPr>
+                <w:rFonts w:ascii="Arial" w:hAnsi="Arial" w:cs="Arial"/>
+                <w:sz w:val="20"/>
+              </w:rPr>
+              <w:t>1.1</w:t>
+            </w:r>
           </w:p>
         </w:tc>
         <w:tc>
@@ -3947,6 +3961,13 @@
                 <w:sz w:val="20"/>
               </w:rPr>
             </w:pPr>
+            <w:r>
+              <w:rPr>
+                <w:rFonts w:ascii="Arial" w:hAnsi="Arial" w:cs="Arial"/>
+                <w:sz w:val="20"/>
+              </w:rPr>
+              <w:t>Adição de rotas</w:t>
+            </w:r>
           </w:p>
         </w:tc>
         <w:tc>
@@ -3961,6 +3982,108 @@
                 <w:sz w:val="20"/>
               </w:rPr>
             </w:pPr>
+            <w:r>
+              <w:rPr>
+                <w:rFonts w:ascii="Arial" w:hAnsi="Arial" w:cs="Arial"/>
+                <w:sz w:val="20"/>
+              </w:rPr>
+              <w:t>Bruno Messias</w:t>
+            </w:r>
+          </w:p>
+        </w:tc>
+      </w:tr>
+      <w:tr>
+        <w:tc>
+          <w:tcPr>
+            <w:tcW w:w="1418" w:type="dxa"/>
+          </w:tcPr>
+          <w:p>
+            <w:pPr>
+              <w:jc w:val="center"/>
+              <w:rPr>
+                <w:rFonts w:ascii="Arial" w:hAnsi="Arial" w:cs="Arial"/>
+                <w:sz w:val="20"/>
+              </w:rPr>
+            </w:pPr>
+            <w:r>
+              <w:rPr>
+                <w:rFonts w:ascii="Arial" w:hAnsi="Arial" w:cs="Arial"/>
+                <w:sz w:val="20"/>
+              </w:rPr>
+              <w:t>20/05/16</w:t>
+            </w:r>
+          </w:p>
+        </w:tc>
+        <w:tc>
+          <w:tcPr>
+            <w:tcW w:w="992" w:type="dxa"/>
+          </w:tcPr>
+          <w:p>
+            <w:pPr>
+              <w:jc w:val="center"/>
+              <w:rPr>
+                <w:rFonts w:ascii="Arial" w:hAnsi="Arial" w:cs="Arial"/>
+                <w:sz w:val="20"/>
+              </w:rPr>
+            </w:pPr>
+            <w:r>
+              <w:rPr>
+                <w:rFonts w:ascii="Arial" w:hAnsi="Arial" w:cs="Arial"/>
+                <w:sz w:val="20"/>
+              </w:rPr>
+              <w:t>1.2</w:t>
+            </w:r>
+          </w:p>
+        </w:tc>
+        <w:tc>
+          <w:tcPr>
+            <w:tcW w:w="3969" w:type="dxa"/>
+          </w:tcPr>
+          <w:p>
+            <w:pPr>
+              <w:jc w:val="center"/>
+              <w:rPr>
+                <w:rFonts w:ascii="Arial" w:hAnsi="Arial" w:cs="Arial"/>
+                <w:sz w:val="20"/>
+              </w:rPr>
+            </w:pPr>
+            <w:r>
+              <w:rPr>
+                <w:rFonts w:ascii="Arial" w:hAnsi="Arial" w:cs="Arial"/>
+                <w:sz w:val="20"/>
+              </w:rPr>
+              <w:t>Padronização</w:t>
+            </w:r>
+            <w:bookmarkStart w:id="1" w:name="_GoBack"/>
+            <w:bookmarkEnd w:id="1"/>
+            <w:r>
+              <w:rPr>
+                <w:rFonts w:ascii="Arial" w:hAnsi="Arial" w:cs="Arial"/>
+                <w:sz w:val="20"/>
+              </w:rPr>
+              <w:t xml:space="preserve"> e atualização de rotas</w:t>
+            </w:r>
+          </w:p>
+        </w:tc>
+        <w:tc>
+          <w:tcPr>
+            <w:tcW w:w="2410" w:type="dxa"/>
+          </w:tcPr>
+          <w:p>
+            <w:pPr>
+              <w:jc w:val="center"/>
+              <w:rPr>
+                <w:rFonts w:ascii="Arial" w:hAnsi="Arial" w:cs="Arial"/>
+                <w:sz w:val="20"/>
+              </w:rPr>
+            </w:pPr>
+            <w:r>
+              <w:rPr>
+                <w:rFonts w:ascii="Arial" w:hAnsi="Arial" w:cs="Arial"/>
+                <w:sz w:val="20"/>
+              </w:rPr>
+              <w:t>Bruno Messias</w:t>
+            </w:r>
           </w:p>
         </w:tc>
       </w:tr>
@@ -4072,6 +4195,7 @@
                 <w:iCs/>
               </w:rPr>
             </w:pPr>
+            <w:proofErr w:type="gramStart"/>
             <w:r>
               <w:rPr>
                 <w:rFonts w:ascii="Times New Roman" w:hAnsi="Times New Roman" w:cs="Times New Roman"/>
@@ -4079,15 +4203,53 @@
               </w:rPr>
               <w:t>“</w:t>
             </w:r>
-            <w:proofErr w:type="gramStart"/>
-            <w:r>
-              <w:rPr>
-                <w:rFonts w:ascii="Times New Roman" w:hAnsi="Times New Roman" w:cs="Times New Roman"/>
-                <w:iCs/>
-              </w:rPr>
-              <w:t>http://localhost/MyStudyLife/PGP-2016/code/public/</w:t>
+            <w:r>
+              <w:rPr>
+                <w:rFonts w:ascii="Times New Roman" w:hAnsi="Times New Roman" w:cs="Times New Roman"/>
+                <w:iCs/>
+              </w:rPr>
+              <w:t>..</w:t>
             </w:r>
             <w:proofErr w:type="gramEnd"/>
+            <w:r>
+              <w:rPr>
+                <w:rFonts w:ascii="Times New Roman" w:hAnsi="Times New Roman" w:cs="Times New Roman"/>
+                <w:iCs/>
+              </w:rPr>
+              <w:t>/</w:t>
+            </w:r>
+            <w:proofErr w:type="spellStart"/>
+            <w:r>
+              <w:rPr>
+                <w:rFonts w:ascii="Times New Roman" w:hAnsi="Times New Roman" w:cs="Times New Roman"/>
+                <w:iCs/>
+              </w:rPr>
+              <w:t>code</w:t>
+            </w:r>
+            <w:proofErr w:type="spellEnd"/>
+            <w:r>
+              <w:rPr>
+                <w:rFonts w:ascii="Times New Roman" w:hAnsi="Times New Roman" w:cs="Times New Roman"/>
+                <w:iCs/>
+              </w:rPr>
+              <w:t>/</w:t>
+            </w:r>
+            <w:proofErr w:type="spellStart"/>
+            <w:r>
+              <w:rPr>
+                <w:rFonts w:ascii="Times New Roman" w:hAnsi="Times New Roman" w:cs="Times New Roman"/>
+                <w:iCs/>
+              </w:rPr>
+              <w:t>public</w:t>
+            </w:r>
+            <w:proofErr w:type="spellEnd"/>
+            <w:r>
+              <w:rPr>
+                <w:rFonts w:ascii="Times New Roman" w:hAnsi="Times New Roman" w:cs="Times New Roman"/>
+                <w:iCs/>
+              </w:rPr>
+              <w:t>/</w:t>
+            </w:r>
             <w:r>
               <w:rPr>
                 <w:rFonts w:ascii="Times New Roman" w:hAnsi="Times New Roman" w:cs="Times New Roman"/>
@@ -4193,20 +4355,22 @@
               </w:rPr>
             </w:pPr>
             <w:proofErr w:type="spellStart"/>
-            <w:r>
-              <w:rPr>
-                <w:rFonts w:ascii="Times New Roman" w:hAnsi="Times New Roman" w:cs="Times New Roman"/>
-                <w:iCs/>
-              </w:rPr>
-              <w:t>Boolean</w:t>
+            <w:proofErr w:type="gramStart"/>
+            <w:r>
+              <w:rPr>
+                <w:rFonts w:ascii="Times New Roman" w:hAnsi="Times New Roman" w:cs="Times New Roman"/>
+                <w:iCs/>
+              </w:rPr>
+              <w:t>loginError</w:t>
             </w:r>
             <w:proofErr w:type="spellEnd"/>
-            <w:r>
-              <w:rPr>
-                <w:rFonts w:ascii="Times New Roman" w:hAnsi="Times New Roman" w:cs="Times New Roman"/>
-                <w:iCs/>
-              </w:rPr>
-              <w:t xml:space="preserve"> </w:t>
+            <w:proofErr w:type="gramEnd"/>
+            <w:r>
+              <w:rPr>
+                <w:rFonts w:ascii="Times New Roman" w:hAnsi="Times New Roman" w:cs="Times New Roman"/>
+                <w:iCs/>
+              </w:rPr>
+              <w:t xml:space="preserve"> – </w:t>
             </w:r>
             <w:proofErr w:type="spellStart"/>
             <w:r>
@@ -4214,7 +4378,23 @@
                 <w:rFonts w:ascii="Times New Roman" w:hAnsi="Times New Roman" w:cs="Times New Roman"/>
                 <w:iCs/>
               </w:rPr>
-              <w:t>True</w:t>
+              <w:t>String</w:t>
+            </w:r>
+            <w:proofErr w:type="spellEnd"/>
+            <w:r>
+              <w:rPr>
+                <w:rFonts w:ascii="Times New Roman" w:hAnsi="Times New Roman" w:cs="Times New Roman"/>
+                <w:iCs/>
+              </w:rPr>
+              <w:t xml:space="preserve"> que descreve possíveis erros de </w:t>
+            </w:r>
+            <w:proofErr w:type="spellStart"/>
+            <w:r>
+              <w:rPr>
+                <w:rFonts w:ascii="Times New Roman" w:hAnsi="Times New Roman" w:cs="Times New Roman"/>
+                <w:iCs/>
+              </w:rPr>
+              <w:t>Login</w:t>
             </w:r>
             <w:proofErr w:type="spellEnd"/>
           </w:p>
@@ -4301,6 +4481,7 @@
                 <w:iCs/>
               </w:rPr>
             </w:pPr>
+            <w:proofErr w:type="gramStart"/>
             <w:r>
               <w:rPr>
                 <w:rFonts w:ascii="Times New Roman" w:hAnsi="Times New Roman" w:cs="Times New Roman"/>
@@ -4308,22 +4489,62 @@
               </w:rPr>
               <w:t>“</w:t>
             </w:r>
-            <w:proofErr w:type="gramStart"/>
-            <w:r>
-              <w:rPr>
-                <w:rFonts w:ascii="Times New Roman" w:hAnsi="Times New Roman" w:cs="Times New Roman"/>
-                <w:iCs/>
-              </w:rPr>
-              <w:t>http://localhost/MyStudyLife/PGP-2016/code/public/</w:t>
-            </w:r>
-            <w:r>
-              <w:rPr>
-                <w:rFonts w:ascii="Times New Roman" w:hAnsi="Times New Roman" w:cs="Times New Roman"/>
-                <w:iCs/>
-              </w:rPr>
-              <w:t>errorLogin</w:t>
+            <w:r>
+              <w:rPr>
+                <w:rFonts w:ascii="Times New Roman" w:hAnsi="Times New Roman" w:cs="Times New Roman"/>
+                <w:iCs/>
+              </w:rPr>
+              <w:t>..</w:t>
             </w:r>
             <w:proofErr w:type="gramEnd"/>
+            <w:r>
+              <w:rPr>
+                <w:rFonts w:ascii="Times New Roman" w:hAnsi="Times New Roman" w:cs="Times New Roman"/>
+                <w:iCs/>
+              </w:rPr>
+              <w:t>/</w:t>
+            </w:r>
+            <w:proofErr w:type="spellStart"/>
+            <w:r>
+              <w:rPr>
+                <w:rFonts w:ascii="Times New Roman" w:hAnsi="Times New Roman" w:cs="Times New Roman"/>
+                <w:iCs/>
+              </w:rPr>
+              <w:t>code</w:t>
+            </w:r>
+            <w:proofErr w:type="spellEnd"/>
+            <w:r>
+              <w:rPr>
+                <w:rFonts w:ascii="Times New Roman" w:hAnsi="Times New Roman" w:cs="Times New Roman"/>
+                <w:iCs/>
+              </w:rPr>
+              <w:t>/</w:t>
+            </w:r>
+            <w:proofErr w:type="spellStart"/>
+            <w:r>
+              <w:rPr>
+                <w:rFonts w:ascii="Times New Roman" w:hAnsi="Times New Roman" w:cs="Times New Roman"/>
+                <w:iCs/>
+              </w:rPr>
+              <w:t>public</w:t>
+            </w:r>
+            <w:proofErr w:type="spellEnd"/>
+            <w:r>
+              <w:rPr>
+                <w:rFonts w:ascii="Times New Roman" w:hAnsi="Times New Roman" w:cs="Times New Roman"/>
+                <w:iCs/>
+              </w:rPr>
+              <w:t>/</w:t>
+            </w:r>
+            <w:proofErr w:type="spellStart"/>
+            <w:r>
+              <w:rPr>
+                <w:rFonts w:ascii="Times New Roman" w:hAnsi="Times New Roman" w:cs="Times New Roman"/>
+                <w:iCs/>
+              </w:rPr>
+              <w:t>registerUser</w:t>
+            </w:r>
+            <w:proofErr w:type="spellEnd"/>
             <w:r>
               <w:rPr>
                 <w:rFonts w:ascii="Times New Roman" w:hAnsi="Times New Roman" w:cs="Times New Roman"/>
@@ -4373,7 +4594,14 @@
                 <w:rFonts w:ascii="Times New Roman" w:hAnsi="Times New Roman" w:cs="Times New Roman"/>
                 <w:iCs/>
               </w:rPr>
-              <w:t xml:space="preserve">Caso o e-mail ou senha informados não estejam corretos essa página será lançada, e redirecionará para a página inicial com o parâmetro false, cuja consequência é o aparecimento a mensagem de erro </w:t>
+              <w:t>Página que contém o formulário de cadastro</w:t>
+            </w:r>
+            <w:r>
+              <w:rPr>
+                <w:rFonts w:ascii="Times New Roman" w:hAnsi="Times New Roman" w:cs="Times New Roman"/>
+                <w:iCs/>
+              </w:rPr>
+              <w:t xml:space="preserve"> </w:t>
             </w:r>
           </w:p>
         </w:tc>
@@ -4413,21 +4641,48 @@
               </w:rPr>
             </w:pPr>
             <w:proofErr w:type="spellStart"/>
-            <w:r>
-              <w:rPr>
-                <w:rFonts w:ascii="Times New Roman" w:hAnsi="Times New Roman" w:cs="Times New Roman"/>
-                <w:iCs/>
-              </w:rPr>
-              <w:t>Boolean</w:t>
+            <w:proofErr w:type="gramStart"/>
+            <w:r>
+              <w:rPr>
+                <w:rFonts w:ascii="Times New Roman" w:hAnsi="Times New Roman" w:cs="Times New Roman"/>
+                <w:iCs/>
+              </w:rPr>
+              <w:t>newUserError</w:t>
             </w:r>
             <w:proofErr w:type="spellEnd"/>
-            <w:r>
-              <w:rPr>
-                <w:rFonts w:ascii="Times New Roman" w:hAnsi="Times New Roman" w:cs="Times New Roman"/>
-                <w:iCs/>
-              </w:rPr>
-              <w:t xml:space="preserve"> false</w:t>
-            </w:r>
+            <w:proofErr w:type="gramEnd"/>
+            <w:r>
+              <w:rPr>
+                <w:rFonts w:ascii="Times New Roman" w:hAnsi="Times New Roman" w:cs="Times New Roman"/>
+                <w:iCs/>
+              </w:rPr>
+              <w:t xml:space="preserve"> – </w:t>
+            </w:r>
+            <w:proofErr w:type="spellStart"/>
+            <w:r>
+              <w:rPr>
+                <w:rFonts w:ascii="Times New Roman" w:hAnsi="Times New Roman" w:cs="Times New Roman"/>
+                <w:iCs/>
+              </w:rPr>
+              <w:t>String</w:t>
+            </w:r>
+            <w:proofErr w:type="spellEnd"/>
+            <w:r>
+              <w:rPr>
+                <w:rFonts w:ascii="Times New Roman" w:hAnsi="Times New Roman" w:cs="Times New Roman"/>
+                <w:iCs/>
+              </w:rPr>
+              <w:t xml:space="preserve"> que descreve possíveis erros de </w:t>
+            </w:r>
+            <w:proofErr w:type="spellStart"/>
+            <w:r>
+              <w:rPr>
+                <w:rFonts w:ascii="Times New Roman" w:hAnsi="Times New Roman" w:cs="Times New Roman"/>
+                <w:iCs/>
+              </w:rPr>
+              <w:t>Login</w:t>
+            </w:r>
+            <w:proofErr w:type="spellEnd"/>
           </w:p>
         </w:tc>
       </w:tr>
@@ -4512,6 +4767,7 @@
                 <w:iCs/>
               </w:rPr>
             </w:pPr>
+            <w:proofErr w:type="gramStart"/>
             <w:r>
               <w:rPr>
                 <w:rFonts w:ascii="Times New Roman" w:hAnsi="Times New Roman" w:cs="Times New Roman"/>
@@ -4519,14 +4775,54 @@
               </w:rPr>
               <w:t>“</w:t>
             </w:r>
-            <w:proofErr w:type="gramStart"/>
-            <w:r>
-              <w:rPr>
-                <w:rFonts w:ascii="Times New Roman" w:hAnsi="Times New Roman" w:cs="Times New Roman"/>
-                <w:iCs/>
-              </w:rPr>
-              <w:t>http://localhost/MyStudyLife/PGP-2016/code/public/</w:t>
-            </w:r>
+            <w:r>
+              <w:rPr>
+                <w:rFonts w:ascii="Times New Roman" w:hAnsi="Times New Roman" w:cs="Times New Roman"/>
+                <w:iCs/>
+              </w:rPr>
+              <w:t>..</w:t>
+            </w:r>
+            <w:proofErr w:type="gramEnd"/>
+            <w:r>
+              <w:rPr>
+                <w:rFonts w:ascii="Times New Roman" w:hAnsi="Times New Roman" w:cs="Times New Roman"/>
+                <w:iCs/>
+              </w:rPr>
+              <w:t>/</w:t>
+            </w:r>
+            <w:proofErr w:type="spellStart"/>
+            <w:r>
+              <w:rPr>
+                <w:rFonts w:ascii="Times New Roman" w:hAnsi="Times New Roman" w:cs="Times New Roman"/>
+                <w:iCs/>
+              </w:rPr>
+              <w:t>code</w:t>
+            </w:r>
+            <w:proofErr w:type="spellEnd"/>
+            <w:r>
+              <w:rPr>
+                <w:rFonts w:ascii="Times New Roman" w:hAnsi="Times New Roman" w:cs="Times New Roman"/>
+                <w:iCs/>
+              </w:rPr>
+              <w:t>/</w:t>
+            </w:r>
+            <w:proofErr w:type="spellStart"/>
+            <w:r>
+              <w:rPr>
+                <w:rFonts w:ascii="Times New Roman" w:hAnsi="Times New Roman" w:cs="Times New Roman"/>
+                <w:iCs/>
+              </w:rPr>
+              <w:t>public</w:t>
+            </w:r>
+            <w:proofErr w:type="spellEnd"/>
+            <w:r>
+              <w:rPr>
+                <w:rFonts w:ascii="Times New Roman" w:hAnsi="Times New Roman" w:cs="Times New Roman"/>
+                <w:iCs/>
+              </w:rPr>
+              <w:t>/</w:t>
+            </w:r>
+            <w:proofErr w:type="spellStart"/>
             <w:r>
               <w:rPr>
                 <w:rFonts w:ascii="Times New Roman" w:hAnsi="Times New Roman" w:cs="Times New Roman"/>
@@ -4534,7 +4830,7 @@
               </w:rPr>
               <w:t>newUser</w:t>
             </w:r>
-            <w:proofErr w:type="gramEnd"/>
+            <w:proofErr w:type="spellEnd"/>
             <w:r>
               <w:rPr>
                 <w:rFonts w:ascii="Times New Roman" w:hAnsi="Times New Roman" w:cs="Times New Roman"/>
@@ -4584,8 +4880,24 @@
                 <w:rFonts w:ascii="Times New Roman" w:hAnsi="Times New Roman" w:cs="Times New Roman"/>
                 <w:iCs/>
               </w:rPr>
-              <w:t>Página que contém o formulário de cadastro</w:t>
-            </w:r>
+              <w:t xml:space="preserve">Página que </w:t>
+            </w:r>
+            <w:r>
+              <w:rPr>
+                <w:rFonts w:ascii="Times New Roman" w:hAnsi="Times New Roman" w:cs="Times New Roman"/>
+                <w:iCs/>
+              </w:rPr>
+              <w:t xml:space="preserve">envia dados referentes ao cadastro, os dados são redirecionados para o </w:t>
+            </w:r>
+            <w:proofErr w:type="spellStart"/>
+            <w:r>
+              <w:rPr>
+                <w:rFonts w:ascii="Times New Roman" w:hAnsi="Times New Roman" w:cs="Times New Roman"/>
+                <w:iCs/>
+              </w:rPr>
+              <w:t>LoginController</w:t>
+            </w:r>
+            <w:proofErr w:type="spellEnd"/>
           </w:p>
         </w:tc>
       </w:tr>
@@ -4623,31 +4935,13 @@
                 <w:iCs/>
               </w:rPr>
             </w:pPr>
-            <w:proofErr w:type="spellStart"/>
-            <w:r>
-              <w:rPr>
-                <w:rFonts w:ascii="Times New Roman" w:hAnsi="Times New Roman" w:cs="Times New Roman"/>
-                <w:iCs/>
-              </w:rPr>
-              <w:t>Boolean</w:t>
-            </w:r>
-            <w:proofErr w:type="spellEnd"/>
-            <w:r>
-              <w:rPr>
-                <w:rFonts w:ascii="Times New Roman" w:hAnsi="Times New Roman" w:cs="Times New Roman"/>
-                <w:iCs/>
-              </w:rPr>
-              <w:t xml:space="preserve"> </w:t>
-            </w:r>
-            <w:proofErr w:type="spellStart"/>
-            <w:r>
-              <w:rPr>
-                <w:rFonts w:ascii="Times New Roman" w:hAnsi="Times New Roman" w:cs="Times New Roman"/>
-                <w:iCs/>
-              </w:rPr>
-              <w:t>true</w:t>
-            </w:r>
-            <w:proofErr w:type="spellEnd"/>
+            <w:r>
+              <w:rPr>
+                <w:rFonts w:ascii="Times New Roman" w:hAnsi="Times New Roman" w:cs="Times New Roman"/>
+                <w:iCs/>
+              </w:rPr>
+              <w:t>Não se aplica</w:t>
+            </w:r>
           </w:p>
         </w:tc>
       </w:tr>
@@ -4732,6 +5026,7 @@
                 <w:iCs/>
               </w:rPr>
             </w:pPr>
+            <w:proofErr w:type="gramStart"/>
             <w:r>
               <w:rPr>
                 <w:rFonts w:ascii="Times New Roman" w:hAnsi="Times New Roman" w:cs="Times New Roman"/>
@@ -4739,29 +5034,69 @@
               </w:rPr>
               <w:t>“</w:t>
             </w:r>
-            <w:proofErr w:type="gramStart"/>
-            <w:r>
-              <w:rPr>
-                <w:rFonts w:ascii="Times New Roman" w:hAnsi="Times New Roman" w:cs="Times New Roman"/>
-                <w:iCs/>
-              </w:rPr>
-              <w:t>http://localhost/MyStudyLife/PGP-2016/code/public/</w:t>
-            </w:r>
-            <w:r>
-              <w:rPr>
-                <w:rFonts w:ascii="Times New Roman" w:hAnsi="Times New Roman" w:cs="Times New Roman"/>
-                <w:iCs/>
-              </w:rPr>
-              <w:t>error</w:t>
-            </w:r>
-            <w:r>
-              <w:rPr>
-                <w:rFonts w:ascii="Times New Roman" w:hAnsi="Times New Roman" w:cs="Times New Roman"/>
-                <w:iCs/>
-              </w:rPr>
-              <w:t>NewUser</w:t>
+            <w:r>
+              <w:rPr>
+                <w:rFonts w:ascii="Times New Roman" w:hAnsi="Times New Roman" w:cs="Times New Roman"/>
+                <w:iCs/>
+              </w:rPr>
+              <w:t>..</w:t>
             </w:r>
             <w:proofErr w:type="gramEnd"/>
+            <w:r>
+              <w:rPr>
+                <w:rFonts w:ascii="Times New Roman" w:hAnsi="Times New Roman" w:cs="Times New Roman"/>
+                <w:iCs/>
+              </w:rPr>
+              <w:t>/</w:t>
+            </w:r>
+            <w:proofErr w:type="spellStart"/>
+            <w:r>
+              <w:rPr>
+                <w:rFonts w:ascii="Times New Roman" w:hAnsi="Times New Roman" w:cs="Times New Roman"/>
+                <w:iCs/>
+              </w:rPr>
+              <w:t>code</w:t>
+            </w:r>
+            <w:proofErr w:type="spellEnd"/>
+            <w:r>
+              <w:rPr>
+                <w:rFonts w:ascii="Times New Roman" w:hAnsi="Times New Roman" w:cs="Times New Roman"/>
+                <w:iCs/>
+              </w:rPr>
+              <w:t>/</w:t>
+            </w:r>
+            <w:proofErr w:type="spellStart"/>
+            <w:r>
+              <w:rPr>
+                <w:rFonts w:ascii="Times New Roman" w:hAnsi="Times New Roman" w:cs="Times New Roman"/>
+                <w:iCs/>
+              </w:rPr>
+              <w:t>public</w:t>
+            </w:r>
+            <w:proofErr w:type="spellEnd"/>
+            <w:r>
+              <w:rPr>
+                <w:rFonts w:ascii="Times New Roman" w:hAnsi="Times New Roman" w:cs="Times New Roman"/>
+                <w:iCs/>
+              </w:rPr>
+              <w:t>/</w:t>
+            </w:r>
+            <w:proofErr w:type="spellStart"/>
+            <w:r>
+              <w:rPr>
+                <w:rFonts w:ascii="Times New Roman" w:hAnsi="Times New Roman" w:cs="Times New Roman"/>
+                <w:iCs/>
+              </w:rPr>
+              <w:t>login</w:t>
+            </w:r>
+            <w:r>
+              <w:rPr>
+                <w:rFonts w:ascii="Times New Roman" w:hAnsi="Times New Roman" w:cs="Times New Roman"/>
+                <w:iCs/>
+              </w:rPr>
+              <w:t>User</w:t>
+            </w:r>
+            <w:proofErr w:type="spellEnd"/>
             <w:r>
               <w:rPr>
                 <w:rFonts w:ascii="Times New Roman" w:hAnsi="Times New Roman" w:cs="Times New Roman"/>
@@ -4811,8 +5146,40 @@
                 <w:rFonts w:ascii="Times New Roman" w:hAnsi="Times New Roman" w:cs="Times New Roman"/>
                 <w:iCs/>
               </w:rPr>
-              <w:t xml:space="preserve">Caso o e-mail ou senha informados não estejam corretos essa página será lançada, e redirecionará para a página inicial com o parâmetro false, cuja consequência é o aparecimento a mensagem de erro </w:t>
-            </w:r>
+              <w:t>Página que en</w:t>
+            </w:r>
+            <w:r>
+              <w:rPr>
+                <w:rFonts w:ascii="Times New Roman" w:hAnsi="Times New Roman" w:cs="Times New Roman"/>
+                <w:iCs/>
+              </w:rPr>
+              <w:t xml:space="preserve">via dados referentes ao </w:t>
+            </w:r>
+            <w:proofErr w:type="spellStart"/>
+            <w:r>
+              <w:rPr>
+                <w:rFonts w:ascii="Times New Roman" w:hAnsi="Times New Roman" w:cs="Times New Roman"/>
+                <w:iCs/>
+              </w:rPr>
+              <w:t>login</w:t>
+            </w:r>
+            <w:proofErr w:type="spellEnd"/>
+            <w:r>
+              <w:rPr>
+                <w:rFonts w:ascii="Times New Roman" w:hAnsi="Times New Roman" w:cs="Times New Roman"/>
+                <w:iCs/>
+              </w:rPr>
+              <w:t xml:space="preserve">, os dados são redirecionados para o </w:t>
+            </w:r>
+            <w:proofErr w:type="spellStart"/>
+            <w:r>
+              <w:rPr>
+                <w:rFonts w:ascii="Times New Roman" w:hAnsi="Times New Roman" w:cs="Times New Roman"/>
+                <w:iCs/>
+              </w:rPr>
+              <w:t>LoginController</w:t>
+            </w:r>
+            <w:proofErr w:type="spellEnd"/>
           </w:p>
         </w:tc>
       </w:tr>
@@ -4850,21 +5217,12 @@
                 <w:iCs/>
               </w:rPr>
             </w:pPr>
-            <w:proofErr w:type="spellStart"/>
-            <w:r>
-              <w:rPr>
-                <w:rFonts w:ascii="Times New Roman" w:hAnsi="Times New Roman" w:cs="Times New Roman"/>
-                <w:iCs/>
-              </w:rPr>
-              <w:t>Boolean</w:t>
-            </w:r>
-            <w:proofErr w:type="spellEnd"/>
-            <w:r>
-              <w:rPr>
-                <w:rFonts w:ascii="Times New Roman" w:hAnsi="Times New Roman" w:cs="Times New Roman"/>
-                <w:iCs/>
-              </w:rPr>
-              <w:t xml:space="preserve"> false</w:t>
+            <w:r>
+              <w:rPr>
+                <w:rFonts w:ascii="Times New Roman" w:hAnsi="Times New Roman" w:cs="Times New Roman"/>
+                <w:iCs/>
+              </w:rPr>
+              <w:t>Não se aplica</w:t>
             </w:r>
           </w:p>
         </w:tc>
@@ -4911,7 +5269,7 @@
                 <w:b/>
                 <w:iCs/>
               </w:rPr>
-              <w:t>Rota 04</w:t>
+              <w:t>Rota 05</w:t>
             </w:r>
           </w:p>
         </w:tc>
@@ -4950,6 +5308,7 @@
                 <w:iCs/>
               </w:rPr>
             </w:pPr>
+            <w:proofErr w:type="gramStart"/>
             <w:r>
               <w:rPr>
                 <w:rFonts w:ascii="Times New Roman" w:hAnsi="Times New Roman" w:cs="Times New Roman"/>
@@ -4957,22 +5316,62 @@
               </w:rPr>
               <w:t>“</w:t>
             </w:r>
-            <w:proofErr w:type="gramStart"/>
-            <w:r>
-              <w:rPr>
-                <w:rFonts w:ascii="Times New Roman" w:hAnsi="Times New Roman" w:cs="Times New Roman"/>
-                <w:iCs/>
-              </w:rPr>
-              <w:t>http://localhost/MyStudyLife/PGP-2016/code/public/</w:t>
-            </w:r>
-            <w:r>
-              <w:rPr>
-                <w:rFonts w:ascii="Times New Roman" w:hAnsi="Times New Roman" w:cs="Times New Roman"/>
-                <w:iCs/>
-              </w:rPr>
-              <w:t>home</w:t>
+            <w:r>
+              <w:rPr>
+                <w:rFonts w:ascii="Times New Roman" w:hAnsi="Times New Roman" w:cs="Times New Roman"/>
+                <w:iCs/>
+              </w:rPr>
+              <w:t>..</w:t>
             </w:r>
             <w:proofErr w:type="gramEnd"/>
+            <w:r>
+              <w:rPr>
+                <w:rFonts w:ascii="Times New Roman" w:hAnsi="Times New Roman" w:cs="Times New Roman"/>
+                <w:iCs/>
+              </w:rPr>
+              <w:t>/</w:t>
+            </w:r>
+            <w:proofErr w:type="spellStart"/>
+            <w:r>
+              <w:rPr>
+                <w:rFonts w:ascii="Times New Roman" w:hAnsi="Times New Roman" w:cs="Times New Roman"/>
+                <w:iCs/>
+              </w:rPr>
+              <w:t>code</w:t>
+            </w:r>
+            <w:proofErr w:type="spellEnd"/>
+            <w:r>
+              <w:rPr>
+                <w:rFonts w:ascii="Times New Roman" w:hAnsi="Times New Roman" w:cs="Times New Roman"/>
+                <w:iCs/>
+              </w:rPr>
+              <w:t>/</w:t>
+            </w:r>
+            <w:proofErr w:type="spellStart"/>
+            <w:r>
+              <w:rPr>
+                <w:rFonts w:ascii="Times New Roman" w:hAnsi="Times New Roman" w:cs="Times New Roman"/>
+                <w:iCs/>
+              </w:rPr>
+              <w:t>public</w:t>
+            </w:r>
+            <w:proofErr w:type="spellEnd"/>
+            <w:r>
+              <w:rPr>
+                <w:rFonts w:ascii="Times New Roman" w:hAnsi="Times New Roman" w:cs="Times New Roman"/>
+                <w:iCs/>
+              </w:rPr>
+              <w:t>/</w:t>
+            </w:r>
+            <w:proofErr w:type="spellStart"/>
+            <w:r>
+              <w:rPr>
+                <w:rFonts w:ascii="Times New Roman" w:hAnsi="Times New Roman" w:cs="Times New Roman"/>
+                <w:iCs/>
+              </w:rPr>
+              <w:t>deleteUser</w:t>
+            </w:r>
+            <w:proofErr w:type="spellEnd"/>
             <w:r>
               <w:rPr>
                 <w:rFonts w:ascii="Times New Roman" w:hAnsi="Times New Roman" w:cs="Times New Roman"/>
@@ -5022,23 +5421,7 @@
                 <w:rFonts w:ascii="Times New Roman" w:hAnsi="Times New Roman" w:cs="Times New Roman"/>
                 <w:iCs/>
               </w:rPr>
-              <w:t xml:space="preserve">Após o sucesso de </w:t>
-            </w:r>
-            <w:proofErr w:type="spellStart"/>
-            <w:r>
-              <w:rPr>
-                <w:rFonts w:ascii="Times New Roman" w:hAnsi="Times New Roman" w:cs="Times New Roman"/>
-                <w:iCs/>
-              </w:rPr>
-              <w:t>login</w:t>
-            </w:r>
-            <w:proofErr w:type="spellEnd"/>
-            <w:r>
-              <w:rPr>
-                <w:rFonts w:ascii="Times New Roman" w:hAnsi="Times New Roman" w:cs="Times New Roman"/>
-                <w:iCs/>
-              </w:rPr>
-              <w:t xml:space="preserve"> ou cadastro o usuário é redirecionado para a página Home.</w:t>
+              <w:t>Pagina relacionada ao botão Excluir Conta</w:t>
             </w:r>
             <w:r>
               <w:rPr>
@@ -5091,8 +5474,497 @@
               </w:rPr>
               <w:t>Não se aplica</w:t>
             </w:r>
-            <w:bookmarkStart w:id="1" w:name="_GoBack"/>
-            <w:bookmarkEnd w:id="1"/>
+          </w:p>
+        </w:tc>
+      </w:tr>
+    </w:tbl>
+    <w:p>
+      <w:pPr>
+        <w:outlineLvl w:val="0"/>
+        <w:rPr>
+          <w:iCs/>
+        </w:rPr>
+      </w:pPr>
+    </w:p>
+    <w:tbl>
+      <w:tblPr>
+        <w:tblStyle w:val="Tabelacomgrade"/>
+        <w:tblW w:w="0" w:type="auto"/>
+        <w:tblLook w:val="04A0" w:firstRow="1" w:lastRow="0" w:firstColumn="1" w:lastColumn="0" w:noHBand="0" w:noVBand="1"/>
+      </w:tblPr>
+      <w:tblGrid>
+        <w:gridCol w:w="2547"/>
+        <w:gridCol w:w="6513"/>
+      </w:tblGrid>
+      <w:tr>
+        <w:tc>
+          <w:tcPr>
+            <w:tcW w:w="9060" w:type="dxa"/>
+            <w:gridSpan w:val="2"/>
+            <w:shd w:val="clear" w:color="auto" w:fill="AEAAAA" w:themeFill="background2" w:themeFillShade="BF"/>
+          </w:tcPr>
+          <w:p>
+            <w:pPr>
+              <w:jc w:val="center"/>
+              <w:outlineLvl w:val="0"/>
+              <w:rPr>
+                <w:rFonts w:ascii="Times New Roman" w:hAnsi="Times New Roman" w:cs="Times New Roman"/>
+                <w:b/>
+                <w:iCs/>
+              </w:rPr>
+            </w:pPr>
+            <w:r>
+              <w:rPr>
+                <w:rFonts w:ascii="Times New Roman" w:hAnsi="Times New Roman" w:cs="Times New Roman"/>
+                <w:b/>
+                <w:iCs/>
+              </w:rPr>
+              <w:t>Rota 06</w:t>
+            </w:r>
+          </w:p>
+        </w:tc>
+      </w:tr>
+      <w:tr>
+        <w:tc>
+          <w:tcPr>
+            <w:tcW w:w="2547" w:type="dxa"/>
+          </w:tcPr>
+          <w:p>
+            <w:pPr>
+              <w:outlineLvl w:val="0"/>
+              <w:rPr>
+                <w:rFonts w:ascii="Times New Roman" w:hAnsi="Times New Roman" w:cs="Times New Roman"/>
+                <w:iCs/>
+              </w:rPr>
+            </w:pPr>
+            <w:r>
+              <w:rPr>
+                <w:rFonts w:ascii="Times New Roman" w:hAnsi="Times New Roman" w:cs="Times New Roman"/>
+                <w:iCs/>
+              </w:rPr>
+              <w:t>Endereço rota:</w:t>
+            </w:r>
+          </w:p>
+        </w:tc>
+        <w:tc>
+          <w:tcPr>
+            <w:tcW w:w="6513" w:type="dxa"/>
+          </w:tcPr>
+          <w:p>
+            <w:pPr>
+              <w:outlineLvl w:val="0"/>
+              <w:rPr>
+                <w:rFonts w:ascii="Times New Roman" w:hAnsi="Times New Roman" w:cs="Times New Roman"/>
+                <w:iCs/>
+              </w:rPr>
+            </w:pPr>
+            <w:proofErr w:type="gramStart"/>
+            <w:r>
+              <w:rPr>
+                <w:rFonts w:ascii="Times New Roman" w:hAnsi="Times New Roman" w:cs="Times New Roman"/>
+                <w:iCs/>
+              </w:rPr>
+              <w:t>“</w:t>
+            </w:r>
+            <w:r>
+              <w:rPr>
+                <w:rFonts w:ascii="Times New Roman" w:hAnsi="Times New Roman" w:cs="Times New Roman"/>
+                <w:iCs/>
+              </w:rPr>
+              <w:t>..</w:t>
+            </w:r>
+            <w:proofErr w:type="gramEnd"/>
+            <w:r>
+              <w:rPr>
+                <w:rFonts w:ascii="Times New Roman" w:hAnsi="Times New Roman" w:cs="Times New Roman"/>
+                <w:iCs/>
+              </w:rPr>
+              <w:t>/</w:t>
+            </w:r>
+            <w:proofErr w:type="spellStart"/>
+            <w:r>
+              <w:rPr>
+                <w:rFonts w:ascii="Times New Roman" w:hAnsi="Times New Roman" w:cs="Times New Roman"/>
+                <w:iCs/>
+              </w:rPr>
+              <w:t>code</w:t>
+            </w:r>
+            <w:proofErr w:type="spellEnd"/>
+            <w:r>
+              <w:rPr>
+                <w:rFonts w:ascii="Times New Roman" w:hAnsi="Times New Roman" w:cs="Times New Roman"/>
+                <w:iCs/>
+              </w:rPr>
+              <w:t>/</w:t>
+            </w:r>
+            <w:proofErr w:type="spellStart"/>
+            <w:r>
+              <w:rPr>
+                <w:rFonts w:ascii="Times New Roman" w:hAnsi="Times New Roman" w:cs="Times New Roman"/>
+                <w:iCs/>
+              </w:rPr>
+              <w:t>public</w:t>
+            </w:r>
+            <w:proofErr w:type="spellEnd"/>
+            <w:r>
+              <w:rPr>
+                <w:rFonts w:ascii="Times New Roman" w:hAnsi="Times New Roman" w:cs="Times New Roman"/>
+                <w:iCs/>
+              </w:rPr>
+              <w:t>/</w:t>
+            </w:r>
+            <w:r>
+              <w:rPr>
+                <w:rFonts w:ascii="Times New Roman" w:hAnsi="Times New Roman" w:cs="Times New Roman"/>
+                <w:iCs/>
+              </w:rPr>
+              <w:t>home”</w:t>
+            </w:r>
+          </w:p>
+        </w:tc>
+      </w:tr>
+      <w:tr>
+        <w:tc>
+          <w:tcPr>
+            <w:tcW w:w="2547" w:type="dxa"/>
+          </w:tcPr>
+          <w:p>
+            <w:pPr>
+              <w:outlineLvl w:val="0"/>
+              <w:rPr>
+                <w:rFonts w:ascii="Times New Roman" w:hAnsi="Times New Roman" w:cs="Times New Roman"/>
+                <w:iCs/>
+              </w:rPr>
+            </w:pPr>
+            <w:r>
+              <w:rPr>
+                <w:rFonts w:ascii="Times New Roman" w:hAnsi="Times New Roman" w:cs="Times New Roman"/>
+                <w:iCs/>
+              </w:rPr>
+              <w:t>Descrição:</w:t>
+            </w:r>
+          </w:p>
+        </w:tc>
+        <w:tc>
+          <w:tcPr>
+            <w:tcW w:w="6513" w:type="dxa"/>
+          </w:tcPr>
+          <w:p>
+            <w:pPr>
+              <w:outlineLvl w:val="0"/>
+              <w:rPr>
+                <w:rFonts w:ascii="Times New Roman" w:hAnsi="Times New Roman" w:cs="Times New Roman"/>
+                <w:iCs/>
+              </w:rPr>
+            </w:pPr>
+            <w:r>
+              <w:rPr>
+                <w:rFonts w:ascii="Times New Roman" w:hAnsi="Times New Roman" w:cs="Times New Roman"/>
+                <w:iCs/>
+              </w:rPr>
+              <w:t xml:space="preserve">Após o sucesso de </w:t>
+            </w:r>
+            <w:proofErr w:type="spellStart"/>
+            <w:r>
+              <w:rPr>
+                <w:rFonts w:ascii="Times New Roman" w:hAnsi="Times New Roman" w:cs="Times New Roman"/>
+                <w:iCs/>
+              </w:rPr>
+              <w:t>login</w:t>
+            </w:r>
+            <w:proofErr w:type="spellEnd"/>
+            <w:r>
+              <w:rPr>
+                <w:rFonts w:ascii="Times New Roman" w:hAnsi="Times New Roman" w:cs="Times New Roman"/>
+                <w:iCs/>
+              </w:rPr>
+              <w:t xml:space="preserve"> ou cadastro o usuário é redirecionado para a página Home. </w:t>
+            </w:r>
+          </w:p>
+        </w:tc>
+      </w:tr>
+      <w:tr>
+        <w:tc>
+          <w:tcPr>
+            <w:tcW w:w="2547" w:type="dxa"/>
+          </w:tcPr>
+          <w:p>
+            <w:pPr>
+              <w:outlineLvl w:val="0"/>
+              <w:rPr>
+                <w:rFonts w:ascii="Times New Roman" w:hAnsi="Times New Roman" w:cs="Times New Roman"/>
+                <w:iCs/>
+              </w:rPr>
+            </w:pPr>
+            <w:r>
+              <w:rPr>
+                <w:rFonts w:ascii="Times New Roman" w:hAnsi="Times New Roman" w:cs="Times New Roman"/>
+                <w:iCs/>
+              </w:rPr>
+              <w:t>Parâmetros:</w:t>
+            </w:r>
+          </w:p>
+        </w:tc>
+        <w:tc>
+          <w:tcPr>
+            <w:tcW w:w="6513" w:type="dxa"/>
+          </w:tcPr>
+          <w:p>
+            <w:pPr>
+              <w:outlineLvl w:val="0"/>
+              <w:rPr>
+                <w:rFonts w:ascii="Times New Roman" w:hAnsi="Times New Roman" w:cs="Times New Roman"/>
+                <w:iCs/>
+              </w:rPr>
+            </w:pPr>
+            <w:r>
+              <w:rPr>
+                <w:rFonts w:ascii="Times New Roman" w:hAnsi="Times New Roman" w:cs="Times New Roman"/>
+                <w:iCs/>
+              </w:rPr>
+              <w:t>Não se aplica</w:t>
+            </w:r>
+          </w:p>
+        </w:tc>
+      </w:tr>
+      <w:tr>
+        <w:tc>
+          <w:tcPr>
+            <w:tcW w:w="9060" w:type="dxa"/>
+            <w:gridSpan w:val="2"/>
+            <w:shd w:val="clear" w:color="auto" w:fill="AEAAAA" w:themeFill="background2" w:themeFillShade="BF"/>
+          </w:tcPr>
+          <w:p>
+            <w:pPr>
+              <w:jc w:val="center"/>
+              <w:outlineLvl w:val="0"/>
+              <w:rPr>
+                <w:rFonts w:ascii="Times New Roman" w:hAnsi="Times New Roman" w:cs="Times New Roman"/>
+                <w:b/>
+                <w:iCs/>
+              </w:rPr>
+            </w:pPr>
+            <w:r>
+              <w:rPr>
+                <w:rFonts w:ascii="Times New Roman" w:hAnsi="Times New Roman" w:cs="Times New Roman"/>
+                <w:b/>
+                <w:iCs/>
+              </w:rPr>
+              <w:lastRenderedPageBreak/>
+              <w:t>Rota 07</w:t>
+            </w:r>
+          </w:p>
+        </w:tc>
+      </w:tr>
+      <w:tr>
+        <w:tc>
+          <w:tcPr>
+            <w:tcW w:w="2547" w:type="dxa"/>
+          </w:tcPr>
+          <w:p>
+            <w:pPr>
+              <w:outlineLvl w:val="0"/>
+              <w:rPr>
+                <w:rFonts w:ascii="Times New Roman" w:hAnsi="Times New Roman" w:cs="Times New Roman"/>
+                <w:iCs/>
+              </w:rPr>
+            </w:pPr>
+            <w:r>
+              <w:rPr>
+                <w:rFonts w:ascii="Times New Roman" w:hAnsi="Times New Roman" w:cs="Times New Roman"/>
+                <w:iCs/>
+              </w:rPr>
+              <w:t>Endereço rota:</w:t>
+            </w:r>
+          </w:p>
+        </w:tc>
+        <w:tc>
+          <w:tcPr>
+            <w:tcW w:w="6513" w:type="dxa"/>
+          </w:tcPr>
+          <w:p>
+            <w:pPr>
+              <w:outlineLvl w:val="0"/>
+              <w:rPr>
+                <w:rFonts w:ascii="Times New Roman" w:hAnsi="Times New Roman" w:cs="Times New Roman"/>
+                <w:iCs/>
+              </w:rPr>
+            </w:pPr>
+            <w:proofErr w:type="gramStart"/>
+            <w:r>
+              <w:rPr>
+                <w:rFonts w:ascii="Times New Roman" w:hAnsi="Times New Roman" w:cs="Times New Roman"/>
+                <w:iCs/>
+              </w:rPr>
+              <w:t>“</w:t>
+            </w:r>
+            <w:r>
+              <w:rPr>
+                <w:rFonts w:ascii="Times New Roman" w:hAnsi="Times New Roman" w:cs="Times New Roman"/>
+                <w:iCs/>
+              </w:rPr>
+              <w:t>..</w:t>
+            </w:r>
+            <w:proofErr w:type="spellStart"/>
+            <w:proofErr w:type="gramEnd"/>
+            <w:r>
+              <w:rPr>
+                <w:rFonts w:ascii="Times New Roman" w:hAnsi="Times New Roman" w:cs="Times New Roman"/>
+                <w:iCs/>
+              </w:rPr>
+              <w:t>code</w:t>
+            </w:r>
+            <w:proofErr w:type="spellEnd"/>
+            <w:r>
+              <w:rPr>
+                <w:rFonts w:ascii="Times New Roman" w:hAnsi="Times New Roman" w:cs="Times New Roman"/>
+                <w:iCs/>
+              </w:rPr>
+              <w:t>/</w:t>
+            </w:r>
+            <w:proofErr w:type="spellStart"/>
+            <w:r>
+              <w:rPr>
+                <w:rFonts w:ascii="Times New Roman" w:hAnsi="Times New Roman" w:cs="Times New Roman"/>
+                <w:iCs/>
+              </w:rPr>
+              <w:t>public</w:t>
+            </w:r>
+            <w:proofErr w:type="spellEnd"/>
+            <w:r>
+              <w:rPr>
+                <w:rFonts w:ascii="Times New Roman" w:hAnsi="Times New Roman" w:cs="Times New Roman"/>
+                <w:iCs/>
+              </w:rPr>
+              <w:t>/</w:t>
+            </w:r>
+            <w:proofErr w:type="spellStart"/>
+            <w:r>
+              <w:rPr>
+                <w:rFonts w:ascii="Times New Roman" w:hAnsi="Times New Roman" w:cs="Times New Roman"/>
+                <w:iCs/>
+              </w:rPr>
+              <w:t>logout</w:t>
+            </w:r>
+            <w:proofErr w:type="spellEnd"/>
+            <w:r>
+              <w:rPr>
+                <w:rFonts w:ascii="Times New Roman" w:hAnsi="Times New Roman" w:cs="Times New Roman"/>
+                <w:iCs/>
+              </w:rPr>
+              <w:t>”</w:t>
+            </w:r>
+          </w:p>
+        </w:tc>
+      </w:tr>
+      <w:tr>
+        <w:tc>
+          <w:tcPr>
+            <w:tcW w:w="2547" w:type="dxa"/>
+          </w:tcPr>
+          <w:p>
+            <w:pPr>
+              <w:outlineLvl w:val="0"/>
+              <w:rPr>
+                <w:rFonts w:ascii="Times New Roman" w:hAnsi="Times New Roman" w:cs="Times New Roman"/>
+                <w:iCs/>
+              </w:rPr>
+            </w:pPr>
+            <w:r>
+              <w:rPr>
+                <w:rFonts w:ascii="Times New Roman" w:hAnsi="Times New Roman" w:cs="Times New Roman"/>
+                <w:iCs/>
+              </w:rPr>
+              <w:t>Descrição:</w:t>
+            </w:r>
+          </w:p>
+        </w:tc>
+        <w:tc>
+          <w:tcPr>
+            <w:tcW w:w="6513" w:type="dxa"/>
+          </w:tcPr>
+          <w:p>
+            <w:pPr>
+              <w:outlineLvl w:val="0"/>
+              <w:rPr>
+                <w:rFonts w:ascii="Times New Roman" w:hAnsi="Times New Roman" w:cs="Times New Roman"/>
+                <w:iCs/>
+              </w:rPr>
+            </w:pPr>
+            <w:r>
+              <w:rPr>
+                <w:rFonts w:ascii="Times New Roman" w:hAnsi="Times New Roman" w:cs="Times New Roman"/>
+                <w:iCs/>
+              </w:rPr>
+              <w:t xml:space="preserve">Página </w:t>
+            </w:r>
+            <w:r>
+              <w:rPr>
+                <w:rFonts w:ascii="Times New Roman" w:hAnsi="Times New Roman" w:cs="Times New Roman"/>
+                <w:iCs/>
+              </w:rPr>
+              <w:t xml:space="preserve">relacionada ao botão </w:t>
+            </w:r>
+            <w:proofErr w:type="spellStart"/>
+            <w:r>
+              <w:rPr>
+                <w:rFonts w:ascii="Times New Roman" w:hAnsi="Times New Roman" w:cs="Times New Roman"/>
+                <w:iCs/>
+              </w:rPr>
+              <w:t>logout</w:t>
+            </w:r>
+            <w:proofErr w:type="spellEnd"/>
+            <w:r>
+              <w:rPr>
+                <w:rFonts w:ascii="Times New Roman" w:hAnsi="Times New Roman" w:cs="Times New Roman"/>
+                <w:iCs/>
+              </w:rPr>
+              <w:t>.</w:t>
+            </w:r>
+          </w:p>
+        </w:tc>
+      </w:tr>
+      <w:tr>
+        <w:tc>
+          <w:tcPr>
+            <w:tcW w:w="2547" w:type="dxa"/>
+          </w:tcPr>
+          <w:p>
+            <w:pPr>
+              <w:outlineLvl w:val="0"/>
+              <w:rPr>
+                <w:rFonts w:ascii="Times New Roman" w:hAnsi="Times New Roman" w:cs="Times New Roman"/>
+                <w:iCs/>
+              </w:rPr>
+            </w:pPr>
+            <w:r>
+              <w:rPr>
+                <w:rFonts w:ascii="Times New Roman" w:hAnsi="Times New Roman" w:cs="Times New Roman"/>
+                <w:iCs/>
+              </w:rPr>
+              <w:t>Parâmetros:</w:t>
+            </w:r>
+          </w:p>
+        </w:tc>
+        <w:tc>
+          <w:tcPr>
+            <w:tcW w:w="6513" w:type="dxa"/>
+          </w:tcPr>
+          <w:p>
+            <w:pPr>
+              <w:outlineLvl w:val="0"/>
+              <w:rPr>
+                <w:rFonts w:ascii="Times New Roman" w:hAnsi="Times New Roman" w:cs="Times New Roman"/>
+                <w:iCs/>
+              </w:rPr>
+            </w:pPr>
+            <w:r>
+              <w:rPr>
+                <w:rFonts w:ascii="Times New Roman" w:hAnsi="Times New Roman" w:cs="Times New Roman"/>
+                <w:iCs/>
+              </w:rPr>
+              <w:t>Não se aplica</w:t>
+            </w:r>
           </w:p>
         </w:tc>
       </w:tr>
@@ -5240,7 +6112,7 @@
               <w:rStyle w:val="Nmerodepgina"/>
               <w:noProof/>
             </w:rPr>
-            <w:t>3</w:t>
+            <w:t>4</w:t>
           </w:r>
           <w:r>
             <w:rPr>
@@ -5277,7 +6149,7 @@
               <w:rStyle w:val="Nmerodepgina"/>
               <w:noProof/>
             </w:rPr>
-            <w:t>3</w:t>
+            <w:t>4</w:t>
           </w:r>
           <w:r>
             <w:rPr>
@@ -5317,27 +6189,14 @@
           <w:r>
             <w:t xml:space="preserve">Última Atualização: </w:t>
           </w:r>
-          <w:r>
-            <w:fldChar w:fldCharType="begin"/>
-          </w:r>
-          <w:r>
-            <w:instrText xml:space="preserve"> SAVEDATE  \* MERGEFORMAT </w:instrText>
-          </w:r>
-          <w:r>
-            <w:fldChar w:fldCharType="separate"/>
-          </w:r>
-          <w:r>
-            <w:rPr>
-              <w:noProof/>
-            </w:rPr>
-            <w:t>13/05/2016 13:22:00</w:t>
-          </w:r>
-          <w:r>
-            <w:rPr>
-              <w:noProof/>
-            </w:rPr>
-            <w:fldChar w:fldCharType="end"/>
-          </w:r>
+          <w:fldSimple w:instr=" SAVEDATE  \* MERGEFORMAT ">
+            <w:r>
+              <w:rPr>
+                <w:noProof/>
+              </w:rPr>
+              <w:t>19/05/2016 22:16:00</w:t>
+            </w:r>
+          </w:fldSimple>
           <w:r>
             <w:t>h</w:t>
           </w:r>
@@ -9786,6 +10645,7 @@
     <w:lsdException w:name="HTML Sample" w:semiHidden="1" w:unhideWhenUsed="1"/>
     <w:lsdException w:name="HTML Typewriter" w:semiHidden="1" w:unhideWhenUsed="1"/>
     <w:lsdException w:name="HTML Variable" w:semiHidden="1" w:unhideWhenUsed="1"/>
+    <w:lsdException w:name="Normal Table" w:semiHidden="1" w:unhideWhenUsed="1"/>
     <w:lsdException w:name="annotation subject" w:semiHidden="1" w:unhideWhenUsed="1"/>
     <w:lsdException w:name="No List" w:semiHidden="1" w:unhideWhenUsed="1"/>
     <w:lsdException w:name="Outline List 1" w:semiHidden="1" w:unhideWhenUsed="1"/>
@@ -9832,8 +10692,10 @@
     <w:lsdException w:name="Table Subtle 2" w:semiHidden="1" w:unhideWhenUsed="1"/>
     <w:lsdException w:name="Table Web 1" w:semiHidden="1" w:unhideWhenUsed="1"/>
     <w:lsdException w:name="Table Web 2" w:semiHidden="1" w:unhideWhenUsed="1"/>
+    <w:lsdException w:name="Table Web 3" w:semiHidden="1" w:unhideWhenUsed="1"/>
     <w:lsdException w:name="Balloon Text" w:semiHidden="1" w:unhideWhenUsed="1"/>
     <w:lsdException w:name="Table Grid" w:uiPriority="39"/>
+    <w:lsdException w:name="Table Theme" w:semiHidden="1" w:unhideWhenUsed="1"/>
     <w:lsdException w:name="Placeholder Text" w:semiHidden="1"/>
     <w:lsdException w:name="No Spacing" w:uiPriority="1" w:qFormat="1"/>
     <w:lsdException w:name="Light Shading" w:uiPriority="60"/>
@@ -11041,7 +11903,7 @@
 </file>
 
 <file path=customXml/itemProps1.xml><?xml version="1.0" encoding="utf-8"?>
-<ds:datastoreItem xmlns:ds="http://schemas.openxmlformats.org/officeDocument/2006/customXml" ds:itemID="{DDF5A5E1-42B7-4173-B512-24286CA27768}">
+<ds:datastoreItem xmlns:ds="http://schemas.openxmlformats.org/officeDocument/2006/customXml" ds:itemID="{D95CC21D-A6C6-4E12-8B57-70487E0F5255}">
   <ds:schemaRefs>
     <ds:schemaRef ds:uri="http://schemas.openxmlformats.org/officeDocument/2006/bibliography"/>
   </ds:schemaRefs>

</xml_diff>

<commit_message>
TASK-06 Documento de Endpoints atualizado.
</commit_message>
<xml_diff>
--- a/docs/Code Docs/MSL_DE_DocumentoDeEndpoints.docx
+++ b/docs/Code Docs/MSL_DE_DocumentoDeEndpoints.docx
@@ -1,6 +1,6 @@
 
 <file path=word/document.xml><?xml version="1.0" encoding="utf-8"?>
-<w:document xmlns:wpc="http://schemas.microsoft.com/office/word/2010/wordprocessingCanvas" xmlns:cx="http://schemas.microsoft.com/office/drawing/2014/chartex" xmlns:cx1="http://schemas.microsoft.com/office/drawing/2015/9/8/chartex" xmlns:cx2="http://schemas.microsoft.com/office/drawing/2015/10/21/chartex" xmlns:mc="http://schemas.openxmlformats.org/markup-compatibility/2006" xmlns:o="urn:schemas-microsoft-com:office:office" xmlns:r="http://schemas.openxmlformats.org/officeDocument/2006/relationships" xmlns:m="http://schemas.openxmlformats.org/officeDocument/2006/math" xmlns:v="urn:schemas-microsoft-com:vml" xmlns:wp14="http://schemas.microsoft.com/office/word/2010/wordprocessingDrawing" xmlns:wp="http://schemas.openxmlformats.org/drawingml/2006/wordprocessingDrawing" xmlns:w10="urn:schemas-microsoft-com:office:word" xmlns:w="http://schemas.openxmlformats.org/wordprocessingml/2006/main" xmlns:w14="http://schemas.microsoft.com/office/word/2010/wordml" xmlns:w15="http://schemas.microsoft.com/office/word/2012/wordml" xmlns:w16se="http://schemas.microsoft.com/office/word/2015/wordml/symex" xmlns:wpg="http://schemas.microsoft.com/office/word/2010/wordprocessingGroup" xmlns:wpi="http://schemas.microsoft.com/office/word/2010/wordprocessingInk" xmlns:wne="http://schemas.microsoft.com/office/word/2006/wordml" xmlns:wps="http://schemas.microsoft.com/office/word/2010/wordprocessingShape" mc:Ignorable="w14 w15 w16se wp14">
+<w:document xmlns:wpc="http://schemas.microsoft.com/office/word/2010/wordprocessingCanvas" xmlns:mc="http://schemas.openxmlformats.org/markup-compatibility/2006" xmlns:o="urn:schemas-microsoft-com:office:office" xmlns:r="http://schemas.openxmlformats.org/officeDocument/2006/relationships" xmlns:m="http://schemas.openxmlformats.org/officeDocument/2006/math" xmlns:v="urn:schemas-microsoft-com:vml" xmlns:wp14="http://schemas.microsoft.com/office/word/2010/wordprocessingDrawing" xmlns:wp="http://schemas.openxmlformats.org/drawingml/2006/wordprocessingDrawing" xmlns:w10="urn:schemas-microsoft-com:office:word" xmlns:w="http://schemas.openxmlformats.org/wordprocessingml/2006/main" xmlns:w14="http://schemas.microsoft.com/office/word/2010/wordml" xmlns:wpg="http://schemas.microsoft.com/office/word/2010/wordprocessingGroup" xmlns:wpi="http://schemas.microsoft.com/office/word/2010/wordprocessingInk" xmlns:wne="http://schemas.microsoft.com/office/word/2006/wordml" xmlns:wps="http://schemas.microsoft.com/office/word/2010/wordprocessingShape" mc:Ignorable="w14 wp14">
   <w:body>
     <w:bookmarkStart w:id="0" w:name="_Ref471361557"/>
     <w:p>
@@ -3399,7 +3399,7 @@
               </wp:anchor>
             </w:drawing>
           </mc:Choice>
-          <mc:Fallback>
+          <mc:Fallback xmlns:cx="http://schemas.microsoft.com/office/drawing/2014/chartex" xmlns:cx1="http://schemas.microsoft.com/office/drawing/2015/9/8/chartex" xmlns:cx2="http://schemas.microsoft.com/office/drawing/2015/10/21/chartex" xmlns:w15="http://schemas.microsoft.com/office/word/2012/wordml" xmlns:w16se="http://schemas.microsoft.com/office/word/2015/wordml/symex">
             <w:pict>
               <v:group w14:anchorId="1E96DEE6" id="Grupo 4" o:spid="_x0000_s1026" style="position:absolute;left:0;text-align:left;margin-left:15.4pt;margin-top:24.15pt;width:564.45pt;height:799.2pt;z-index:-251657216;mso-height-percent:950;mso-position-horizontal-relative:page;mso-position-vertical-relative:page;mso-height-percent:950" coordsize="63232,91257" o:gfxdata="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">
                 <v:rect id="Retângulo 5" o:spid="_x0000_s1027" style="position:absolute;width:1945;height:91257;visibility:visible;mso-wrap-style:square;v-text-anchor:middle" o:gfxdata="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" fillcolor="#44546a [3215]" stroked="f" strokeweight="1pt"/>
@@ -4054,8 +4054,6 @@
               </w:rPr>
               <w:t>Padronização</w:t>
             </w:r>
-            <w:bookmarkStart w:id="1" w:name="_GoBack"/>
-            <w:bookmarkEnd w:id="1"/>
             <w:r>
               <w:rPr>
                 <w:rFonts w:ascii="Arial" w:hAnsi="Arial" w:cs="Arial"/>
@@ -4084,6 +4082,94 @@
               </w:rPr>
               <w:t>Bruno Messias</w:t>
             </w:r>
+          </w:p>
+        </w:tc>
+      </w:tr>
+      <w:tr>
+        <w:tc>
+          <w:tcPr>
+            <w:tcW w:w="1418" w:type="dxa"/>
+          </w:tcPr>
+          <w:p>
+            <w:pPr>
+              <w:jc w:val="center"/>
+              <w:rPr>
+                <w:rFonts w:ascii="Arial" w:hAnsi="Arial" w:cs="Arial"/>
+                <w:sz w:val="20"/>
+              </w:rPr>
+            </w:pPr>
+            <w:r>
+              <w:rPr>
+                <w:rFonts w:ascii="Arial" w:hAnsi="Arial" w:cs="Arial"/>
+                <w:sz w:val="20"/>
+              </w:rPr>
+              <w:t>31/05/16</w:t>
+            </w:r>
+          </w:p>
+        </w:tc>
+        <w:tc>
+          <w:tcPr>
+            <w:tcW w:w="992" w:type="dxa"/>
+          </w:tcPr>
+          <w:p>
+            <w:pPr>
+              <w:jc w:val="center"/>
+              <w:rPr>
+                <w:rFonts w:ascii="Arial" w:hAnsi="Arial" w:cs="Arial"/>
+                <w:sz w:val="20"/>
+              </w:rPr>
+            </w:pPr>
+            <w:r>
+              <w:rPr>
+                <w:rFonts w:ascii="Arial" w:hAnsi="Arial" w:cs="Arial"/>
+                <w:sz w:val="20"/>
+              </w:rPr>
+              <w:t>1.3</w:t>
+            </w:r>
+          </w:p>
+        </w:tc>
+        <w:tc>
+          <w:tcPr>
+            <w:tcW w:w="3969" w:type="dxa"/>
+          </w:tcPr>
+          <w:p>
+            <w:pPr>
+              <w:jc w:val="center"/>
+              <w:rPr>
+                <w:rFonts w:ascii="Arial" w:hAnsi="Arial" w:cs="Arial"/>
+                <w:sz w:val="20"/>
+              </w:rPr>
+            </w:pPr>
+            <w:r>
+              <w:rPr>
+                <w:rFonts w:ascii="Arial" w:hAnsi="Arial" w:cs="Arial"/>
+                <w:sz w:val="20"/>
+              </w:rPr>
+              <w:t>Adição de rotas</w:t>
+            </w:r>
+          </w:p>
+        </w:tc>
+        <w:tc>
+          <w:tcPr>
+            <w:tcW w:w="2410" w:type="dxa"/>
+          </w:tcPr>
+          <w:p>
+            <w:pPr>
+              <w:jc w:val="center"/>
+              <w:rPr>
+                <w:rFonts w:ascii="Arial" w:hAnsi="Arial" w:cs="Arial"/>
+                <w:sz w:val="20"/>
+              </w:rPr>
+            </w:pPr>
+            <w:r>
+              <w:rPr>
+                <w:rFonts w:ascii="Arial" w:hAnsi="Arial" w:cs="Arial"/>
+                <w:sz w:val="20"/>
+              </w:rPr>
+              <w:t>Michel Berigo</w:t>
+            </w:r>
+            <w:bookmarkStart w:id="1" w:name="_GoBack"/>
+            <w:bookmarkEnd w:id="1"/>
           </w:p>
         </w:tc>
       </w:tr>
@@ -4203,6 +4289,7 @@
               </w:rPr>
               <w:t>“</w:t>
             </w:r>
+            <w:proofErr w:type="gramEnd"/>
             <w:r>
               <w:rPr>
                 <w:rFonts w:ascii="Times New Roman" w:hAnsi="Times New Roman" w:cs="Times New Roman"/>
@@ -4210,7 +4297,6 @@
               </w:rPr>
               <w:t>..</w:t>
             </w:r>
-            <w:proofErr w:type="gramEnd"/>
             <w:r>
               <w:rPr>
                 <w:rFonts w:ascii="Times New Roman" w:hAnsi="Times New Roman" w:cs="Times New Roman"/>
@@ -4489,6 +4575,7 @@
               </w:rPr>
               <w:t>“</w:t>
             </w:r>
+            <w:proofErr w:type="gramEnd"/>
             <w:r>
               <w:rPr>
                 <w:rFonts w:ascii="Times New Roman" w:hAnsi="Times New Roman" w:cs="Times New Roman"/>
@@ -4496,7 +4583,6 @@
               </w:rPr>
               <w:t>..</w:t>
             </w:r>
-            <w:proofErr w:type="gramEnd"/>
             <w:r>
               <w:rPr>
                 <w:rFonts w:ascii="Times New Roman" w:hAnsi="Times New Roman" w:cs="Times New Roman"/>
@@ -4775,6 +4861,7 @@
               </w:rPr>
               <w:t>“</w:t>
             </w:r>
+            <w:proofErr w:type="gramEnd"/>
             <w:r>
               <w:rPr>
                 <w:rFonts w:ascii="Times New Roman" w:hAnsi="Times New Roman" w:cs="Times New Roman"/>
@@ -4782,7 +4869,6 @@
               </w:rPr>
               <w:t>..</w:t>
             </w:r>
-            <w:proofErr w:type="gramEnd"/>
             <w:r>
               <w:rPr>
                 <w:rFonts w:ascii="Times New Roman" w:hAnsi="Times New Roman" w:cs="Times New Roman"/>
@@ -5034,6 +5120,7 @@
               </w:rPr>
               <w:t>“</w:t>
             </w:r>
+            <w:proofErr w:type="gramEnd"/>
             <w:r>
               <w:rPr>
                 <w:rFonts w:ascii="Times New Roman" w:hAnsi="Times New Roman" w:cs="Times New Roman"/>
@@ -5041,7 +5128,6 @@
               </w:rPr>
               <w:t>..</w:t>
             </w:r>
-            <w:proofErr w:type="gramEnd"/>
             <w:r>
               <w:rPr>
                 <w:rFonts w:ascii="Times New Roman" w:hAnsi="Times New Roman" w:cs="Times New Roman"/>
@@ -5087,14 +5173,7 @@
                 <w:rFonts w:ascii="Times New Roman" w:hAnsi="Times New Roman" w:cs="Times New Roman"/>
                 <w:iCs/>
               </w:rPr>
-              <w:t>login</w:t>
-            </w:r>
-            <w:r>
-              <w:rPr>
-                <w:rFonts w:ascii="Times New Roman" w:hAnsi="Times New Roman" w:cs="Times New Roman"/>
-                <w:iCs/>
-              </w:rPr>
-              <w:t>User</w:t>
+              <w:t>loginUser</w:t>
             </w:r>
             <w:proofErr w:type="spellEnd"/>
             <w:r>
@@ -5146,14 +5225,7 @@
                 <w:rFonts w:ascii="Times New Roman" w:hAnsi="Times New Roman" w:cs="Times New Roman"/>
                 <w:iCs/>
               </w:rPr>
-              <w:t>Página que en</w:t>
-            </w:r>
-            <w:r>
-              <w:rPr>
-                <w:rFonts w:ascii="Times New Roman" w:hAnsi="Times New Roman" w:cs="Times New Roman"/>
-                <w:iCs/>
-              </w:rPr>
-              <w:t xml:space="preserve">via dados referentes ao </w:t>
+              <w:t xml:space="preserve">Página que envia dados referentes ao </w:t>
             </w:r>
             <w:proofErr w:type="spellStart"/>
             <w:r>
@@ -5316,20 +5388,13 @@
               </w:rPr>
               <w:t>“</w:t>
             </w:r>
-            <w:r>
-              <w:rPr>
-                <w:rFonts w:ascii="Times New Roman" w:hAnsi="Times New Roman" w:cs="Times New Roman"/>
-                <w:iCs/>
-              </w:rPr>
-              <w:t>..</w:t>
-            </w:r>
             <w:proofErr w:type="gramEnd"/>
             <w:r>
               <w:rPr>
                 <w:rFonts w:ascii="Times New Roman" w:hAnsi="Times New Roman" w:cs="Times New Roman"/>
                 <w:iCs/>
               </w:rPr>
-              <w:t>/</w:t>
+              <w:t>../</w:t>
             </w:r>
             <w:proofErr w:type="spellStart"/>
             <w:r>
@@ -5566,6 +5631,7 @@
               </w:rPr>
               <w:t>“</w:t>
             </w:r>
+            <w:proofErr w:type="gramEnd"/>
             <w:r>
               <w:rPr>
                 <w:rFonts w:ascii="Times New Roman" w:hAnsi="Times New Roman" w:cs="Times New Roman"/>
@@ -5573,7 +5639,6 @@
               </w:rPr>
               <w:t>..</w:t>
             </w:r>
-            <w:proofErr w:type="gramEnd"/>
             <w:r>
               <w:rPr>
                 <w:rFonts w:ascii="Times New Roman" w:hAnsi="Times New Roman" w:cs="Times New Roman"/>
@@ -5798,6 +5863,7 @@
               </w:rPr>
               <w:t>“</w:t>
             </w:r>
+            <w:proofErr w:type="gramEnd"/>
             <w:r>
               <w:rPr>
                 <w:rFonts w:ascii="Times New Roman" w:hAnsi="Times New Roman" w:cs="Times New Roman"/>
@@ -5806,7 +5872,6 @@
               <w:t>..</w:t>
             </w:r>
             <w:proofErr w:type="spellStart"/>
-            <w:proofErr w:type="gramEnd"/>
             <w:r>
               <w:rPr>
                 <w:rFonts w:ascii="Times New Roman" w:hAnsi="Times New Roman" w:cs="Times New Roman"/>
@@ -5896,14 +5961,7 @@
                 <w:rFonts w:ascii="Times New Roman" w:hAnsi="Times New Roman" w:cs="Times New Roman"/>
                 <w:iCs/>
               </w:rPr>
-              <w:t xml:space="preserve">Página </w:t>
-            </w:r>
-            <w:r>
-              <w:rPr>
-                <w:rFonts w:ascii="Times New Roman" w:hAnsi="Times New Roman" w:cs="Times New Roman"/>
-                <w:iCs/>
-              </w:rPr>
-              <w:t xml:space="preserve">relacionada ao botão </w:t>
+              <w:t xml:space="preserve">Página relacionada ao botão </w:t>
             </w:r>
             <w:proofErr w:type="spellStart"/>
             <w:r>
@@ -5977,9 +6035,481 @@
         </w:rPr>
       </w:pPr>
     </w:p>
+    <w:tbl>
+      <w:tblPr>
+        <w:tblStyle w:val="Tabelacomgrade"/>
+        <w:tblW w:w="0" w:type="auto"/>
+        <w:tblLook w:val="04A0" w:firstRow="1" w:lastRow="0" w:firstColumn="1" w:lastColumn="0" w:noHBand="0" w:noVBand="1"/>
+      </w:tblPr>
+      <w:tblGrid>
+        <w:gridCol w:w="2547"/>
+        <w:gridCol w:w="6513"/>
+      </w:tblGrid>
+      <w:tr>
+        <w:tc>
+          <w:tcPr>
+            <w:tcW w:w="9060" w:type="dxa"/>
+            <w:gridSpan w:val="2"/>
+            <w:shd w:val="clear" w:color="auto" w:fill="AEAAAA" w:themeFill="background2" w:themeFillShade="BF"/>
+          </w:tcPr>
+          <w:p>
+            <w:pPr>
+              <w:jc w:val="center"/>
+              <w:outlineLvl w:val="0"/>
+              <w:rPr>
+                <w:rFonts w:ascii="Times New Roman" w:hAnsi="Times New Roman" w:cs="Times New Roman"/>
+                <w:b/>
+                <w:iCs/>
+              </w:rPr>
+            </w:pPr>
+            <w:r>
+              <w:rPr>
+                <w:rFonts w:ascii="Times New Roman" w:hAnsi="Times New Roman" w:cs="Times New Roman"/>
+                <w:b/>
+                <w:iCs/>
+              </w:rPr>
+              <w:t>Rota 08</w:t>
+            </w:r>
+          </w:p>
+        </w:tc>
+      </w:tr>
+      <w:tr>
+        <w:tc>
+          <w:tcPr>
+            <w:tcW w:w="2547" w:type="dxa"/>
+          </w:tcPr>
+          <w:p>
+            <w:pPr>
+              <w:outlineLvl w:val="0"/>
+              <w:rPr>
+                <w:rFonts w:ascii="Times New Roman" w:hAnsi="Times New Roman" w:cs="Times New Roman"/>
+                <w:iCs/>
+              </w:rPr>
+            </w:pPr>
+            <w:r>
+              <w:rPr>
+                <w:rFonts w:ascii="Times New Roman" w:hAnsi="Times New Roman" w:cs="Times New Roman"/>
+                <w:iCs/>
+              </w:rPr>
+              <w:t>Endereço rota:</w:t>
+            </w:r>
+          </w:p>
+        </w:tc>
+        <w:tc>
+          <w:tcPr>
+            <w:tcW w:w="6513" w:type="dxa"/>
+          </w:tcPr>
+          <w:p>
+            <w:pPr>
+              <w:outlineLvl w:val="0"/>
+              <w:rPr>
+                <w:rFonts w:ascii="Times New Roman" w:hAnsi="Times New Roman" w:cs="Times New Roman"/>
+                <w:iCs/>
+              </w:rPr>
+            </w:pPr>
+            <w:proofErr w:type="gramStart"/>
+            <w:r>
+              <w:rPr>
+                <w:rFonts w:ascii="Times New Roman" w:hAnsi="Times New Roman" w:cs="Times New Roman"/>
+                <w:iCs/>
+              </w:rPr>
+              <w:t>“</w:t>
+            </w:r>
+            <w:proofErr w:type="gramEnd"/>
+            <w:r>
+              <w:rPr>
+                <w:rFonts w:ascii="Times New Roman" w:hAnsi="Times New Roman" w:cs="Times New Roman"/>
+                <w:iCs/>
+              </w:rPr>
+              <w:t>..</w:t>
+            </w:r>
+            <w:proofErr w:type="spellStart"/>
+            <w:r>
+              <w:rPr>
+                <w:rFonts w:ascii="Times New Roman" w:hAnsi="Times New Roman" w:cs="Times New Roman"/>
+                <w:iCs/>
+              </w:rPr>
+              <w:t>code</w:t>
+            </w:r>
+            <w:proofErr w:type="spellEnd"/>
+            <w:r>
+              <w:rPr>
+                <w:rFonts w:ascii="Times New Roman" w:hAnsi="Times New Roman" w:cs="Times New Roman"/>
+                <w:iCs/>
+              </w:rPr>
+              <w:t>/</w:t>
+            </w:r>
+            <w:proofErr w:type="spellStart"/>
+            <w:r>
+              <w:rPr>
+                <w:rFonts w:ascii="Times New Roman" w:hAnsi="Times New Roman" w:cs="Times New Roman"/>
+                <w:iCs/>
+              </w:rPr>
+              <w:t>public</w:t>
+            </w:r>
+            <w:proofErr w:type="spellEnd"/>
+            <w:r>
+              <w:rPr>
+                <w:rFonts w:ascii="Times New Roman" w:hAnsi="Times New Roman" w:cs="Times New Roman"/>
+                <w:iCs/>
+              </w:rPr>
+              <w:t>/</w:t>
+            </w:r>
+            <w:proofErr w:type="spellStart"/>
+            <w:r>
+              <w:rPr>
+                <w:rFonts w:ascii="Times New Roman" w:hAnsi="Times New Roman" w:cs="Times New Roman"/>
+                <w:iCs/>
+              </w:rPr>
+              <w:t>createYear</w:t>
+            </w:r>
+            <w:proofErr w:type="spellEnd"/>
+            <w:r>
+              <w:rPr>
+                <w:rFonts w:ascii="Times New Roman" w:hAnsi="Times New Roman" w:cs="Times New Roman"/>
+                <w:iCs/>
+              </w:rPr>
+              <w:t>”</w:t>
+            </w:r>
+          </w:p>
+        </w:tc>
+      </w:tr>
+      <w:tr>
+        <w:tc>
+          <w:tcPr>
+            <w:tcW w:w="2547" w:type="dxa"/>
+          </w:tcPr>
+          <w:p>
+            <w:pPr>
+              <w:outlineLvl w:val="0"/>
+              <w:rPr>
+                <w:rFonts w:ascii="Times New Roman" w:hAnsi="Times New Roman" w:cs="Times New Roman"/>
+                <w:iCs/>
+              </w:rPr>
+            </w:pPr>
+            <w:r>
+              <w:rPr>
+                <w:rFonts w:ascii="Times New Roman" w:hAnsi="Times New Roman" w:cs="Times New Roman"/>
+                <w:iCs/>
+              </w:rPr>
+              <w:t>Descrição:</w:t>
+            </w:r>
+          </w:p>
+        </w:tc>
+        <w:tc>
+          <w:tcPr>
+            <w:tcW w:w="6513" w:type="dxa"/>
+          </w:tcPr>
+          <w:p>
+            <w:pPr>
+              <w:outlineLvl w:val="0"/>
+              <w:rPr>
+                <w:rFonts w:ascii="Times New Roman" w:hAnsi="Times New Roman" w:cs="Times New Roman"/>
+                <w:iCs/>
+              </w:rPr>
+            </w:pPr>
+            <w:r>
+              <w:rPr>
+                <w:rFonts w:ascii="Times New Roman" w:hAnsi="Times New Roman" w:cs="Times New Roman"/>
+                <w:iCs/>
+              </w:rPr>
+              <w:t>Página relacionada à criação de um ano letivo</w:t>
+            </w:r>
+          </w:p>
+        </w:tc>
+      </w:tr>
+      <w:tr>
+        <w:tc>
+          <w:tcPr>
+            <w:tcW w:w="2547" w:type="dxa"/>
+          </w:tcPr>
+          <w:p>
+            <w:pPr>
+              <w:outlineLvl w:val="0"/>
+              <w:rPr>
+                <w:rFonts w:ascii="Times New Roman" w:hAnsi="Times New Roman" w:cs="Times New Roman"/>
+                <w:iCs/>
+              </w:rPr>
+            </w:pPr>
+            <w:r>
+              <w:rPr>
+                <w:rFonts w:ascii="Times New Roman" w:hAnsi="Times New Roman" w:cs="Times New Roman"/>
+                <w:iCs/>
+              </w:rPr>
+              <w:t>Parâmetros:</w:t>
+            </w:r>
+          </w:p>
+        </w:tc>
+        <w:tc>
+          <w:tcPr>
+            <w:tcW w:w="6513" w:type="dxa"/>
+          </w:tcPr>
+          <w:p>
+            <w:pPr>
+              <w:outlineLvl w:val="0"/>
+              <w:rPr>
+                <w:rFonts w:ascii="Times New Roman" w:hAnsi="Times New Roman" w:cs="Times New Roman"/>
+                <w:iCs/>
+              </w:rPr>
+            </w:pPr>
+            <w:r>
+              <w:rPr>
+                <w:rFonts w:ascii="Times New Roman" w:hAnsi="Times New Roman" w:cs="Times New Roman"/>
+                <w:iCs/>
+              </w:rPr>
+              <w:t>Não se aplica</w:t>
+            </w:r>
+          </w:p>
+        </w:tc>
+      </w:tr>
+    </w:tbl>
+    <w:p>
+      <w:pPr>
+        <w:outlineLvl w:val="0"/>
+        <w:rPr>
+          <w:iCs/>
+        </w:rPr>
+      </w:pPr>
+    </w:p>
+    <w:tbl>
+      <w:tblPr>
+        <w:tblStyle w:val="Tabelacomgrade"/>
+        <w:tblW w:w="0" w:type="auto"/>
+        <w:tblLook w:val="04A0" w:firstRow="1" w:lastRow="0" w:firstColumn="1" w:lastColumn="0" w:noHBand="0" w:noVBand="1"/>
+      </w:tblPr>
+      <w:tblGrid>
+        <w:gridCol w:w="2547"/>
+        <w:gridCol w:w="6513"/>
+      </w:tblGrid>
+      <w:tr>
+        <w:tc>
+          <w:tcPr>
+            <w:tcW w:w="9060" w:type="dxa"/>
+            <w:gridSpan w:val="2"/>
+            <w:shd w:val="clear" w:color="auto" w:fill="AEAAAA" w:themeFill="background2" w:themeFillShade="BF"/>
+          </w:tcPr>
+          <w:p>
+            <w:pPr>
+              <w:jc w:val="center"/>
+              <w:outlineLvl w:val="0"/>
+              <w:rPr>
+                <w:rFonts w:ascii="Times New Roman" w:hAnsi="Times New Roman" w:cs="Times New Roman"/>
+                <w:b/>
+                <w:iCs/>
+              </w:rPr>
+            </w:pPr>
+            <w:r>
+              <w:rPr>
+                <w:rFonts w:ascii="Times New Roman" w:hAnsi="Times New Roman" w:cs="Times New Roman"/>
+                <w:b/>
+                <w:iCs/>
+              </w:rPr>
+              <w:t>Rota 09</w:t>
+            </w:r>
+          </w:p>
+        </w:tc>
+      </w:tr>
+      <w:tr>
+        <w:tc>
+          <w:tcPr>
+            <w:tcW w:w="2547" w:type="dxa"/>
+          </w:tcPr>
+          <w:p>
+            <w:pPr>
+              <w:outlineLvl w:val="0"/>
+              <w:rPr>
+                <w:rFonts w:ascii="Times New Roman" w:hAnsi="Times New Roman" w:cs="Times New Roman"/>
+                <w:iCs/>
+              </w:rPr>
+            </w:pPr>
+            <w:r>
+              <w:rPr>
+                <w:rFonts w:ascii="Times New Roman" w:hAnsi="Times New Roman" w:cs="Times New Roman"/>
+                <w:iCs/>
+              </w:rPr>
+              <w:t>Endereço rota:</w:t>
+            </w:r>
+          </w:p>
+        </w:tc>
+        <w:tc>
+          <w:tcPr>
+            <w:tcW w:w="6513" w:type="dxa"/>
+          </w:tcPr>
+          <w:p>
+            <w:pPr>
+              <w:outlineLvl w:val="0"/>
+              <w:rPr>
+                <w:rFonts w:ascii="Times New Roman" w:hAnsi="Times New Roman" w:cs="Times New Roman"/>
+                <w:iCs/>
+              </w:rPr>
+            </w:pPr>
+            <w:proofErr w:type="gramStart"/>
+            <w:r>
+              <w:rPr>
+                <w:rFonts w:ascii="Times New Roman" w:hAnsi="Times New Roman" w:cs="Times New Roman"/>
+                <w:iCs/>
+              </w:rPr>
+              <w:t>“</w:t>
+            </w:r>
+            <w:proofErr w:type="gramEnd"/>
+            <w:r>
+              <w:rPr>
+                <w:rFonts w:ascii="Times New Roman" w:hAnsi="Times New Roman" w:cs="Times New Roman"/>
+                <w:iCs/>
+              </w:rPr>
+              <w:t>..</w:t>
+            </w:r>
+            <w:proofErr w:type="spellStart"/>
+            <w:r>
+              <w:rPr>
+                <w:rFonts w:ascii="Times New Roman" w:hAnsi="Times New Roman" w:cs="Times New Roman"/>
+                <w:iCs/>
+              </w:rPr>
+              <w:t>code</w:t>
+            </w:r>
+            <w:proofErr w:type="spellEnd"/>
+            <w:r>
+              <w:rPr>
+                <w:rFonts w:ascii="Times New Roman" w:hAnsi="Times New Roman" w:cs="Times New Roman"/>
+                <w:iCs/>
+              </w:rPr>
+              <w:t>/</w:t>
+            </w:r>
+            <w:proofErr w:type="spellStart"/>
+            <w:r>
+              <w:rPr>
+                <w:rFonts w:ascii="Times New Roman" w:hAnsi="Times New Roman" w:cs="Times New Roman"/>
+                <w:iCs/>
+              </w:rPr>
+              <w:t>public</w:t>
+            </w:r>
+            <w:proofErr w:type="spellEnd"/>
+            <w:r>
+              <w:rPr>
+                <w:rFonts w:ascii="Times New Roman" w:hAnsi="Times New Roman" w:cs="Times New Roman"/>
+                <w:iCs/>
+              </w:rPr>
+              <w:t>/</w:t>
+            </w:r>
+            <w:proofErr w:type="spellStart"/>
+            <w:r>
+              <w:rPr>
+                <w:rFonts w:ascii="Times New Roman" w:hAnsi="Times New Roman" w:cs="Times New Roman"/>
+                <w:iCs/>
+              </w:rPr>
+              <w:t>createHalfYear</w:t>
+            </w:r>
+            <w:proofErr w:type="spellEnd"/>
+            <w:r>
+              <w:rPr>
+                <w:rFonts w:ascii="Times New Roman" w:hAnsi="Times New Roman" w:cs="Times New Roman"/>
+                <w:iCs/>
+              </w:rPr>
+              <w:t>”</w:t>
+            </w:r>
+          </w:p>
+        </w:tc>
+      </w:tr>
+      <w:tr>
+        <w:tc>
+          <w:tcPr>
+            <w:tcW w:w="2547" w:type="dxa"/>
+          </w:tcPr>
+          <w:p>
+            <w:pPr>
+              <w:outlineLvl w:val="0"/>
+              <w:rPr>
+                <w:rFonts w:ascii="Times New Roman" w:hAnsi="Times New Roman" w:cs="Times New Roman"/>
+                <w:iCs/>
+              </w:rPr>
+            </w:pPr>
+            <w:r>
+              <w:rPr>
+                <w:rFonts w:ascii="Times New Roman" w:hAnsi="Times New Roman" w:cs="Times New Roman"/>
+                <w:iCs/>
+              </w:rPr>
+              <w:t>Descrição:</w:t>
+            </w:r>
+          </w:p>
+        </w:tc>
+        <w:tc>
+          <w:tcPr>
+            <w:tcW w:w="6513" w:type="dxa"/>
+          </w:tcPr>
+          <w:p>
+            <w:pPr>
+              <w:outlineLvl w:val="0"/>
+              <w:rPr>
+                <w:rFonts w:ascii="Times New Roman" w:hAnsi="Times New Roman" w:cs="Times New Roman"/>
+                <w:iCs/>
+              </w:rPr>
+            </w:pPr>
+            <w:r>
+              <w:rPr>
+                <w:rFonts w:ascii="Times New Roman" w:hAnsi="Times New Roman" w:cs="Times New Roman"/>
+                <w:iCs/>
+              </w:rPr>
+              <w:t>Página relacionada à criação de um semestre letivo</w:t>
+            </w:r>
+          </w:p>
+        </w:tc>
+      </w:tr>
+      <w:tr>
+        <w:tc>
+          <w:tcPr>
+            <w:tcW w:w="2547" w:type="dxa"/>
+          </w:tcPr>
+          <w:p>
+            <w:pPr>
+              <w:outlineLvl w:val="0"/>
+              <w:rPr>
+                <w:rFonts w:ascii="Times New Roman" w:hAnsi="Times New Roman" w:cs="Times New Roman"/>
+                <w:iCs/>
+              </w:rPr>
+            </w:pPr>
+            <w:r>
+              <w:rPr>
+                <w:rFonts w:ascii="Times New Roman" w:hAnsi="Times New Roman" w:cs="Times New Roman"/>
+                <w:iCs/>
+              </w:rPr>
+              <w:t>Parâmetros:</w:t>
+            </w:r>
+          </w:p>
+        </w:tc>
+        <w:tc>
+          <w:tcPr>
+            <w:tcW w:w="6513" w:type="dxa"/>
+          </w:tcPr>
+          <w:p>
+            <w:pPr>
+              <w:outlineLvl w:val="0"/>
+              <w:rPr>
+                <w:rFonts w:ascii="Times New Roman" w:hAnsi="Times New Roman" w:cs="Times New Roman"/>
+                <w:iCs/>
+              </w:rPr>
+            </w:pPr>
+            <w:r>
+              <w:rPr>
+                <w:rFonts w:ascii="Times New Roman" w:hAnsi="Times New Roman" w:cs="Times New Roman"/>
+                <w:iCs/>
+              </w:rPr>
+              <w:t>Não se aplica</w:t>
+            </w:r>
+          </w:p>
+        </w:tc>
+      </w:tr>
+    </w:tbl>
+    <w:p>
+      <w:pPr>
+        <w:outlineLvl w:val="0"/>
+        <w:rPr>
+          <w:iCs/>
+        </w:rPr>
+      </w:pPr>
+    </w:p>
     <w:sectPr>
-      <w:headerReference w:type="default" r:id="rId8"/>
-      <w:footerReference w:type="default" r:id="rId9"/>
+      <w:headerReference w:type="default" r:id="rId9"/>
+      <w:footerReference w:type="default" r:id="rId10"/>
       <w:pgSz w:w="11906" w:h="16838" w:code="9"/>
       <w:pgMar w:top="1134" w:right="1418" w:bottom="2041" w:left="1418" w:header="680" w:footer="680" w:gutter="0"/>
       <w:cols w:space="720"/>
@@ -5989,7 +6519,7 @@
 </file>
 
 <file path=word/endnotes.xml><?xml version="1.0" encoding="utf-8"?>
-<w:endnotes xmlns:wpc="http://schemas.microsoft.com/office/word/2010/wordprocessingCanvas" xmlns:cx="http://schemas.microsoft.com/office/drawing/2014/chartex" xmlns:cx1="http://schemas.microsoft.com/office/drawing/2015/9/8/chartex" xmlns:cx2="http://schemas.microsoft.com/office/drawing/2015/10/21/chartex" xmlns:mc="http://schemas.openxmlformats.org/markup-compatibility/2006" xmlns:o="urn:schemas-microsoft-com:office:office" xmlns:r="http://schemas.openxmlformats.org/officeDocument/2006/relationships" xmlns:m="http://schemas.openxmlformats.org/officeDocument/2006/math" xmlns:v="urn:schemas-microsoft-com:vml" xmlns:wp14="http://schemas.microsoft.com/office/word/2010/wordprocessingDrawing" xmlns:wp="http://schemas.openxmlformats.org/drawingml/2006/wordprocessingDrawing" xmlns:w10="urn:schemas-microsoft-com:office:word" xmlns:w="http://schemas.openxmlformats.org/wordprocessingml/2006/main" xmlns:w14="http://schemas.microsoft.com/office/word/2010/wordml" xmlns:w15="http://schemas.microsoft.com/office/word/2012/wordml" xmlns:w16se="http://schemas.microsoft.com/office/word/2015/wordml/symex" xmlns:wpg="http://schemas.microsoft.com/office/word/2010/wordprocessingGroup" xmlns:wpi="http://schemas.microsoft.com/office/word/2010/wordprocessingInk" xmlns:wne="http://schemas.microsoft.com/office/word/2006/wordml" xmlns:wps="http://schemas.microsoft.com/office/word/2010/wordprocessingShape" mc:Ignorable="w14 w15 w16se wp14">
+<w:endnotes xmlns:wpc="http://schemas.microsoft.com/office/word/2010/wordprocessingCanvas" xmlns:mc="http://schemas.openxmlformats.org/markup-compatibility/2006" xmlns:o="urn:schemas-microsoft-com:office:office" xmlns:r="http://schemas.openxmlformats.org/officeDocument/2006/relationships" xmlns:m="http://schemas.openxmlformats.org/officeDocument/2006/math" xmlns:v="urn:schemas-microsoft-com:vml" xmlns:wp14="http://schemas.microsoft.com/office/word/2010/wordprocessingDrawing" xmlns:wp="http://schemas.openxmlformats.org/drawingml/2006/wordprocessingDrawing" xmlns:w10="urn:schemas-microsoft-com:office:word" xmlns:w="http://schemas.openxmlformats.org/wordprocessingml/2006/main" xmlns:w14="http://schemas.microsoft.com/office/word/2010/wordml" xmlns:wpg="http://schemas.microsoft.com/office/word/2010/wordprocessingGroup" xmlns:wpi="http://schemas.microsoft.com/office/word/2010/wordprocessingInk" xmlns:wne="http://schemas.microsoft.com/office/word/2006/wordml" xmlns:wps="http://schemas.microsoft.com/office/word/2010/wordprocessingShape" mc:Ignorable="w14 wp14">
   <w:endnote w:type="separator" w:id="-1">
     <w:p>
       <w:pPr>
@@ -6014,7 +6544,7 @@
 </file>
 
 <file path=word/footer1.xml><?xml version="1.0" encoding="utf-8"?>
-<w:ftr xmlns:wpc="http://schemas.microsoft.com/office/word/2010/wordprocessingCanvas" xmlns:cx="http://schemas.microsoft.com/office/drawing/2014/chartex" xmlns:cx1="http://schemas.microsoft.com/office/drawing/2015/9/8/chartex" xmlns:cx2="http://schemas.microsoft.com/office/drawing/2015/10/21/chartex" xmlns:mc="http://schemas.openxmlformats.org/markup-compatibility/2006" xmlns:o="urn:schemas-microsoft-com:office:office" xmlns:r="http://schemas.openxmlformats.org/officeDocument/2006/relationships" xmlns:m="http://schemas.openxmlformats.org/officeDocument/2006/math" xmlns:v="urn:schemas-microsoft-com:vml" xmlns:wp14="http://schemas.microsoft.com/office/word/2010/wordprocessingDrawing" xmlns:wp="http://schemas.openxmlformats.org/drawingml/2006/wordprocessingDrawing" xmlns:w10="urn:schemas-microsoft-com:office:word" xmlns:w="http://schemas.openxmlformats.org/wordprocessingml/2006/main" xmlns:w14="http://schemas.microsoft.com/office/word/2010/wordml" xmlns:w15="http://schemas.microsoft.com/office/word/2012/wordml" xmlns:w16se="http://schemas.microsoft.com/office/word/2015/wordml/symex" xmlns:wpg="http://schemas.microsoft.com/office/word/2010/wordprocessingGroup" xmlns:wpi="http://schemas.microsoft.com/office/word/2010/wordprocessingInk" xmlns:wne="http://schemas.microsoft.com/office/word/2006/wordml" xmlns:wps="http://schemas.microsoft.com/office/word/2010/wordprocessingShape" mc:Ignorable="w14 w15 w16se wp14">
+<w:ftr xmlns:wpc="http://schemas.microsoft.com/office/word/2010/wordprocessingCanvas" xmlns:mc="http://schemas.openxmlformats.org/markup-compatibility/2006" xmlns:o="urn:schemas-microsoft-com:office:office" xmlns:r="http://schemas.openxmlformats.org/officeDocument/2006/relationships" xmlns:m="http://schemas.openxmlformats.org/officeDocument/2006/math" xmlns:v="urn:schemas-microsoft-com:vml" xmlns:wp14="http://schemas.microsoft.com/office/word/2010/wordprocessingDrawing" xmlns:wp="http://schemas.openxmlformats.org/drawingml/2006/wordprocessingDrawing" xmlns:w10="urn:schemas-microsoft-com:office:word" xmlns:w="http://schemas.openxmlformats.org/wordprocessingml/2006/main" xmlns:w14="http://schemas.microsoft.com/office/word/2010/wordml" xmlns:wpg="http://schemas.microsoft.com/office/word/2010/wordprocessingGroup" xmlns:wpi="http://schemas.microsoft.com/office/word/2010/wordprocessingInk" xmlns:wne="http://schemas.microsoft.com/office/word/2006/wordml" xmlns:wps="http://schemas.microsoft.com/office/word/2010/wordprocessingShape" mc:Ignorable="w14 wp14">
   <w:tbl>
     <w:tblPr>
       <w:tblW w:w="0" w:type="auto"/>
@@ -6194,7 +6724,7 @@
               <w:rPr>
                 <w:noProof/>
               </w:rPr>
-              <w:t>19/05/2016 22:16:00</w:t>
+              <w:t>31/05/2016 15:51:00</w:t>
             </w:r>
           </w:fldSimple>
           <w:r>
@@ -6209,7 +6739,7 @@
 </file>
 
 <file path=word/footnotes.xml><?xml version="1.0" encoding="utf-8"?>
-<w:footnotes xmlns:wpc="http://schemas.microsoft.com/office/word/2010/wordprocessingCanvas" xmlns:cx="http://schemas.microsoft.com/office/drawing/2014/chartex" xmlns:cx1="http://schemas.microsoft.com/office/drawing/2015/9/8/chartex" xmlns:cx2="http://schemas.microsoft.com/office/drawing/2015/10/21/chartex" xmlns:mc="http://schemas.openxmlformats.org/markup-compatibility/2006" xmlns:o="urn:schemas-microsoft-com:office:office" xmlns:r="http://schemas.openxmlformats.org/officeDocument/2006/relationships" xmlns:m="http://schemas.openxmlformats.org/officeDocument/2006/math" xmlns:v="urn:schemas-microsoft-com:vml" xmlns:wp14="http://schemas.microsoft.com/office/word/2010/wordprocessingDrawing" xmlns:wp="http://schemas.openxmlformats.org/drawingml/2006/wordprocessingDrawing" xmlns:w10="urn:schemas-microsoft-com:office:word" xmlns:w="http://schemas.openxmlformats.org/wordprocessingml/2006/main" xmlns:w14="http://schemas.microsoft.com/office/word/2010/wordml" xmlns:w15="http://schemas.microsoft.com/office/word/2012/wordml" xmlns:w16se="http://schemas.microsoft.com/office/word/2015/wordml/symex" xmlns:wpg="http://schemas.microsoft.com/office/word/2010/wordprocessingGroup" xmlns:wpi="http://schemas.microsoft.com/office/word/2010/wordprocessingInk" xmlns:wne="http://schemas.microsoft.com/office/word/2006/wordml" xmlns:wps="http://schemas.microsoft.com/office/word/2010/wordprocessingShape" mc:Ignorable="w14 w15 w16se wp14">
+<w:footnotes xmlns:wpc="http://schemas.microsoft.com/office/word/2010/wordprocessingCanvas" xmlns:mc="http://schemas.openxmlformats.org/markup-compatibility/2006" xmlns:o="urn:schemas-microsoft-com:office:office" xmlns:r="http://schemas.openxmlformats.org/officeDocument/2006/relationships" xmlns:m="http://schemas.openxmlformats.org/officeDocument/2006/math" xmlns:v="urn:schemas-microsoft-com:vml" xmlns:wp14="http://schemas.microsoft.com/office/word/2010/wordprocessingDrawing" xmlns:wp="http://schemas.openxmlformats.org/drawingml/2006/wordprocessingDrawing" xmlns:w10="urn:schemas-microsoft-com:office:word" xmlns:w="http://schemas.openxmlformats.org/wordprocessingml/2006/main" xmlns:w14="http://schemas.microsoft.com/office/word/2010/wordml" xmlns:wpg="http://schemas.microsoft.com/office/word/2010/wordprocessingGroup" xmlns:wpi="http://schemas.microsoft.com/office/word/2010/wordprocessingInk" xmlns:wne="http://schemas.microsoft.com/office/word/2006/wordml" xmlns:wps="http://schemas.microsoft.com/office/word/2010/wordprocessingShape" mc:Ignorable="w14 wp14">
   <w:footnote w:type="separator" w:id="-1">
     <w:p>
       <w:pPr>
@@ -6234,7 +6764,7 @@
 </file>
 
 <file path=word/header1.xml><?xml version="1.0" encoding="utf-8"?>
-<w:hdr xmlns:wpc="http://schemas.microsoft.com/office/word/2010/wordprocessingCanvas" xmlns:cx="http://schemas.microsoft.com/office/drawing/2014/chartex" xmlns:cx1="http://schemas.microsoft.com/office/drawing/2015/9/8/chartex" xmlns:cx2="http://schemas.microsoft.com/office/drawing/2015/10/21/chartex" xmlns:mc="http://schemas.openxmlformats.org/markup-compatibility/2006" xmlns:o="urn:schemas-microsoft-com:office:office" xmlns:r="http://schemas.openxmlformats.org/officeDocument/2006/relationships" xmlns:m="http://schemas.openxmlformats.org/officeDocument/2006/math" xmlns:v="urn:schemas-microsoft-com:vml" xmlns:wp14="http://schemas.microsoft.com/office/word/2010/wordprocessingDrawing" xmlns:wp="http://schemas.openxmlformats.org/drawingml/2006/wordprocessingDrawing" xmlns:w10="urn:schemas-microsoft-com:office:word" xmlns:w="http://schemas.openxmlformats.org/wordprocessingml/2006/main" xmlns:w14="http://schemas.microsoft.com/office/word/2010/wordml" xmlns:w15="http://schemas.microsoft.com/office/word/2012/wordml" xmlns:w16se="http://schemas.microsoft.com/office/word/2015/wordml/symex" xmlns:wpg="http://schemas.microsoft.com/office/word/2010/wordprocessingGroup" xmlns:wpi="http://schemas.microsoft.com/office/word/2010/wordprocessingInk" xmlns:wne="http://schemas.microsoft.com/office/word/2006/wordml" xmlns:wps="http://schemas.microsoft.com/office/word/2010/wordprocessingShape" mc:Ignorable="w14 w15 w16se wp14">
+<w:hdr xmlns:wpc="http://schemas.microsoft.com/office/word/2010/wordprocessingCanvas" xmlns:mc="http://schemas.openxmlformats.org/markup-compatibility/2006" xmlns:o="urn:schemas-microsoft-com:office:office" xmlns:r="http://schemas.openxmlformats.org/officeDocument/2006/relationships" xmlns:m="http://schemas.openxmlformats.org/officeDocument/2006/math" xmlns:v="urn:schemas-microsoft-com:vml" xmlns:wp14="http://schemas.microsoft.com/office/word/2010/wordprocessingDrawing" xmlns:wp="http://schemas.openxmlformats.org/drawingml/2006/wordprocessingDrawing" xmlns:w10="urn:schemas-microsoft-com:office:word" xmlns:w="http://schemas.openxmlformats.org/wordprocessingml/2006/main" xmlns:w14="http://schemas.microsoft.com/office/word/2010/wordml" xmlns:wpg="http://schemas.microsoft.com/office/word/2010/wordprocessingGroup" xmlns:wpi="http://schemas.microsoft.com/office/word/2010/wordprocessingInk" xmlns:wne="http://schemas.microsoft.com/office/word/2006/wordml" xmlns:wps="http://schemas.microsoft.com/office/word/2010/wordprocessingShape" mc:Ignorable="w14 wp14">
   <w:p>
     <w:pPr>
       <w:pStyle w:val="Cabealho"/>
@@ -6245,8 +6775,8 @@
 </file>
 
 <file path=word/numbering.xml><?xml version="1.0" encoding="utf-8"?>
-<w:numbering xmlns:wpc="http://schemas.microsoft.com/office/word/2010/wordprocessingCanvas" xmlns:cx="http://schemas.microsoft.com/office/drawing/2014/chartex" xmlns:cx1="http://schemas.microsoft.com/office/drawing/2015/9/8/chartex" xmlns:cx2="http://schemas.microsoft.com/office/drawing/2015/10/21/chartex" xmlns:mc="http://schemas.openxmlformats.org/markup-compatibility/2006" xmlns:o="urn:schemas-microsoft-com:office:office" xmlns:r="http://schemas.openxmlformats.org/officeDocument/2006/relationships" xmlns:m="http://schemas.openxmlformats.org/officeDocument/2006/math" xmlns:v="urn:schemas-microsoft-com:vml" xmlns:wp14="http://schemas.microsoft.com/office/word/2010/wordprocessingDrawing" xmlns:wp="http://schemas.openxmlformats.org/drawingml/2006/wordprocessingDrawing" xmlns:w10="urn:schemas-microsoft-com:office:word" xmlns:w="http://schemas.openxmlformats.org/wordprocessingml/2006/main" xmlns:w14="http://schemas.microsoft.com/office/word/2010/wordml" xmlns:w15="http://schemas.microsoft.com/office/word/2012/wordml" xmlns:w16se="http://schemas.microsoft.com/office/word/2015/wordml/symex" xmlns:wpg="http://schemas.microsoft.com/office/word/2010/wordprocessingGroup" xmlns:wpi="http://schemas.microsoft.com/office/word/2010/wordprocessingInk" xmlns:wne="http://schemas.microsoft.com/office/word/2006/wordml" xmlns:wps="http://schemas.microsoft.com/office/word/2010/wordprocessingShape" mc:Ignorable="w14 w15 w16se wp14">
-  <w:abstractNum w:abstractNumId="0" w15:restartNumberingAfterBreak="0">
+<w:numbering xmlns:wpc="http://schemas.microsoft.com/office/word/2010/wordprocessingCanvas" xmlns:mc="http://schemas.openxmlformats.org/markup-compatibility/2006" xmlns:o="urn:schemas-microsoft-com:office:office" xmlns:r="http://schemas.openxmlformats.org/officeDocument/2006/relationships" xmlns:m="http://schemas.openxmlformats.org/officeDocument/2006/math" xmlns:v="urn:schemas-microsoft-com:vml" xmlns:wp14="http://schemas.microsoft.com/office/word/2010/wordprocessingDrawing" xmlns:wp="http://schemas.openxmlformats.org/drawingml/2006/wordprocessingDrawing" xmlns:w10="urn:schemas-microsoft-com:office:word" xmlns:w="http://schemas.openxmlformats.org/wordprocessingml/2006/main" xmlns:w14="http://schemas.microsoft.com/office/word/2010/wordml" xmlns:wpg="http://schemas.microsoft.com/office/word/2010/wordprocessingGroup" xmlns:wpi="http://schemas.microsoft.com/office/word/2010/wordprocessingInk" xmlns:wne="http://schemas.microsoft.com/office/word/2006/wordml" xmlns:wps="http://schemas.microsoft.com/office/word/2010/wordprocessingShape" mc:Ignorable="w14 wp14">
+  <w:abstractNum w:abstractNumId="0">
     <w:nsid w:val="FFFFFF7F"/>
     <w:multiLevelType w:val="singleLevel"/>
     <w:tmpl w:val="B06E0CEC"/>
@@ -6263,7 +6793,7 @@
       </w:pPr>
     </w:lvl>
   </w:abstractNum>
-  <w:abstractNum w:abstractNumId="1" w15:restartNumberingAfterBreak="0">
+  <w:abstractNum w:abstractNumId="1">
     <w:nsid w:val="FFFFFF88"/>
     <w:multiLevelType w:val="singleLevel"/>
     <w:tmpl w:val="B7FCD4C8"/>
@@ -6281,7 +6811,7 @@
       </w:pPr>
     </w:lvl>
   </w:abstractNum>
-  <w:abstractNum w:abstractNumId="2" w15:restartNumberingAfterBreak="0">
+  <w:abstractNum w:abstractNumId="2">
     <w:nsid w:val="FFFFFF89"/>
     <w:multiLevelType w:val="singleLevel"/>
     <w:tmpl w:val="3490C6A8"/>
@@ -6301,7 +6831,7 @@
       </w:rPr>
     </w:lvl>
   </w:abstractNum>
-  <w:abstractNum w:abstractNumId="3" w15:restartNumberingAfterBreak="0">
+  <w:abstractNum w:abstractNumId="3">
     <w:nsid w:val="FFFFFFFB"/>
     <w:multiLevelType w:val="multilevel"/>
     <w:tmpl w:val="FFFFFFFF"/>
@@ -6369,7 +6899,7 @@
       <w:lvlJc w:val="left"/>
     </w:lvl>
   </w:abstractNum>
-  <w:abstractNum w:abstractNumId="4" w15:restartNumberingAfterBreak="0">
+  <w:abstractNum w:abstractNumId="4">
     <w:nsid w:val="045310CE"/>
     <w:multiLevelType w:val="singleLevel"/>
     <w:tmpl w:val="0C09000F"/>
@@ -6386,7 +6916,7 @@
       </w:pPr>
     </w:lvl>
   </w:abstractNum>
-  <w:abstractNum w:abstractNumId="5" w15:restartNumberingAfterBreak="0">
+  <w:abstractNum w:abstractNumId="5">
     <w:nsid w:val="10A55014"/>
     <w:multiLevelType w:val="hybridMultilevel"/>
     <w:tmpl w:val="CE5657CC"/>
@@ -6526,7 +7056,7 @@
       </w:rPr>
     </w:lvl>
   </w:abstractNum>
-  <w:abstractNum w:abstractNumId="6" w15:restartNumberingAfterBreak="0">
+  <w:abstractNum w:abstractNumId="6">
     <w:nsid w:val="10F8307A"/>
     <w:multiLevelType w:val="hybridMultilevel"/>
     <w:tmpl w:val="CAE41072"/>
@@ -6639,7 +7169,7 @@
       </w:rPr>
     </w:lvl>
   </w:abstractNum>
-  <w:abstractNum w:abstractNumId="7" w15:restartNumberingAfterBreak="0">
+  <w:abstractNum w:abstractNumId="7">
     <w:nsid w:val="11273AB9"/>
     <w:multiLevelType w:val="hybridMultilevel"/>
     <w:tmpl w:val="0242FC66"/>
@@ -6779,7 +7309,7 @@
       </w:rPr>
     </w:lvl>
   </w:abstractNum>
-  <w:abstractNum w:abstractNumId="8" w15:restartNumberingAfterBreak="0">
+  <w:abstractNum w:abstractNumId="8">
     <w:nsid w:val="17705DC4"/>
     <w:multiLevelType w:val="singleLevel"/>
     <w:tmpl w:val="0C09000F"/>
@@ -6796,7 +7326,7 @@
       </w:pPr>
     </w:lvl>
   </w:abstractNum>
-  <w:abstractNum w:abstractNumId="9" w15:restartNumberingAfterBreak="0">
+  <w:abstractNum w:abstractNumId="9">
     <w:nsid w:val="19B97D82"/>
     <w:multiLevelType w:val="hybridMultilevel"/>
     <w:tmpl w:val="61522306"/>
@@ -6936,7 +7466,7 @@
       </w:rPr>
     </w:lvl>
   </w:abstractNum>
-  <w:abstractNum w:abstractNumId="10" w15:restartNumberingAfterBreak="0">
+  <w:abstractNum w:abstractNumId="10">
     <w:nsid w:val="1B1D5AE0"/>
     <w:multiLevelType w:val="singleLevel"/>
     <w:tmpl w:val="0C09000F"/>
@@ -6953,7 +7483,7 @@
       </w:pPr>
     </w:lvl>
   </w:abstractNum>
-  <w:abstractNum w:abstractNumId="11" w15:restartNumberingAfterBreak="0">
+  <w:abstractNum w:abstractNumId="11">
     <w:nsid w:val="1B663F49"/>
     <w:multiLevelType w:val="hybridMultilevel"/>
     <w:tmpl w:val="144629E8"/>
@@ -7066,7 +7596,7 @@
       </w:rPr>
     </w:lvl>
   </w:abstractNum>
-  <w:abstractNum w:abstractNumId="12" w15:restartNumberingAfterBreak="0">
+  <w:abstractNum w:abstractNumId="12">
     <w:nsid w:val="1BE25844"/>
     <w:multiLevelType w:val="hybridMultilevel"/>
     <w:tmpl w:val="518AB1F8"/>
@@ -7182,7 +7712,7 @@
       </w:pPr>
     </w:lvl>
   </w:abstractNum>
-  <w:abstractNum w:abstractNumId="13" w15:restartNumberingAfterBreak="0">
+  <w:abstractNum w:abstractNumId="13">
     <w:nsid w:val="1C6E62DE"/>
     <w:multiLevelType w:val="multilevel"/>
     <w:tmpl w:val="335CCE90"/>
@@ -7304,7 +7834,7 @@
       </w:pPr>
     </w:lvl>
   </w:abstractNum>
-  <w:abstractNum w:abstractNumId="14" w15:restartNumberingAfterBreak="0">
+  <w:abstractNum w:abstractNumId="14">
     <w:nsid w:val="1C8847EE"/>
     <w:multiLevelType w:val="hybridMultilevel"/>
     <w:tmpl w:val="7898BF68"/>
@@ -7444,7 +7974,7 @@
       </w:rPr>
     </w:lvl>
   </w:abstractNum>
-  <w:abstractNum w:abstractNumId="15" w15:restartNumberingAfterBreak="0">
+  <w:abstractNum w:abstractNumId="15">
     <w:nsid w:val="1E7B10E2"/>
     <w:multiLevelType w:val="singleLevel"/>
     <w:tmpl w:val="0C090001"/>
@@ -7464,7 +7994,7 @@
       </w:rPr>
     </w:lvl>
   </w:abstractNum>
-  <w:abstractNum w:abstractNumId="16" w15:restartNumberingAfterBreak="0">
+  <w:abstractNum w:abstractNumId="16">
     <w:nsid w:val="1F73455A"/>
     <w:multiLevelType w:val="singleLevel"/>
     <w:tmpl w:val="0C09000F"/>
@@ -7481,7 +8011,7 @@
       </w:pPr>
     </w:lvl>
   </w:abstractNum>
-  <w:abstractNum w:abstractNumId="17" w15:restartNumberingAfterBreak="0">
+  <w:abstractNum w:abstractNumId="17">
     <w:nsid w:val="1F897286"/>
     <w:multiLevelType w:val="hybridMultilevel"/>
     <w:tmpl w:val="61522306"/>
@@ -7622,7 +8152,7 @@
       </w:rPr>
     </w:lvl>
   </w:abstractNum>
-  <w:abstractNum w:abstractNumId="18" w15:restartNumberingAfterBreak="0">
+  <w:abstractNum w:abstractNumId="18">
     <w:nsid w:val="211E3209"/>
     <w:multiLevelType w:val="hybridMultilevel"/>
     <w:tmpl w:val="63D2CFF4"/>
@@ -7735,7 +8265,7 @@
       </w:rPr>
     </w:lvl>
   </w:abstractNum>
-  <w:abstractNum w:abstractNumId="19" w15:restartNumberingAfterBreak="0">
+  <w:abstractNum w:abstractNumId="19">
     <w:nsid w:val="30643AC0"/>
     <w:multiLevelType w:val="hybridMultilevel"/>
     <w:tmpl w:val="536CC242"/>
@@ -7875,7 +8405,7 @@
       </w:rPr>
     </w:lvl>
   </w:abstractNum>
-  <w:abstractNum w:abstractNumId="20" w15:restartNumberingAfterBreak="0">
+  <w:abstractNum w:abstractNumId="20">
     <w:nsid w:val="33F44297"/>
     <w:multiLevelType w:val="hybridMultilevel"/>
     <w:tmpl w:val="CFA2EE94"/>
@@ -8015,7 +8545,7 @@
       </w:rPr>
     </w:lvl>
   </w:abstractNum>
-  <w:abstractNum w:abstractNumId="21" w15:restartNumberingAfterBreak="0">
+  <w:abstractNum w:abstractNumId="21">
     <w:nsid w:val="383506B1"/>
     <w:multiLevelType w:val="hybridMultilevel"/>
     <w:tmpl w:val="D1B0EEC0"/>
@@ -8155,7 +8685,7 @@
       </w:rPr>
     </w:lvl>
   </w:abstractNum>
-  <w:abstractNum w:abstractNumId="22" w15:restartNumberingAfterBreak="0">
+  <w:abstractNum w:abstractNumId="22">
     <w:nsid w:val="3D19274D"/>
     <w:multiLevelType w:val="hybridMultilevel"/>
     <w:tmpl w:val="C48E0250"/>
@@ -8268,7 +8798,7 @@
       </w:rPr>
     </w:lvl>
   </w:abstractNum>
-  <w:abstractNum w:abstractNumId="23" w15:restartNumberingAfterBreak="0">
+  <w:abstractNum w:abstractNumId="23">
     <w:nsid w:val="3D3B4877"/>
     <w:multiLevelType w:val="hybridMultilevel"/>
     <w:tmpl w:val="D53289DE"/>
@@ -8384,7 +8914,7 @@
       </w:pPr>
     </w:lvl>
   </w:abstractNum>
-  <w:abstractNum w:abstractNumId="24" w15:restartNumberingAfterBreak="0">
+  <w:abstractNum w:abstractNumId="24">
     <w:nsid w:val="40EF587D"/>
     <w:multiLevelType w:val="hybridMultilevel"/>
     <w:tmpl w:val="F9249BDC"/>
@@ -8524,7 +9054,7 @@
       </w:rPr>
     </w:lvl>
   </w:abstractNum>
-  <w:abstractNum w:abstractNumId="25" w15:restartNumberingAfterBreak="0">
+  <w:abstractNum w:abstractNumId="25">
     <w:nsid w:val="42EC0AB5"/>
     <w:multiLevelType w:val="hybridMultilevel"/>
     <w:tmpl w:val="61522306"/>
@@ -8665,7 +9195,7 @@
       </w:rPr>
     </w:lvl>
   </w:abstractNum>
-  <w:abstractNum w:abstractNumId="26" w15:restartNumberingAfterBreak="0">
+  <w:abstractNum w:abstractNumId="26">
     <w:nsid w:val="436652C7"/>
     <w:multiLevelType w:val="hybridMultilevel"/>
     <w:tmpl w:val="AF70CB4A"/>
@@ -8814,7 +9344,7 @@
       </w:rPr>
     </w:lvl>
   </w:abstractNum>
-  <w:abstractNum w:abstractNumId="27" w15:restartNumberingAfterBreak="0">
+  <w:abstractNum w:abstractNumId="27">
     <w:nsid w:val="43A258CF"/>
     <w:multiLevelType w:val="hybridMultilevel"/>
     <w:tmpl w:val="CFA2EE94"/>
@@ -8954,7 +9484,7 @@
       </w:rPr>
     </w:lvl>
   </w:abstractNum>
-  <w:abstractNum w:abstractNumId="28" w15:restartNumberingAfterBreak="0">
+  <w:abstractNum w:abstractNumId="28">
     <w:nsid w:val="47F83864"/>
     <w:multiLevelType w:val="hybridMultilevel"/>
     <w:tmpl w:val="CE5657CC"/>
@@ -9091,7 +9621,7 @@
       </w:rPr>
     </w:lvl>
   </w:abstractNum>
-  <w:abstractNum w:abstractNumId="29" w15:restartNumberingAfterBreak="0">
+  <w:abstractNum w:abstractNumId="29">
     <w:nsid w:val="4820271F"/>
     <w:multiLevelType w:val="singleLevel"/>
     <w:tmpl w:val="0C090001"/>
@@ -9111,7 +9641,7 @@
       </w:rPr>
     </w:lvl>
   </w:abstractNum>
-  <w:abstractNum w:abstractNumId="30" w15:restartNumberingAfterBreak="0">
+  <w:abstractNum w:abstractNumId="30">
     <w:nsid w:val="4B927418"/>
     <w:multiLevelType w:val="singleLevel"/>
     <w:tmpl w:val="0C090001"/>
@@ -9131,7 +9661,7 @@
       </w:rPr>
     </w:lvl>
   </w:abstractNum>
-  <w:abstractNum w:abstractNumId="31" w15:restartNumberingAfterBreak="0">
+  <w:abstractNum w:abstractNumId="31">
     <w:nsid w:val="4C406D97"/>
     <w:multiLevelType w:val="hybridMultilevel"/>
     <w:tmpl w:val="24B6C9CE"/>
@@ -9271,7 +9801,7 @@
       </w:rPr>
     </w:lvl>
   </w:abstractNum>
-  <w:abstractNum w:abstractNumId="32" w15:restartNumberingAfterBreak="0">
+  <w:abstractNum w:abstractNumId="32">
     <w:nsid w:val="50865BE4"/>
     <w:multiLevelType w:val="hybridMultilevel"/>
     <w:tmpl w:val="61522306"/>
@@ -9412,7 +9942,7 @@
       </w:rPr>
     </w:lvl>
   </w:abstractNum>
-  <w:abstractNum w:abstractNumId="33" w15:restartNumberingAfterBreak="0">
+  <w:abstractNum w:abstractNumId="33">
     <w:nsid w:val="513C2A66"/>
     <w:multiLevelType w:val="singleLevel"/>
     <w:tmpl w:val="0C09000F"/>
@@ -9429,7 +9959,7 @@
       </w:pPr>
     </w:lvl>
   </w:abstractNum>
-  <w:abstractNum w:abstractNumId="34" w15:restartNumberingAfterBreak="0">
+  <w:abstractNum w:abstractNumId="34">
     <w:nsid w:val="54A16E79"/>
     <w:multiLevelType w:val="singleLevel"/>
     <w:tmpl w:val="0C090001"/>
@@ -9449,7 +9979,7 @@
       </w:rPr>
     </w:lvl>
   </w:abstractNum>
-  <w:abstractNum w:abstractNumId="35" w15:restartNumberingAfterBreak="0">
+  <w:abstractNum w:abstractNumId="35">
     <w:nsid w:val="5F05147E"/>
     <w:multiLevelType w:val="hybridMultilevel"/>
     <w:tmpl w:val="F9249BDC"/>
@@ -9589,7 +10119,7 @@
       </w:rPr>
     </w:lvl>
   </w:abstractNum>
-  <w:abstractNum w:abstractNumId="36" w15:restartNumberingAfterBreak="0">
+  <w:abstractNum w:abstractNumId="36">
     <w:nsid w:val="5FD12787"/>
     <w:multiLevelType w:val="multilevel"/>
     <w:tmpl w:val="4378CE70"/>
@@ -9729,7 +10259,7 @@
       </w:rPr>
     </w:lvl>
   </w:abstractNum>
-  <w:abstractNum w:abstractNumId="37" w15:restartNumberingAfterBreak="0">
+  <w:abstractNum w:abstractNumId="37">
     <w:nsid w:val="675155F3"/>
     <w:multiLevelType w:val="singleLevel"/>
     <w:tmpl w:val="0C09000F"/>
@@ -9746,7 +10276,7 @@
       </w:pPr>
     </w:lvl>
   </w:abstractNum>
-  <w:abstractNum w:abstractNumId="38" w15:restartNumberingAfterBreak="0">
+  <w:abstractNum w:abstractNumId="38">
     <w:nsid w:val="697756A4"/>
     <w:multiLevelType w:val="singleLevel"/>
     <w:tmpl w:val="0C09000F"/>
@@ -9763,7 +10293,7 @@
       </w:pPr>
     </w:lvl>
   </w:abstractNum>
-  <w:abstractNum w:abstractNumId="39" w15:restartNumberingAfterBreak="0">
+  <w:abstractNum w:abstractNumId="39">
     <w:nsid w:val="6F3A4AA9"/>
     <w:multiLevelType w:val="hybridMultilevel"/>
     <w:tmpl w:val="E20215FA"/>
@@ -9852,7 +10382,7 @@
       </w:pPr>
     </w:lvl>
   </w:abstractNum>
-  <w:abstractNum w:abstractNumId="40" w15:restartNumberingAfterBreak="0">
+  <w:abstractNum w:abstractNumId="40">
     <w:nsid w:val="75D9614B"/>
     <w:multiLevelType w:val="hybridMultilevel"/>
     <w:tmpl w:val="61522306"/>
@@ -9989,7 +10519,7 @@
       </w:rPr>
     </w:lvl>
   </w:abstractNum>
-  <w:abstractNum w:abstractNumId="41" w15:restartNumberingAfterBreak="0">
+  <w:abstractNum w:abstractNumId="41">
     <w:nsid w:val="760C03CE"/>
     <w:multiLevelType w:val="singleLevel"/>
     <w:tmpl w:val="0C090001"/>
@@ -10009,7 +10539,7 @@
       </w:rPr>
     </w:lvl>
   </w:abstractNum>
-  <w:abstractNum w:abstractNumId="42" w15:restartNumberingAfterBreak="0">
+  <w:abstractNum w:abstractNumId="42">
     <w:nsid w:val="76B24DC7"/>
     <w:multiLevelType w:val="hybridMultilevel"/>
     <w:tmpl w:val="2AB8530C"/>
@@ -10122,7 +10652,7 @@
       </w:rPr>
     </w:lvl>
   </w:abstractNum>
-  <w:abstractNum w:abstractNumId="43" w15:restartNumberingAfterBreak="0">
+  <w:abstractNum w:abstractNumId="43">
     <w:nsid w:val="7A6961C2"/>
     <w:multiLevelType w:val="hybridMultilevel"/>
     <w:tmpl w:val="4B148B12"/>
@@ -10235,7 +10765,7 @@
       </w:rPr>
     </w:lvl>
   </w:abstractNum>
-  <w:abstractNum w:abstractNumId="44" w15:restartNumberingAfterBreak="0">
+  <w:abstractNum w:abstractNumId="44">
     <w:nsid w:val="7FBF0990"/>
     <w:multiLevelType w:val="hybridMultilevel"/>
     <w:tmpl w:val="000ABEF6"/>
@@ -10529,7 +11059,7 @@
 </file>
 
 <file path=word/styles.xml><?xml version="1.0" encoding="utf-8"?>
-<w:styles xmlns:mc="http://schemas.openxmlformats.org/markup-compatibility/2006" xmlns:r="http://schemas.openxmlformats.org/officeDocument/2006/relationships" xmlns:w="http://schemas.openxmlformats.org/wordprocessingml/2006/main" xmlns:w14="http://schemas.microsoft.com/office/word/2010/wordml" xmlns:w15="http://schemas.microsoft.com/office/word/2012/wordml" xmlns:w16se="http://schemas.microsoft.com/office/word/2015/wordml/symex" mc:Ignorable="w14 w15 w16se">
+<w:styles xmlns:mc="http://schemas.openxmlformats.org/markup-compatibility/2006" xmlns:r="http://schemas.openxmlformats.org/officeDocument/2006/relationships" xmlns:w="http://schemas.openxmlformats.org/wordprocessingml/2006/main" xmlns:w14="http://schemas.microsoft.com/office/word/2010/wordml" mc:Ignorable="w14">
   <w:docDefaults>
     <w:rPrDefault>
       <w:rPr>
@@ -10539,379 +11069,1018 @@
     </w:rPrDefault>
     <w:pPrDefault/>
   </w:docDefaults>
-  <w:latentStyles w:defLockedState="0" w:defUIPriority="99" w:defSemiHidden="0" w:defUnhideWhenUsed="0" w:defQFormat="0" w:count="372">
-    <w:lsdException w:name="Normal" w:uiPriority="0" w:qFormat="1"/>
-    <w:lsdException w:name="heading 1" w:uiPriority="9" w:qFormat="1"/>
-    <w:lsdException w:name="heading 2" w:uiPriority="9" w:qFormat="1"/>
-    <w:lsdException w:name="heading 3" w:uiPriority="9" w:qFormat="1"/>
-    <w:lsdException w:name="heading 4" w:uiPriority="9" w:qFormat="1"/>
-    <w:lsdException w:name="heading 5" w:uiPriority="9" w:qFormat="1"/>
-    <w:lsdException w:name="heading 6" w:uiPriority="9" w:qFormat="1"/>
-    <w:lsdException w:name="heading 7" w:uiPriority="9" w:qFormat="1"/>
-    <w:lsdException w:name="heading 8" w:uiPriority="9" w:qFormat="1"/>
-    <w:lsdException w:name="heading 9" w:uiPriority="9" w:qFormat="1"/>
-    <w:lsdException w:name="index 1" w:semiHidden="1" w:unhideWhenUsed="1"/>
-    <w:lsdException w:name="index 2" w:semiHidden="1" w:unhideWhenUsed="1"/>
-    <w:lsdException w:name="index 3" w:semiHidden="1" w:unhideWhenUsed="1"/>
-    <w:lsdException w:name="index 4" w:semiHidden="1" w:unhideWhenUsed="1"/>
-    <w:lsdException w:name="index 5" w:semiHidden="1" w:unhideWhenUsed="1"/>
-    <w:lsdException w:name="index 6" w:semiHidden="1" w:unhideWhenUsed="1"/>
-    <w:lsdException w:name="index 7" w:semiHidden="1" w:unhideWhenUsed="1"/>
-    <w:lsdException w:name="index 8" w:semiHidden="1" w:unhideWhenUsed="1"/>
-    <w:lsdException w:name="index 9" w:semiHidden="1" w:unhideWhenUsed="1"/>
-    <w:lsdException w:name="toc 1" w:semiHidden="1" w:uiPriority="39" w:unhideWhenUsed="1"/>
-    <w:lsdException w:name="toc 2" w:semiHidden="1" w:uiPriority="39" w:unhideWhenUsed="1"/>
-    <w:lsdException w:name="toc 3" w:semiHidden="1" w:uiPriority="39" w:unhideWhenUsed="1"/>
-    <w:lsdException w:name="toc 4" w:semiHidden="1" w:uiPriority="39" w:unhideWhenUsed="1"/>
-    <w:lsdException w:name="toc 5" w:semiHidden="1" w:uiPriority="39" w:unhideWhenUsed="1"/>
-    <w:lsdException w:name="toc 6" w:semiHidden="1" w:uiPriority="39" w:unhideWhenUsed="1"/>
-    <w:lsdException w:name="toc 7" w:semiHidden="1" w:uiPriority="39" w:unhideWhenUsed="1"/>
-    <w:lsdException w:name="toc 8" w:semiHidden="1" w:uiPriority="39" w:unhideWhenUsed="1"/>
-    <w:lsdException w:name="toc 9" w:semiHidden="1" w:uiPriority="39" w:unhideWhenUsed="1"/>
-    <w:lsdException w:name="Normal Indent" w:semiHidden="1" w:unhideWhenUsed="1"/>
-    <w:lsdException w:name="footnote text" w:semiHidden="1" w:unhideWhenUsed="1"/>
-    <w:lsdException w:name="annotation text" w:semiHidden="1" w:unhideWhenUsed="1"/>
-    <w:lsdException w:name="header" w:semiHidden="1" w:unhideWhenUsed="1"/>
-    <w:lsdException w:name="footer" w:semiHidden="1" w:unhideWhenUsed="1"/>
-    <w:lsdException w:name="index heading" w:semiHidden="1" w:unhideWhenUsed="1"/>
-    <w:lsdException w:name="caption" w:uiPriority="35" w:qFormat="1"/>
-    <w:lsdException w:name="table of figures" w:semiHidden="1" w:unhideWhenUsed="1"/>
-    <w:lsdException w:name="envelope address" w:semiHidden="1" w:unhideWhenUsed="1"/>
-    <w:lsdException w:name="envelope return" w:semiHidden="1" w:unhideWhenUsed="1"/>
-    <w:lsdException w:name="footnote reference" w:semiHidden="1" w:unhideWhenUsed="1"/>
-    <w:lsdException w:name="annotation reference" w:semiHidden="1" w:unhideWhenUsed="1"/>
-    <w:lsdException w:name="line number" w:semiHidden="1" w:unhideWhenUsed="1"/>
-    <w:lsdException w:name="page number" w:semiHidden="1" w:unhideWhenUsed="1"/>
-    <w:lsdException w:name="endnote reference" w:semiHidden="1" w:unhideWhenUsed="1"/>
-    <w:lsdException w:name="endnote text" w:semiHidden="1" w:unhideWhenUsed="1"/>
-    <w:lsdException w:name="table of authorities" w:semiHidden="1" w:unhideWhenUsed="1"/>
-    <w:lsdException w:name="macro" w:semiHidden="1" w:unhideWhenUsed="1"/>
-    <w:lsdException w:name="toa heading" w:semiHidden="1" w:unhideWhenUsed="1"/>
-    <w:lsdException w:name="List" w:semiHidden="1" w:unhideWhenUsed="1"/>
-    <w:lsdException w:name="List Bullet" w:semiHidden="1" w:unhideWhenUsed="1"/>
-    <w:lsdException w:name="List Number" w:semiHidden="1" w:unhideWhenUsed="1"/>
-    <w:lsdException w:name="List 2" w:semiHidden="1" w:unhideWhenUsed="1"/>
-    <w:lsdException w:name="List 3" w:semiHidden="1" w:unhideWhenUsed="1"/>
-    <w:lsdException w:name="List 4" w:semiHidden="1" w:unhideWhenUsed="1"/>
-    <w:lsdException w:name="List 5" w:semiHidden="1" w:unhideWhenUsed="1"/>
-    <w:lsdException w:name="List Bullet 2" w:semiHidden="1" w:unhideWhenUsed="1"/>
-    <w:lsdException w:name="List Bullet 3" w:semiHidden="1" w:unhideWhenUsed="1"/>
-    <w:lsdException w:name="List Bullet 4" w:semiHidden="1" w:unhideWhenUsed="1"/>
-    <w:lsdException w:name="List Bullet 5" w:semiHidden="1" w:unhideWhenUsed="1"/>
-    <w:lsdException w:name="List Number 2" w:semiHidden="1" w:unhideWhenUsed="1"/>
-    <w:lsdException w:name="List Number 3" w:semiHidden="1" w:unhideWhenUsed="1"/>
-    <w:lsdException w:name="List Number 4" w:semiHidden="1" w:unhideWhenUsed="1"/>
-    <w:lsdException w:name="List Number 5" w:semiHidden="1" w:unhideWhenUsed="1"/>
-    <w:lsdException w:name="Title" w:uiPriority="10" w:qFormat="1"/>
-    <w:lsdException w:name="Closing" w:semiHidden="1" w:unhideWhenUsed="1"/>
-    <w:lsdException w:name="Signature" w:semiHidden="1" w:unhideWhenUsed="1"/>
-    <w:lsdException w:name="Default Paragraph Font" w:semiHidden="1" w:uiPriority="1" w:unhideWhenUsed="1"/>
-    <w:lsdException w:name="Body Text" w:semiHidden="1" w:unhideWhenUsed="1"/>
-    <w:lsdException w:name="Body Text Indent" w:semiHidden="1" w:unhideWhenUsed="1"/>
-    <w:lsdException w:name="List Continue" w:semiHidden="1" w:unhideWhenUsed="1"/>
-    <w:lsdException w:name="List Continue 2" w:semiHidden="1" w:unhideWhenUsed="1"/>
-    <w:lsdException w:name="List Continue 3" w:semiHidden="1" w:unhideWhenUsed="1"/>
-    <w:lsdException w:name="List Continue 4" w:semiHidden="1" w:unhideWhenUsed="1"/>
-    <w:lsdException w:name="List Continue 5" w:semiHidden="1" w:unhideWhenUsed="1"/>
-    <w:lsdException w:name="Message Header" w:semiHidden="1" w:unhideWhenUsed="1"/>
-    <w:lsdException w:name="Subtitle" w:uiPriority="11" w:qFormat="1"/>
-    <w:lsdException w:name="Salutation" w:semiHidden="1" w:unhideWhenUsed="1"/>
-    <w:lsdException w:name="Date" w:semiHidden="1" w:unhideWhenUsed="1"/>
-    <w:lsdException w:name="Body Text First Indent" w:semiHidden="1" w:unhideWhenUsed="1"/>
-    <w:lsdException w:name="Body Text First Indent 2" w:semiHidden="1" w:unhideWhenUsed="1"/>
-    <w:lsdException w:name="Note Heading" w:semiHidden="1" w:unhideWhenUsed="1"/>
-    <w:lsdException w:name="Body Text 2" w:semiHidden="1" w:unhideWhenUsed="1"/>
-    <w:lsdException w:name="Body Text 3" w:semiHidden="1" w:unhideWhenUsed="1"/>
-    <w:lsdException w:name="Body Text Indent 2" w:semiHidden="1" w:unhideWhenUsed="1"/>
-    <w:lsdException w:name="Body Text Indent 3" w:semiHidden="1" w:unhideWhenUsed="1"/>
-    <w:lsdException w:name="Block Text" w:semiHidden="1" w:unhideWhenUsed="1"/>
-    <w:lsdException w:name="Hyperlink" w:semiHidden="1" w:unhideWhenUsed="1"/>
-    <w:lsdException w:name="FollowedHyperlink" w:semiHidden="1" w:unhideWhenUsed="1"/>
-    <w:lsdException w:name="Strong" w:uiPriority="22" w:qFormat="1"/>
-    <w:lsdException w:name="Emphasis" w:uiPriority="20" w:qFormat="1"/>
-    <w:lsdException w:name="Document Map" w:semiHidden="1" w:unhideWhenUsed="1"/>
-    <w:lsdException w:name="Plain Text" w:semiHidden="1" w:unhideWhenUsed="1"/>
-    <w:lsdException w:name="E-mail Signature" w:semiHidden="1" w:unhideWhenUsed="1"/>
-    <w:lsdException w:name="HTML Top of Form" w:semiHidden="1" w:unhideWhenUsed="1"/>
-    <w:lsdException w:name="HTML Bottom of Form" w:semiHidden="1" w:unhideWhenUsed="1"/>
-    <w:lsdException w:name="Normal (Web)" w:semiHidden="1" w:unhideWhenUsed="1"/>
-    <w:lsdException w:name="HTML Acronym" w:semiHidden="1" w:unhideWhenUsed="1"/>
-    <w:lsdException w:name="HTML Address" w:semiHidden="1" w:unhideWhenUsed="1"/>
-    <w:lsdException w:name="HTML Cite" w:semiHidden="1" w:unhideWhenUsed="1"/>
-    <w:lsdException w:name="HTML Code" w:semiHidden="1" w:unhideWhenUsed="1"/>
-    <w:lsdException w:name="HTML Definition" w:semiHidden="1" w:unhideWhenUsed="1"/>
-    <w:lsdException w:name="HTML Keyboard" w:semiHidden="1" w:unhideWhenUsed="1"/>
-    <w:lsdException w:name="HTML Preformatted" w:semiHidden="1" w:unhideWhenUsed="1"/>
-    <w:lsdException w:name="HTML Sample" w:semiHidden="1" w:unhideWhenUsed="1"/>
-    <w:lsdException w:name="HTML Typewriter" w:semiHidden="1" w:unhideWhenUsed="1"/>
-    <w:lsdException w:name="HTML Variable" w:semiHidden="1" w:unhideWhenUsed="1"/>
-    <w:lsdException w:name="Normal Table" w:semiHidden="1" w:unhideWhenUsed="1"/>
-    <w:lsdException w:name="annotation subject" w:semiHidden="1" w:unhideWhenUsed="1"/>
-    <w:lsdException w:name="No List" w:semiHidden="1" w:unhideWhenUsed="1"/>
-    <w:lsdException w:name="Outline List 1" w:semiHidden="1" w:unhideWhenUsed="1"/>
-    <w:lsdException w:name="Outline List 2" w:semiHidden="1" w:unhideWhenUsed="1"/>
-    <w:lsdException w:name="Outline List 3" w:semiHidden="1" w:unhideWhenUsed="1"/>
-    <w:lsdException w:name="Table Simple 1" w:semiHidden="1" w:unhideWhenUsed="1"/>
-    <w:lsdException w:name="Table Simple 2" w:semiHidden="1" w:unhideWhenUsed="1"/>
-    <w:lsdException w:name="Table Simple 3" w:semiHidden="1" w:unhideWhenUsed="1"/>
-    <w:lsdException w:name="Table Classic 1" w:semiHidden="1" w:unhideWhenUsed="1"/>
-    <w:lsdException w:name="Table Classic 2" w:semiHidden="1" w:unhideWhenUsed="1"/>
-    <w:lsdException w:name="Table Classic 3" w:semiHidden="1" w:unhideWhenUsed="1"/>
-    <w:lsdException w:name="Table Classic 4" w:semiHidden="1" w:unhideWhenUsed="1"/>
-    <w:lsdException w:name="Table Colorful 1" w:semiHidden="1" w:unhideWhenUsed="1"/>
-    <w:lsdException w:name="Table Colorful 2" w:semiHidden="1" w:unhideWhenUsed="1"/>
-    <w:lsdException w:name="Table Colorful 3" w:semiHidden="1" w:unhideWhenUsed="1"/>
-    <w:lsdException w:name="Table Columns 1" w:semiHidden="1" w:unhideWhenUsed="1"/>
-    <w:lsdException w:name="Table Columns 2" w:semiHidden="1" w:unhideWhenUsed="1"/>
-    <w:lsdException w:name="Table Columns 3" w:semiHidden="1" w:unhideWhenUsed="1"/>
-    <w:lsdException w:name="Table Columns 4" w:semiHidden="1" w:unhideWhenUsed="1"/>
-    <w:lsdException w:name="Table Columns 5" w:semiHidden="1" w:unhideWhenUsed="1"/>
-    <w:lsdException w:name="Table Grid 1" w:semiHidden="1" w:unhideWhenUsed="1"/>
-    <w:lsdException w:name="Table Grid 2" w:semiHidden="1" w:unhideWhenUsed="1"/>
-    <w:lsdException w:name="Table Grid 3" w:semiHidden="1" w:unhideWhenUsed="1"/>
-    <w:lsdException w:name="Table Grid 4" w:semiHidden="1" w:unhideWhenUsed="1"/>
-    <w:lsdException w:name="Table Grid 5" w:semiHidden="1" w:unhideWhenUsed="1"/>
-    <w:lsdException w:name="Table Grid 6" w:semiHidden="1" w:unhideWhenUsed="1"/>
-    <w:lsdException w:name="Table Grid 7" w:semiHidden="1" w:unhideWhenUsed="1"/>
-    <w:lsdException w:name="Table Grid 8" w:semiHidden="1" w:unhideWhenUsed="1"/>
-    <w:lsdException w:name="Table List 1" w:semiHidden="1" w:unhideWhenUsed="1"/>
-    <w:lsdException w:name="Table List 2" w:semiHidden="1" w:unhideWhenUsed="1"/>
-    <w:lsdException w:name="Table List 3" w:semiHidden="1" w:unhideWhenUsed="1"/>
-    <w:lsdException w:name="Table List 4" w:semiHidden="1" w:unhideWhenUsed="1"/>
-    <w:lsdException w:name="Table List 5" w:semiHidden="1" w:unhideWhenUsed="1"/>
-    <w:lsdException w:name="Table List 6" w:semiHidden="1" w:unhideWhenUsed="1"/>
-    <w:lsdException w:name="Table List 7" w:semiHidden="1" w:unhideWhenUsed="1"/>
-    <w:lsdException w:name="Table List 8" w:semiHidden="1" w:unhideWhenUsed="1"/>
-    <w:lsdException w:name="Table 3D effects 1" w:semiHidden="1" w:unhideWhenUsed="1"/>
-    <w:lsdException w:name="Table 3D effects 2" w:semiHidden="1" w:unhideWhenUsed="1"/>
-    <w:lsdException w:name="Table 3D effects 3" w:semiHidden="1" w:unhideWhenUsed="1"/>
-    <w:lsdException w:name="Table Contemporary" w:semiHidden="1" w:unhideWhenUsed="1"/>
-    <w:lsdException w:name="Table Elegant" w:semiHidden="1" w:unhideWhenUsed="1"/>
-    <w:lsdException w:name="Table Professional" w:semiHidden="1" w:unhideWhenUsed="1"/>
-    <w:lsdException w:name="Table Subtle 1" w:semiHidden="1" w:unhideWhenUsed="1"/>
-    <w:lsdException w:name="Table Subtle 2" w:semiHidden="1" w:unhideWhenUsed="1"/>
-    <w:lsdException w:name="Table Web 1" w:semiHidden="1" w:unhideWhenUsed="1"/>
-    <w:lsdException w:name="Table Web 2" w:semiHidden="1" w:unhideWhenUsed="1"/>
-    <w:lsdException w:name="Table Web 3" w:semiHidden="1" w:unhideWhenUsed="1"/>
-    <w:lsdException w:name="Balloon Text" w:semiHidden="1" w:unhideWhenUsed="1"/>
-    <w:lsdException w:name="Table Grid" w:uiPriority="39"/>
-    <w:lsdException w:name="Table Theme" w:semiHidden="1" w:unhideWhenUsed="1"/>
-    <w:lsdException w:name="Placeholder Text" w:semiHidden="1"/>
-    <w:lsdException w:name="No Spacing" w:uiPriority="1" w:qFormat="1"/>
-    <w:lsdException w:name="Light Shading" w:uiPriority="60"/>
-    <w:lsdException w:name="Light List" w:uiPriority="61"/>
-    <w:lsdException w:name="Light Grid" w:uiPriority="62"/>
-    <w:lsdException w:name="Medium Shading 1" w:uiPriority="63"/>
-    <w:lsdException w:name="Medium Shading 2" w:uiPriority="64"/>
-    <w:lsdException w:name="Medium List 1" w:uiPriority="65"/>
-    <w:lsdException w:name="Medium List 2" w:uiPriority="66"/>
-    <w:lsdException w:name="Medium Grid 1" w:uiPriority="67"/>
-    <w:lsdException w:name="Medium Grid 2" w:uiPriority="68"/>
-    <w:lsdException w:name="Medium Grid 3" w:uiPriority="69"/>
-    <w:lsdException w:name="Dark List" w:uiPriority="70"/>
-    <w:lsdException w:name="Colorful Shading" w:uiPriority="71"/>
-    <w:lsdException w:name="Colorful List" w:uiPriority="72"/>
-    <w:lsdException w:name="Colorful Grid" w:uiPriority="73"/>
-    <w:lsdException w:name="Light Shading Accent 1" w:uiPriority="60"/>
-    <w:lsdException w:name="Light List Accent 1" w:uiPriority="61"/>
-    <w:lsdException w:name="Light Grid Accent 1" w:uiPriority="62"/>
-    <w:lsdException w:name="Medium Shading 1 Accent 1" w:uiPriority="63"/>
-    <w:lsdException w:name="Medium Shading 2 Accent 1" w:uiPriority="64"/>
-    <w:lsdException w:name="Medium List 1 Accent 1" w:uiPriority="65"/>
-    <w:lsdException w:name="Revision" w:semiHidden="1"/>
-    <w:lsdException w:name="List Paragraph" w:uiPriority="34" w:qFormat="1"/>
-    <w:lsdException w:name="Quote" w:uiPriority="29" w:qFormat="1"/>
-    <w:lsdException w:name="Intense Quote" w:uiPriority="30" w:qFormat="1"/>
-    <w:lsdException w:name="Medium List 2 Accent 1" w:uiPriority="66"/>
-    <w:lsdException w:name="Medium Grid 1 Accent 1" w:uiPriority="67"/>
-    <w:lsdException w:name="Medium Grid 2 Accent 1" w:uiPriority="68"/>
-    <w:lsdException w:name="Medium Grid 3 Accent 1" w:uiPriority="69"/>
-    <w:lsdException w:name="Dark List Accent 1" w:uiPriority="70"/>
-    <w:lsdException w:name="Colorful Shading Accent 1" w:uiPriority="71"/>
-    <w:lsdException w:name="Colorful List Accent 1" w:uiPriority="72"/>
-    <w:lsdException w:name="Colorful Grid Accent 1" w:uiPriority="73"/>
-    <w:lsdException w:name="Light Shading Accent 2" w:uiPriority="60"/>
-    <w:lsdException w:name="Light List Accent 2" w:uiPriority="61"/>
-    <w:lsdException w:name="Light Grid Accent 2" w:uiPriority="62"/>
-    <w:lsdException w:name="Medium Shading 1 Accent 2" w:uiPriority="63"/>
-    <w:lsdException w:name="Medium Shading 2 Accent 2" w:uiPriority="64"/>
-    <w:lsdException w:name="Medium List 1 Accent 2" w:uiPriority="65"/>
-    <w:lsdException w:name="Medium List 2 Accent 2" w:uiPriority="66"/>
-    <w:lsdException w:name="Medium Grid 1 Accent 2" w:uiPriority="67"/>
-    <w:lsdException w:name="Medium Grid 2 Accent 2" w:uiPriority="68"/>
-    <w:lsdException w:name="Medium Grid 3 Accent 2" w:uiPriority="69"/>
-    <w:lsdException w:name="Dark List Accent 2" w:uiPriority="70"/>
-    <w:lsdException w:name="Colorful Shading Accent 2" w:uiPriority="71"/>
-    <w:lsdException w:name="Colorful List Accent 2" w:uiPriority="72"/>
-    <w:lsdException w:name="Colorful Grid Accent 2" w:uiPriority="73"/>
-    <w:lsdException w:name="Light Shading Accent 3" w:uiPriority="60"/>
-    <w:lsdException w:name="Light List Accent 3" w:uiPriority="61"/>
-    <w:lsdException w:name="Light Grid Accent 3" w:uiPriority="62"/>
-    <w:lsdException w:name="Medium Shading 1 Accent 3" w:uiPriority="63"/>
-    <w:lsdException w:name="Medium Shading 2 Accent 3" w:uiPriority="64"/>
-    <w:lsdException w:name="Medium List 1 Accent 3" w:uiPriority="65"/>
-    <w:lsdException w:name="Medium List 2 Accent 3" w:uiPriority="66"/>
-    <w:lsdException w:name="Medium Grid 1 Accent 3" w:uiPriority="67"/>
-    <w:lsdException w:name="Medium Grid 2 Accent 3" w:uiPriority="68"/>
-    <w:lsdException w:name="Medium Grid 3 Accent 3" w:uiPriority="69"/>
-    <w:lsdException w:name="Dark List Accent 3" w:uiPriority="70"/>
-    <w:lsdException w:name="Colorful Shading Accent 3" w:uiPriority="71"/>
-    <w:lsdException w:name="Colorful List Accent 3" w:uiPriority="72"/>
-    <w:lsdException w:name="Colorful Grid Accent 3" w:uiPriority="73"/>
-    <w:lsdException w:name="Light Shading Accent 4" w:uiPriority="60"/>
-    <w:lsdException w:name="Light List Accent 4" w:uiPriority="61"/>
-    <w:lsdException w:name="Light Grid Accent 4" w:uiPriority="62"/>
-    <w:lsdException w:name="Medium Shading 1 Accent 4" w:uiPriority="63"/>
-    <w:lsdException w:name="Medium Shading 2 Accent 4" w:uiPriority="64"/>
-    <w:lsdException w:name="Medium List 1 Accent 4" w:uiPriority="65"/>
-    <w:lsdException w:name="Medium List 2 Accent 4" w:uiPriority="66"/>
-    <w:lsdException w:name="Medium Grid 1 Accent 4" w:uiPriority="67"/>
-    <w:lsdException w:name="Medium Grid 2 Accent 4" w:uiPriority="68"/>
-    <w:lsdException w:name="Medium Grid 3 Accent 4" w:uiPriority="69"/>
-    <w:lsdException w:name="Dark List Accent 4" w:uiPriority="70"/>
-    <w:lsdException w:name="Colorful Shading Accent 4" w:uiPriority="71"/>
-    <w:lsdException w:name="Colorful List Accent 4" w:uiPriority="72"/>
-    <w:lsdException w:name="Colorful Grid Accent 4" w:uiPriority="73"/>
-    <w:lsdException w:name="Light Shading Accent 5" w:uiPriority="60"/>
-    <w:lsdException w:name="Light List Accent 5" w:uiPriority="61"/>
-    <w:lsdException w:name="Light Grid Accent 5" w:uiPriority="62"/>
-    <w:lsdException w:name="Medium Shading 1 Accent 5" w:uiPriority="63"/>
-    <w:lsdException w:name="Medium Shading 2 Accent 5" w:uiPriority="64"/>
-    <w:lsdException w:name="Medium List 1 Accent 5" w:uiPriority="65"/>
-    <w:lsdException w:name="Medium List 2 Accent 5" w:uiPriority="66"/>
-    <w:lsdException w:name="Medium Grid 1 Accent 5" w:uiPriority="67"/>
-    <w:lsdException w:name="Medium Grid 2 Accent 5" w:uiPriority="68"/>
-    <w:lsdException w:name="Medium Grid 3 Accent 5" w:uiPriority="69"/>
-    <w:lsdException w:name="Dark List Accent 5" w:uiPriority="70"/>
-    <w:lsdException w:name="Colorful Shading Accent 5" w:uiPriority="71"/>
-    <w:lsdException w:name="Colorful List Accent 5" w:uiPriority="72"/>
-    <w:lsdException w:name="Colorful Grid Accent 5" w:uiPriority="73"/>
-    <w:lsdException w:name="Light Shading Accent 6" w:uiPriority="60"/>
-    <w:lsdException w:name="Light List Accent 6" w:uiPriority="61"/>
-    <w:lsdException w:name="Light Grid Accent 6" w:uiPriority="62"/>
-    <w:lsdException w:name="Medium Shading 1 Accent 6" w:uiPriority="63"/>
-    <w:lsdException w:name="Medium Shading 2 Accent 6" w:uiPriority="64"/>
-    <w:lsdException w:name="Medium List 1 Accent 6" w:uiPriority="65"/>
-    <w:lsdException w:name="Medium List 2 Accent 6" w:uiPriority="66"/>
-    <w:lsdException w:name="Medium Grid 1 Accent 6" w:uiPriority="67"/>
-    <w:lsdException w:name="Medium Grid 2 Accent 6" w:uiPriority="68"/>
-    <w:lsdException w:name="Medium Grid 3 Accent 6" w:uiPriority="69"/>
-    <w:lsdException w:name="Dark List Accent 6" w:uiPriority="70"/>
-    <w:lsdException w:name="Colorful Shading Accent 6" w:uiPriority="71"/>
-    <w:lsdException w:name="Colorful List Accent 6" w:uiPriority="72"/>
-    <w:lsdException w:name="Colorful Grid Accent 6" w:uiPriority="73"/>
-    <w:lsdException w:name="Subtle Emphasis" w:uiPriority="19" w:qFormat="1"/>
-    <w:lsdException w:name="Intense Emphasis" w:uiPriority="21" w:qFormat="1"/>
-    <w:lsdException w:name="Subtle Reference" w:uiPriority="31" w:qFormat="1"/>
-    <w:lsdException w:name="Intense Reference" w:uiPriority="32" w:qFormat="1"/>
-    <w:lsdException w:name="Book Title" w:uiPriority="33" w:qFormat="1"/>
-    <w:lsdException w:name="Bibliography" w:semiHidden="1" w:uiPriority="37" w:unhideWhenUsed="1"/>
-    <w:lsdException w:name="TOC Heading" w:semiHidden="1" w:uiPriority="39" w:unhideWhenUsed="1" w:qFormat="1"/>
-    <w:lsdException w:name="Plain Table 1" w:uiPriority="41"/>
-    <w:lsdException w:name="Plain Table 2" w:uiPriority="42"/>
-    <w:lsdException w:name="Plain Table 3" w:uiPriority="43"/>
-    <w:lsdException w:name="Plain Table 4" w:uiPriority="44"/>
-    <w:lsdException w:name="Plain Table 5" w:uiPriority="45"/>
-    <w:lsdException w:name="Grid Table Light" w:uiPriority="40"/>
-    <w:lsdException w:name="Grid Table 1 Light" w:uiPriority="46"/>
-    <w:lsdException w:name="Grid Table 2" w:uiPriority="47"/>
-    <w:lsdException w:name="Grid Table 3" w:uiPriority="48"/>
-    <w:lsdException w:name="Grid Table 4" w:uiPriority="49"/>
-    <w:lsdException w:name="Grid Table 5 Dark" w:uiPriority="50"/>
-    <w:lsdException w:name="Grid Table 6 Colorful" w:uiPriority="51"/>
-    <w:lsdException w:name="Grid Table 7 Colorful" w:uiPriority="52"/>
-    <w:lsdException w:name="Grid Table 1 Light Accent 1" w:uiPriority="46"/>
-    <w:lsdException w:name="Grid Table 2 Accent 1" w:uiPriority="47"/>
-    <w:lsdException w:name="Grid Table 3 Accent 1" w:uiPriority="48"/>
-    <w:lsdException w:name="Grid Table 4 Accent 1" w:uiPriority="49"/>
-    <w:lsdException w:name="Grid Table 5 Dark Accent 1" w:uiPriority="50"/>
-    <w:lsdException w:name="Grid Table 6 Colorful Accent 1" w:uiPriority="51"/>
-    <w:lsdException w:name="Grid Table 7 Colorful Accent 1" w:uiPriority="52"/>
-    <w:lsdException w:name="Grid Table 1 Light Accent 2" w:uiPriority="46"/>
-    <w:lsdException w:name="Grid Table 2 Accent 2" w:uiPriority="47"/>
-    <w:lsdException w:name="Grid Table 3 Accent 2" w:uiPriority="48"/>
-    <w:lsdException w:name="Grid Table 4 Accent 2" w:uiPriority="49"/>
-    <w:lsdException w:name="Grid Table 5 Dark Accent 2" w:uiPriority="50"/>
-    <w:lsdException w:name="Grid Table 6 Colorful Accent 2" w:uiPriority="51"/>
-    <w:lsdException w:name="Grid Table 7 Colorful Accent 2" w:uiPriority="52"/>
-    <w:lsdException w:name="Grid Table 1 Light Accent 3" w:uiPriority="46"/>
-    <w:lsdException w:name="Grid Table 2 Accent 3" w:uiPriority="47"/>
-    <w:lsdException w:name="Grid Table 3 Accent 3" w:uiPriority="48"/>
-    <w:lsdException w:name="Grid Table 4 Accent 3" w:uiPriority="49"/>
-    <w:lsdException w:name="Grid Table 5 Dark Accent 3" w:uiPriority="50"/>
-    <w:lsdException w:name="Grid Table 6 Colorful Accent 3" w:uiPriority="51"/>
-    <w:lsdException w:name="Grid Table 7 Colorful Accent 3" w:uiPriority="52"/>
-    <w:lsdException w:name="Grid Table 1 Light Accent 4" w:uiPriority="46"/>
-    <w:lsdException w:name="Grid Table 2 Accent 4" w:uiPriority="47"/>
-    <w:lsdException w:name="Grid Table 3 Accent 4" w:uiPriority="48"/>
-    <w:lsdException w:name="Grid Table 4 Accent 4" w:uiPriority="49"/>
-    <w:lsdException w:name="Grid Table 5 Dark Accent 4" w:uiPriority="50"/>
-    <w:lsdException w:name="Grid Table 6 Colorful Accent 4" w:uiPriority="51"/>
-    <w:lsdException w:name="Grid Table 7 Colorful Accent 4" w:uiPriority="52"/>
-    <w:lsdException w:name="Grid Table 1 Light Accent 5" w:uiPriority="46"/>
-    <w:lsdException w:name="Grid Table 2 Accent 5" w:uiPriority="47"/>
-    <w:lsdException w:name="Grid Table 3 Accent 5" w:uiPriority="48"/>
-    <w:lsdException w:name="Grid Table 4 Accent 5" w:uiPriority="49"/>
-    <w:lsdException w:name="Grid Table 5 Dark Accent 5" w:uiPriority="50"/>
-    <w:lsdException w:name="Grid Table 6 Colorful Accent 5" w:uiPriority="51"/>
-    <w:lsdException w:name="Grid Table 7 Colorful Accent 5" w:uiPriority="52"/>
-    <w:lsdException w:name="Grid Table 1 Light Accent 6" w:uiPriority="46"/>
-    <w:lsdException w:name="Grid Table 2 Accent 6" w:uiPriority="47"/>
-    <w:lsdException w:name="Grid Table 3 Accent 6" w:uiPriority="48"/>
-    <w:lsdException w:name="Grid Table 4 Accent 6" w:uiPriority="49"/>
-    <w:lsdException w:name="Grid Table 5 Dark Accent 6" w:uiPriority="50"/>
-    <w:lsdException w:name="Grid Table 6 Colorful Accent 6" w:uiPriority="51"/>
-    <w:lsdException w:name="Grid Table 7 Colorful Accent 6" w:uiPriority="52"/>
-    <w:lsdException w:name="List Table 1 Light" w:uiPriority="46"/>
-    <w:lsdException w:name="List Table 2" w:uiPriority="47"/>
-    <w:lsdException w:name="List Table 3" w:uiPriority="48"/>
-    <w:lsdException w:name="List Table 4" w:uiPriority="49"/>
-    <w:lsdException w:name="List Table 5 Dark" w:uiPriority="50"/>
-    <w:lsdException w:name="List Table 6 Colorful" w:uiPriority="51"/>
-    <w:lsdException w:name="List Table 7 Colorful" w:uiPriority="52"/>
-    <w:lsdException w:name="List Table 1 Light Accent 1" w:uiPriority="46"/>
-    <w:lsdException w:name="List Table 2 Accent 1" w:uiPriority="47"/>
-    <w:lsdException w:name="List Table 3 Accent 1" w:uiPriority="48"/>
-    <w:lsdException w:name="List Table 4 Accent 1" w:uiPriority="49"/>
-    <w:lsdException w:name="List Table 5 Dark Accent 1" w:uiPriority="50"/>
-    <w:lsdException w:name="List Table 6 Colorful Accent 1" w:uiPriority="51"/>
-    <w:lsdException w:name="List Table 7 Colorful Accent 1" w:uiPriority="52"/>
-    <w:lsdException w:name="List Table 1 Light Accent 2" w:uiPriority="46"/>
-    <w:lsdException w:name="List Table 2 Accent 2" w:uiPriority="47"/>
-    <w:lsdException w:name="List Table 3 Accent 2" w:uiPriority="48"/>
-    <w:lsdException w:name="List Table 4 Accent 2" w:uiPriority="49"/>
-    <w:lsdException w:name="List Table 5 Dark Accent 2" w:uiPriority="50"/>
-    <w:lsdException w:name="List Table 6 Colorful Accent 2" w:uiPriority="51"/>
-    <w:lsdException w:name="List Table 7 Colorful Accent 2" w:uiPriority="52"/>
-    <w:lsdException w:name="List Table 1 Light Accent 3" w:uiPriority="46"/>
-    <w:lsdException w:name="List Table 2 Accent 3" w:uiPriority="47"/>
-    <w:lsdException w:name="List Table 3 Accent 3" w:uiPriority="48"/>
-    <w:lsdException w:name="List Table 4 Accent 3" w:uiPriority="49"/>
-    <w:lsdException w:name="List Table 5 Dark Accent 3" w:uiPriority="50"/>
-    <w:lsdException w:name="List Table 6 Colorful Accent 3" w:uiPriority="51"/>
-    <w:lsdException w:name="List Table 7 Colorful Accent 3" w:uiPriority="52"/>
-    <w:lsdException w:name="List Table 1 Light Accent 4" w:uiPriority="46"/>
-    <w:lsdException w:name="List Table 2 Accent 4" w:uiPriority="47"/>
-    <w:lsdException w:name="List Table 3 Accent 4" w:uiPriority="48"/>
-    <w:lsdException w:name="List Table 4 Accent 4" w:uiPriority="49"/>
-    <w:lsdException w:name="List Table 5 Dark Accent 4" w:uiPriority="50"/>
-    <w:lsdException w:name="List Table 6 Colorful Accent 4" w:uiPriority="51"/>
-    <w:lsdException w:name="List Table 7 Colorful Accent 4" w:uiPriority="52"/>
-    <w:lsdException w:name="List Table 1 Light Accent 5" w:uiPriority="46"/>
-    <w:lsdException w:name="List Table 2 Accent 5" w:uiPriority="47"/>
-    <w:lsdException w:name="List Table 3 Accent 5" w:uiPriority="48"/>
-    <w:lsdException w:name="List Table 4 Accent 5" w:uiPriority="49"/>
-    <w:lsdException w:name="List Table 5 Dark Accent 5" w:uiPriority="50"/>
-    <w:lsdException w:name="List Table 6 Colorful Accent 5" w:uiPriority="51"/>
-    <w:lsdException w:name="List Table 7 Colorful Accent 5" w:uiPriority="52"/>
-    <w:lsdException w:name="List Table 1 Light Accent 6" w:uiPriority="46"/>
-    <w:lsdException w:name="List Table 2 Accent 6" w:uiPriority="47"/>
-    <w:lsdException w:name="List Table 3 Accent 6" w:uiPriority="48"/>
-    <w:lsdException w:name="List Table 4 Accent 6" w:uiPriority="49"/>
-    <w:lsdException w:name="List Table 5 Dark Accent 6" w:uiPriority="50"/>
-    <w:lsdException w:name="List Table 6 Colorful Accent 6" w:uiPriority="51"/>
-    <w:lsdException w:name="List Table 7 Colorful Accent 6" w:uiPriority="52"/>
-    <w:lsdException w:name="Mention" w:semiHidden="1" w:unhideWhenUsed="1"/>
+  <w:latentStyles w:defLockedState="0" w:defUIPriority="99" w:defSemiHidden="1" w:defUnhideWhenUsed="1" w:defQFormat="0" w:count="267">
+    <w:lsdException w:name="Normal" w:semiHidden="0" w:uiPriority="0" w:unhideWhenUsed="0" w:qFormat="1"/>
+    <w:lsdException w:name="heading 1" w:semiHidden="0" w:uiPriority="9" w:unhideWhenUsed="0" w:qFormat="1"/>
+    <w:lsdException w:name="heading 2" w:semiHidden="0" w:uiPriority="9" w:unhideWhenUsed="0" w:qFormat="1"/>
+    <w:lsdException w:name="heading 3" w:semiHidden="0" w:uiPriority="9" w:unhideWhenUsed="0" w:qFormat="1"/>
+    <w:lsdException w:name="heading 4" w:semiHidden="0" w:uiPriority="9" w:unhideWhenUsed="0" w:qFormat="1"/>
+    <w:lsdException w:name="heading 5" w:semiHidden="0" w:uiPriority="9" w:unhideWhenUsed="0" w:qFormat="1"/>
+    <w:lsdException w:name="heading 6" w:semiHidden="0" w:uiPriority="9" w:unhideWhenUsed="0" w:qFormat="1"/>
+    <w:lsdException w:name="heading 7" w:semiHidden="0" w:uiPriority="9" w:unhideWhenUsed="0" w:qFormat="1"/>
+    <w:lsdException w:name="heading 8" w:semiHidden="0" w:uiPriority="9" w:unhideWhenUsed="0" w:qFormat="1"/>
+    <w:lsdException w:name="heading 9" w:semiHidden="0" w:uiPriority="9" w:unhideWhenUsed="0" w:qFormat="1"/>
+    <w:lsdException w:name="toc 1" w:uiPriority="39"/>
+    <w:lsdException w:name="toc 2" w:uiPriority="39"/>
+    <w:lsdException w:name="toc 3" w:uiPriority="39"/>
+    <w:lsdException w:name="toc 4" w:uiPriority="39"/>
+    <w:lsdException w:name="toc 5" w:uiPriority="39"/>
+    <w:lsdException w:name="toc 6" w:uiPriority="39"/>
+    <w:lsdException w:name="toc 7" w:uiPriority="39"/>
+    <w:lsdException w:name="toc 8" w:uiPriority="39"/>
+    <w:lsdException w:name="toc 9" w:uiPriority="39"/>
+    <w:lsdException w:name="caption" w:semiHidden="0" w:uiPriority="35" w:unhideWhenUsed="0" w:qFormat="1"/>
+    <w:lsdException w:name="Title" w:semiHidden="0" w:uiPriority="10" w:unhideWhenUsed="0" w:qFormat="1"/>
+    <w:lsdException w:name="Default Paragraph Font" w:uiPriority="1"/>
+    <w:lsdException w:name="Subtitle" w:semiHidden="0" w:uiPriority="11" w:unhideWhenUsed="0" w:qFormat="1"/>
+    <w:lsdException w:name="Strong" w:semiHidden="0" w:uiPriority="22" w:unhideWhenUsed="0" w:qFormat="1"/>
+    <w:lsdException w:name="Emphasis" w:semiHidden="0" w:uiPriority="20" w:unhideWhenUsed="0" w:qFormat="1"/>
+    <w:lsdException w:name="Table Grid" w:semiHidden="0" w:uiPriority="39" w:unhideWhenUsed="0"/>
+    <w:lsdException w:name="Placeholder Text" w:unhideWhenUsed="0"/>
+    <w:lsdException w:name="No Spacing" w:semiHidden="0" w:uiPriority="1" w:unhideWhenUsed="0" w:qFormat="1"/>
+    <w:lsdException w:name="Light Shading" w:semiHidden="0" w:uiPriority="60" w:unhideWhenUsed="0"/>
+    <w:lsdException w:name="Light List" w:semiHidden="0" w:uiPriority="61" w:unhideWhenUsed="0"/>
+    <w:lsdException w:name="Light Grid" w:semiHidden="0" w:uiPriority="62" w:unhideWhenUsed="0"/>
+    <w:lsdException w:name="Medium Shading 1" w:semiHidden="0" w:uiPriority="63" w:unhideWhenUsed="0"/>
+    <w:lsdException w:name="Medium Shading 2" w:semiHidden="0" w:uiPriority="64" w:unhideWhenUsed="0"/>
+    <w:lsdException w:name="Medium List 1" w:semiHidden="0" w:uiPriority="65" w:unhideWhenUsed="0"/>
+    <w:lsdException w:name="Medium List 2" w:semiHidden="0" w:uiPriority="66" w:unhideWhenUsed="0"/>
+    <w:lsdException w:name="Medium Grid 1" w:semiHidden="0" w:uiPriority="67" w:unhideWhenUsed="0"/>
+    <w:lsdException w:name="Medium Grid 2" w:semiHidden="0" w:uiPriority="68" w:unhideWhenUsed="0"/>
+    <w:lsdException w:name="Medium Grid 3" w:semiHidden="0" w:uiPriority="69" w:unhideWhenUsed="0"/>
+    <w:lsdException w:name="Dark List" w:semiHidden="0" w:uiPriority="70" w:unhideWhenUsed="0"/>
+    <w:lsdException w:name="Colorful Shading" w:semiHidden="0" w:uiPriority="71" w:unhideWhenUsed="0"/>
+    <w:lsdException w:name="Colorful List" w:semiHidden="0" w:uiPriority="72" w:unhideWhenUsed="0"/>
+    <w:lsdException w:name="Colorful Grid" w:semiHidden="0" w:uiPriority="73" w:unhideWhenUsed="0"/>
+    <w:lsdException w:name="Light Shading Accent 1" w:semiHidden="0" w:uiPriority="60" w:unhideWhenUsed="0"/>
+    <w:lsdException w:name="Light List Accent 1" w:semiHidden="0" w:uiPriority="61" w:unhideWhenUsed="0"/>
+    <w:lsdException w:name="Light Grid Accent 1" w:semiHidden="0" w:uiPriority="62" w:unhideWhenUsed="0"/>
+    <w:lsdException w:name="Medium Shading 1 Accent 1" w:semiHidden="0" w:uiPriority="63" w:unhideWhenUsed="0"/>
+    <w:lsdException w:name="Medium Shading 2 Accent 1" w:semiHidden="0" w:uiPriority="64" w:unhideWhenUsed="0"/>
+    <w:lsdException w:name="Medium List 1 Accent 1" w:semiHidden="0" w:uiPriority="65" w:unhideWhenUsed="0"/>
+    <w:lsdException w:name="Revision" w:unhideWhenUsed="0"/>
+    <w:lsdException w:name="List Paragraph" w:semiHidden="0" w:uiPriority="34" w:unhideWhenUsed="0" w:qFormat="1"/>
+    <w:lsdException w:name="Quote" w:semiHidden="0" w:uiPriority="29" w:unhideWhenUsed="0" w:qFormat="1"/>
+    <w:lsdException w:name="Intense Quote" w:semiHidden="0" w:uiPriority="30" w:unhideWhenUsed="0" w:qFormat="1"/>
+    <w:lsdException w:name="Medium List 2 Accent 1" w:semiHidden="0" w:uiPriority="66" w:unhideWhenUsed="0"/>
+    <w:lsdException w:name="Medium Grid 1 Accent 1" w:semiHidden="0" w:uiPriority="67" w:unhideWhenUsed="0"/>
+    <w:lsdException w:name="Medium Grid 2 Accent 1" w:semiHidden="0" w:uiPriority="68" w:unhideWhenUsed="0"/>
+    <w:lsdException w:name="Medium Grid 3 Accent 1" w:semiHidden="0" w:uiPriority="69" w:unhideWhenUsed="0"/>
+    <w:lsdException w:name="Dark List Accent 1" w:semiHidden="0" w:uiPriority="70" w:unhideWhenUsed="0"/>
+    <w:lsdException w:name="Colorful Shading Accent 1" w:semiHidden="0" w:uiPriority="71" w:unhideWhenUsed="0"/>
+    <w:lsdException w:name="Colorful List Accent 1" w:semiHidden="0" w:uiPriority="72" w:unhideWhenUsed="0"/>
+    <w:lsdException w:name="Colorful Grid Accent 1" w:semiHidden="0" w:uiPriority="73" w:unhideWhenUsed="0"/>
+    <w:lsdException w:name="Light Shading Accent 2" w:semiHidden="0" w:uiPriority="60" w:unhideWhenUsed="0"/>
+    <w:lsdException w:name="Light List Accent 2" w:semiHidden="0" w:uiPriority="61" w:unhideWhenUsed="0"/>
+    <w:lsdException w:name="Light Grid Accent 2" w:semiHidden="0" w:uiPriority="62" w:unhideWhenUsed="0"/>
+    <w:lsdException w:name="Medium Shading 1 Accent 2" w:semiHidden="0" w:uiPriority="63" w:unhideWhenUsed="0"/>
+    <w:lsdException w:name="Medium Shading 2 Accent 2" w:semiHidden="0" w:uiPriority="64" w:unhideWhenUsed="0"/>
+    <w:lsdException w:name="Medium List 1 Accent 2" w:semiHidden="0" w:uiPriority="65" w:unhideWhenUsed="0"/>
+    <w:lsdException w:name="Medium List 2 Accent 2" w:semiHidden="0" w:uiPriority="66" w:unhideWhenUsed="0"/>
+    <w:lsdException w:name="Medium Grid 1 Accent 2" w:semiHidden="0" w:uiPriority="67" w:unhideWhenUsed="0"/>
+    <w:lsdException w:name="Medium Grid 2 Accent 2" w:semiHidden="0" w:uiPriority="68" w:unhideWhenUsed="0"/>
+    <w:lsdException w:name="Medium Grid 3 Accent 2" w:semiHidden="0" w:uiPriority="69" w:unhideWhenUsed="0"/>
+    <w:lsdException w:name="Dark List Accent 2" w:semiHidden="0" w:uiPriority="70" w:unhideWhenUsed="0"/>
+    <w:lsdException w:name="Colorful Shading Accent 2" w:semiHidden="0" w:uiPriority="71" w:unhideWhenUsed="0"/>
+    <w:lsdException w:name="Colorful List Accent 2" w:semiHidden="0" w:uiPriority="72" w:unhideWhenUsed="0"/>
+    <w:lsdException w:name="Colorful Grid Accent 2" w:semiHidden="0" w:uiPriority="73" w:unhideWhenUsed="0"/>
+    <w:lsdException w:name="Light Shading Accent 3" w:semiHidden="0" w:uiPriority="60" w:unhideWhenUsed="0"/>
+    <w:lsdException w:name="Light List Accent 3" w:semiHidden="0" w:uiPriority="61" w:unhideWhenUsed="0"/>
+    <w:lsdException w:name="Light Grid Accent 3" w:semiHidden="0" w:uiPriority="62" w:unhideWhenUsed="0"/>
+    <w:lsdException w:name="Medium Shading 1 Accent 3" w:semiHidden="0" w:uiPriority="63" w:unhideWhenUsed="0"/>
+    <w:lsdException w:name="Medium Shading 2 Accent 3" w:semiHidden="0" w:uiPriority="64" w:unhideWhenUsed="0"/>
+    <w:lsdException w:name="Medium List 1 Accent 3" w:semiHidden="0" w:uiPriority="65" w:unhideWhenUsed="0"/>
+    <w:lsdException w:name="Medium List 2 Accent 3" w:semiHidden="0" w:uiPriority="66" w:unhideWhenUsed="0"/>
+    <w:lsdException w:name="Medium Grid 1 Accent 3" w:semiHidden="0" w:uiPriority="67" w:unhideWhenUsed="0"/>
+    <w:lsdException w:name="Medium Grid 2 Accent 3" w:semiHidden="0" w:uiPriority="68" w:unhideWhenUsed="0"/>
+    <w:lsdException w:name="Medium Grid 3 Accent 3" w:semiHidden="0" w:uiPriority="69" w:unhideWhenUsed="0"/>
+    <w:lsdException w:name="Dark List Accent 3" w:semiHidden="0" w:uiPriority="70" w:unhideWhenUsed="0"/>
+    <w:lsdException w:name="Colorful Shading Accent 3" w:semiHidden="0" w:uiPriority="71" w:unhideWhenUsed="0"/>
+    <w:lsdException w:name="Colorful List Accent 3" w:semiHidden="0" w:uiPriority="72" w:unhideWhenUsed="0"/>
+    <w:lsdException w:name="Colorful Grid Accent 3" w:semiHidden="0" w:uiPriority="73" w:unhideWhenUsed="0"/>
+    <w:lsdException w:name="Light Shading Accent 4" w:semiHidden="0" w:uiPriority="60" w:unhideWhenUsed="0"/>
+    <w:lsdException w:name="Light List Accent 4" w:semiHidden="0" w:uiPriority="61" w:unhideWhenUsed="0"/>
+    <w:lsdException w:name="Light Grid Accent 4" w:semiHidden="0" w:uiPriority="62" w:unhideWhenUsed="0"/>
+    <w:lsdException w:name="Medium Shading 1 Accent 4" w:semiHidden="0" w:uiPriority="63" w:unhideWhenUsed="0"/>
+    <w:lsdException w:name="Medium Shading 2 Accent 4" w:semiHidden="0" w:uiPriority="64" w:unhideWhenUsed="0"/>
+    <w:lsdException w:name="Medium List 1 Accent 4" w:semiHidden="0" w:uiPriority="65" w:unhideWhenUsed="0"/>
+    <w:lsdException w:name="Medium List 2 Accent 4" w:semiHidden="0" w:uiPriority="66" w:unhideWhenUsed="0"/>
+    <w:lsdException w:name="Medium Grid 1 Accent 4" w:semiHidden="0" w:uiPriority="67" w:unhideWhenUsed="0"/>
+    <w:lsdException w:name="Medium Grid 2 Accent 4" w:semiHidden="0" w:uiPriority="68" w:unhideWhenUsed="0"/>
+    <w:lsdException w:name="Medium Grid 3 Accent 4" w:semiHidden="0" w:uiPriority="69" w:unhideWhenUsed="0"/>
+    <w:lsdException w:name="Dark List Accent 4" w:semiHidden="0" w:uiPriority="70" w:unhideWhenUsed="0"/>
+    <w:lsdException w:name="Colorful Shading Accent 4" w:semiHidden="0" w:uiPriority="71" w:unhideWhenUsed="0"/>
+    <w:lsdException w:name="Colorful List Accent 4" w:semiHidden="0" w:uiPriority="72" w:unhideWhenUsed="0"/>
+    <w:lsdException w:name="Colorful Grid Accent 4" w:semiHidden="0" w:uiPriority="73" w:unhideWhenUsed="0"/>
+    <w:lsdException w:name="Light Shading Accent 5" w:semiHidden="0" w:uiPriority="60" w:unhideWhenUsed="0"/>
+    <w:lsdException w:name="Light List Accent 5" w:semiHidden="0" w:uiPriority="61" w:unhideWhenUsed="0"/>
+    <w:lsdException w:name="Light Grid Accent 5" w:semiHidden="0" w:uiPriority="62" w:unhideWhenUsed="0"/>
+    <w:lsdException w:name="Medium Shading 1 Accent 5" w:semiHidden="0" w:uiPriority="63" w:unhideWhenUsed="0"/>
+    <w:lsdException w:name="Medium Shading 2 Accent 5" w:semiHidden="0" w:uiPriority="64" w:unhideWhenUsed="0"/>
+    <w:lsdException w:name="Medium List 1 Accent 5" w:semiHidden="0" w:uiPriority="65" w:unhideWhenUsed="0"/>
+    <w:lsdException w:name="Medium List 2 Accent 5" w:semiHidden="0" w:uiPriority="66" w:unhideWhenUsed="0"/>
+    <w:lsdException w:name="Medium Grid 1 Accent 5" w:semiHidden="0" w:uiPriority="67" w:unhideWhenUsed="0"/>
+    <w:lsdException w:name="Medium Grid 2 Accent 5" w:semiHidden="0" w:uiPriority="68" w:unhideWhenUsed="0"/>
+    <w:lsdException w:name="Medium Grid 3 Accent 5" w:semiHidden="0" w:uiPriority="69" w:unhideWhenUsed="0"/>
+    <w:lsdException w:name="Dark List Accent 5" w:semiHidden="0" w:uiPriority="70" w:unhideWhenUsed="0"/>
+    <w:lsdException w:name="Colorful Shading Accent 5" w:semiHidden="0" w:uiPriority="71" w:unhideWhenUsed="0"/>
+    <w:lsdException w:name="Colorful List Accent 5" w:semiHidden="0" w:uiPriority="72" w:unhideWhenUsed="0"/>
+    <w:lsdException w:name="Colorful Grid Accent 5" w:semiHidden="0" w:uiPriority="73" w:unhideWhenUsed="0"/>
+    <w:lsdException w:name="Light Shading Accent 6" w:semiHidden="0" w:uiPriority="60" w:unhideWhenUsed="0"/>
+    <w:lsdException w:name="Light List Accent 6" w:semiHidden="0" w:uiPriority="61" w:unhideWhenUsed="0"/>
+    <w:lsdException w:name="Light Grid Accent 6" w:semiHidden="0" w:uiPriority="62" w:unhideWhenUsed="0"/>
+    <w:lsdException w:name="Medium Shading 1 Accent 6" w:semiHidden="0" w:uiPriority="63" w:unhideWhenUsed="0"/>
+    <w:lsdException w:name="Medium Shading 2 Accent 6" w:semiHidden="0" w:uiPriority="64" w:unhideWhenUsed="0"/>
+    <w:lsdException w:name="Medium List 1 Accent 6" w:semiHidden="0" w:uiPriority="65" w:unhideWhenUsed="0"/>
+    <w:lsdException w:name="Medium List 2 Accent 6" w:semiHidden="0" w:uiPriority="66" w:unhideWhenUsed="0"/>
+    <w:lsdException w:name="Medium Grid 1 Accent 6" w:semiHidden="0" w:uiPriority="67" w:unhideWhenUsed="0"/>
+    <w:lsdException w:name="Medium Grid 2 Accent 6" w:semiHidden="0" w:uiPriority="68" w:unhideWhenUsed="0"/>
+    <w:lsdException w:name="Medium Grid 3 Accent 6" w:semiHidden="0" w:uiPriority="69" w:unhideWhenUsed="0"/>
+    <w:lsdException w:name="Dark List Accent 6" w:semiHidden="0" w:uiPriority="70" w:unhideWhenUsed="0"/>
+    <w:lsdException w:name="Colorful Shading Accent 6" w:semiHidden="0" w:uiPriority="71" w:unhideWhenUsed="0"/>
+    <w:lsdException w:name="Colorful List Accent 6" w:semiHidden="0" w:uiPriority="72" w:unhideWhenUsed="0"/>
+    <w:lsdException w:name="Colorful Grid Accent 6" w:semiHidden="0" w:uiPriority="73" w:unhideWhenUsed="0"/>
+    <w:lsdException w:name="Subtle Emphasis" w:semiHidden="0" w:uiPriority="19" w:unhideWhenUsed="0" w:qFormat="1"/>
+    <w:lsdException w:name="Intense Emphasis" w:semiHidden="0" w:uiPriority="21" w:unhideWhenUsed="0" w:qFormat="1"/>
+    <w:lsdException w:name="Subtle Reference" w:semiHidden="0" w:uiPriority="31" w:unhideWhenUsed="0" w:qFormat="1"/>
+    <w:lsdException w:name="Intense Reference" w:semiHidden="0" w:uiPriority="32" w:unhideWhenUsed="0" w:qFormat="1"/>
+    <w:lsdException w:name="Book Title" w:semiHidden="0" w:uiPriority="33" w:unhideWhenUsed="0" w:qFormat="1"/>
+    <w:lsdException w:name="Bibliography" w:uiPriority="37"/>
+    <w:lsdException w:name="TOC Heading" w:uiPriority="39" w:qFormat="1"/>
+  </w:latentStyles>
+  <w:style w:type="paragraph" w:default="1" w:styleId="Normal">
+    <w:name w:val="Normal"/>
+    <w:qFormat/>
+    <w:pPr>
+      <w:spacing w:before="60" w:after="60"/>
+      <w:jc w:val="both"/>
+    </w:pPr>
+    <w:rPr>
+      <w:sz w:val="24"/>
+    </w:rPr>
+  </w:style>
+  <w:style w:type="paragraph" w:styleId="Ttulo1">
+    <w:name w:val="heading 1"/>
+    <w:basedOn w:val="Normal"/>
+    <w:next w:val="Normal"/>
+    <w:qFormat/>
+    <w:pPr>
+      <w:keepNext/>
+      <w:numPr>
+        <w:numId w:val="1"/>
+      </w:numPr>
+      <w:pBdr>
+        <w:top w:val="single" w:sz="4" w:space="1" w:color="auto" w:shadow="1"/>
+        <w:left w:val="single" w:sz="4" w:space="4" w:color="auto" w:shadow="1"/>
+        <w:bottom w:val="single" w:sz="4" w:space="1" w:color="auto" w:shadow="1"/>
+        <w:right w:val="single" w:sz="4" w:space="4" w:color="auto" w:shadow="1"/>
+      </w:pBdr>
+      <w:shd w:val="pct5" w:color="auto" w:fill="FFFFFF"/>
+      <w:spacing w:before="240" w:after="120"/>
+      <w:outlineLvl w:val="0"/>
+    </w:pPr>
+    <w:rPr>
+      <w:rFonts w:ascii="Arial" w:hAnsi="Arial"/>
+      <w:b/>
+      <w:kern w:val="28"/>
+      <w:sz w:val="28"/>
+    </w:rPr>
+  </w:style>
+  <w:style w:type="paragraph" w:styleId="Ttulo2">
+    <w:name w:val="heading 2"/>
+    <w:basedOn w:val="Normal"/>
+    <w:next w:val="Normal"/>
+    <w:qFormat/>
+    <w:pPr>
+      <w:keepNext/>
+      <w:numPr>
+        <w:ilvl w:val="1"/>
+        <w:numId w:val="1"/>
+      </w:numPr>
+      <w:spacing w:before="240"/>
+      <w:outlineLvl w:val="1"/>
+    </w:pPr>
+    <w:rPr>
+      <w:rFonts w:ascii="Arial" w:hAnsi="Arial"/>
+      <w:b/>
+      <w:sz w:val="26"/>
+    </w:rPr>
+  </w:style>
+  <w:style w:type="paragraph" w:styleId="Ttulo3">
+    <w:name w:val="heading 3"/>
+    <w:basedOn w:val="Normal"/>
+    <w:next w:val="Normal"/>
+    <w:qFormat/>
+    <w:pPr>
+      <w:keepNext/>
+      <w:numPr>
+        <w:ilvl w:val="2"/>
+        <w:numId w:val="1"/>
+      </w:numPr>
+      <w:spacing w:before="240"/>
+      <w:outlineLvl w:val="2"/>
+    </w:pPr>
+    <w:rPr>
+      <w:rFonts w:ascii="Arial" w:hAnsi="Arial"/>
+      <w:b/>
+    </w:rPr>
+  </w:style>
+  <w:style w:type="paragraph" w:styleId="Ttulo4">
+    <w:name w:val="heading 4"/>
+    <w:basedOn w:val="Normal"/>
+    <w:next w:val="Normal"/>
+    <w:qFormat/>
+    <w:pPr>
+      <w:keepNext/>
+      <w:numPr>
+        <w:ilvl w:val="3"/>
+        <w:numId w:val="1"/>
+      </w:numPr>
+      <w:spacing w:before="240"/>
+      <w:outlineLvl w:val="3"/>
+    </w:pPr>
+    <w:rPr>
+      <w:rFonts w:ascii="Arial" w:hAnsi="Arial"/>
+    </w:rPr>
+  </w:style>
+  <w:style w:type="paragraph" w:styleId="Ttulo5">
+    <w:name w:val="heading 5"/>
+    <w:basedOn w:val="Normal"/>
+    <w:next w:val="Normal"/>
+    <w:qFormat/>
+    <w:pPr>
+      <w:numPr>
+        <w:ilvl w:val="4"/>
+        <w:numId w:val="1"/>
+      </w:numPr>
+      <w:spacing w:before="240"/>
+      <w:outlineLvl w:val="4"/>
+    </w:pPr>
+    <w:rPr>
+      <w:rFonts w:ascii="Arial" w:hAnsi="Arial"/>
+    </w:rPr>
+  </w:style>
+  <w:style w:type="paragraph" w:styleId="Ttulo6">
+    <w:name w:val="heading 6"/>
+    <w:basedOn w:val="Normal"/>
+    <w:next w:val="Normal"/>
+    <w:qFormat/>
+    <w:pPr>
+      <w:numPr>
+        <w:ilvl w:val="5"/>
+        <w:numId w:val="1"/>
+      </w:numPr>
+      <w:spacing w:before="240"/>
+      <w:outlineLvl w:val="5"/>
+    </w:pPr>
+    <w:rPr>
+      <w:rFonts w:ascii="Arial" w:hAnsi="Arial"/>
+      <w:sz w:val="22"/>
+    </w:rPr>
+  </w:style>
+  <w:style w:type="paragraph" w:styleId="Ttulo7">
+    <w:name w:val="heading 7"/>
+    <w:basedOn w:val="Normal"/>
+    <w:next w:val="Normal"/>
+    <w:qFormat/>
+    <w:pPr>
+      <w:numPr>
+        <w:ilvl w:val="6"/>
+        <w:numId w:val="1"/>
+      </w:numPr>
+      <w:spacing w:before="240"/>
+      <w:outlineLvl w:val="6"/>
+    </w:pPr>
+    <w:rPr>
+      <w:rFonts w:ascii="Arial" w:hAnsi="Arial"/>
+      <w:sz w:val="22"/>
+    </w:rPr>
+  </w:style>
+  <w:style w:type="paragraph" w:styleId="Ttulo8">
+    <w:name w:val="heading 8"/>
+    <w:basedOn w:val="Normal"/>
+    <w:next w:val="Normal"/>
+    <w:qFormat/>
+    <w:pPr>
+      <w:numPr>
+        <w:ilvl w:val="7"/>
+        <w:numId w:val="1"/>
+      </w:numPr>
+      <w:spacing w:before="240"/>
+      <w:outlineLvl w:val="7"/>
+    </w:pPr>
+    <w:rPr>
+      <w:rFonts w:ascii="Arial" w:hAnsi="Arial"/>
+      <w:sz w:val="20"/>
+    </w:rPr>
+  </w:style>
+  <w:style w:type="paragraph" w:styleId="Ttulo9">
+    <w:name w:val="heading 9"/>
+    <w:basedOn w:val="Normal"/>
+    <w:next w:val="Normal"/>
+    <w:qFormat/>
+    <w:pPr>
+      <w:numPr>
+        <w:ilvl w:val="8"/>
+        <w:numId w:val="1"/>
+      </w:numPr>
+      <w:spacing w:before="240"/>
+      <w:outlineLvl w:val="8"/>
+    </w:pPr>
+    <w:rPr>
+      <w:rFonts w:ascii="Arial" w:hAnsi="Arial"/>
+      <w:sz w:val="20"/>
+    </w:rPr>
+  </w:style>
+  <w:style w:type="character" w:default="1" w:styleId="Fontepargpadro">
+    <w:name w:val="Default Paragraph Font"/>
+    <w:uiPriority w:val="1"/>
+    <w:semiHidden/>
+    <w:unhideWhenUsed/>
+  </w:style>
+  <w:style w:type="table" w:default="1" w:styleId="Tabelanormal">
+    <w:name w:val="Normal Table"/>
+    <w:uiPriority w:val="99"/>
+    <w:semiHidden/>
+    <w:unhideWhenUsed/>
+    <w:tblPr>
+      <w:tblInd w:w="0" w:type="dxa"/>
+      <w:tblCellMar>
+        <w:top w:w="0" w:type="dxa"/>
+        <w:left w:w="108" w:type="dxa"/>
+        <w:bottom w:w="0" w:type="dxa"/>
+        <w:right w:w="108" w:type="dxa"/>
+      </w:tblCellMar>
+    </w:tblPr>
+  </w:style>
+  <w:style w:type="numbering" w:default="1" w:styleId="Semlista">
+    <w:name w:val="No List"/>
+    <w:uiPriority w:val="99"/>
+    <w:semiHidden/>
+    <w:unhideWhenUsed/>
+  </w:style>
+  <w:style w:type="paragraph" w:styleId="MapadoDocumento">
+    <w:name w:val="Document Map"/>
+    <w:basedOn w:val="Normal"/>
+    <w:semiHidden/>
+    <w:pPr>
+      <w:shd w:val="clear" w:color="auto" w:fill="000080"/>
+    </w:pPr>
+    <w:rPr>
+      <w:rFonts w:ascii="Tahoma" w:hAnsi="Tahoma"/>
+    </w:rPr>
+  </w:style>
+  <w:style w:type="paragraph" w:styleId="Corpodetexto">
+    <w:name w:val="Body Text"/>
+    <w:basedOn w:val="Normal"/>
+    <w:semiHidden/>
+    <w:pPr>
+      <w:keepLines/>
+      <w:widowControl w:val="0"/>
+      <w:spacing w:before="0" w:after="120" w:line="240" w:lineRule="atLeast"/>
+      <w:ind w:left="720"/>
+      <w:jc w:val="left"/>
+    </w:pPr>
+    <w:rPr>
+      <w:sz w:val="20"/>
+      <w:lang w:val="en-US"/>
+    </w:rPr>
+  </w:style>
+  <w:style w:type="character" w:styleId="Hyperlink">
+    <w:name w:val="Hyperlink"/>
+    <w:basedOn w:val="Fontepargpadro"/>
+    <w:uiPriority w:val="99"/>
+    <w:rPr>
+      <w:color w:val="0000FF"/>
+      <w:u w:val="single"/>
+    </w:rPr>
+  </w:style>
+  <w:style w:type="paragraph" w:styleId="Cabealho">
+    <w:name w:val="header"/>
+    <w:basedOn w:val="Normal"/>
+    <w:semiHidden/>
+    <w:pPr>
+      <w:tabs>
+        <w:tab w:val="center" w:pos="4153"/>
+        <w:tab w:val="right" w:pos="8306"/>
+      </w:tabs>
+    </w:pPr>
+    <w:rPr>
+      <w:rFonts w:ascii="Arial" w:hAnsi="Arial"/>
+      <w:sz w:val="20"/>
+    </w:rPr>
+  </w:style>
+  <w:style w:type="paragraph" w:styleId="Numerada">
+    <w:name w:val="List Number"/>
+    <w:basedOn w:val="Normal"/>
+    <w:semiHidden/>
+    <w:pPr>
+      <w:numPr>
+        <w:numId w:val="6"/>
+      </w:numPr>
+    </w:pPr>
+  </w:style>
+  <w:style w:type="paragraph" w:styleId="Commarcadores">
+    <w:name w:val="List Bullet"/>
+    <w:basedOn w:val="Normal"/>
+    <w:autoRedefine/>
+    <w:semiHidden/>
+    <w:pPr>
+      <w:spacing w:after="0"/>
+    </w:pPr>
+  </w:style>
+  <w:style w:type="paragraph" w:styleId="Rodap">
+    <w:name w:val="footer"/>
+    <w:basedOn w:val="Normal"/>
+    <w:semiHidden/>
+    <w:pPr>
+      <w:tabs>
+        <w:tab w:val="center" w:pos="4153"/>
+        <w:tab w:val="right" w:pos="8306"/>
+      </w:tabs>
+      <w:spacing w:after="0"/>
+    </w:pPr>
+    <w:rPr>
+      <w:rFonts w:ascii="Arial" w:hAnsi="Arial"/>
+      <w:sz w:val="16"/>
+    </w:rPr>
+  </w:style>
+  <w:style w:type="paragraph" w:customStyle="1" w:styleId="titulo">
+    <w:name w:val="titulo"/>
+    <w:basedOn w:val="Normal"/>
+    <w:next w:val="versao"/>
+    <w:pPr>
+      <w:spacing w:before="5280"/>
+      <w:jc w:val="right"/>
+    </w:pPr>
+    <w:rPr>
+      <w:rFonts w:ascii="Arial" w:hAnsi="Arial"/>
+      <w:b/>
+      <w:sz w:val="36"/>
+    </w:rPr>
+  </w:style>
+  <w:style w:type="paragraph" w:customStyle="1" w:styleId="versao">
+    <w:name w:val="versao"/>
+    <w:basedOn w:val="titulo"/>
+    <w:next w:val="Normal"/>
+    <w:pPr>
+      <w:spacing w:before="0" w:after="0"/>
+    </w:pPr>
+    <w:rPr>
+      <w:sz w:val="28"/>
+    </w:rPr>
+  </w:style>
+  <w:style w:type="character" w:styleId="Nmerodepgina">
+    <w:name w:val="page number"/>
+    <w:basedOn w:val="Fontepargpadro"/>
+    <w:semiHidden/>
+  </w:style>
+  <w:style w:type="character" w:styleId="HiperlinkVisitado">
+    <w:name w:val="FollowedHyperlink"/>
+    <w:basedOn w:val="Fontepargpadro"/>
+    <w:semiHidden/>
+    <w:rPr>
+      <w:color w:val="800080"/>
+      <w:u w:val="single"/>
+    </w:rPr>
+  </w:style>
+  <w:style w:type="paragraph" w:styleId="Corpodetexto2">
+    <w:name w:val="Body Text 2"/>
+    <w:basedOn w:val="Normal"/>
+    <w:semiHidden/>
+    <w:pPr>
+      <w:spacing w:before="0" w:after="180"/>
+    </w:pPr>
+    <w:rPr>
+      <w:i/>
+    </w:rPr>
+  </w:style>
+  <w:style w:type="paragraph" w:customStyle="1" w:styleId="sistema">
+    <w:name w:val="sistema"/>
+    <w:basedOn w:val="titulo"/>
+    <w:pPr>
+      <w:spacing w:before="0" w:after="240"/>
+    </w:pPr>
+    <w:rPr>
+      <w:i/>
+    </w:rPr>
+  </w:style>
+  <w:style w:type="paragraph" w:customStyle="1" w:styleId="instrucaodepreenchimento">
+    <w:name w:val="instrucao de preenchimento"/>
+    <w:basedOn w:val="Normal"/>
+    <w:next w:val="Normal"/>
+    <w:rPr>
+      <w:i/>
+      <w:color w:val="0000FF"/>
+    </w:rPr>
+  </w:style>
+  <w:style w:type="paragraph" w:customStyle="1" w:styleId="conteudo">
+    <w:name w:val="conteudo"/>
+    <w:basedOn w:val="Normal"/>
+    <w:pPr>
+      <w:spacing w:before="360" w:after="120"/>
+    </w:pPr>
+    <w:rPr>
+      <w:rFonts w:ascii="Arial" w:hAnsi="Arial"/>
+      <w:b/>
+      <w:sz w:val="28"/>
+    </w:rPr>
+  </w:style>
+  <w:style w:type="paragraph" w:styleId="Sumrio1">
+    <w:name w:val="toc 1"/>
+    <w:basedOn w:val="Normal"/>
+    <w:next w:val="Normal"/>
+    <w:autoRedefine/>
+    <w:uiPriority w:val="39"/>
+    <w:pPr>
+      <w:spacing w:before="120" w:after="120"/>
+      <w:jc w:val="left"/>
+    </w:pPr>
+    <w:rPr>
+      <w:b/>
+      <w:caps/>
+      <w:sz w:val="20"/>
+    </w:rPr>
+  </w:style>
+  <w:style w:type="paragraph" w:styleId="Sumrio2">
+    <w:name w:val="toc 2"/>
+    <w:basedOn w:val="Normal"/>
+    <w:next w:val="Normal"/>
+    <w:autoRedefine/>
+    <w:uiPriority w:val="39"/>
+    <w:pPr>
+      <w:spacing w:before="0" w:after="0"/>
+      <w:ind w:left="240"/>
+      <w:jc w:val="left"/>
+    </w:pPr>
+    <w:rPr>
+      <w:smallCaps/>
+      <w:sz w:val="20"/>
+    </w:rPr>
+  </w:style>
+  <w:style w:type="paragraph" w:styleId="Sumrio3">
+    <w:name w:val="toc 3"/>
+    <w:basedOn w:val="Normal"/>
+    <w:next w:val="Normal"/>
+    <w:autoRedefine/>
+    <w:uiPriority w:val="39"/>
+    <w:rsid w:val="00CC7C45"/>
+    <w:pPr>
+      <w:tabs>
+        <w:tab w:val="left" w:pos="1200"/>
+        <w:tab w:val="right" w:leader="dot" w:pos="9060"/>
+      </w:tabs>
+      <w:spacing w:before="0" w:after="0"/>
+      <w:ind w:left="480"/>
+      <w:jc w:val="left"/>
+    </w:pPr>
+    <w:rPr>
+      <w:i/>
+      <w:sz w:val="20"/>
+    </w:rPr>
+  </w:style>
+  <w:style w:type="paragraph" w:styleId="Sumrio4">
+    <w:name w:val="toc 4"/>
+    <w:basedOn w:val="Normal"/>
+    <w:next w:val="Normal"/>
+    <w:autoRedefine/>
+    <w:semiHidden/>
+    <w:pPr>
+      <w:spacing w:before="0" w:after="0"/>
+      <w:ind w:left="720"/>
+      <w:jc w:val="left"/>
+    </w:pPr>
+    <w:rPr>
+      <w:sz w:val="18"/>
+    </w:rPr>
+  </w:style>
+  <w:style w:type="paragraph" w:styleId="Sumrio5">
+    <w:name w:val="toc 5"/>
+    <w:basedOn w:val="Normal"/>
+    <w:next w:val="Normal"/>
+    <w:autoRedefine/>
+    <w:semiHidden/>
+    <w:pPr>
+      <w:spacing w:before="0" w:after="0"/>
+      <w:ind w:left="960"/>
+      <w:jc w:val="left"/>
+    </w:pPr>
+    <w:rPr>
+      <w:sz w:val="18"/>
+    </w:rPr>
+  </w:style>
+  <w:style w:type="paragraph" w:styleId="Sumrio6">
+    <w:name w:val="toc 6"/>
+    <w:basedOn w:val="Normal"/>
+    <w:next w:val="Normal"/>
+    <w:autoRedefine/>
+    <w:semiHidden/>
+    <w:pPr>
+      <w:spacing w:before="0" w:after="0"/>
+      <w:ind w:left="1200"/>
+      <w:jc w:val="left"/>
+    </w:pPr>
+    <w:rPr>
+      <w:sz w:val="18"/>
+    </w:rPr>
+  </w:style>
+  <w:style w:type="paragraph" w:styleId="Sumrio7">
+    <w:name w:val="toc 7"/>
+    <w:basedOn w:val="Normal"/>
+    <w:next w:val="Normal"/>
+    <w:autoRedefine/>
+    <w:semiHidden/>
+    <w:pPr>
+      <w:spacing w:before="0" w:after="0"/>
+      <w:ind w:left="1440"/>
+      <w:jc w:val="left"/>
+    </w:pPr>
+    <w:rPr>
+      <w:sz w:val="18"/>
+    </w:rPr>
+  </w:style>
+  <w:style w:type="paragraph" w:styleId="Sumrio8">
+    <w:name w:val="toc 8"/>
+    <w:basedOn w:val="Normal"/>
+    <w:next w:val="Normal"/>
+    <w:autoRedefine/>
+    <w:semiHidden/>
+    <w:pPr>
+      <w:spacing w:before="0" w:after="0"/>
+      <w:ind w:left="1680"/>
+      <w:jc w:val="left"/>
+    </w:pPr>
+    <w:rPr>
+      <w:sz w:val="18"/>
+    </w:rPr>
+  </w:style>
+  <w:style w:type="paragraph" w:styleId="Sumrio9">
+    <w:name w:val="toc 9"/>
+    <w:basedOn w:val="Normal"/>
+    <w:next w:val="Normal"/>
+    <w:autoRedefine/>
+    <w:semiHidden/>
+    <w:pPr>
+      <w:spacing w:before="0" w:after="0"/>
+      <w:ind w:left="1920"/>
+      <w:jc w:val="left"/>
+    </w:pPr>
+    <w:rPr>
+      <w:sz w:val="18"/>
+    </w:rPr>
+  </w:style>
+  <w:style w:type="paragraph" w:customStyle="1" w:styleId="Tabletext">
+    <w:name w:val="Tabletext"/>
+    <w:basedOn w:val="Normal"/>
+    <w:pPr>
+      <w:keepLines/>
+      <w:widowControl w:val="0"/>
+      <w:spacing w:line="240" w:lineRule="atLeast"/>
+      <w:ind w:left="284"/>
+      <w:jc w:val="left"/>
+    </w:pPr>
+    <w:rPr>
+      <w:rFonts w:ascii="Arial" w:hAnsi="Arial"/>
+      <w:sz w:val="20"/>
+      <w:lang w:val="en-US"/>
+    </w:rPr>
+  </w:style>
+  <w:style w:type="paragraph" w:styleId="Textodenotaderodap">
+    <w:name w:val="footnote text"/>
+    <w:basedOn w:val="Normal"/>
+    <w:semiHidden/>
+    <w:rPr>
+      <w:sz w:val="20"/>
+    </w:rPr>
+  </w:style>
+  <w:style w:type="character" w:styleId="Refdenotaderodap">
+    <w:name w:val="footnote reference"/>
+    <w:basedOn w:val="Fontepargpadro"/>
+    <w:semiHidden/>
+    <w:rPr>
+      <w:vertAlign w:val="superscript"/>
+    </w:rPr>
+  </w:style>
+  <w:style w:type="paragraph" w:customStyle="1" w:styleId="tabela">
+    <w:name w:val="tabela"/>
+    <w:basedOn w:val="Normal"/>
+    <w:pPr>
+      <w:jc w:val="left"/>
+    </w:pPr>
+    <w:rPr>
+      <w:rFonts w:ascii="Arial" w:hAnsi="Arial"/>
+      <w:sz w:val="20"/>
+    </w:rPr>
+  </w:style>
+  <w:style w:type="paragraph" w:customStyle="1" w:styleId="Padro">
+    <w:name w:val="Padrão"/>
+    <w:pPr>
+      <w:autoSpaceDE w:val="0"/>
+      <w:autoSpaceDN w:val="0"/>
+      <w:adjustRightInd w:val="0"/>
+    </w:pPr>
+    <w:rPr>
+      <w:szCs w:val="24"/>
+    </w:rPr>
+  </w:style>
+  <w:style w:type="paragraph" w:customStyle="1" w:styleId="TitleCover">
+    <w:name w:val="Title Cover"/>
+    <w:basedOn w:val="Normal"/>
+    <w:next w:val="Normal"/>
+    <w:pPr>
+      <w:keepNext/>
+      <w:keepLines/>
+      <w:pBdr>
+        <w:top w:val="single" w:sz="48" w:space="31" w:color="auto"/>
+      </w:pBdr>
+      <w:tabs>
+        <w:tab w:val="left" w:pos="0"/>
+      </w:tabs>
+      <w:spacing w:before="240" w:beforeAutospacing="1" w:after="500" w:line="640" w:lineRule="exact"/>
+      <w:ind w:left="-840" w:right="-840"/>
+      <w:jc w:val="left"/>
+    </w:pPr>
+    <w:rPr>
+      <w:rFonts w:ascii="Arial Black" w:hAnsi="Arial Black"/>
+      <w:b/>
+      <w:spacing w:val="-48"/>
+      <w:kern w:val="28"/>
+      <w:sz w:val="64"/>
+      <w:lang w:eastAsia="en-US"/>
+    </w:rPr>
+  </w:style>
+  <w:style w:type="paragraph" w:customStyle="1" w:styleId="Standard">
+    <w:name w:val="Standard"/>
+    <w:pPr>
+      <w:autoSpaceDE w:val="0"/>
+      <w:autoSpaceDN w:val="0"/>
+      <w:adjustRightInd w:val="0"/>
+    </w:pPr>
+    <w:rPr>
+      <w:rFonts w:ascii="Times" w:hAnsi="Times"/>
+      <w:szCs w:val="24"/>
+    </w:rPr>
+  </w:style>
+  <w:style w:type="paragraph" w:styleId="Legenda">
+    <w:name w:val="caption"/>
+    <w:basedOn w:val="Normal"/>
+    <w:next w:val="Normal"/>
+    <w:qFormat/>
+    <w:pPr>
+      <w:spacing w:before="120" w:after="120"/>
+    </w:pPr>
+    <w:rPr>
+      <w:b/>
+      <w:bCs/>
+      <w:sz w:val="20"/>
+    </w:rPr>
+  </w:style>
+  <w:style w:type="paragraph" w:styleId="SemEspaamento">
+    <w:name w:val="No Spacing"/>
+    <w:link w:val="SemEspaamentoChar"/>
+    <w:uiPriority w:val="1"/>
+    <w:qFormat/>
+    <w:rsid w:val="005507A6"/>
+    <w:rPr>
+      <w:rFonts w:asciiTheme="minorHAnsi" w:eastAsiaTheme="minorEastAsia" w:hAnsiTheme="minorHAnsi" w:cstheme="minorBidi"/>
+      <w:sz w:val="22"/>
+      <w:szCs w:val="22"/>
+    </w:rPr>
+  </w:style>
+  <w:style w:type="character" w:customStyle="1" w:styleId="SemEspaamentoChar">
+    <w:name w:val="Sem Espaçamento Char"/>
+    <w:basedOn w:val="Fontepargpadro"/>
+    <w:link w:val="SemEspaamento"/>
+    <w:uiPriority w:val="1"/>
+    <w:rsid w:val="005507A6"/>
+    <w:rPr>
+      <w:rFonts w:asciiTheme="minorHAnsi" w:eastAsiaTheme="minorEastAsia" w:hAnsiTheme="minorHAnsi" w:cstheme="minorBidi"/>
+      <w:sz w:val="22"/>
+      <w:szCs w:val="22"/>
+    </w:rPr>
+  </w:style>
+  <w:style w:type="paragraph" w:customStyle="1" w:styleId="TsNormal">
+    <w:name w:val="TsNormal"/>
+    <w:basedOn w:val="Normal"/>
+    <w:rsid w:val="00D608C0"/>
+    <w:pPr>
+      <w:widowControl w:val="0"/>
+      <w:tabs>
+        <w:tab w:val="left" w:pos="1036"/>
+      </w:tabs>
+      <w:autoSpaceDE w:val="0"/>
+      <w:autoSpaceDN w:val="0"/>
+      <w:spacing w:before="0" w:after="0" w:line="240" w:lineRule="atLeast"/>
+      <w:ind w:firstLine="284"/>
+      <w:jc w:val="left"/>
+    </w:pPr>
+    <w:rPr>
+      <w:rFonts w:ascii="Tahoma" w:hAnsi="Tahoma" w:cs="Tahoma"/>
+      <w:snapToGrid w:val="0"/>
+      <w:sz w:val="20"/>
+      <w:lang w:eastAsia="en-US"/>
+    </w:rPr>
+  </w:style>
+  <w:style w:type="table" w:styleId="Tabelacomgrade">
+    <w:name w:val="Table Grid"/>
+    <w:basedOn w:val="Tabelanormal"/>
+    <w:uiPriority w:val="39"/>
+    <w:rsid w:val="00F000F8"/>
+    <w:rPr>
+      <w:rFonts w:asciiTheme="minorHAnsi" w:eastAsiaTheme="minorHAnsi" w:hAnsiTheme="minorHAnsi" w:cstheme="minorBidi"/>
+      <w:sz w:val="22"/>
+      <w:szCs w:val="22"/>
+      <w:lang w:eastAsia="en-US"/>
+    </w:rPr>
+    <w:tblPr>
+      <w:tblBorders>
+        <w:top w:val="single" w:sz="4" w:space="0" w:color="auto"/>
+        <w:left w:val="single" w:sz="4" w:space="0" w:color="auto"/>
+        <w:bottom w:val="single" w:sz="4" w:space="0" w:color="auto"/>
+        <w:right w:val="single" w:sz="4" w:space="0" w:color="auto"/>
+        <w:insideH w:val="single" w:sz="4" w:space="0" w:color="auto"/>
+        <w:insideV w:val="single" w:sz="4" w:space="0" w:color="auto"/>
+      </w:tblBorders>
+    </w:tblPr>
+  </w:style>
+  <w:style w:type="paragraph" w:styleId="PargrafodaLista">
+    <w:name w:val="List Paragraph"/>
+    <w:basedOn w:val="Normal"/>
+    <w:uiPriority w:val="34"/>
+    <w:qFormat/>
+    <w:rsid w:val="00B72CDB"/>
+    <w:pPr>
+      <w:ind w:left="720"/>
+      <w:contextualSpacing/>
+    </w:pPr>
+  </w:style>
+  <w:style w:type="paragraph" w:styleId="NormalWeb">
+    <w:name w:val="Normal (Web)"/>
+    <w:basedOn w:val="Normal"/>
+    <w:uiPriority w:val="99"/>
+    <w:semiHidden/>
+    <w:unhideWhenUsed/>
+    <w:rsid w:val="00550A5F"/>
+    <w:pPr>
+      <w:spacing w:before="100" w:beforeAutospacing="1" w:after="100" w:afterAutospacing="1"/>
+      <w:jc w:val="left"/>
+    </w:pPr>
+    <w:rPr>
+      <w:szCs w:val="24"/>
+    </w:rPr>
+  </w:style>
+</w:styles>
+</file>
+
+<file path=word/stylesWithEffects.xml><?xml version="1.0" encoding="utf-8"?>
+<w:styles xmlns:wpc="http://schemas.microsoft.com/office/word/2010/wordprocessingCanvas" xmlns:mc="http://schemas.openxmlformats.org/markup-compatibility/2006" xmlns:o="urn:schemas-microsoft-com:office:office" xmlns:r="http://schemas.openxmlformats.org/officeDocument/2006/relationships" xmlns:m="http://schemas.openxmlformats.org/officeDocument/2006/math" xmlns:v="urn:schemas-microsoft-com:vml" xmlns:wp14="http://schemas.microsoft.com/office/word/2010/wordprocessingDrawing" xmlns:wp="http://schemas.openxmlformats.org/drawingml/2006/wordprocessingDrawing" xmlns:w10="urn:schemas-microsoft-com:office:word" xmlns:w="http://schemas.openxmlformats.org/wordprocessingml/2006/main" xmlns:w14="http://schemas.microsoft.com/office/word/2010/wordml" xmlns:wpg="http://schemas.microsoft.com/office/word/2010/wordprocessingGroup" xmlns:wpi="http://schemas.microsoft.com/office/word/2010/wordprocessingInk" xmlns:wne="http://schemas.microsoft.com/office/word/2006/wordml" xmlns:wps="http://schemas.microsoft.com/office/word/2010/wordprocessingShape" mc:Ignorable="w14 wp14">
+  <w:docDefaults>
+    <w:rPrDefault>
+      <w:rPr>
+        <w:rFonts w:ascii="Times New Roman" w:eastAsia="Times New Roman" w:hAnsi="Times New Roman" w:cs="Times New Roman"/>
+        <w:lang w:val="pt-BR" w:eastAsia="pt-BR" w:bidi="ar-SA"/>
+      </w:rPr>
+    </w:rPrDefault>
+    <w:pPrDefault/>
+  </w:docDefaults>
+  <w:latentStyles w:defLockedState="0" w:defUIPriority="99" w:defSemiHidden="1" w:defUnhideWhenUsed="1" w:defQFormat="0" w:count="267">
+    <w:lsdException w:name="Normal" w:semiHidden="0" w:uiPriority="0" w:unhideWhenUsed="0" w:qFormat="1"/>
+    <w:lsdException w:name="heading 1" w:semiHidden="0" w:uiPriority="9" w:unhideWhenUsed="0" w:qFormat="1"/>
+    <w:lsdException w:name="heading 2" w:semiHidden="0" w:uiPriority="9" w:unhideWhenUsed="0" w:qFormat="1"/>
+    <w:lsdException w:name="heading 3" w:semiHidden="0" w:uiPriority="9" w:unhideWhenUsed="0" w:qFormat="1"/>
+    <w:lsdException w:name="heading 4" w:semiHidden="0" w:uiPriority="9" w:unhideWhenUsed="0" w:qFormat="1"/>
+    <w:lsdException w:name="heading 5" w:semiHidden="0" w:uiPriority="9" w:unhideWhenUsed="0" w:qFormat="1"/>
+    <w:lsdException w:name="heading 6" w:semiHidden="0" w:uiPriority="9" w:unhideWhenUsed="0" w:qFormat="1"/>
+    <w:lsdException w:name="heading 7" w:semiHidden="0" w:uiPriority="9" w:unhideWhenUsed="0" w:qFormat="1"/>
+    <w:lsdException w:name="heading 8" w:semiHidden="0" w:uiPriority="9" w:unhideWhenUsed="0" w:qFormat="1"/>
+    <w:lsdException w:name="heading 9" w:semiHidden="0" w:uiPriority="9" w:unhideWhenUsed="0" w:qFormat="1"/>
+    <w:lsdException w:name="toc 1" w:uiPriority="39"/>
+    <w:lsdException w:name="toc 2" w:uiPriority="39"/>
+    <w:lsdException w:name="toc 3" w:uiPriority="39"/>
+    <w:lsdException w:name="toc 4" w:uiPriority="39"/>
+    <w:lsdException w:name="toc 5" w:uiPriority="39"/>
+    <w:lsdException w:name="toc 6" w:uiPriority="39"/>
+    <w:lsdException w:name="toc 7" w:uiPriority="39"/>
+    <w:lsdException w:name="toc 8" w:uiPriority="39"/>
+    <w:lsdException w:name="toc 9" w:uiPriority="39"/>
+    <w:lsdException w:name="caption" w:semiHidden="0" w:uiPriority="35" w:unhideWhenUsed="0" w:qFormat="1"/>
+    <w:lsdException w:name="Title" w:semiHidden="0" w:uiPriority="10" w:unhideWhenUsed="0" w:qFormat="1"/>
+    <w:lsdException w:name="Default Paragraph Font" w:uiPriority="1"/>
+    <w:lsdException w:name="Subtitle" w:semiHidden="0" w:uiPriority="11" w:unhideWhenUsed="0" w:qFormat="1"/>
+    <w:lsdException w:name="Strong" w:semiHidden="0" w:uiPriority="22" w:unhideWhenUsed="0" w:qFormat="1"/>
+    <w:lsdException w:name="Emphasis" w:semiHidden="0" w:uiPriority="20" w:unhideWhenUsed="0" w:qFormat="1"/>
+    <w:lsdException w:name="Table Grid" w:semiHidden="0" w:uiPriority="39" w:unhideWhenUsed="0"/>
+    <w:lsdException w:name="Placeholder Text" w:unhideWhenUsed="0"/>
+    <w:lsdException w:name="No Spacing" w:semiHidden="0" w:uiPriority="1" w:unhideWhenUsed="0" w:qFormat="1"/>
+    <w:lsdException w:name="Light Shading" w:semiHidden="0" w:uiPriority="60" w:unhideWhenUsed="0"/>
+    <w:lsdException w:name="Light List" w:semiHidden="0" w:uiPriority="61" w:unhideWhenUsed="0"/>
+    <w:lsdException w:name="Light Grid" w:semiHidden="0" w:uiPriority="62" w:unhideWhenUsed="0"/>
+    <w:lsdException w:name="Medium Shading 1" w:semiHidden="0" w:uiPriority="63" w:unhideWhenUsed="0"/>
+    <w:lsdException w:name="Medium Shading 2" w:semiHidden="0" w:uiPriority="64" w:unhideWhenUsed="0"/>
+    <w:lsdException w:name="Medium List 1" w:semiHidden="0" w:uiPriority="65" w:unhideWhenUsed="0"/>
+    <w:lsdException w:name="Medium List 2" w:semiHidden="0" w:uiPriority="66" w:unhideWhenUsed="0"/>
+    <w:lsdException w:name="Medium Grid 1" w:semiHidden="0" w:uiPriority="67" w:unhideWhenUsed="0"/>
+    <w:lsdException w:name="Medium Grid 2" w:semiHidden="0" w:uiPriority="68" w:unhideWhenUsed="0"/>
+    <w:lsdException w:name="Medium Grid 3" w:semiHidden="0" w:uiPriority="69" w:unhideWhenUsed="0"/>
+    <w:lsdException w:name="Dark List" w:semiHidden="0" w:uiPriority="70" w:unhideWhenUsed="0"/>
+    <w:lsdException w:name="Colorful Shading" w:semiHidden="0" w:uiPriority="71" w:unhideWhenUsed="0"/>
+    <w:lsdException w:name="Colorful List" w:semiHidden="0" w:uiPriority="72" w:unhideWhenUsed="0"/>
+    <w:lsdException w:name="Colorful Grid" w:semiHidden="0" w:uiPriority="73" w:unhideWhenUsed="0"/>
+    <w:lsdException w:name="Light Shading Accent 1" w:semiHidden="0" w:uiPriority="60" w:unhideWhenUsed="0"/>
+    <w:lsdException w:name="Light List Accent 1" w:semiHidden="0" w:uiPriority="61" w:unhideWhenUsed="0"/>
+    <w:lsdException w:name="Light Grid Accent 1" w:semiHidden="0" w:uiPriority="62" w:unhideWhenUsed="0"/>
+    <w:lsdException w:name="Medium Shading 1 Accent 1" w:semiHidden="0" w:uiPriority="63" w:unhideWhenUsed="0"/>
+    <w:lsdException w:name="Medium Shading 2 Accent 1" w:semiHidden="0" w:uiPriority="64" w:unhideWhenUsed="0"/>
+    <w:lsdException w:name="Medium List 1 Accent 1" w:semiHidden="0" w:uiPriority="65" w:unhideWhenUsed="0"/>
+    <w:lsdException w:name="Revision" w:unhideWhenUsed="0"/>
+    <w:lsdException w:name="List Paragraph" w:semiHidden="0" w:uiPriority="34" w:unhideWhenUsed="0" w:qFormat="1"/>
+    <w:lsdException w:name="Quote" w:semiHidden="0" w:uiPriority="29" w:unhideWhenUsed="0" w:qFormat="1"/>
+    <w:lsdException w:name="Intense Quote" w:semiHidden="0" w:uiPriority="30" w:unhideWhenUsed="0" w:qFormat="1"/>
+    <w:lsdException w:name="Medium List 2 Accent 1" w:semiHidden="0" w:uiPriority="66" w:unhideWhenUsed="0"/>
+    <w:lsdException w:name="Medium Grid 1 Accent 1" w:semiHidden="0" w:uiPriority="67" w:unhideWhenUsed="0"/>
+    <w:lsdException w:name="Medium Grid 2 Accent 1" w:semiHidden="0" w:uiPriority="68" w:unhideWhenUsed="0"/>
+    <w:lsdException w:name="Medium Grid 3 Accent 1" w:semiHidden="0" w:uiPriority="69" w:unhideWhenUsed="0"/>
+    <w:lsdException w:name="Dark List Accent 1" w:semiHidden="0" w:uiPriority="70" w:unhideWhenUsed="0"/>
+    <w:lsdException w:name="Colorful Shading Accent 1" w:semiHidden="0" w:uiPriority="71" w:unhideWhenUsed="0"/>
+    <w:lsdException w:name="Colorful List Accent 1" w:semiHidden="0" w:uiPriority="72" w:unhideWhenUsed="0"/>
+    <w:lsdException w:name="Colorful Grid Accent 1" w:semiHidden="0" w:uiPriority="73" w:unhideWhenUsed="0"/>
+    <w:lsdException w:name="Light Shading Accent 2" w:semiHidden="0" w:uiPriority="60" w:unhideWhenUsed="0"/>
+    <w:lsdException w:name="Light List Accent 2" w:semiHidden="0" w:uiPriority="61" w:unhideWhenUsed="0"/>
+    <w:lsdException w:name="Light Grid Accent 2" w:semiHidden="0" w:uiPriority="62" w:unhideWhenUsed="0"/>
+    <w:lsdException w:name="Medium Shading 1 Accent 2" w:semiHidden="0" w:uiPriority="63" w:unhideWhenUsed="0"/>
+    <w:lsdException w:name="Medium Shading 2 Accent 2" w:semiHidden="0" w:uiPriority="64" w:unhideWhenUsed="0"/>
+    <w:lsdException w:name="Medium List 1 Accent 2" w:semiHidden="0" w:uiPriority="65" w:unhideWhenUsed="0"/>
+    <w:lsdException w:name="Medium List 2 Accent 2" w:semiHidden="0" w:uiPriority="66" w:unhideWhenUsed="0"/>
+    <w:lsdException w:name="Medium Grid 1 Accent 2" w:semiHidden="0" w:uiPriority="67" w:unhideWhenUsed="0"/>
+    <w:lsdException w:name="Medium Grid 2 Accent 2" w:semiHidden="0" w:uiPriority="68" w:unhideWhenUsed="0"/>
+    <w:lsdException w:name="Medium Grid 3 Accent 2" w:semiHidden="0" w:uiPriority="69" w:unhideWhenUsed="0"/>
+    <w:lsdException w:name="Dark List Accent 2" w:semiHidden="0" w:uiPriority="70" w:unhideWhenUsed="0"/>
+    <w:lsdException w:name="Colorful Shading Accent 2" w:semiHidden="0" w:uiPriority="71" w:unhideWhenUsed="0"/>
+    <w:lsdException w:name="Colorful List Accent 2" w:semiHidden="0" w:uiPriority="72" w:unhideWhenUsed="0"/>
+    <w:lsdException w:name="Colorful Grid Accent 2" w:semiHidden="0" w:uiPriority="73" w:unhideWhenUsed="0"/>
+    <w:lsdException w:name="Light Shading Accent 3" w:semiHidden="0" w:uiPriority="60" w:unhideWhenUsed="0"/>
+    <w:lsdException w:name="Light List Accent 3" w:semiHidden="0" w:uiPriority="61" w:unhideWhenUsed="0"/>
+    <w:lsdException w:name="Light Grid Accent 3" w:semiHidden="0" w:uiPriority="62" w:unhideWhenUsed="0"/>
+    <w:lsdException w:name="Medium Shading 1 Accent 3" w:semiHidden="0" w:uiPriority="63" w:unhideWhenUsed="0"/>
+    <w:lsdException w:name="Medium Shading 2 Accent 3" w:semiHidden="0" w:uiPriority="64" w:unhideWhenUsed="0"/>
+    <w:lsdException w:name="Medium List 1 Accent 3" w:semiHidden="0" w:uiPriority="65" w:unhideWhenUsed="0"/>
+    <w:lsdException w:name="Medium List 2 Accent 3" w:semiHidden="0" w:uiPriority="66" w:unhideWhenUsed="0"/>
+    <w:lsdException w:name="Medium Grid 1 Accent 3" w:semiHidden="0" w:uiPriority="67" w:unhideWhenUsed="0"/>
+    <w:lsdException w:name="Medium Grid 2 Accent 3" w:semiHidden="0" w:uiPriority="68" w:unhideWhenUsed="0"/>
+    <w:lsdException w:name="Medium Grid 3 Accent 3" w:semiHidden="0" w:uiPriority="69" w:unhideWhenUsed="0"/>
+    <w:lsdException w:name="Dark List Accent 3" w:semiHidden="0" w:uiPriority="70" w:unhideWhenUsed="0"/>
+    <w:lsdException w:name="Colorful Shading Accent 3" w:semiHidden="0" w:uiPriority="71" w:unhideWhenUsed="0"/>
+    <w:lsdException w:name="Colorful List Accent 3" w:semiHidden="0" w:uiPriority="72" w:unhideWhenUsed="0"/>
+    <w:lsdException w:name="Colorful Grid Accent 3" w:semiHidden="0" w:uiPriority="73" w:unhideWhenUsed="0"/>
+    <w:lsdException w:name="Light Shading Accent 4" w:semiHidden="0" w:uiPriority="60" w:unhideWhenUsed="0"/>
+    <w:lsdException w:name="Light List Accent 4" w:semiHidden="0" w:uiPriority="61" w:unhideWhenUsed="0"/>
+    <w:lsdException w:name="Light Grid Accent 4" w:semiHidden="0" w:uiPriority="62" w:unhideWhenUsed="0"/>
+    <w:lsdException w:name="Medium Shading 1 Accent 4" w:semiHidden="0" w:uiPriority="63" w:unhideWhenUsed="0"/>
+    <w:lsdException w:name="Medium Shading 2 Accent 4" w:semiHidden="0" w:uiPriority="64" w:unhideWhenUsed="0"/>
+    <w:lsdException w:name="Medium List 1 Accent 4" w:semiHidden="0" w:uiPriority="65" w:unhideWhenUsed="0"/>
+    <w:lsdException w:name="Medium List 2 Accent 4" w:semiHidden="0" w:uiPriority="66" w:unhideWhenUsed="0"/>
+    <w:lsdException w:name="Medium Grid 1 Accent 4" w:semiHidden="0" w:uiPriority="67" w:unhideWhenUsed="0"/>
+    <w:lsdException w:name="Medium Grid 2 Accent 4" w:semiHidden="0" w:uiPriority="68" w:unhideWhenUsed="0"/>
+    <w:lsdException w:name="Medium Grid 3 Accent 4" w:semiHidden="0" w:uiPriority="69" w:unhideWhenUsed="0"/>
+    <w:lsdException w:name="Dark List Accent 4" w:semiHidden="0" w:uiPriority="70" w:unhideWhenUsed="0"/>
+    <w:lsdException w:name="Colorful Shading Accent 4" w:semiHidden="0" w:uiPriority="71" w:unhideWhenUsed="0"/>
+    <w:lsdException w:name="Colorful List Accent 4" w:semiHidden="0" w:uiPriority="72" w:unhideWhenUsed="0"/>
+    <w:lsdException w:name="Colorful Grid Accent 4" w:semiHidden="0" w:uiPriority="73" w:unhideWhenUsed="0"/>
+    <w:lsdException w:name="Light Shading Accent 5" w:semiHidden="0" w:uiPriority="60" w:unhideWhenUsed="0"/>
+    <w:lsdException w:name="Light List Accent 5" w:semiHidden="0" w:uiPriority="61" w:unhideWhenUsed="0"/>
+    <w:lsdException w:name="Light Grid Accent 5" w:semiHidden="0" w:uiPriority="62" w:unhideWhenUsed="0"/>
+    <w:lsdException w:name="Medium Shading 1 Accent 5" w:semiHidden="0" w:uiPriority="63" w:unhideWhenUsed="0"/>
+    <w:lsdException w:name="Medium Shading 2 Accent 5" w:semiHidden="0" w:uiPriority="64" w:unhideWhenUsed="0"/>
+    <w:lsdException w:name="Medium List 1 Accent 5" w:semiHidden="0" w:uiPriority="65" w:unhideWhenUsed="0"/>
+    <w:lsdException w:name="Medium List 2 Accent 5" w:semiHidden="0" w:uiPriority="66" w:unhideWhenUsed="0"/>
+    <w:lsdException w:name="Medium Grid 1 Accent 5" w:semiHidden="0" w:uiPriority="67" w:unhideWhenUsed="0"/>
+    <w:lsdException w:name="Medium Grid 2 Accent 5" w:semiHidden="0" w:uiPriority="68" w:unhideWhenUsed="0"/>
+    <w:lsdException w:name="Medium Grid 3 Accent 5" w:semiHidden="0" w:uiPriority="69" w:unhideWhenUsed="0"/>
+    <w:lsdException w:name="Dark List Accent 5" w:semiHidden="0" w:uiPriority="70" w:unhideWhenUsed="0"/>
+    <w:lsdException w:name="Colorful Shading Accent 5" w:semiHidden="0" w:uiPriority="71" w:unhideWhenUsed="0"/>
+    <w:lsdException w:name="Colorful List Accent 5" w:semiHidden="0" w:uiPriority="72" w:unhideWhenUsed="0"/>
+    <w:lsdException w:name="Colorful Grid Accent 5" w:semiHidden="0" w:uiPriority="73" w:unhideWhenUsed="0"/>
+    <w:lsdException w:name="Light Shading Accent 6" w:semiHidden="0" w:uiPriority="60" w:unhideWhenUsed="0"/>
+    <w:lsdException w:name="Light List Accent 6" w:semiHidden="0" w:uiPriority="61" w:unhideWhenUsed="0"/>
+    <w:lsdException w:name="Light Grid Accent 6" w:semiHidden="0" w:uiPriority="62" w:unhideWhenUsed="0"/>
+    <w:lsdException w:name="Medium Shading 1 Accent 6" w:semiHidden="0" w:uiPriority="63" w:unhideWhenUsed="0"/>
+    <w:lsdException w:name="Medium Shading 2 Accent 6" w:semiHidden="0" w:uiPriority="64" w:unhideWhenUsed="0"/>
+    <w:lsdException w:name="Medium List 1 Accent 6" w:semiHidden="0" w:uiPriority="65" w:unhideWhenUsed="0"/>
+    <w:lsdException w:name="Medium List 2 Accent 6" w:semiHidden="0" w:uiPriority="66" w:unhideWhenUsed="0"/>
+    <w:lsdException w:name="Medium Grid 1 Accent 6" w:semiHidden="0" w:uiPriority="67" w:unhideWhenUsed="0"/>
+    <w:lsdException w:name="Medium Grid 2 Accent 6" w:semiHidden="0" w:uiPriority="68" w:unhideWhenUsed="0"/>
+    <w:lsdException w:name="Medium Grid 3 Accent 6" w:semiHidden="0" w:uiPriority="69" w:unhideWhenUsed="0"/>
+    <w:lsdException w:name="Dark List Accent 6" w:semiHidden="0" w:uiPriority="70" w:unhideWhenUsed="0"/>
+    <w:lsdException w:name="Colorful Shading Accent 6" w:semiHidden="0" w:uiPriority="71" w:unhideWhenUsed="0"/>
+    <w:lsdException w:name="Colorful List Accent 6" w:semiHidden="0" w:uiPriority="72" w:unhideWhenUsed="0"/>
+    <w:lsdException w:name="Colorful Grid Accent 6" w:semiHidden="0" w:uiPriority="73" w:unhideWhenUsed="0"/>
+    <w:lsdException w:name="Subtle Emphasis" w:semiHidden="0" w:uiPriority="19" w:unhideWhenUsed="0" w:qFormat="1"/>
+    <w:lsdException w:name="Intense Emphasis" w:semiHidden="0" w:uiPriority="21" w:unhideWhenUsed="0" w:qFormat="1"/>
+    <w:lsdException w:name="Subtle Reference" w:semiHidden="0" w:uiPriority="31" w:unhideWhenUsed="0" w:qFormat="1"/>
+    <w:lsdException w:name="Intense Reference" w:semiHidden="0" w:uiPriority="32" w:unhideWhenUsed="0" w:qFormat="1"/>
+    <w:lsdException w:name="Book Title" w:semiHidden="0" w:uiPriority="33" w:unhideWhenUsed="0" w:qFormat="1"/>
+    <w:lsdException w:name="Bibliography" w:uiPriority="37"/>
+    <w:lsdException w:name="TOC Heading" w:uiPriority="39" w:qFormat="1"/>
   </w:latentStyles>
   <w:style w:type="paragraph" w:default="1" w:styleId="Normal">
     <w:name w:val="Normal"/>
@@ -11892,7 +13061,7 @@
   <a:extraClrSchemeLst/>
   <a:extLst>
     <a:ext uri="{05A4C25C-085E-4340-85A3-A5531E510DB2}">
-      <thm15:themeFamily xmlns:thm15="http://schemas.microsoft.com/office/thememl/2012/main" name="Office Theme" id="{62F939B6-93AF-4DB8-9C6B-D6C7DFDC589F}" vid="{4A3C46E8-61CC-4603-A589-7422A47A8E4A}"/>
+      <thm15:themeFamily xmlns="" xmlns:thm15="http://schemas.microsoft.com/office/thememl/2012/main" name="Office Theme" id="{62F939B6-93AF-4DB8-9C6B-D6C7DFDC589F}" vid="{4A3C46E8-61CC-4603-A589-7422A47A8E4A}"/>
     </a:ext>
   </a:extLst>
 </a:theme>
@@ -11903,7 +13072,7 @@
 </file>
 
 <file path=customXml/itemProps1.xml><?xml version="1.0" encoding="utf-8"?>
-<ds:datastoreItem xmlns:ds="http://schemas.openxmlformats.org/officeDocument/2006/customXml" ds:itemID="{D95CC21D-A6C6-4E12-8B57-70487E0F5255}">
+<ds:datastoreItem xmlns:ds="http://schemas.openxmlformats.org/officeDocument/2006/customXml" ds:itemID="{3C587884-3384-497F-BD8F-3487967C6C73}">
   <ds:schemaRefs>
     <ds:schemaRef ds:uri="http://schemas.openxmlformats.org/officeDocument/2006/bibliography"/>
   </ds:schemaRefs>

</xml_diff>

<commit_message>
TASK-26 Foi realizado o processo de criação de da view para o cadastro da disciplina, um método em ScheduleController para realizar o cadastro, a criação de uma rota para esse método e a devida documentação do DocumentoDeEndpoints.
</commit_message>
<xml_diff>
--- a/docs/Code Docs/MSL_DE_DocumentoDeEndpoints.docx
+++ b/docs/Code Docs/MSL_DE_DocumentoDeEndpoints.docx
@@ -5143,15 +5143,7 @@
                 <w:b/>
                 <w:iCs/>
               </w:rPr>
-              <w:t xml:space="preserve">Rota </w:t>
-            </w:r>
-            <w:r>
-              <w:rPr>
-                <w:rFonts w:ascii="Times New Roman" w:hAnsi="Times New Roman" w:cs="Times New Roman"/>
-                <w:b/>
-                <w:iCs/>
-              </w:rPr>
-              <w:t>05</w:t>
+              <w:t>Rota 05</w:t>
             </w:r>
           </w:p>
         </w:tc>
@@ -5330,15 +5322,7 @@
                 <w:b/>
                 <w:iCs/>
               </w:rPr>
-              <w:t xml:space="preserve">Rota </w:t>
-            </w:r>
-            <w:r>
-              <w:rPr>
-                <w:rFonts w:ascii="Times New Roman" w:hAnsi="Times New Roman" w:cs="Times New Roman"/>
-                <w:b/>
-                <w:iCs/>
-              </w:rPr>
-              <w:t>06</w:t>
+              <w:t>Rota 06</w:t>
             </w:r>
           </w:p>
         </w:tc>
@@ -5382,21 +5366,7 @@
                 <w:rFonts w:ascii="Times New Roman" w:hAnsi="Times New Roman" w:cs="Times New Roman"/>
                 <w:iCs/>
               </w:rPr>
-              <w:t>“..code/public/</w:t>
-            </w:r>
-            <w:r>
-              <w:rPr>
-                <w:rFonts w:ascii="Times New Roman" w:hAnsi="Times New Roman" w:cs="Times New Roman"/>
-                <w:iCs/>
-              </w:rPr>
-              <w:t>home</w:t>
-            </w:r>
-            <w:r>
-              <w:rPr>
-                <w:rFonts w:ascii="Times New Roman" w:hAnsi="Times New Roman" w:cs="Times New Roman"/>
-                <w:iCs/>
-              </w:rPr>
-              <w:t>”</w:t>
+              <w:t>“..code/public/home”</w:t>
             </w:r>
           </w:p>
         </w:tc>
@@ -5532,15 +5502,7 @@
                 <w:b/>
                 <w:iCs/>
               </w:rPr>
-              <w:t xml:space="preserve">Rota </w:t>
-            </w:r>
-            <w:r>
-              <w:rPr>
-                <w:rFonts w:ascii="Times New Roman" w:hAnsi="Times New Roman" w:cs="Times New Roman"/>
-                <w:b/>
-                <w:iCs/>
-              </w:rPr>
-              <w:t>07</w:t>
+              <w:t>Rota 07</w:t>
             </w:r>
           </w:p>
         </w:tc>
@@ -5584,21 +5546,7 @@
                 <w:rFonts w:ascii="Times New Roman" w:hAnsi="Times New Roman" w:cs="Times New Roman"/>
                 <w:iCs/>
               </w:rPr>
-              <w:t>“..code/public/</w:t>
-            </w:r>
-            <w:r>
-              <w:rPr>
-                <w:rFonts w:ascii="Times New Roman" w:hAnsi="Times New Roman" w:cs="Times New Roman"/>
-                <w:iCs/>
-              </w:rPr>
-              <w:t>userNotLogged</w:t>
-            </w:r>
-            <w:r>
-              <w:rPr>
-                <w:rFonts w:ascii="Times New Roman" w:hAnsi="Times New Roman" w:cs="Times New Roman"/>
-                <w:iCs/>
-              </w:rPr>
-              <w:t>”</w:t>
+              <w:t>“..code/public/userNotLogged”</w:t>
             </w:r>
           </w:p>
         </w:tc>
@@ -5740,15 +5688,7 @@
                 <w:b/>
                 <w:iCs/>
               </w:rPr>
-              <w:t xml:space="preserve">Rota </w:t>
-            </w:r>
-            <w:r>
-              <w:rPr>
-                <w:rFonts w:ascii="Times New Roman" w:hAnsi="Times New Roman" w:cs="Times New Roman"/>
-                <w:b/>
-                <w:iCs/>
-              </w:rPr>
-              <w:t>08</w:t>
+              <w:t>Rota 08</w:t>
             </w:r>
           </w:p>
         </w:tc>
@@ -5792,21 +5732,7 @@
                 <w:rFonts w:ascii="Times New Roman" w:hAnsi="Times New Roman" w:cs="Times New Roman"/>
                 <w:iCs/>
               </w:rPr>
-              <w:t>“..code/public/</w:t>
-            </w:r>
-            <w:r>
-              <w:rPr>
-                <w:rFonts w:ascii="Times New Roman" w:hAnsi="Times New Roman" w:cs="Times New Roman"/>
-                <w:iCs/>
-              </w:rPr>
-              <w:t>settings</w:t>
-            </w:r>
-            <w:r>
-              <w:rPr>
-                <w:rFonts w:ascii="Times New Roman" w:hAnsi="Times New Roman" w:cs="Times New Roman"/>
-                <w:iCs/>
-              </w:rPr>
-              <w:t>”</w:t>
+              <w:t>“..code/public/settings”</w:t>
             </w:r>
           </w:p>
         </w:tc>
@@ -6020,14 +5946,7 @@
                 <w:rFonts w:ascii="Times New Roman" w:hAnsi="Times New Roman" w:cs="Times New Roman"/>
                 <w:iCs/>
               </w:rPr>
-              <w:t>changeName</w:t>
-            </w:r>
-            <w:r>
-              <w:rPr>
-                <w:rFonts w:ascii="Times New Roman" w:hAnsi="Times New Roman" w:cs="Times New Roman"/>
-                <w:iCs/>
-              </w:rPr>
-              <w:t>”</w:t>
+              <w:t>changeName”</w:t>
             </w:r>
           </w:p>
         </w:tc>
@@ -6071,35 +5990,7 @@
                 <w:rFonts w:ascii="Times New Roman" w:hAnsi="Times New Roman" w:cs="Times New Roman"/>
                 <w:iCs/>
               </w:rPr>
-              <w:t xml:space="preserve">Página que envia dados referentes </w:t>
-            </w:r>
-            <w:r>
-              <w:rPr>
-                <w:rFonts w:ascii="Times New Roman" w:hAnsi="Times New Roman" w:cs="Times New Roman"/>
-                <w:iCs/>
-              </w:rPr>
-              <w:t>a troca de nome</w:t>
-            </w:r>
-            <w:r>
-              <w:rPr>
-                <w:rFonts w:ascii="Times New Roman" w:hAnsi="Times New Roman" w:cs="Times New Roman"/>
-                <w:iCs/>
-              </w:rPr>
-              <w:t xml:space="preserve">, os dados são redirecionados para o </w:t>
-            </w:r>
-            <w:r>
-              <w:rPr>
-                <w:rFonts w:ascii="Times New Roman" w:hAnsi="Times New Roman" w:cs="Times New Roman"/>
-                <w:iCs/>
-              </w:rPr>
-              <w:t>Settings</w:t>
-            </w:r>
-            <w:r>
-              <w:rPr>
-                <w:rFonts w:ascii="Times New Roman" w:hAnsi="Times New Roman" w:cs="Times New Roman"/>
-                <w:iCs/>
-              </w:rPr>
-              <w:t>Controller</w:t>
+              <w:t>Página que envia dados referentes a troca de nome, os dados são redirecionados para o SettingsController</w:t>
             </w:r>
           </w:p>
         </w:tc>
@@ -6248,21 +6139,7 @@
                 <w:rFonts w:ascii="Times New Roman" w:hAnsi="Times New Roman" w:cs="Times New Roman"/>
                 <w:iCs/>
               </w:rPr>
-              <w:t>change</w:t>
-            </w:r>
-            <w:r>
-              <w:rPr>
-                <w:rFonts w:ascii="Times New Roman" w:hAnsi="Times New Roman" w:cs="Times New Roman"/>
-                <w:iCs/>
-              </w:rPr>
-              <w:t>Email</w:t>
-            </w:r>
-            <w:r>
-              <w:rPr>
-                <w:rFonts w:ascii="Times New Roman" w:hAnsi="Times New Roman" w:cs="Times New Roman"/>
-                <w:iCs/>
-              </w:rPr>
-              <w:t>”</w:t>
+              <w:t>changeEmail”</w:t>
             </w:r>
           </w:p>
         </w:tc>
@@ -6306,21 +6183,7 @@
                 <w:rFonts w:ascii="Times New Roman" w:hAnsi="Times New Roman" w:cs="Times New Roman"/>
                 <w:iCs/>
               </w:rPr>
-              <w:t xml:space="preserve">Página que envia dados referentes a troca de </w:t>
-            </w:r>
-            <w:r>
-              <w:rPr>
-                <w:rFonts w:ascii="Times New Roman" w:hAnsi="Times New Roman" w:cs="Times New Roman"/>
-                <w:iCs/>
-              </w:rPr>
-              <w:t>email</w:t>
-            </w:r>
-            <w:r>
-              <w:rPr>
-                <w:rFonts w:ascii="Times New Roman" w:hAnsi="Times New Roman" w:cs="Times New Roman"/>
-                <w:iCs/>
-              </w:rPr>
-              <w:t>, os dados são redirecionados para o SettingsController</w:t>
+              <w:t>Página que envia dados referentes a troca de email, os dados são redirecionados para o SettingsController</w:t>
             </w:r>
           </w:p>
         </w:tc>
@@ -6469,21 +6332,7 @@
                 <w:rFonts w:ascii="Times New Roman" w:hAnsi="Times New Roman" w:cs="Times New Roman"/>
                 <w:iCs/>
               </w:rPr>
-              <w:t>change</w:t>
-            </w:r>
-            <w:r>
-              <w:rPr>
-                <w:rFonts w:ascii="Times New Roman" w:hAnsi="Times New Roman" w:cs="Times New Roman"/>
-                <w:iCs/>
-              </w:rPr>
-              <w:t>Password</w:t>
-            </w:r>
-            <w:r>
-              <w:rPr>
-                <w:rFonts w:ascii="Times New Roman" w:hAnsi="Times New Roman" w:cs="Times New Roman"/>
-                <w:iCs/>
-              </w:rPr>
-              <w:t>”</w:t>
+              <w:t>changePassword”</w:t>
             </w:r>
           </w:p>
         </w:tc>
@@ -6527,21 +6376,7 @@
                 <w:rFonts w:ascii="Times New Roman" w:hAnsi="Times New Roman" w:cs="Times New Roman"/>
                 <w:iCs/>
               </w:rPr>
-              <w:t xml:space="preserve">Página que envia dados referentes a troca de </w:t>
-            </w:r>
-            <w:r>
-              <w:rPr>
-                <w:rFonts w:ascii="Times New Roman" w:hAnsi="Times New Roman" w:cs="Times New Roman"/>
-                <w:iCs/>
-              </w:rPr>
-              <w:t>senha</w:t>
-            </w:r>
-            <w:r>
-              <w:rPr>
-                <w:rFonts w:ascii="Times New Roman" w:hAnsi="Times New Roman" w:cs="Times New Roman"/>
-                <w:iCs/>
-              </w:rPr>
-              <w:t>, os dados são redirecionados para o SettingsController</w:t>
+              <w:t>Página que envia dados referentes a troca de senha, os dados são redirecionados para o SettingsController</w:t>
             </w:r>
           </w:p>
         </w:tc>
@@ -6828,8 +6663,6 @@
           <w:iCs/>
         </w:rPr>
       </w:pPr>
-      <w:bookmarkStart w:id="1" w:name="_GoBack"/>
-      <w:bookmarkEnd w:id="1"/>
     </w:p>
     <w:tbl>
       <w:tblPr>
@@ -7203,35 +7036,7 @@
                 <w:rFonts w:ascii="Times New Roman" w:hAnsi="Times New Roman" w:cs="Times New Roman"/>
                 <w:iCs/>
               </w:rPr>
-              <w:t xml:space="preserve">Página que envia dados referentes a </w:t>
-            </w:r>
-            <w:r>
-              <w:rPr>
-                <w:rFonts w:ascii="Times New Roman" w:hAnsi="Times New Roman" w:cs="Times New Roman"/>
-                <w:iCs/>
-              </w:rPr>
-              <w:t>criação de ano letivo</w:t>
-            </w:r>
-            <w:r>
-              <w:rPr>
-                <w:rFonts w:ascii="Times New Roman" w:hAnsi="Times New Roman" w:cs="Times New Roman"/>
-                <w:iCs/>
-              </w:rPr>
-              <w:t>, os dados são redirecionados para o S</w:t>
-            </w:r>
-            <w:r>
-              <w:rPr>
-                <w:rFonts w:ascii="Times New Roman" w:hAnsi="Times New Roman" w:cs="Times New Roman"/>
-                <w:iCs/>
-              </w:rPr>
-              <w:t>chedule</w:t>
-            </w:r>
-            <w:r>
-              <w:rPr>
-                <w:rFonts w:ascii="Times New Roman" w:hAnsi="Times New Roman" w:cs="Times New Roman"/>
-                <w:iCs/>
-              </w:rPr>
-              <w:t>Controller</w:t>
+              <w:t>Página que envia dados referentes a criação de ano letivo, os dados são redirecionados para o ScheduleController</w:t>
             </w:r>
           </w:p>
         </w:tc>
@@ -7460,28 +7265,7 @@
                 <w:rFonts w:ascii="Times New Roman" w:hAnsi="Times New Roman" w:cs="Times New Roman"/>
                 <w:iCs/>
               </w:rPr>
-              <w:t>criação de semestre letivo</w:t>
-            </w:r>
-            <w:r>
-              <w:rPr>
-                <w:rFonts w:ascii="Times New Roman" w:hAnsi="Times New Roman" w:cs="Times New Roman"/>
-                <w:iCs/>
-              </w:rPr>
-              <w:t>, os dados são redirecionados para o S</w:t>
-            </w:r>
-            <w:r>
-              <w:rPr>
-                <w:rFonts w:ascii="Times New Roman" w:hAnsi="Times New Roman" w:cs="Times New Roman"/>
-                <w:iCs/>
-              </w:rPr>
-              <w:t>chedule</w:t>
-            </w:r>
-            <w:r>
-              <w:rPr>
-                <w:rFonts w:ascii="Times New Roman" w:hAnsi="Times New Roman" w:cs="Times New Roman"/>
-                <w:iCs/>
-              </w:rPr>
-              <w:t>Controller</w:t>
+              <w:t>criação de semestre letivo, os dados são redirecionados para o ScheduleController</w:t>
             </w:r>
           </w:p>
         </w:tc>
@@ -7765,21 +7549,7 @@
                 <w:rFonts w:ascii="Times New Roman" w:hAnsi="Times New Roman" w:cs="Times New Roman"/>
                 <w:iCs/>
               </w:rPr>
-              <w:t xml:space="preserve"> – </w:t>
-            </w:r>
-            <w:r>
-              <w:rPr>
-                <w:rFonts w:ascii="Times New Roman" w:hAnsi="Times New Roman" w:cs="Times New Roman"/>
-                <w:iCs/>
-              </w:rPr>
-              <w:t>Objeto da disciplina</w:t>
-            </w:r>
-            <w:r>
-              <w:rPr>
-                <w:rFonts w:ascii="Times New Roman" w:hAnsi="Times New Roman" w:cs="Times New Roman"/>
-                <w:iCs/>
-              </w:rPr>
-              <w:t>.</w:t>
+              <w:t xml:space="preserve"> – Objeto da disciplina.</w:t>
             </w:r>
           </w:p>
           <w:p>
@@ -7796,15 +7566,7 @@
                 <w:iCs/>
                 <w:u w:val="single"/>
               </w:rPr>
-              <w:t>subject</w:t>
-            </w:r>
-            <w:r>
-              <w:rPr>
-                <w:rFonts w:ascii="Times New Roman" w:hAnsi="Times New Roman" w:cs="Times New Roman"/>
-                <w:iCs/>
-                <w:u w:val="single"/>
-              </w:rPr>
-              <w:t>Feedback</w:t>
+              <w:t>subjectFeedback</w:t>
             </w:r>
             <w:r>
               <w:rPr>
@@ -7989,35 +7751,7 @@
                 <w:rFonts w:ascii="Times New Roman" w:hAnsi="Times New Roman" w:cs="Times New Roman"/>
                 <w:iCs/>
               </w:rPr>
-              <w:t>Página que envia dados referentes</w:t>
-            </w:r>
-            <w:r>
-              <w:rPr>
-                <w:rFonts w:ascii="Times New Roman" w:hAnsi="Times New Roman" w:cs="Times New Roman"/>
-                <w:iCs/>
-              </w:rPr>
-              <w:t xml:space="preserve"> a</w:t>
-            </w:r>
-            <w:r>
-              <w:rPr>
-                <w:rFonts w:ascii="Times New Roman" w:hAnsi="Times New Roman" w:cs="Times New Roman"/>
-                <w:iCs/>
-              </w:rPr>
-              <w:t xml:space="preserve"> criação de </w:t>
-            </w:r>
-            <w:r>
-              <w:rPr>
-                <w:rFonts w:ascii="Times New Roman" w:hAnsi="Times New Roman" w:cs="Times New Roman"/>
-                <w:iCs/>
-              </w:rPr>
-              <w:t>horário de aula</w:t>
-            </w:r>
-            <w:r>
-              <w:rPr>
-                <w:rFonts w:ascii="Times New Roman" w:hAnsi="Times New Roman" w:cs="Times New Roman"/>
-                <w:iCs/>
-              </w:rPr>
-              <w:t xml:space="preserve">, os dados são redirecionados para o </w:t>
+              <w:t xml:space="preserve">Página que envia dados referentes a criação de horário de aula, os dados são redirecionados para o </w:t>
             </w:r>
             <w:r>
               <w:rPr>
@@ -8025,23 +7759,7 @@
                 <w:iCs/>
                 <w:u w:val="single"/>
               </w:rPr>
-              <w:t>S</w:t>
-            </w:r>
-            <w:r>
-              <w:rPr>
-                <w:rFonts w:ascii="Times New Roman" w:hAnsi="Times New Roman" w:cs="Times New Roman"/>
-                <w:iCs/>
-                <w:u w:val="single"/>
-              </w:rPr>
-              <w:t>ubject</w:t>
-            </w:r>
-            <w:r>
-              <w:rPr>
-                <w:rFonts w:ascii="Times New Roman" w:hAnsi="Times New Roman" w:cs="Times New Roman"/>
-                <w:iCs/>
-                <w:u w:val="single"/>
-              </w:rPr>
-              <w:t>Controller</w:t>
+              <w:t>SubjectController</w:t>
             </w:r>
           </w:p>
         </w:tc>
@@ -8085,21 +7803,7 @@
                 <w:rFonts w:ascii="Times New Roman" w:hAnsi="Times New Roman" w:cs="Times New Roman"/>
                 <w:iCs/>
               </w:rPr>
-              <w:t xml:space="preserve">subject_id – id da disciplina a </w:t>
-            </w:r>
-            <w:r>
-              <w:rPr>
-                <w:rFonts w:ascii="Times New Roman" w:hAnsi="Times New Roman" w:cs="Times New Roman"/>
-                <w:iCs/>
-              </w:rPr>
-              <w:t>qual esse horário pertence</w:t>
-            </w:r>
-            <w:r>
-              <w:rPr>
-                <w:rFonts w:ascii="Times New Roman" w:hAnsi="Times New Roman" w:cs="Times New Roman"/>
-                <w:iCs/>
-              </w:rPr>
-              <w:t>.</w:t>
+              <w:t>subject_id – id da disciplina a qual esse horário pertence.</w:t>
             </w:r>
           </w:p>
         </w:tc>
@@ -8278,35 +7982,7 @@
                 <w:rFonts w:ascii="Times New Roman" w:hAnsi="Times New Roman" w:cs="Times New Roman"/>
                 <w:iCs/>
               </w:rPr>
-              <w:t xml:space="preserve">Página que envia dados referentes a criação de </w:t>
-            </w:r>
-            <w:r>
-              <w:rPr>
-                <w:rFonts w:ascii="Times New Roman" w:hAnsi="Times New Roman" w:cs="Times New Roman"/>
-                <w:iCs/>
-              </w:rPr>
-              <w:t>tarefas</w:t>
-            </w:r>
-            <w:r>
-              <w:rPr>
-                <w:rFonts w:ascii="Times New Roman" w:hAnsi="Times New Roman" w:cs="Times New Roman"/>
-                <w:iCs/>
-              </w:rPr>
-              <w:t xml:space="preserve"> de </w:t>
-            </w:r>
-            <w:r>
-              <w:rPr>
-                <w:rFonts w:ascii="Times New Roman" w:hAnsi="Times New Roman" w:cs="Times New Roman"/>
-                <w:iCs/>
-              </w:rPr>
-              <w:t>uma disciplina</w:t>
-            </w:r>
-            <w:r>
-              <w:rPr>
-                <w:rFonts w:ascii="Times New Roman" w:hAnsi="Times New Roman" w:cs="Times New Roman"/>
-                <w:iCs/>
-              </w:rPr>
-              <w:t xml:space="preserve">, os dados são redirecionados para o </w:t>
+              <w:t xml:space="preserve">Página que envia dados referentes a criação de tarefas de uma disciplina, os dados são redirecionados para o </w:t>
             </w:r>
             <w:r>
               <w:rPr>
@@ -8358,21 +8034,7 @@
                 <w:rFonts w:ascii="Times New Roman" w:hAnsi="Times New Roman" w:cs="Times New Roman"/>
                 <w:iCs/>
               </w:rPr>
-              <w:t xml:space="preserve">subject_id – id da disciplina a qual </w:t>
-            </w:r>
-            <w:r>
-              <w:rPr>
-                <w:rFonts w:ascii="Times New Roman" w:hAnsi="Times New Roman" w:cs="Times New Roman"/>
-                <w:iCs/>
-              </w:rPr>
-              <w:t>essa tarefa</w:t>
-            </w:r>
-            <w:r>
-              <w:rPr>
-                <w:rFonts w:ascii="Times New Roman" w:hAnsi="Times New Roman" w:cs="Times New Roman"/>
-                <w:iCs/>
-              </w:rPr>
-              <w:t xml:space="preserve"> pertence.</w:t>
+              <w:t>subject_id – id da disciplina a qual essa tarefa pertence.</w:t>
             </w:r>
           </w:p>
         </w:tc>
@@ -8485,14 +8147,7 @@
                 <w:rFonts w:ascii="Times New Roman" w:hAnsi="Times New Roman" w:cs="Times New Roman"/>
                 <w:iCs/>
               </w:rPr>
-              <w:t>new</w:t>
-            </w:r>
-            <w:r>
-              <w:rPr>
-                <w:rFonts w:ascii="Times New Roman" w:hAnsi="Times New Roman" w:cs="Times New Roman"/>
-                <w:iCs/>
-              </w:rPr>
-              <w:t>Exam</w:t>
+              <w:t>newExam</w:t>
             </w:r>
             <w:r>
               <w:rPr>
@@ -8557,21 +8212,7 @@
                 <w:rFonts w:ascii="Times New Roman" w:hAnsi="Times New Roman" w:cs="Times New Roman"/>
                 <w:iCs/>
               </w:rPr>
-              <w:t xml:space="preserve">Página que envia dados referentes a criação de </w:t>
-            </w:r>
-            <w:r>
-              <w:rPr>
-                <w:rFonts w:ascii="Times New Roman" w:hAnsi="Times New Roman" w:cs="Times New Roman"/>
-                <w:iCs/>
-              </w:rPr>
-              <w:t>provas</w:t>
-            </w:r>
-            <w:r>
-              <w:rPr>
-                <w:rFonts w:ascii="Times New Roman" w:hAnsi="Times New Roman" w:cs="Times New Roman"/>
-                <w:iCs/>
-              </w:rPr>
-              <w:t xml:space="preserve"> de uma disciplina, os dados são redirecionados para o </w:t>
+              <w:t xml:space="preserve">Página que envia dados referentes a criação de provas de uma disciplina, os dados são redirecionados para o </w:t>
             </w:r>
             <w:r>
               <w:rPr>
@@ -8623,21 +8264,7 @@
                 <w:rFonts w:ascii="Times New Roman" w:hAnsi="Times New Roman" w:cs="Times New Roman"/>
                 <w:iCs/>
               </w:rPr>
-              <w:t xml:space="preserve">subject_id – id da disciplina a qual </w:t>
-            </w:r>
-            <w:r>
-              <w:rPr>
-                <w:rFonts w:ascii="Times New Roman" w:hAnsi="Times New Roman" w:cs="Times New Roman"/>
-                <w:iCs/>
-              </w:rPr>
-              <w:t>essa prova</w:t>
-            </w:r>
-            <w:r>
-              <w:rPr>
-                <w:rFonts w:ascii="Times New Roman" w:hAnsi="Times New Roman" w:cs="Times New Roman"/>
-                <w:iCs/>
-              </w:rPr>
-              <w:t xml:space="preserve"> pertence.</w:t>
+              <w:t>subject_id – id da disciplina a qual essa prova pertence.</w:t>
             </w:r>
           </w:p>
         </w:tc>
@@ -8815,14 +8442,7 @@
                 <w:rFonts w:ascii="Times New Roman" w:hAnsi="Times New Roman" w:cs="Times New Roman"/>
                 <w:iCs/>
               </w:rPr>
-              <w:t xml:space="preserve">que exibe </w:t>
-            </w:r>
-            <w:r>
-              <w:rPr>
-                <w:rFonts w:ascii="Times New Roman" w:hAnsi="Times New Roman" w:cs="Times New Roman"/>
-                <w:iCs/>
-              </w:rPr>
-              <w:t>o formulário para redefinição de senha.</w:t>
+              <w:t>que exibe o formulário para redefinição de senha.</w:t>
             </w:r>
           </w:p>
         </w:tc>
@@ -8896,21 +8516,7 @@
                 <w:rFonts w:ascii="Times New Roman" w:hAnsi="Times New Roman" w:cs="Times New Roman"/>
                 <w:iCs/>
               </w:rPr>
-              <w:t xml:space="preserve"> - </w:t>
-            </w:r>
-            <w:r>
-              <w:rPr>
-                <w:rFonts w:ascii="Times New Roman" w:hAnsi="Times New Roman" w:cs="Times New Roman"/>
-                <w:iCs/>
-              </w:rPr>
-              <w:t xml:space="preserve">String que descreve possíveis erros de </w:t>
-            </w:r>
-            <w:r>
-              <w:rPr>
-                <w:rFonts w:ascii="Times New Roman" w:hAnsi="Times New Roman" w:cs="Times New Roman"/>
-                <w:iCs/>
-              </w:rPr>
-              <w:t>recuperação de senha.</w:t>
+              <w:t xml:space="preserve"> - String que descreve possíveis erros de recuperação de senha.</w:t>
             </w:r>
           </w:p>
         </w:tc>
@@ -9074,21 +8680,7 @@
                 <w:rFonts w:ascii="Times New Roman" w:hAnsi="Times New Roman" w:cs="Times New Roman"/>
                 <w:iCs/>
               </w:rPr>
-              <w:t xml:space="preserve">Página que envia dados referentes a </w:t>
-            </w:r>
-            <w:r>
-              <w:rPr>
-                <w:rFonts w:ascii="Times New Roman" w:hAnsi="Times New Roman" w:cs="Times New Roman"/>
-                <w:iCs/>
-              </w:rPr>
-              <w:t>solicitação de recuperação de senha</w:t>
-            </w:r>
-            <w:r>
-              <w:rPr>
-                <w:rFonts w:ascii="Times New Roman" w:hAnsi="Times New Roman" w:cs="Times New Roman"/>
-                <w:iCs/>
-              </w:rPr>
-              <w:t xml:space="preserve">, os dados são redirecionados para o </w:t>
+              <w:t xml:space="preserve">Página que envia dados referentes a solicitação de recuperação de senha, os dados são redirecionados para o </w:t>
             </w:r>
             <w:r>
               <w:rPr>
@@ -9326,35 +8918,14 @@
                 <w:rFonts w:ascii="Times New Roman" w:hAnsi="Times New Roman" w:cs="Times New Roman"/>
                 <w:iCs/>
               </w:rPr>
-              <w:t xml:space="preserve">Página que envia dados referentes a </w:t>
-            </w:r>
-            <w:r>
-              <w:rPr>
-                <w:rFonts w:ascii="Times New Roman" w:hAnsi="Times New Roman" w:cs="Times New Roman"/>
-                <w:iCs/>
-              </w:rPr>
-              <w:t>redefinição de senha</w:t>
-            </w:r>
-            <w:r>
-              <w:rPr>
-                <w:rFonts w:ascii="Times New Roman" w:hAnsi="Times New Roman" w:cs="Times New Roman"/>
-                <w:iCs/>
-              </w:rPr>
-              <w:t xml:space="preserve">, os dados são redirecionados para o </w:t>
-            </w:r>
-            <w:r>
-              <w:rPr>
-                <w:rFonts w:ascii="Times New Roman" w:hAnsi="Times New Roman" w:cs="Times New Roman"/>
-                <w:iCs/>
-              </w:rPr>
-              <w:t>Login</w:t>
-            </w:r>
-            <w:r>
-              <w:rPr>
-                <w:rFonts w:ascii="Times New Roman" w:hAnsi="Times New Roman" w:cs="Times New Roman"/>
-                <w:iCs/>
-              </w:rPr>
-              <w:t>Controller</w:t>
+              <w:t xml:space="preserve">Página que envia dados referentes a redefinição de senha, os dados são redirecionados para o </w:t>
+            </w:r>
+            <w:r>
+              <w:rPr>
+                <w:rFonts w:ascii="Times New Roman" w:hAnsi="Times New Roman" w:cs="Times New Roman"/>
+                <w:iCs/>
+              </w:rPr>
+              <w:t>LoginController</w:t>
             </w:r>
           </w:p>
         </w:tc>
@@ -9408,6 +8979,241 @@
               </w:rPr>
               <w:t xml:space="preserve"> – chave única de redefinição de senha.</w:t>
             </w:r>
+          </w:p>
+        </w:tc>
+      </w:tr>
+    </w:tbl>
+    <w:p>
+      <w:pPr>
+        <w:outlineLvl w:val="0"/>
+        <w:rPr>
+          <w:iCs/>
+        </w:rPr>
+      </w:pPr>
+    </w:p>
+    <w:p>
+      <w:pPr>
+        <w:outlineLvl w:val="0"/>
+        <w:rPr>
+          <w:iCs/>
+        </w:rPr>
+      </w:pPr>
+    </w:p>
+    <w:tbl>
+      <w:tblPr>
+        <w:tblStyle w:val="Tabelacomgrade"/>
+        <w:tblW w:w="0" w:type="auto"/>
+        <w:tblLook w:val="04A0" w:firstRow="1" w:lastRow="0" w:firstColumn="1" w:lastColumn="0" w:noHBand="0" w:noVBand="1"/>
+      </w:tblPr>
+      <w:tblGrid>
+        <w:gridCol w:w="2547"/>
+        <w:gridCol w:w="6513"/>
+      </w:tblGrid>
+      <w:tr>
+        <w:tc>
+          <w:tcPr>
+            <w:tcW w:w="9060" w:type="dxa"/>
+            <w:gridSpan w:val="2"/>
+            <w:shd w:val="clear" w:color="auto" w:fill="AEAAAA" w:themeFill="background2" w:themeFillShade="BF"/>
+          </w:tcPr>
+          <w:p>
+            <w:pPr>
+              <w:jc w:val="center"/>
+              <w:outlineLvl w:val="0"/>
+              <w:rPr>
+                <w:rFonts w:ascii="Times New Roman" w:hAnsi="Times New Roman" w:cs="Times New Roman"/>
+                <w:b/>
+                <w:iCs/>
+              </w:rPr>
+            </w:pPr>
+            <w:r>
+              <w:rPr>
+                <w:rFonts w:ascii="Times New Roman" w:hAnsi="Times New Roman" w:cs="Times New Roman"/>
+                <w:b/>
+                <w:iCs/>
+              </w:rPr>
+              <w:t xml:space="preserve">Rota </w:t>
+            </w:r>
+            <w:r>
+              <w:rPr>
+                <w:rFonts w:ascii="Times New Roman" w:hAnsi="Times New Roman" w:cs="Times New Roman"/>
+                <w:b/>
+                <w:iCs/>
+              </w:rPr>
+              <w:t>23</w:t>
+            </w:r>
+          </w:p>
+        </w:tc>
+      </w:tr>
+      <w:tr>
+        <w:tc>
+          <w:tcPr>
+            <w:tcW w:w="2547" w:type="dxa"/>
+          </w:tcPr>
+          <w:p>
+            <w:pPr>
+              <w:outlineLvl w:val="0"/>
+              <w:rPr>
+                <w:rFonts w:ascii="Times New Roman" w:hAnsi="Times New Roman" w:cs="Times New Roman"/>
+                <w:iCs/>
+              </w:rPr>
+            </w:pPr>
+            <w:r>
+              <w:rPr>
+                <w:rFonts w:ascii="Times New Roman" w:hAnsi="Times New Roman" w:cs="Times New Roman"/>
+                <w:iCs/>
+              </w:rPr>
+              <w:t>Endereço rota:</w:t>
+            </w:r>
+          </w:p>
+        </w:tc>
+        <w:tc>
+          <w:tcPr>
+            <w:tcW w:w="6513" w:type="dxa"/>
+          </w:tcPr>
+          <w:p>
+            <w:pPr>
+              <w:outlineLvl w:val="0"/>
+              <w:rPr>
+                <w:rFonts w:ascii="Times New Roman" w:hAnsi="Times New Roman" w:cs="Times New Roman"/>
+                <w:iCs/>
+              </w:rPr>
+            </w:pPr>
+            <w:r>
+              <w:rPr>
+                <w:rFonts w:ascii="Times New Roman" w:hAnsi="Times New Roman" w:cs="Times New Roman"/>
+                <w:iCs/>
+              </w:rPr>
+              <w:t>“..</w:t>
+            </w:r>
+            <w:r>
+              <w:rPr>
+                <w:rFonts w:ascii="Times New Roman" w:hAnsi="Times New Roman" w:cs="Times New Roman"/>
+                <w:iCs/>
+              </w:rPr>
+              <w:t>code/public/</w:t>
+            </w:r>
+            <w:r>
+              <w:rPr>
+                <w:rFonts w:ascii="Times New Roman" w:hAnsi="Times New Roman" w:cs="Times New Roman"/>
+                <w:iCs/>
+              </w:rPr>
+              <w:t>/newSubject/{schoolTermID}</w:t>
+            </w:r>
+            <w:r>
+              <w:rPr>
+                <w:rFonts w:ascii="Times New Roman" w:hAnsi="Times New Roman" w:cs="Times New Roman"/>
+                <w:iCs/>
+              </w:rPr>
+              <w:t>”</w:t>
+            </w:r>
+          </w:p>
+        </w:tc>
+      </w:tr>
+      <w:tr>
+        <w:tc>
+          <w:tcPr>
+            <w:tcW w:w="2547" w:type="dxa"/>
+          </w:tcPr>
+          <w:p>
+            <w:pPr>
+              <w:outlineLvl w:val="0"/>
+              <w:rPr>
+                <w:rFonts w:ascii="Times New Roman" w:hAnsi="Times New Roman" w:cs="Times New Roman"/>
+                <w:iCs/>
+              </w:rPr>
+            </w:pPr>
+            <w:r>
+              <w:rPr>
+                <w:rFonts w:ascii="Times New Roman" w:hAnsi="Times New Roman" w:cs="Times New Roman"/>
+                <w:iCs/>
+              </w:rPr>
+              <w:t>Descrição:</w:t>
+            </w:r>
+          </w:p>
+        </w:tc>
+        <w:tc>
+          <w:tcPr>
+            <w:tcW w:w="6513" w:type="dxa"/>
+          </w:tcPr>
+          <w:p>
+            <w:pPr>
+              <w:outlineLvl w:val="0"/>
+              <w:rPr>
+                <w:rFonts w:ascii="Times New Roman" w:hAnsi="Times New Roman" w:cs="Times New Roman"/>
+                <w:iCs/>
+              </w:rPr>
+            </w:pPr>
+            <w:r>
+              <w:rPr>
+                <w:rFonts w:ascii="Times New Roman" w:hAnsi="Times New Roman" w:cs="Times New Roman"/>
+                <w:iCs/>
+              </w:rPr>
+              <w:t xml:space="preserve">Página que envia dados referentes </w:t>
+            </w:r>
+            <w:r>
+              <w:rPr>
+                <w:rFonts w:ascii="Times New Roman" w:hAnsi="Times New Roman" w:cs="Times New Roman"/>
+                <w:iCs/>
+              </w:rPr>
+              <w:t xml:space="preserve">a criação de Disciplinas, os </w:t>
+            </w:r>
+            <w:r>
+              <w:rPr>
+                <w:rFonts w:ascii="Times New Roman" w:hAnsi="Times New Roman" w:cs="Times New Roman"/>
+                <w:iCs/>
+              </w:rPr>
+              <w:lastRenderedPageBreak/>
+              <w:t>dados são redirecionados para ScheduleController.</w:t>
+            </w:r>
+          </w:p>
+        </w:tc>
+      </w:tr>
+      <w:tr>
+        <w:tc>
+          <w:tcPr>
+            <w:tcW w:w="2547" w:type="dxa"/>
+          </w:tcPr>
+          <w:p>
+            <w:pPr>
+              <w:outlineLvl w:val="0"/>
+              <w:rPr>
+                <w:rFonts w:ascii="Times New Roman" w:hAnsi="Times New Roman" w:cs="Times New Roman"/>
+                <w:iCs/>
+              </w:rPr>
+            </w:pPr>
+            <w:r>
+              <w:rPr>
+                <w:rFonts w:ascii="Times New Roman" w:hAnsi="Times New Roman" w:cs="Times New Roman"/>
+                <w:iCs/>
+              </w:rPr>
+              <w:lastRenderedPageBreak/>
+              <w:t>Parâmetros:</w:t>
+            </w:r>
+          </w:p>
+        </w:tc>
+        <w:tc>
+          <w:tcPr>
+            <w:tcW w:w="6513" w:type="dxa"/>
+          </w:tcPr>
+          <w:p>
+            <w:pPr>
+              <w:outlineLvl w:val="0"/>
+              <w:rPr>
+                <w:rFonts w:ascii="Times New Roman" w:hAnsi="Times New Roman" w:cs="Times New Roman"/>
+                <w:iCs/>
+                <w:u w:val="single"/>
+              </w:rPr>
+            </w:pPr>
+            <w:r>
+              <w:rPr>
+                <w:rFonts w:ascii="Times New Roman" w:hAnsi="Times New Roman" w:cs="Times New Roman"/>
+                <w:iCs/>
+              </w:rPr>
+              <w:t>schoolTermID – Chave estrangeira referente ao semestre letivo.</w:t>
+            </w:r>
+            <w:bookmarkStart w:id="1" w:name="_GoBack"/>
+            <w:bookmarkEnd w:id="1"/>
           </w:p>
         </w:tc>
       </w:tr>
@@ -9592,7 +9398,7 @@
               <w:rStyle w:val="Nmerodepgina"/>
               <w:noProof/>
             </w:rPr>
-            <w:t>6</w:t>
+            <w:t>7</w:t>
           </w:r>
           <w:r>
             <w:rPr>
@@ -9632,27 +9438,14 @@
           <w:r>
             <w:t xml:space="preserve">Última Atualização: </w:t>
           </w:r>
-          <w:r>
-            <w:fldChar w:fldCharType="begin"/>
-          </w:r>
-          <w:r>
-            <w:instrText xml:space="preserve"> SAVEDATE  \* MERGEFORMAT </w:instrText>
-          </w:r>
-          <w:r>
-            <w:fldChar w:fldCharType="separate"/>
-          </w:r>
-          <w:r>
-            <w:rPr>
-              <w:noProof/>
-            </w:rPr>
-            <w:t>31/05/2016 15:52:00</w:t>
-          </w:r>
-          <w:r>
-            <w:rPr>
-              <w:noProof/>
-            </w:rPr>
-            <w:fldChar w:fldCharType="end"/>
-          </w:r>
+          <w:fldSimple w:instr=" SAVEDATE  \* MERGEFORMAT ">
+            <w:r>
+              <w:rPr>
+                <w:noProof/>
+              </w:rPr>
+              <w:t>04/06/2016 09:14:00</w:t>
+            </w:r>
+          </w:fldSimple>
           <w:r>
             <w:t>h</w:t>
           </w:r>
@@ -15359,7 +15152,7 @@
 </file>
 
 <file path=customXml/itemProps1.xml><?xml version="1.0" encoding="utf-8"?>
-<ds:datastoreItem xmlns:ds="http://schemas.openxmlformats.org/officeDocument/2006/customXml" ds:itemID="{B8498F0E-A41C-4CA0-971C-0044309AC05E}">
+<ds:datastoreItem xmlns:ds="http://schemas.openxmlformats.org/officeDocument/2006/customXml" ds:itemID="{C56E123A-6DCE-4F55-9FBE-82CD76122567}">
   <ds:schemaRefs>
     <ds:schemaRef ds:uri="http://schemas.openxmlformats.org/officeDocument/2006/bibliography"/>
   </ds:schemaRefs>

</xml_diff>

<commit_message>
TASK-34 Atualização do MSL_DE_DocumentoDeEndpoints
</commit_message>
<xml_diff>
--- a/docs/Code Docs/MSL_DE_DocumentoDeEndpoints.docx
+++ b/docs/Code Docs/MSL_DE_DocumentoDeEndpoints.docx
@@ -9032,15 +9032,7 @@
                 <w:b/>
                 <w:iCs/>
               </w:rPr>
-              <w:t xml:space="preserve">Rota </w:t>
-            </w:r>
-            <w:r>
-              <w:rPr>
-                <w:rFonts w:ascii="Times New Roman" w:hAnsi="Times New Roman" w:cs="Times New Roman"/>
-                <w:b/>
-                <w:iCs/>
-              </w:rPr>
-              <w:t>23</w:t>
+              <w:t>Rota 23</w:t>
             </w:r>
           </w:p>
         </w:tc>
@@ -9149,14 +9141,7 @@
                 <w:rFonts w:ascii="Times New Roman" w:hAnsi="Times New Roman" w:cs="Times New Roman"/>
                 <w:iCs/>
               </w:rPr>
-              <w:t xml:space="preserve">Página que envia dados referentes </w:t>
-            </w:r>
-            <w:r>
-              <w:rPr>
-                <w:rFonts w:ascii="Times New Roman" w:hAnsi="Times New Roman" w:cs="Times New Roman"/>
-                <w:iCs/>
-              </w:rPr>
-              <w:t xml:space="preserve">a criação de Disciplinas, os </w:t>
+              <w:t xml:space="preserve">Página que envia dados referentes a criação de Disciplinas, os </w:t>
             </w:r>
             <w:r>
               <w:rPr>
@@ -9212,8 +9197,639 @@
               </w:rPr>
               <w:t>schoolTermID – Chave estrangeira referente ao semestre letivo.</w:t>
             </w:r>
+          </w:p>
+        </w:tc>
+      </w:tr>
+    </w:tbl>
+    <w:p>
+      <w:pPr>
+        <w:outlineLvl w:val="0"/>
+        <w:rPr>
+          <w:iCs/>
+        </w:rPr>
+      </w:pPr>
+    </w:p>
+    <w:tbl>
+      <w:tblPr>
+        <w:tblStyle w:val="Tabelacomgrade"/>
+        <w:tblW w:w="0" w:type="auto"/>
+        <w:tblLook w:val="04A0" w:firstRow="1" w:lastRow="0" w:firstColumn="1" w:lastColumn="0" w:noHBand="0" w:noVBand="1"/>
+      </w:tblPr>
+      <w:tblGrid>
+        <w:gridCol w:w="2547"/>
+        <w:gridCol w:w="6513"/>
+      </w:tblGrid>
+      <w:tr>
+        <w:tc>
+          <w:tcPr>
+            <w:tcW w:w="9060" w:type="dxa"/>
+            <w:gridSpan w:val="2"/>
+            <w:shd w:val="clear" w:color="auto" w:fill="AEAAAA" w:themeFill="background2" w:themeFillShade="BF"/>
+          </w:tcPr>
+          <w:p>
+            <w:pPr>
+              <w:jc w:val="center"/>
+              <w:outlineLvl w:val="0"/>
+              <w:rPr>
+                <w:rFonts w:ascii="Times New Roman" w:hAnsi="Times New Roman" w:cs="Times New Roman"/>
+                <w:b/>
+                <w:iCs/>
+              </w:rPr>
+            </w:pPr>
+            <w:r>
+              <w:rPr>
+                <w:rFonts w:ascii="Times New Roman" w:hAnsi="Times New Roman" w:cs="Times New Roman"/>
+                <w:b/>
+                <w:iCs/>
+              </w:rPr>
+              <w:t>Rota 24</w:t>
+            </w:r>
+          </w:p>
+        </w:tc>
+      </w:tr>
+      <w:tr>
+        <w:tc>
+          <w:tcPr>
+            <w:tcW w:w="2547" w:type="dxa"/>
+          </w:tcPr>
+          <w:p>
+            <w:pPr>
+              <w:outlineLvl w:val="0"/>
+              <w:rPr>
+                <w:rFonts w:ascii="Times New Roman" w:hAnsi="Times New Roman" w:cs="Times New Roman"/>
+                <w:iCs/>
+              </w:rPr>
+            </w:pPr>
+            <w:r>
+              <w:rPr>
+                <w:rFonts w:ascii="Times New Roman" w:hAnsi="Times New Roman" w:cs="Times New Roman"/>
+                <w:iCs/>
+              </w:rPr>
+              <w:t>Endereço rota:</w:t>
+            </w:r>
+          </w:p>
+        </w:tc>
+        <w:tc>
+          <w:tcPr>
+            <w:tcW w:w="6513" w:type="dxa"/>
+          </w:tcPr>
+          <w:p>
+            <w:pPr>
+              <w:outlineLvl w:val="0"/>
+              <w:rPr>
+                <w:rFonts w:ascii="Times New Roman" w:hAnsi="Times New Roman" w:cs="Times New Roman"/>
+                <w:iCs/>
+              </w:rPr>
+            </w:pPr>
+            <w:r>
+              <w:rPr>
+                <w:rFonts w:ascii="Times New Roman" w:hAnsi="Times New Roman" w:cs="Times New Roman"/>
+                <w:iCs/>
+              </w:rPr>
+              <w:t>“..</w:t>
+            </w:r>
+            <w:r>
+              <w:rPr>
+                <w:rFonts w:ascii="Times New Roman" w:hAnsi="Times New Roman" w:cs="Times New Roman"/>
+                <w:iCs/>
+              </w:rPr>
+              <w:t>code/public/</w:t>
+            </w:r>
+            <w:r>
+              <w:rPr>
+                <w:rFonts w:ascii="Times New Roman" w:hAnsi="Times New Roman" w:cs="Times New Roman"/>
+                <w:iCs/>
+              </w:rPr>
+              <w:t>fbLogin</w:t>
+            </w:r>
+            <w:r>
+              <w:rPr>
+                <w:rFonts w:ascii="Times New Roman" w:hAnsi="Times New Roman" w:cs="Times New Roman"/>
+                <w:iCs/>
+              </w:rPr>
+              <w:t>”</w:t>
+            </w:r>
+          </w:p>
+        </w:tc>
+      </w:tr>
+      <w:tr>
+        <w:tc>
+          <w:tcPr>
+            <w:tcW w:w="2547" w:type="dxa"/>
+          </w:tcPr>
+          <w:p>
+            <w:pPr>
+              <w:outlineLvl w:val="0"/>
+              <w:rPr>
+                <w:rFonts w:ascii="Times New Roman" w:hAnsi="Times New Roman" w:cs="Times New Roman"/>
+                <w:iCs/>
+              </w:rPr>
+            </w:pPr>
+            <w:r>
+              <w:rPr>
+                <w:rFonts w:ascii="Times New Roman" w:hAnsi="Times New Roman" w:cs="Times New Roman"/>
+                <w:iCs/>
+              </w:rPr>
+              <w:t>Descrição:</w:t>
+            </w:r>
+          </w:p>
+        </w:tc>
+        <w:tc>
+          <w:tcPr>
+            <w:tcW w:w="6513" w:type="dxa"/>
+          </w:tcPr>
+          <w:p>
+            <w:pPr>
+              <w:outlineLvl w:val="0"/>
+              <w:rPr>
+                <w:rFonts w:ascii="Times New Roman" w:hAnsi="Times New Roman" w:cs="Times New Roman"/>
+                <w:iCs/>
+              </w:rPr>
+            </w:pPr>
+            <w:r>
+              <w:rPr>
+                <w:rFonts w:ascii="Times New Roman" w:hAnsi="Times New Roman" w:cs="Times New Roman"/>
+                <w:iCs/>
+              </w:rPr>
+              <w:t>Página chamada quando o usuário que se logar/cadastrar com o facebook, e o redireciona para a pagina de login do Facebook</w:t>
+            </w:r>
+          </w:p>
+        </w:tc>
+      </w:tr>
+      <w:tr>
+        <w:tc>
+          <w:tcPr>
+            <w:tcW w:w="2547" w:type="dxa"/>
+          </w:tcPr>
+          <w:p>
+            <w:pPr>
+              <w:outlineLvl w:val="0"/>
+              <w:rPr>
+                <w:rFonts w:ascii="Times New Roman" w:hAnsi="Times New Roman" w:cs="Times New Roman"/>
+                <w:iCs/>
+              </w:rPr>
+            </w:pPr>
+            <w:r>
+              <w:rPr>
+                <w:rFonts w:ascii="Times New Roman" w:hAnsi="Times New Roman" w:cs="Times New Roman"/>
+                <w:iCs/>
+              </w:rPr>
+              <w:t>Parâmetros:</w:t>
+            </w:r>
+          </w:p>
+        </w:tc>
+        <w:tc>
+          <w:tcPr>
+            <w:tcW w:w="6513" w:type="dxa"/>
+          </w:tcPr>
+          <w:p>
+            <w:pPr>
+              <w:outlineLvl w:val="0"/>
+              <w:rPr>
+                <w:rFonts w:ascii="Times New Roman" w:hAnsi="Times New Roman" w:cs="Times New Roman"/>
+                <w:iCs/>
+                <w:u w:val="single"/>
+              </w:rPr>
+            </w:pPr>
+            <w:r>
+              <w:rPr>
+                <w:rFonts w:ascii="Times New Roman" w:hAnsi="Times New Roman" w:cs="Times New Roman"/>
+                <w:iCs/>
+              </w:rPr>
+              <w:t>Não se aplica</w:t>
+            </w:r>
+          </w:p>
+        </w:tc>
+      </w:tr>
+    </w:tbl>
+    <w:p>
+      <w:pPr>
+        <w:outlineLvl w:val="0"/>
+        <w:rPr>
+          <w:iCs/>
+        </w:rPr>
+      </w:pPr>
+    </w:p>
+    <w:tbl>
+      <w:tblPr>
+        <w:tblStyle w:val="Tabelacomgrade"/>
+        <w:tblW w:w="0" w:type="auto"/>
+        <w:tblLook w:val="04A0" w:firstRow="1" w:lastRow="0" w:firstColumn="1" w:lastColumn="0" w:noHBand="0" w:noVBand="1"/>
+      </w:tblPr>
+      <w:tblGrid>
+        <w:gridCol w:w="2547"/>
+        <w:gridCol w:w="6513"/>
+      </w:tblGrid>
+      <w:tr>
+        <w:tc>
+          <w:tcPr>
+            <w:tcW w:w="9060" w:type="dxa"/>
+            <w:gridSpan w:val="2"/>
+            <w:shd w:val="clear" w:color="auto" w:fill="AEAAAA" w:themeFill="background2" w:themeFillShade="BF"/>
+          </w:tcPr>
+          <w:p>
+            <w:pPr>
+              <w:jc w:val="center"/>
+              <w:outlineLvl w:val="0"/>
+              <w:rPr>
+                <w:rFonts w:ascii="Times New Roman" w:hAnsi="Times New Roman" w:cs="Times New Roman"/>
+                <w:b/>
+                <w:iCs/>
+              </w:rPr>
+            </w:pPr>
+            <w:r>
+              <w:rPr>
+                <w:rFonts w:ascii="Times New Roman" w:hAnsi="Times New Roman" w:cs="Times New Roman"/>
+                <w:b/>
+                <w:iCs/>
+              </w:rPr>
+              <w:t>Rota 25</w:t>
+            </w:r>
+          </w:p>
+        </w:tc>
+      </w:tr>
+      <w:tr>
+        <w:tc>
+          <w:tcPr>
+            <w:tcW w:w="2547" w:type="dxa"/>
+          </w:tcPr>
+          <w:p>
+            <w:pPr>
+              <w:outlineLvl w:val="0"/>
+              <w:rPr>
+                <w:rFonts w:ascii="Times New Roman" w:hAnsi="Times New Roman" w:cs="Times New Roman"/>
+                <w:iCs/>
+              </w:rPr>
+            </w:pPr>
+            <w:r>
+              <w:rPr>
+                <w:rFonts w:ascii="Times New Roman" w:hAnsi="Times New Roman" w:cs="Times New Roman"/>
+                <w:iCs/>
+              </w:rPr>
+              <w:t>Endereço rota:</w:t>
+            </w:r>
+          </w:p>
+        </w:tc>
+        <w:tc>
+          <w:tcPr>
+            <w:tcW w:w="6513" w:type="dxa"/>
+          </w:tcPr>
+          <w:p>
+            <w:pPr>
+              <w:outlineLvl w:val="0"/>
+              <w:rPr>
+                <w:rFonts w:ascii="Times New Roman" w:hAnsi="Times New Roman" w:cs="Times New Roman"/>
+                <w:iCs/>
+              </w:rPr>
+            </w:pPr>
+            <w:r>
+              <w:rPr>
+                <w:rFonts w:ascii="Times New Roman" w:hAnsi="Times New Roman" w:cs="Times New Roman"/>
+                <w:iCs/>
+              </w:rPr>
+              <w:t>“..</w:t>
+            </w:r>
+            <w:r>
+              <w:rPr>
+                <w:rFonts w:ascii="Times New Roman" w:hAnsi="Times New Roman" w:cs="Times New Roman"/>
+                <w:iCs/>
+              </w:rPr>
+              <w:t>code/public/</w:t>
+            </w:r>
+            <w:r>
+              <w:rPr>
+                <w:rFonts w:ascii="Times New Roman" w:hAnsi="Times New Roman" w:cs="Times New Roman"/>
+                <w:iCs/>
+              </w:rPr>
+              <w:t>fbCallback</w:t>
+            </w:r>
+          </w:p>
+        </w:tc>
+      </w:tr>
+      <w:tr>
+        <w:tc>
+          <w:tcPr>
+            <w:tcW w:w="2547" w:type="dxa"/>
+          </w:tcPr>
+          <w:p>
+            <w:pPr>
+              <w:outlineLvl w:val="0"/>
+              <w:rPr>
+                <w:rFonts w:ascii="Times New Roman" w:hAnsi="Times New Roman" w:cs="Times New Roman"/>
+                <w:iCs/>
+              </w:rPr>
+            </w:pPr>
+            <w:r>
+              <w:rPr>
+                <w:rFonts w:ascii="Times New Roman" w:hAnsi="Times New Roman" w:cs="Times New Roman"/>
+                <w:iCs/>
+              </w:rPr>
+              <w:t>Descrição:</w:t>
+            </w:r>
+          </w:p>
+        </w:tc>
+        <w:tc>
+          <w:tcPr>
+            <w:tcW w:w="6513" w:type="dxa"/>
+          </w:tcPr>
+          <w:p>
+            <w:pPr>
+              <w:outlineLvl w:val="0"/>
+              <w:rPr>
+                <w:rFonts w:ascii="Times New Roman" w:hAnsi="Times New Roman" w:cs="Times New Roman"/>
+                <w:iCs/>
+              </w:rPr>
+            </w:pPr>
+            <w:r>
+              <w:rPr>
+                <w:rFonts w:ascii="Times New Roman" w:hAnsi="Times New Roman" w:cs="Times New Roman"/>
+                <w:iCs/>
+              </w:rPr>
+              <w:t xml:space="preserve">Página </w:t>
+            </w:r>
+            <w:r>
+              <w:rPr>
+                <w:rFonts w:ascii="Times New Roman" w:hAnsi="Times New Roman" w:cs="Times New Roman"/>
+                <w:iCs/>
+              </w:rPr>
+              <w:t>que recebe os dados de login do Facebook</w:t>
+            </w:r>
+          </w:p>
+        </w:tc>
+      </w:tr>
+      <w:tr>
+        <w:tc>
+          <w:tcPr>
+            <w:tcW w:w="2547" w:type="dxa"/>
+          </w:tcPr>
+          <w:p>
+            <w:pPr>
+              <w:outlineLvl w:val="0"/>
+              <w:rPr>
+                <w:rFonts w:ascii="Times New Roman" w:hAnsi="Times New Roman" w:cs="Times New Roman"/>
+                <w:iCs/>
+              </w:rPr>
+            </w:pPr>
+            <w:r>
+              <w:rPr>
+                <w:rFonts w:ascii="Times New Roman" w:hAnsi="Times New Roman" w:cs="Times New Roman"/>
+                <w:iCs/>
+              </w:rPr>
+              <w:t>Parâmetros:</w:t>
+            </w:r>
+          </w:p>
+        </w:tc>
+        <w:tc>
+          <w:tcPr>
+            <w:tcW w:w="6513" w:type="dxa"/>
+          </w:tcPr>
+          <w:p>
+            <w:pPr>
+              <w:outlineLvl w:val="0"/>
+              <w:rPr>
+                <w:rFonts w:ascii="Times New Roman" w:hAnsi="Times New Roman" w:cs="Times New Roman"/>
+                <w:iCs/>
+                <w:u w:val="single"/>
+              </w:rPr>
+            </w:pPr>
+            <w:r>
+              <w:rPr>
+                <w:rFonts w:ascii="Times New Roman" w:hAnsi="Times New Roman" w:cs="Times New Roman"/>
+                <w:iCs/>
+              </w:rPr>
+              <w:t>Não se aplica</w:t>
+            </w:r>
+          </w:p>
+        </w:tc>
+      </w:tr>
+    </w:tbl>
+    <w:p>
+      <w:pPr>
+        <w:outlineLvl w:val="0"/>
+        <w:rPr>
+          <w:iCs/>
+        </w:rPr>
+      </w:pPr>
+    </w:p>
+    <w:tbl>
+      <w:tblPr>
+        <w:tblStyle w:val="Tabelacomgrade"/>
+        <w:tblW w:w="0" w:type="auto"/>
+        <w:tblLook w:val="04A0" w:firstRow="1" w:lastRow="0" w:firstColumn="1" w:lastColumn="0" w:noHBand="0" w:noVBand="1"/>
+      </w:tblPr>
+      <w:tblGrid>
+        <w:gridCol w:w="2547"/>
+        <w:gridCol w:w="6513"/>
+      </w:tblGrid>
+      <w:tr>
+        <w:tc>
+          <w:tcPr>
+            <w:tcW w:w="9060" w:type="dxa"/>
+            <w:gridSpan w:val="2"/>
+            <w:shd w:val="clear" w:color="auto" w:fill="AEAAAA" w:themeFill="background2" w:themeFillShade="BF"/>
+          </w:tcPr>
+          <w:p>
+            <w:pPr>
+              <w:jc w:val="center"/>
+              <w:outlineLvl w:val="0"/>
+              <w:rPr>
+                <w:rFonts w:ascii="Times New Roman" w:hAnsi="Times New Roman" w:cs="Times New Roman"/>
+                <w:b/>
+                <w:iCs/>
+              </w:rPr>
+            </w:pPr>
+            <w:r>
+              <w:rPr>
+                <w:rFonts w:ascii="Times New Roman" w:hAnsi="Times New Roman" w:cs="Times New Roman"/>
+                <w:b/>
+                <w:iCs/>
+              </w:rPr>
+              <w:t>Rota 26</w:t>
+            </w:r>
+          </w:p>
+        </w:tc>
+      </w:tr>
+      <w:tr>
+        <w:tc>
+          <w:tcPr>
+            <w:tcW w:w="2547" w:type="dxa"/>
+          </w:tcPr>
+          <w:p>
+            <w:pPr>
+              <w:outlineLvl w:val="0"/>
+              <w:rPr>
+                <w:rFonts w:ascii="Times New Roman" w:hAnsi="Times New Roman" w:cs="Times New Roman"/>
+                <w:iCs/>
+              </w:rPr>
+            </w:pPr>
+            <w:r>
+              <w:rPr>
+                <w:rFonts w:ascii="Times New Roman" w:hAnsi="Times New Roman" w:cs="Times New Roman"/>
+                <w:iCs/>
+              </w:rPr>
+              <w:t>Endereço rota:</w:t>
+            </w:r>
+          </w:p>
+        </w:tc>
+        <w:tc>
+          <w:tcPr>
+            <w:tcW w:w="6513" w:type="dxa"/>
+          </w:tcPr>
+          <w:p>
+            <w:pPr>
+              <w:outlineLvl w:val="0"/>
+              <w:rPr>
+                <w:rFonts w:ascii="Times New Roman" w:hAnsi="Times New Roman" w:cs="Times New Roman"/>
+                <w:iCs/>
+              </w:rPr>
+            </w:pPr>
+            <w:r>
+              <w:rPr>
+                <w:rFonts w:ascii="Times New Roman" w:hAnsi="Times New Roman" w:cs="Times New Roman"/>
+                <w:iCs/>
+              </w:rPr>
+              <w:t>“..</w:t>
+            </w:r>
+            <w:r>
+              <w:rPr>
+                <w:rFonts w:ascii="Times New Roman" w:hAnsi="Times New Roman" w:cs="Times New Roman"/>
+                <w:iCs/>
+              </w:rPr>
+              <w:t>code/public/</w:t>
+            </w:r>
+            <w:r>
+              <w:rPr>
+                <w:rFonts w:ascii="Times New Roman" w:hAnsi="Times New Roman" w:cs="Times New Roman"/>
+                <w:iCs/>
+              </w:rPr>
+              <w:t>/fbInputPassword/{</w:t>
+            </w:r>
+            <w:r>
+              <w:rPr>
+                <w:rFonts w:ascii="Times New Roman" w:hAnsi="Times New Roman" w:cs="Times New Roman"/>
+                <w:iCs/>
+              </w:rPr>
+              <w:t>userEmail</w:t>
+            </w:r>
+            <w:r>
+              <w:rPr>
+                <w:rFonts w:ascii="Times New Roman" w:hAnsi="Times New Roman" w:cs="Times New Roman"/>
+                <w:iCs/>
+              </w:rPr>
+              <w:t>}</w:t>
+            </w:r>
+            <w:r>
+              <w:rPr>
+                <w:rFonts w:ascii="Times New Roman" w:hAnsi="Times New Roman" w:cs="Times New Roman"/>
+                <w:iCs/>
+              </w:rPr>
+              <w:t>”</w:t>
+            </w:r>
+          </w:p>
+        </w:tc>
+      </w:tr>
+      <w:tr>
+        <w:tc>
+          <w:tcPr>
+            <w:tcW w:w="2547" w:type="dxa"/>
+          </w:tcPr>
+          <w:p>
+            <w:pPr>
+              <w:outlineLvl w:val="0"/>
+              <w:rPr>
+                <w:rFonts w:ascii="Times New Roman" w:hAnsi="Times New Roman" w:cs="Times New Roman"/>
+                <w:iCs/>
+              </w:rPr>
+            </w:pPr>
+            <w:r>
+              <w:rPr>
+                <w:rFonts w:ascii="Times New Roman" w:hAnsi="Times New Roman" w:cs="Times New Roman"/>
+                <w:iCs/>
+              </w:rPr>
+              <w:t>Descrição:</w:t>
+            </w:r>
+          </w:p>
+        </w:tc>
+        <w:tc>
+          <w:tcPr>
+            <w:tcW w:w="6513" w:type="dxa"/>
+          </w:tcPr>
+          <w:p>
+            <w:pPr>
+              <w:outlineLvl w:val="0"/>
+              <w:rPr>
+                <w:rFonts w:ascii="Times New Roman" w:hAnsi="Times New Roman" w:cs="Times New Roman"/>
+                <w:iCs/>
+              </w:rPr>
+            </w:pPr>
+            <w:r>
+              <w:rPr>
+                <w:rFonts w:ascii="Times New Roman" w:hAnsi="Times New Roman" w:cs="Times New Roman"/>
+                <w:iCs/>
+              </w:rPr>
+              <w:t xml:space="preserve">Página </w:t>
+            </w:r>
+            <w:r>
+              <w:rPr>
+                <w:rFonts w:ascii="Times New Roman" w:hAnsi="Times New Roman" w:cs="Times New Roman"/>
+                <w:iCs/>
+              </w:rPr>
+              <w:t>chamada quando o usuário se cadastra com a facebook e o redireciona para uma página com uma nova senha</w:t>
+            </w:r>
+          </w:p>
+        </w:tc>
+      </w:tr>
+      <w:tr>
+        <w:tc>
+          <w:tcPr>
+            <w:tcW w:w="2547" w:type="dxa"/>
+          </w:tcPr>
+          <w:p>
+            <w:pPr>
+              <w:outlineLvl w:val="0"/>
+              <w:rPr>
+                <w:rFonts w:ascii="Times New Roman" w:hAnsi="Times New Roman" w:cs="Times New Roman"/>
+                <w:iCs/>
+              </w:rPr>
+            </w:pPr>
+            <w:r>
+              <w:rPr>
+                <w:rFonts w:ascii="Times New Roman" w:hAnsi="Times New Roman" w:cs="Times New Roman"/>
+                <w:iCs/>
+              </w:rPr>
+              <w:t>Parâmetros:</w:t>
+            </w:r>
+          </w:p>
+        </w:tc>
+        <w:tc>
+          <w:tcPr>
+            <w:tcW w:w="6513" w:type="dxa"/>
+          </w:tcPr>
+          <w:p>
+            <w:pPr>
+              <w:outlineLvl w:val="0"/>
+              <w:rPr>
+                <w:rFonts w:ascii="Times New Roman" w:hAnsi="Times New Roman" w:cs="Times New Roman"/>
+                <w:iCs/>
+                <w:u w:val="single"/>
+              </w:rPr>
+            </w:pPr>
+            <w:r>
+              <w:rPr>
+                <w:rFonts w:ascii="Times New Roman" w:hAnsi="Times New Roman" w:cs="Times New Roman"/>
+                <w:iCs/>
+              </w:rPr>
+              <w:t>userEmail – Atributo para identificação do usuário</w:t>
+            </w:r>
             <w:bookmarkStart w:id="1" w:name="_GoBack"/>
             <w:bookmarkEnd w:id="1"/>
+            <w:r>
+              <w:rPr>
+                <w:rFonts w:ascii="Times New Roman" w:hAnsi="Times New Roman" w:cs="Times New Roman"/>
+                <w:iCs/>
+              </w:rPr>
+              <w:t>.</w:t>
+            </w:r>
           </w:p>
         </w:tc>
       </w:tr>
@@ -9361,7 +9977,7 @@
               <w:rStyle w:val="Nmerodepgina"/>
               <w:noProof/>
             </w:rPr>
-            <w:t>6</w:t>
+            <w:t>7</w:t>
           </w:r>
           <w:r>
             <w:rPr>
@@ -9438,14 +10054,27 @@
           <w:r>
             <w:t xml:space="preserve">Última Atualização: </w:t>
           </w:r>
-          <w:fldSimple w:instr=" SAVEDATE  \* MERGEFORMAT ">
-            <w:r>
-              <w:rPr>
-                <w:noProof/>
-              </w:rPr>
-              <w:t>04/06/2016 09:14:00</w:t>
-            </w:r>
-          </w:fldSimple>
+          <w:r>
+            <w:fldChar w:fldCharType="begin"/>
+          </w:r>
+          <w:r>
+            <w:instrText xml:space="preserve"> SAVEDATE  \* MERGEFORMAT </w:instrText>
+          </w:r>
+          <w:r>
+            <w:fldChar w:fldCharType="separate"/>
+          </w:r>
+          <w:r>
+            <w:rPr>
+              <w:noProof/>
+            </w:rPr>
+            <w:t>15/06/2016 00:32:00</w:t>
+          </w:r>
+          <w:r>
+            <w:rPr>
+              <w:noProof/>
+            </w:rPr>
+            <w:fldChar w:fldCharType="end"/>
+          </w:r>
           <w:r>
             <w:t>h</w:t>
           </w:r>
@@ -15152,7 +15781,7 @@
 </file>
 
 <file path=customXml/itemProps1.xml><?xml version="1.0" encoding="utf-8"?>
-<ds:datastoreItem xmlns:ds="http://schemas.openxmlformats.org/officeDocument/2006/customXml" ds:itemID="{C56E123A-6DCE-4F55-9FBE-82CD76122567}">
+<ds:datastoreItem xmlns:ds="http://schemas.openxmlformats.org/officeDocument/2006/customXml" ds:itemID="{D3537FE0-B337-472D-898C-DE3EFA37298F}">
   <ds:schemaRefs>
     <ds:schemaRef ds:uri="http://schemas.openxmlformats.org/officeDocument/2006/bibliography"/>
   </ds:schemaRefs>

</xml_diff>

<commit_message>
TASK-30 Atualizado documento de endpoints.
</commit_message>
<xml_diff>
--- a/docs/Code Docs/MSL_DE_DocumentoDeEndpoints.docx
+++ b/docs/Code Docs/MSL_DE_DocumentoDeEndpoints.docx
@@ -9300,14 +9300,7 @@
                 <w:rFonts w:ascii="Times New Roman" w:hAnsi="Times New Roman" w:cs="Times New Roman"/>
                 <w:iCs/>
               </w:rPr>
-              <w:t>fbLogin</w:t>
-            </w:r>
-            <w:r>
-              <w:rPr>
-                <w:rFonts w:ascii="Times New Roman" w:hAnsi="Times New Roman" w:cs="Times New Roman"/>
-                <w:iCs/>
-              </w:rPr>
-              <w:t>”</w:t>
+              <w:t>fbLogin”</w:t>
             </w:r>
           </w:p>
         </w:tc>
@@ -9545,14 +9538,7 @@
                 <w:rFonts w:ascii="Times New Roman" w:hAnsi="Times New Roman" w:cs="Times New Roman"/>
                 <w:iCs/>
               </w:rPr>
-              <w:t xml:space="preserve">Página </w:t>
-            </w:r>
-            <w:r>
-              <w:rPr>
-                <w:rFonts w:ascii="Times New Roman" w:hAnsi="Times New Roman" w:cs="Times New Roman"/>
-                <w:iCs/>
-              </w:rPr>
-              <w:t>que recebe os dados de login do Facebook</w:t>
+              <w:t>Página que recebe os dados de login do Facebook</w:t>
             </w:r>
           </w:p>
         </w:tc>
@@ -9702,7 +9688,7 @@
                 <w:rFonts w:ascii="Times New Roman" w:hAnsi="Times New Roman" w:cs="Times New Roman"/>
                 <w:iCs/>
               </w:rPr>
-              <w:t>/fbInputPassword/{</w:t>
+              <w:t>fbInputPassword/{</w:t>
             </w:r>
             <w:r>
               <w:rPr>
@@ -9767,14 +9753,7 @@
                 <w:rFonts w:ascii="Times New Roman" w:hAnsi="Times New Roman" w:cs="Times New Roman"/>
                 <w:iCs/>
               </w:rPr>
-              <w:t xml:space="preserve">Página </w:t>
-            </w:r>
-            <w:r>
-              <w:rPr>
-                <w:rFonts w:ascii="Times New Roman" w:hAnsi="Times New Roman" w:cs="Times New Roman"/>
-                <w:iCs/>
-              </w:rPr>
-              <w:t>chamada quando o usuário se cadastra com a facebook e o redireciona para uma página com uma nova senha</w:t>
+              <w:t>Página chamada quando o usuário se cadastra com a facebook e o redireciona para uma página com uma nova senha</w:t>
             </w:r>
           </w:p>
         </w:tc>
@@ -9821,8 +9800,767 @@
               </w:rPr>
               <w:t>userEmail – Atributo para identificação do usuário</w:t>
             </w:r>
+            <w:r>
+              <w:rPr>
+                <w:rFonts w:ascii="Times New Roman" w:hAnsi="Times New Roman" w:cs="Times New Roman"/>
+                <w:iCs/>
+              </w:rPr>
+              <w:t>.</w:t>
+            </w:r>
+          </w:p>
+        </w:tc>
+      </w:tr>
+    </w:tbl>
+    <w:p>
+      <w:pPr>
+        <w:outlineLvl w:val="0"/>
+        <w:rPr>
+          <w:iCs/>
+        </w:rPr>
+      </w:pPr>
+    </w:p>
+    <w:tbl>
+      <w:tblPr>
+        <w:tblStyle w:val="Tabelacomgrade"/>
+        <w:tblW w:w="0" w:type="auto"/>
+        <w:tblLook w:val="04A0" w:firstRow="1" w:lastRow="0" w:firstColumn="1" w:lastColumn="0" w:noHBand="0" w:noVBand="1"/>
+      </w:tblPr>
+      <w:tblGrid>
+        <w:gridCol w:w="2547"/>
+        <w:gridCol w:w="6513"/>
+      </w:tblGrid>
+      <w:tr>
+        <w:tc>
+          <w:tcPr>
+            <w:tcW w:w="9060" w:type="dxa"/>
+            <w:gridSpan w:val="2"/>
+            <w:shd w:val="clear" w:color="auto" w:fill="AEAAAA" w:themeFill="background2" w:themeFillShade="BF"/>
+          </w:tcPr>
+          <w:p>
+            <w:pPr>
+              <w:jc w:val="center"/>
+              <w:outlineLvl w:val="0"/>
+              <w:rPr>
+                <w:rFonts w:ascii="Times New Roman" w:hAnsi="Times New Roman" w:cs="Times New Roman"/>
+                <w:b/>
+                <w:iCs/>
+              </w:rPr>
+            </w:pPr>
+            <w:r>
+              <w:rPr>
+                <w:rFonts w:ascii="Times New Roman" w:hAnsi="Times New Roman" w:cs="Times New Roman"/>
+                <w:b/>
+                <w:iCs/>
+              </w:rPr>
+              <w:t>Rota 27</w:t>
+            </w:r>
+          </w:p>
+        </w:tc>
+      </w:tr>
+      <w:tr>
+        <w:tc>
+          <w:tcPr>
+            <w:tcW w:w="2547" w:type="dxa"/>
+          </w:tcPr>
+          <w:p>
+            <w:pPr>
+              <w:outlineLvl w:val="0"/>
+              <w:rPr>
+                <w:rFonts w:ascii="Times New Roman" w:hAnsi="Times New Roman" w:cs="Times New Roman"/>
+                <w:iCs/>
+              </w:rPr>
+            </w:pPr>
+            <w:r>
+              <w:rPr>
+                <w:rFonts w:ascii="Times New Roman" w:hAnsi="Times New Roman" w:cs="Times New Roman"/>
+                <w:iCs/>
+              </w:rPr>
+              <w:t>Endereço rota:</w:t>
+            </w:r>
+          </w:p>
+        </w:tc>
+        <w:tc>
+          <w:tcPr>
+            <w:tcW w:w="6513" w:type="dxa"/>
+          </w:tcPr>
+          <w:p>
+            <w:pPr>
+              <w:outlineLvl w:val="0"/>
+              <w:rPr>
+                <w:rFonts w:ascii="Times New Roman" w:hAnsi="Times New Roman" w:cs="Times New Roman"/>
+                <w:iCs/>
+              </w:rPr>
+            </w:pPr>
+            <w:r>
+              <w:rPr>
+                <w:rFonts w:ascii="Times New Roman" w:hAnsi="Times New Roman" w:cs="Times New Roman"/>
+                <w:iCs/>
+              </w:rPr>
+              <w:t>“..</w:t>
+            </w:r>
+            <w:r>
+              <w:rPr>
+                <w:rFonts w:ascii="Times New Roman" w:hAnsi="Times New Roman" w:cs="Times New Roman"/>
+                <w:iCs/>
+              </w:rPr>
+              <w:t>code/public</w:t>
+            </w:r>
+            <w:r>
+              <w:rPr>
+                <w:rFonts w:ascii="Times New Roman" w:hAnsi="Times New Roman" w:cs="Times New Roman"/>
+                <w:iCs/>
+              </w:rPr>
+              <w:t>/getYears</w:t>
+            </w:r>
+            <w:r>
+              <w:rPr>
+                <w:rFonts w:ascii="Times New Roman" w:hAnsi="Times New Roman" w:cs="Times New Roman"/>
+                <w:iCs/>
+              </w:rPr>
+              <w:t>”</w:t>
+            </w:r>
+          </w:p>
+        </w:tc>
+      </w:tr>
+      <w:tr>
+        <w:tc>
+          <w:tcPr>
+            <w:tcW w:w="2547" w:type="dxa"/>
+          </w:tcPr>
+          <w:p>
+            <w:pPr>
+              <w:outlineLvl w:val="0"/>
+              <w:rPr>
+                <w:rFonts w:ascii="Times New Roman" w:hAnsi="Times New Roman" w:cs="Times New Roman"/>
+                <w:iCs/>
+              </w:rPr>
+            </w:pPr>
+            <w:r>
+              <w:rPr>
+                <w:rFonts w:ascii="Times New Roman" w:hAnsi="Times New Roman" w:cs="Times New Roman"/>
+                <w:iCs/>
+              </w:rPr>
+              <w:t>Descrição:</w:t>
+            </w:r>
+          </w:p>
+        </w:tc>
+        <w:tc>
+          <w:tcPr>
+            <w:tcW w:w="6513" w:type="dxa"/>
+          </w:tcPr>
+          <w:p>
+            <w:pPr>
+              <w:outlineLvl w:val="0"/>
+              <w:rPr>
+                <w:rFonts w:ascii="Times New Roman" w:hAnsi="Times New Roman" w:cs="Times New Roman"/>
+                <w:iCs/>
+              </w:rPr>
+            </w:pPr>
+            <w:r>
+              <w:rPr>
+                <w:rFonts w:ascii="Times New Roman" w:hAnsi="Times New Roman" w:cs="Times New Roman"/>
+                <w:iCs/>
+              </w:rPr>
+              <w:t>Retorna os Anos Letivos de um usuário através de uma resposta Json</w:t>
+            </w:r>
+          </w:p>
+        </w:tc>
+      </w:tr>
+      <w:tr>
+        <w:tc>
+          <w:tcPr>
+            <w:tcW w:w="2547" w:type="dxa"/>
+          </w:tcPr>
+          <w:p>
+            <w:pPr>
+              <w:outlineLvl w:val="0"/>
+              <w:rPr>
+                <w:rFonts w:ascii="Times New Roman" w:hAnsi="Times New Roman" w:cs="Times New Roman"/>
+                <w:iCs/>
+              </w:rPr>
+            </w:pPr>
+            <w:r>
+              <w:rPr>
+                <w:rFonts w:ascii="Times New Roman" w:hAnsi="Times New Roman" w:cs="Times New Roman"/>
+                <w:iCs/>
+              </w:rPr>
+              <w:t>Parâmetros:</w:t>
+            </w:r>
+          </w:p>
+        </w:tc>
+        <w:tc>
+          <w:tcPr>
+            <w:tcW w:w="6513" w:type="dxa"/>
+          </w:tcPr>
+          <w:p>
+            <w:pPr>
+              <w:outlineLvl w:val="0"/>
+              <w:rPr>
+                <w:rFonts w:ascii="Times New Roman" w:hAnsi="Times New Roman" w:cs="Times New Roman"/>
+                <w:iCs/>
+                <w:u w:val="single"/>
+              </w:rPr>
+            </w:pPr>
+            <w:r>
+              <w:rPr>
+                <w:rFonts w:ascii="Times New Roman" w:hAnsi="Times New Roman" w:cs="Times New Roman"/>
+                <w:iCs/>
+              </w:rPr>
+              <w:t>Não se aplica</w:t>
+            </w:r>
             <w:bookmarkStart w:id="1" w:name="_GoBack"/>
             <w:bookmarkEnd w:id="1"/>
+          </w:p>
+        </w:tc>
+      </w:tr>
+    </w:tbl>
+    <w:p>
+      <w:pPr>
+        <w:outlineLvl w:val="0"/>
+        <w:rPr>
+          <w:iCs/>
+        </w:rPr>
+      </w:pPr>
+    </w:p>
+    <w:tbl>
+      <w:tblPr>
+        <w:tblStyle w:val="Tabelacomgrade"/>
+        <w:tblW w:w="0" w:type="auto"/>
+        <w:tblLook w:val="04A0" w:firstRow="1" w:lastRow="0" w:firstColumn="1" w:lastColumn="0" w:noHBand="0" w:noVBand="1"/>
+      </w:tblPr>
+      <w:tblGrid>
+        <w:gridCol w:w="2547"/>
+        <w:gridCol w:w="6513"/>
+      </w:tblGrid>
+      <w:tr>
+        <w:tc>
+          <w:tcPr>
+            <w:tcW w:w="9060" w:type="dxa"/>
+            <w:gridSpan w:val="2"/>
+            <w:shd w:val="clear" w:color="auto" w:fill="AEAAAA" w:themeFill="background2" w:themeFillShade="BF"/>
+          </w:tcPr>
+          <w:p>
+            <w:pPr>
+              <w:jc w:val="center"/>
+              <w:outlineLvl w:val="0"/>
+              <w:rPr>
+                <w:rFonts w:ascii="Times New Roman" w:hAnsi="Times New Roman" w:cs="Times New Roman"/>
+                <w:b/>
+                <w:iCs/>
+              </w:rPr>
+            </w:pPr>
+            <w:r>
+              <w:rPr>
+                <w:rFonts w:ascii="Times New Roman" w:hAnsi="Times New Roman" w:cs="Times New Roman"/>
+                <w:b/>
+                <w:iCs/>
+              </w:rPr>
+              <w:t>Rota 28</w:t>
+            </w:r>
+          </w:p>
+        </w:tc>
+      </w:tr>
+      <w:tr>
+        <w:tc>
+          <w:tcPr>
+            <w:tcW w:w="2547" w:type="dxa"/>
+          </w:tcPr>
+          <w:p>
+            <w:pPr>
+              <w:outlineLvl w:val="0"/>
+              <w:rPr>
+                <w:rFonts w:ascii="Times New Roman" w:hAnsi="Times New Roman" w:cs="Times New Roman"/>
+                <w:iCs/>
+              </w:rPr>
+            </w:pPr>
+            <w:r>
+              <w:rPr>
+                <w:rFonts w:ascii="Times New Roman" w:hAnsi="Times New Roman" w:cs="Times New Roman"/>
+                <w:iCs/>
+              </w:rPr>
+              <w:t>Endereço rota:</w:t>
+            </w:r>
+          </w:p>
+        </w:tc>
+        <w:tc>
+          <w:tcPr>
+            <w:tcW w:w="6513" w:type="dxa"/>
+          </w:tcPr>
+          <w:p>
+            <w:pPr>
+              <w:outlineLvl w:val="0"/>
+              <w:rPr>
+                <w:rFonts w:ascii="Times New Roman" w:hAnsi="Times New Roman" w:cs="Times New Roman"/>
+                <w:iCs/>
+              </w:rPr>
+            </w:pPr>
+            <w:r>
+              <w:rPr>
+                <w:rFonts w:ascii="Times New Roman" w:hAnsi="Times New Roman" w:cs="Times New Roman"/>
+                <w:iCs/>
+              </w:rPr>
+              <w:t>“..</w:t>
+            </w:r>
+            <w:r>
+              <w:rPr>
+                <w:rFonts w:ascii="Times New Roman" w:hAnsi="Times New Roman" w:cs="Times New Roman"/>
+                <w:iCs/>
+              </w:rPr>
+              <w:t>code/public</w:t>
+            </w:r>
+            <w:r>
+              <w:rPr>
+                <w:rFonts w:ascii="Times New Roman" w:hAnsi="Times New Roman" w:cs="Times New Roman"/>
+                <w:iCs/>
+              </w:rPr>
+              <w:t>/</w:t>
+            </w:r>
+            <w:r>
+              <w:rPr>
+                <w:rFonts w:ascii="Times New Roman" w:hAnsi="Times New Roman" w:cs="Times New Roman"/>
+                <w:iCs/>
+              </w:rPr>
+              <w:t>getTerms/</w:t>
+            </w:r>
+            <w:r>
+              <w:rPr>
+                <w:rFonts w:ascii="Times New Roman" w:hAnsi="Times New Roman" w:cs="Times New Roman"/>
+                <w:iCs/>
+              </w:rPr>
+              <w:t>{</w:t>
+            </w:r>
+            <w:r>
+              <w:rPr>
+                <w:rFonts w:ascii="Times New Roman" w:hAnsi="Times New Roman" w:cs="Times New Roman"/>
+                <w:iCs/>
+              </w:rPr>
+              <w:t>yearId</w:t>
+            </w:r>
+            <w:r>
+              <w:rPr>
+                <w:rFonts w:ascii="Times New Roman" w:hAnsi="Times New Roman" w:cs="Times New Roman"/>
+                <w:iCs/>
+              </w:rPr>
+              <w:t>}</w:t>
+            </w:r>
+            <w:r>
+              <w:rPr>
+                <w:rFonts w:ascii="Times New Roman" w:hAnsi="Times New Roman" w:cs="Times New Roman"/>
+                <w:iCs/>
+              </w:rPr>
+              <w:t>”</w:t>
+            </w:r>
+          </w:p>
+        </w:tc>
+      </w:tr>
+      <w:tr>
+        <w:tc>
+          <w:tcPr>
+            <w:tcW w:w="2547" w:type="dxa"/>
+          </w:tcPr>
+          <w:p>
+            <w:pPr>
+              <w:outlineLvl w:val="0"/>
+              <w:rPr>
+                <w:rFonts w:ascii="Times New Roman" w:hAnsi="Times New Roman" w:cs="Times New Roman"/>
+                <w:iCs/>
+              </w:rPr>
+            </w:pPr>
+            <w:r>
+              <w:rPr>
+                <w:rFonts w:ascii="Times New Roman" w:hAnsi="Times New Roman" w:cs="Times New Roman"/>
+                <w:iCs/>
+              </w:rPr>
+              <w:t>Descrição:</w:t>
+            </w:r>
+          </w:p>
+        </w:tc>
+        <w:tc>
+          <w:tcPr>
+            <w:tcW w:w="6513" w:type="dxa"/>
+          </w:tcPr>
+          <w:p>
+            <w:pPr>
+              <w:outlineLvl w:val="0"/>
+              <w:rPr>
+                <w:rFonts w:ascii="Times New Roman" w:hAnsi="Times New Roman" w:cs="Times New Roman"/>
+                <w:iCs/>
+              </w:rPr>
+            </w:pPr>
+            <w:r>
+              <w:rPr>
+                <w:rFonts w:ascii="Times New Roman" w:hAnsi="Times New Roman" w:cs="Times New Roman"/>
+                <w:iCs/>
+              </w:rPr>
+              <w:t xml:space="preserve">Retorna os </w:t>
+            </w:r>
+            <w:r>
+              <w:rPr>
+                <w:rFonts w:ascii="Times New Roman" w:hAnsi="Times New Roman" w:cs="Times New Roman"/>
+                <w:iCs/>
+              </w:rPr>
+              <w:t>Semestres</w:t>
+            </w:r>
+            <w:r>
+              <w:rPr>
+                <w:rFonts w:ascii="Times New Roman" w:hAnsi="Times New Roman" w:cs="Times New Roman"/>
+                <w:iCs/>
+              </w:rPr>
+              <w:t xml:space="preserve"> Letivos de um </w:t>
+            </w:r>
+            <w:r>
+              <w:rPr>
+                <w:rFonts w:ascii="Times New Roman" w:hAnsi="Times New Roman" w:cs="Times New Roman"/>
+                <w:iCs/>
+              </w:rPr>
+              <w:t>ano</w:t>
+            </w:r>
+            <w:r>
+              <w:rPr>
+                <w:rFonts w:ascii="Times New Roman" w:hAnsi="Times New Roman" w:cs="Times New Roman"/>
+                <w:iCs/>
+              </w:rPr>
+              <w:t xml:space="preserve"> através de uma resposta Json</w:t>
+            </w:r>
+          </w:p>
+        </w:tc>
+      </w:tr>
+      <w:tr>
+        <w:tc>
+          <w:tcPr>
+            <w:tcW w:w="2547" w:type="dxa"/>
+          </w:tcPr>
+          <w:p>
+            <w:pPr>
+              <w:outlineLvl w:val="0"/>
+              <w:rPr>
+                <w:rFonts w:ascii="Times New Roman" w:hAnsi="Times New Roman" w:cs="Times New Roman"/>
+                <w:iCs/>
+              </w:rPr>
+            </w:pPr>
+            <w:r>
+              <w:rPr>
+                <w:rFonts w:ascii="Times New Roman" w:hAnsi="Times New Roman" w:cs="Times New Roman"/>
+                <w:iCs/>
+              </w:rPr>
+              <w:t>Parâmetros:</w:t>
+            </w:r>
+          </w:p>
+        </w:tc>
+        <w:tc>
+          <w:tcPr>
+            <w:tcW w:w="6513" w:type="dxa"/>
+          </w:tcPr>
+          <w:p>
+            <w:pPr>
+              <w:outlineLvl w:val="0"/>
+              <w:rPr>
+                <w:rFonts w:ascii="Times New Roman" w:hAnsi="Times New Roman" w:cs="Times New Roman"/>
+                <w:iCs/>
+                <w:u w:val="single"/>
+              </w:rPr>
+            </w:pPr>
+            <w:r>
+              <w:rPr>
+                <w:rFonts w:ascii="Times New Roman" w:hAnsi="Times New Roman" w:cs="Times New Roman"/>
+                <w:iCs/>
+              </w:rPr>
+              <w:t xml:space="preserve">yearId </w:t>
+            </w:r>
+            <w:r>
+              <w:rPr>
+                <w:rFonts w:ascii="Times New Roman" w:hAnsi="Times New Roman" w:cs="Times New Roman"/>
+                <w:iCs/>
+              </w:rPr>
+              <w:t xml:space="preserve"> – </w:t>
+            </w:r>
+            <w:r>
+              <w:rPr>
+                <w:rFonts w:ascii="Times New Roman" w:hAnsi="Times New Roman" w:cs="Times New Roman"/>
+                <w:iCs/>
+              </w:rPr>
+              <w:t>Id do ano letivo</w:t>
+            </w:r>
+            <w:r>
+              <w:rPr>
+                <w:rFonts w:ascii="Times New Roman" w:hAnsi="Times New Roman" w:cs="Times New Roman"/>
+                <w:iCs/>
+              </w:rPr>
+              <w:t>.</w:t>
+            </w:r>
+          </w:p>
+        </w:tc>
+      </w:tr>
+    </w:tbl>
+    <w:p>
+      <w:pPr>
+        <w:outlineLvl w:val="0"/>
+        <w:rPr>
+          <w:iCs/>
+        </w:rPr>
+      </w:pPr>
+    </w:p>
+    <w:tbl>
+      <w:tblPr>
+        <w:tblStyle w:val="Tabelacomgrade"/>
+        <w:tblW w:w="0" w:type="auto"/>
+        <w:tblLook w:val="04A0" w:firstRow="1" w:lastRow="0" w:firstColumn="1" w:lastColumn="0" w:noHBand="0" w:noVBand="1"/>
+      </w:tblPr>
+      <w:tblGrid>
+        <w:gridCol w:w="2547"/>
+        <w:gridCol w:w="6513"/>
+      </w:tblGrid>
+      <w:tr>
+        <w:tc>
+          <w:tcPr>
+            <w:tcW w:w="9060" w:type="dxa"/>
+            <w:gridSpan w:val="2"/>
+            <w:shd w:val="clear" w:color="auto" w:fill="AEAAAA" w:themeFill="background2" w:themeFillShade="BF"/>
+          </w:tcPr>
+          <w:p>
+            <w:pPr>
+              <w:jc w:val="center"/>
+              <w:outlineLvl w:val="0"/>
+              <w:rPr>
+                <w:rFonts w:ascii="Times New Roman" w:hAnsi="Times New Roman" w:cs="Times New Roman"/>
+                <w:b/>
+                <w:iCs/>
+              </w:rPr>
+            </w:pPr>
+            <w:r>
+              <w:rPr>
+                <w:rFonts w:ascii="Times New Roman" w:hAnsi="Times New Roman" w:cs="Times New Roman"/>
+                <w:b/>
+                <w:iCs/>
+              </w:rPr>
+              <w:t>Rota 29</w:t>
+            </w:r>
+          </w:p>
+        </w:tc>
+      </w:tr>
+      <w:tr>
+        <w:tc>
+          <w:tcPr>
+            <w:tcW w:w="2547" w:type="dxa"/>
+          </w:tcPr>
+          <w:p>
+            <w:pPr>
+              <w:outlineLvl w:val="0"/>
+              <w:rPr>
+                <w:rFonts w:ascii="Times New Roman" w:hAnsi="Times New Roman" w:cs="Times New Roman"/>
+                <w:iCs/>
+              </w:rPr>
+            </w:pPr>
+            <w:r>
+              <w:rPr>
+                <w:rFonts w:ascii="Times New Roman" w:hAnsi="Times New Roman" w:cs="Times New Roman"/>
+                <w:iCs/>
+              </w:rPr>
+              <w:t>Endereço rota:</w:t>
+            </w:r>
+          </w:p>
+        </w:tc>
+        <w:tc>
+          <w:tcPr>
+            <w:tcW w:w="6513" w:type="dxa"/>
+          </w:tcPr>
+          <w:p>
+            <w:pPr>
+              <w:outlineLvl w:val="0"/>
+              <w:rPr>
+                <w:rFonts w:ascii="Times New Roman" w:hAnsi="Times New Roman" w:cs="Times New Roman"/>
+                <w:iCs/>
+              </w:rPr>
+            </w:pPr>
+            <w:r>
+              <w:rPr>
+                <w:rFonts w:ascii="Times New Roman" w:hAnsi="Times New Roman" w:cs="Times New Roman"/>
+                <w:iCs/>
+              </w:rPr>
+              <w:t>“..</w:t>
+            </w:r>
+            <w:r>
+              <w:rPr>
+                <w:rFonts w:ascii="Times New Roman" w:hAnsi="Times New Roman" w:cs="Times New Roman"/>
+                <w:iCs/>
+              </w:rPr>
+              <w:t>code/public</w:t>
+            </w:r>
+            <w:r>
+              <w:rPr>
+                <w:rFonts w:ascii="Times New Roman" w:hAnsi="Times New Roman" w:cs="Times New Roman"/>
+                <w:iCs/>
+              </w:rPr>
+              <w:t>/getSubjects</w:t>
+            </w:r>
+            <w:r>
+              <w:rPr>
+                <w:rFonts w:ascii="Times New Roman" w:hAnsi="Times New Roman" w:cs="Times New Roman"/>
+                <w:iCs/>
+              </w:rPr>
+              <w:t>/{</w:t>
+            </w:r>
+            <w:r>
+              <w:rPr>
+                <w:rFonts w:ascii="Times New Roman" w:hAnsi="Times New Roman" w:cs="Times New Roman"/>
+                <w:iCs/>
+              </w:rPr>
+              <w:t>termId</w:t>
+            </w:r>
+            <w:r>
+              <w:rPr>
+                <w:rFonts w:ascii="Times New Roman" w:hAnsi="Times New Roman" w:cs="Times New Roman"/>
+                <w:iCs/>
+              </w:rPr>
+              <w:t>}</w:t>
+            </w:r>
+            <w:r>
+              <w:rPr>
+                <w:rFonts w:ascii="Times New Roman" w:hAnsi="Times New Roman" w:cs="Times New Roman"/>
+                <w:iCs/>
+              </w:rPr>
+              <w:t>”</w:t>
+            </w:r>
+          </w:p>
+        </w:tc>
+      </w:tr>
+      <w:tr>
+        <w:tc>
+          <w:tcPr>
+            <w:tcW w:w="2547" w:type="dxa"/>
+          </w:tcPr>
+          <w:p>
+            <w:pPr>
+              <w:outlineLvl w:val="0"/>
+              <w:rPr>
+                <w:rFonts w:ascii="Times New Roman" w:hAnsi="Times New Roman" w:cs="Times New Roman"/>
+                <w:iCs/>
+              </w:rPr>
+            </w:pPr>
+            <w:r>
+              <w:rPr>
+                <w:rFonts w:ascii="Times New Roman" w:hAnsi="Times New Roman" w:cs="Times New Roman"/>
+                <w:iCs/>
+              </w:rPr>
+              <w:t>Descrição:</w:t>
+            </w:r>
+          </w:p>
+        </w:tc>
+        <w:tc>
+          <w:tcPr>
+            <w:tcW w:w="6513" w:type="dxa"/>
+          </w:tcPr>
+          <w:p>
+            <w:pPr>
+              <w:outlineLvl w:val="0"/>
+              <w:rPr>
+                <w:rFonts w:ascii="Times New Roman" w:hAnsi="Times New Roman" w:cs="Times New Roman"/>
+                <w:iCs/>
+              </w:rPr>
+            </w:pPr>
+            <w:r>
+              <w:rPr>
+                <w:rFonts w:ascii="Times New Roman" w:hAnsi="Times New Roman" w:cs="Times New Roman"/>
+                <w:iCs/>
+              </w:rPr>
+              <w:t xml:space="preserve">Retorna </w:t>
+            </w:r>
+            <w:r>
+              <w:rPr>
+                <w:rFonts w:ascii="Times New Roman" w:hAnsi="Times New Roman" w:cs="Times New Roman"/>
+                <w:iCs/>
+              </w:rPr>
+              <w:t>as disciplinas</w:t>
+            </w:r>
+            <w:r>
+              <w:rPr>
+                <w:rFonts w:ascii="Times New Roman" w:hAnsi="Times New Roman" w:cs="Times New Roman"/>
+                <w:iCs/>
+              </w:rPr>
+              <w:t xml:space="preserve"> de um </w:t>
+            </w:r>
+            <w:r>
+              <w:rPr>
+                <w:rFonts w:ascii="Times New Roman" w:hAnsi="Times New Roman" w:cs="Times New Roman"/>
+                <w:iCs/>
+              </w:rPr>
+              <w:t>semestre</w:t>
+            </w:r>
+            <w:r>
+              <w:rPr>
+                <w:rFonts w:ascii="Times New Roman" w:hAnsi="Times New Roman" w:cs="Times New Roman"/>
+                <w:iCs/>
+              </w:rPr>
+              <w:t xml:space="preserve"> através de uma resposta </w:t>
+            </w:r>
+            <w:r>
+              <w:rPr>
+                <w:rFonts w:ascii="Times New Roman" w:hAnsi="Times New Roman" w:cs="Times New Roman"/>
+                <w:iCs/>
+              </w:rPr>
+              <w:lastRenderedPageBreak/>
+              <w:t>Json</w:t>
+            </w:r>
+          </w:p>
+        </w:tc>
+      </w:tr>
+      <w:tr>
+        <w:tc>
+          <w:tcPr>
+            <w:tcW w:w="2547" w:type="dxa"/>
+          </w:tcPr>
+          <w:p>
+            <w:pPr>
+              <w:outlineLvl w:val="0"/>
+              <w:rPr>
+                <w:rFonts w:ascii="Times New Roman" w:hAnsi="Times New Roman" w:cs="Times New Roman"/>
+                <w:iCs/>
+              </w:rPr>
+            </w:pPr>
+            <w:r>
+              <w:rPr>
+                <w:rFonts w:ascii="Times New Roman" w:hAnsi="Times New Roman" w:cs="Times New Roman"/>
+                <w:iCs/>
+              </w:rPr>
+              <w:lastRenderedPageBreak/>
+              <w:t>Parâmetros:</w:t>
+            </w:r>
+          </w:p>
+        </w:tc>
+        <w:tc>
+          <w:tcPr>
+            <w:tcW w:w="6513" w:type="dxa"/>
+          </w:tcPr>
+          <w:p>
+            <w:pPr>
+              <w:outlineLvl w:val="0"/>
+              <w:rPr>
+                <w:rFonts w:ascii="Times New Roman" w:hAnsi="Times New Roman" w:cs="Times New Roman"/>
+                <w:iCs/>
+                <w:u w:val="single"/>
+              </w:rPr>
+            </w:pPr>
+            <w:r>
+              <w:rPr>
+                <w:rFonts w:ascii="Times New Roman" w:hAnsi="Times New Roman" w:cs="Times New Roman"/>
+                <w:iCs/>
+              </w:rPr>
+              <w:t>termId</w:t>
+            </w:r>
+            <w:r>
+              <w:rPr>
+                <w:rFonts w:ascii="Times New Roman" w:hAnsi="Times New Roman" w:cs="Times New Roman"/>
+                <w:iCs/>
+              </w:rPr>
+              <w:t xml:space="preserve"> – </w:t>
+            </w:r>
+            <w:r>
+              <w:rPr>
+                <w:rFonts w:ascii="Times New Roman" w:hAnsi="Times New Roman" w:cs="Times New Roman"/>
+                <w:iCs/>
+              </w:rPr>
+              <w:t>Id do semestre letivo</w:t>
+            </w:r>
             <w:r>
               <w:rPr>
                 <w:rFonts w:ascii="Times New Roman" w:hAnsi="Times New Roman" w:cs="Times New Roman"/>
@@ -10014,7 +10752,7 @@
               <w:rStyle w:val="Nmerodepgina"/>
               <w:noProof/>
             </w:rPr>
-            <w:t>7</w:t>
+            <w:t>8</w:t>
           </w:r>
           <w:r>
             <w:rPr>
@@ -10054,27 +10792,14 @@
           <w:r>
             <w:t xml:space="preserve">Última Atualização: </w:t>
           </w:r>
-          <w:r>
-            <w:fldChar w:fldCharType="begin"/>
-          </w:r>
-          <w:r>
-            <w:instrText xml:space="preserve"> SAVEDATE  \* MERGEFORMAT </w:instrText>
-          </w:r>
-          <w:r>
-            <w:fldChar w:fldCharType="separate"/>
-          </w:r>
-          <w:r>
-            <w:rPr>
-              <w:noProof/>
-            </w:rPr>
-            <w:t>15/06/2016 00:32:00</w:t>
-          </w:r>
-          <w:r>
-            <w:rPr>
-              <w:noProof/>
-            </w:rPr>
-            <w:fldChar w:fldCharType="end"/>
-          </w:r>
+          <w:fldSimple w:instr=" SAVEDATE  \* MERGEFORMAT ">
+            <w:r>
+              <w:rPr>
+                <w:noProof/>
+              </w:rPr>
+              <w:t>15/06/2016 19:32:00</w:t>
+            </w:r>
+          </w:fldSimple>
           <w:r>
             <w:t>h</w:t>
           </w:r>
@@ -15781,7 +16506,7 @@
 </file>
 
 <file path=customXml/itemProps1.xml><?xml version="1.0" encoding="utf-8"?>
-<ds:datastoreItem xmlns:ds="http://schemas.openxmlformats.org/officeDocument/2006/customXml" ds:itemID="{D3537FE0-B337-472D-898C-DE3EFA37298F}">
+<ds:datastoreItem xmlns:ds="http://schemas.openxmlformats.org/officeDocument/2006/customXml" ds:itemID="{8C23915E-6FB4-4F83-A03F-DA776F3DC8DC}">
   <ds:schemaRefs>
     <ds:schemaRef ds:uri="http://schemas.openxmlformats.org/officeDocument/2006/bibliography"/>
   </ds:schemaRefs>

</xml_diff>